<commit_message>
Added instructions to set .ssh/config file for herot.
Former-commit-id: 00c365f9f9acbfb852f571a699d8219a5e80324e
</commit_message>
<xml_diff>
--- a/doc/Git_instructions.docx
+++ b/doc/Git_instructions.docx
@@ -72,7 +72,39 @@
         <w:jc w:val="both"/>
       </w:pPr>
       <w:r>
-        <w:t>The version control information is stored at the top level of the working directory which is different from the CVS system that stores information in each directory. To accommodate the SWMF structure where models can be checked out in stand-alone mode as well as part of the SWMF, we use multiple Git repositories. We created several Git repositories (SWMF.git, BATSRUS.git, GITM2.git, share.git, util.git an</w:t>
+        <w:t>The version control information is stored at the top level of the working directory which is different from the CVS system that stores information in each directory. To accommodate the SWMF structure where models can be checked out in stand-alone mode as well as part of the SWMF, we use multiple Git repositories. We created several Git repositories (</w:t>
+      </w:r>
+      <w:proofErr w:type="spellStart"/>
+      <w:r>
+        <w:t>SWMF.git</w:t>
+      </w:r>
+      <w:proofErr w:type="spellEnd"/>
+      <w:r>
+        <w:t xml:space="preserve">, </w:t>
+      </w:r>
+      <w:proofErr w:type="spellStart"/>
+      <w:r>
+        <w:t>BATSRUS.git</w:t>
+      </w:r>
+      <w:proofErr w:type="spellEnd"/>
+      <w:r>
+        <w:t xml:space="preserve">, GITM2.git, </w:t>
+      </w:r>
+      <w:proofErr w:type="spellStart"/>
+      <w:r>
+        <w:t>share.git</w:t>
+      </w:r>
+      <w:proofErr w:type="spellEnd"/>
+      <w:r>
+        <w:t xml:space="preserve">, </w:t>
+      </w:r>
+      <w:proofErr w:type="spellStart"/>
+      <w:r>
+        <w:t>util.git</w:t>
+      </w:r>
+      <w:proofErr w:type="spellEnd"/>
+      <w:r>
+        <w:t xml:space="preserve"> an</w:t>
       </w:r>
       <w:r>
         <w:t>d so on)</w:t>
@@ -142,37 +174,80 @@
       <w:r>
         <w:t xml:space="preserve">3. Set up </w:t>
       </w:r>
-      <w:r>
-        <w:t>passwordless ssh connection to</w:t>
+      <w:proofErr w:type="spellStart"/>
+      <w:r>
+        <w:t>passwordless</w:t>
+      </w:r>
+      <w:proofErr w:type="spellEnd"/>
+      <w:r>
+        <w:t xml:space="preserve"> </w:t>
+      </w:r>
+      <w:proofErr w:type="spellStart"/>
+      <w:r>
+        <w:t>ssh</w:t>
+      </w:r>
+      <w:proofErr w:type="spellEnd"/>
+      <w:r>
+        <w:t xml:space="preserve"> connection to</w:t>
       </w:r>
       <w:r>
         <w:t xml:space="preserve"> herot.engin.umich.edu</w:t>
       </w:r>
-    </w:p>
-    <w:p>
-      <w:pPr>
-        <w:jc w:val="both"/>
-      </w:pPr>
-    </w:p>
-    <w:p>
-      <w:pPr>
-        <w:jc w:val="both"/>
-      </w:pPr>
-      <w:r>
-        <w:t xml:space="preserve">Make sure that you do not need to type your password to access herot unless you want to type it hundreds of times. If you haven’t done this for CVS, now you really should. Use </w:t>
-      </w:r>
-    </w:p>
-    <w:p>
-      <w:pPr>
-        <w:jc w:val="both"/>
-      </w:pPr>
-    </w:p>
-    <w:p>
-      <w:pPr>
-        <w:jc w:val="both"/>
-      </w:pPr>
-      <w:r>
-        <w:t xml:space="preserve">$ ssh-keygen </w:t>
+      <w:r>
+        <w:t xml:space="preserve"> and </w:t>
+      </w:r>
+      <w:proofErr w:type="spellStart"/>
+      <w:r>
+        <w:t>ssh</w:t>
+      </w:r>
+      <w:proofErr w:type="spellEnd"/>
+      <w:r>
+        <w:t xml:space="preserve"> config</w:t>
+      </w:r>
+      <w:r>
+        <w:t xml:space="preserve"> file (Mandatory)</w:t>
+      </w:r>
+    </w:p>
+    <w:p>
+      <w:pPr>
+        <w:jc w:val="both"/>
+      </w:pPr>
+    </w:p>
+    <w:p>
+      <w:pPr>
+        <w:jc w:val="both"/>
+      </w:pPr>
+      <w:r>
+        <w:t xml:space="preserve">Make sure that you do not need to type your password to access </w:t>
+      </w:r>
+      <w:proofErr w:type="spellStart"/>
+      <w:r>
+        <w:t>herot</w:t>
+      </w:r>
+      <w:proofErr w:type="spellEnd"/>
+      <w:r>
+        <w:t xml:space="preserve"> unless you want to type it hundreds of times. If you haven’t done this for CVS, now you really should. Use </w:t>
+      </w:r>
+    </w:p>
+    <w:p>
+      <w:pPr>
+        <w:jc w:val="both"/>
+      </w:pPr>
+    </w:p>
+    <w:p>
+      <w:pPr>
+        <w:jc w:val="both"/>
+      </w:pPr>
+      <w:r>
+        <w:t xml:space="preserve">$ </w:t>
+      </w:r>
+      <w:proofErr w:type="spellStart"/>
+      <w:r>
+        <w:t>ssh</w:t>
+      </w:r>
+      <w:proofErr w:type="spellEnd"/>
+      <w:r>
+        <w:t xml:space="preserve">-keygen </w:t>
       </w:r>
       <w:r>
         <w:t xml:space="preserve">                                                                 # just hit return to all questions</w:t>
@@ -183,31 +258,84 @@
         <w:jc w:val="both"/>
       </w:pPr>
       <w:r>
-        <w:t>$ scp ~/.ssh/id_rsa.pub herot.engin.umich.edu:    # use password to copy key to herot</w:t>
-      </w:r>
-    </w:p>
-    <w:p>
-      <w:pPr>
-        <w:jc w:val="both"/>
-      </w:pPr>
-      <w:r>
-        <w:t>$ ssh herot.engin.umich.edu                                      # very last time you need password to login</w:t>
-      </w:r>
-    </w:p>
-    <w:p>
-      <w:pPr>
-        <w:jc w:val="both"/>
-      </w:pPr>
-      <w:r>
-        <w:t>$ cat id_rsa.pub &gt;&gt; .ssh/authorized_keys               # append key to authorized keys</w:t>
-      </w:r>
-    </w:p>
-    <w:p>
-      <w:pPr>
-        <w:jc w:val="both"/>
-      </w:pPr>
-      <w:r>
-        <w:t>$ rm id_rsa.pub                                                            # remove key from home directory</w:t>
+        <w:t xml:space="preserve">$ </w:t>
+      </w:r>
+      <w:proofErr w:type="spellStart"/>
+      <w:r>
+        <w:t>scp</w:t>
+      </w:r>
+      <w:proofErr w:type="spellEnd"/>
+      <w:r>
+        <w:t xml:space="preserve"> ~/.</w:t>
+      </w:r>
+      <w:proofErr w:type="spellStart"/>
+      <w:r>
+        <w:t>ssh</w:t>
+      </w:r>
+      <w:proofErr w:type="spellEnd"/>
+      <w:r>
+        <w:t xml:space="preserve">/id_rsa.pub herot.engin.umich.edu:    # use password to copy key to </w:t>
+      </w:r>
+      <w:proofErr w:type="spellStart"/>
+      <w:r>
+        <w:t>herot</w:t>
+      </w:r>
+      <w:proofErr w:type="spellEnd"/>
+    </w:p>
+    <w:p>
+      <w:pPr>
+        <w:jc w:val="both"/>
+      </w:pPr>
+      <w:r>
+        <w:t xml:space="preserve">$ </w:t>
+      </w:r>
+      <w:proofErr w:type="spellStart"/>
+      <w:r>
+        <w:t>ssh</w:t>
+      </w:r>
+      <w:proofErr w:type="spellEnd"/>
+      <w:r>
+        <w:t xml:space="preserve"> herot.engin.umich.edu                                      # very last time you need password to login</w:t>
+      </w:r>
+    </w:p>
+    <w:p>
+      <w:pPr>
+        <w:jc w:val="both"/>
+      </w:pPr>
+      <w:r>
+        <w:t>$ cat id_rsa.pub &gt;&gt; .</w:t>
+      </w:r>
+      <w:proofErr w:type="spellStart"/>
+      <w:r>
+        <w:t>ssh</w:t>
+      </w:r>
+      <w:proofErr w:type="spellEnd"/>
+      <w:r>
+        <w:t>/</w:t>
+      </w:r>
+      <w:proofErr w:type="spellStart"/>
+      <w:r>
+        <w:t>authorized_keys</w:t>
+      </w:r>
+      <w:proofErr w:type="spellEnd"/>
+      <w:r>
+        <w:t xml:space="preserve">               # append key to authorized keys</w:t>
+      </w:r>
+    </w:p>
+    <w:p>
+      <w:pPr>
+        <w:jc w:val="both"/>
+      </w:pPr>
+      <w:r>
+        <w:t xml:space="preserve">$ </w:t>
+      </w:r>
+      <w:proofErr w:type="spellStart"/>
+      <w:r>
+        <w:t>rm</w:t>
+      </w:r>
+      <w:proofErr w:type="spellEnd"/>
+      <w:r>
+        <w:t xml:space="preserve"> id_rsa.pub                                                            # remove key from home directory</w:t>
       </w:r>
     </w:p>
     <w:p>
@@ -232,14 +360,216 @@
       <w:pPr>
         <w:jc w:val="both"/>
       </w:pPr>
+      <w:bookmarkStart w:id="0" w:name="_GoBack"/>
+      <w:r>
+        <w:lastRenderedPageBreak/>
+        <w:t>To allow Config.pl accessing git repositories, u</w:t>
+      </w:r>
+      <w:r>
+        <w:t xml:space="preserve">sers are also </w:t>
+      </w:r>
+      <w:r>
+        <w:t xml:space="preserve">REQUIRED </w:t>
+      </w:r>
+      <w:r>
+        <w:t xml:space="preserve">to </w:t>
+      </w:r>
+      <w:r>
+        <w:t xml:space="preserve">add </w:t>
+      </w:r>
+      <w:r>
+        <w:t>“</w:t>
+      </w:r>
+      <w:proofErr w:type="spellStart"/>
+      <w:r>
+        <w:t>herot</w:t>
+      </w:r>
+      <w:proofErr w:type="spellEnd"/>
+      <w:r>
+        <w:t>” as an</w:t>
+      </w:r>
+      <w:r>
+        <w:t xml:space="preserve"> alias </w:t>
+      </w:r>
+      <w:bookmarkEnd w:id="0"/>
+      <w:r>
+        <w:t>to</w:t>
+      </w:r>
+      <w:r>
+        <w:t xml:space="preserve"> the</w:t>
+      </w:r>
+      <w:r>
+        <w:t xml:space="preserve"> ~/.</w:t>
+      </w:r>
+      <w:proofErr w:type="spellStart"/>
+      <w:r>
+        <w:t>ssh</w:t>
+      </w:r>
+      <w:proofErr w:type="spellEnd"/>
+      <w:r>
+        <w:t>/config</w:t>
+      </w:r>
+      <w:r>
+        <w:t xml:space="preserve"> file</w:t>
+      </w:r>
+      <w:r>
+        <w:t>:</w:t>
+      </w:r>
+    </w:p>
+    <w:p>
+      <w:pPr>
+        <w:jc w:val="both"/>
+      </w:pPr>
+    </w:p>
+    <w:p>
+      <w:pPr>
+        <w:jc w:val="both"/>
+      </w:pPr>
+      <w:r>
+        <w:t xml:space="preserve">Host             </w:t>
+      </w:r>
+      <w:proofErr w:type="spellStart"/>
+      <w:r>
+        <w:t>herot</w:t>
+      </w:r>
+      <w:proofErr w:type="spellEnd"/>
+    </w:p>
+    <w:p>
+      <w:pPr>
+        <w:jc w:val="both"/>
+      </w:pPr>
+      <w:proofErr w:type="spellStart"/>
+      <w:proofErr w:type="gramStart"/>
+      <w:r>
+        <w:t>HostName</w:t>
+      </w:r>
+      <w:proofErr w:type="spellEnd"/>
+      <w:r>
+        <w:t xml:space="preserve">  herot.engin.umich.edu</w:t>
+      </w:r>
+      <w:proofErr w:type="gramEnd"/>
+    </w:p>
+    <w:p>
+      <w:pPr>
+        <w:jc w:val="both"/>
+      </w:pPr>
+      <w:r>
+        <w:t>User             YOURUSERNAMEON</w:t>
+      </w:r>
+      <w:r>
+        <w:t>HEROT</w:t>
+      </w:r>
+    </w:p>
+    <w:p>
+      <w:pPr>
+        <w:jc w:val="both"/>
+      </w:pPr>
+    </w:p>
+    <w:p>
+      <w:pPr>
+        <w:jc w:val="both"/>
+      </w:pPr>
+      <w:r>
+        <w:t>On some machines</w:t>
+      </w:r>
+      <w:r>
+        <w:t xml:space="preserve"> you may need to </w:t>
+      </w:r>
+      <w:r>
+        <w:t>set the path to</w:t>
+      </w:r>
+      <w:r>
+        <w:t xml:space="preserve"> the private key:</w:t>
+      </w:r>
+    </w:p>
+    <w:p>
+      <w:pPr>
+        <w:jc w:val="both"/>
+      </w:pPr>
+    </w:p>
+    <w:p>
+      <w:pPr>
+        <w:jc w:val="both"/>
+      </w:pPr>
+      <w:r>
+        <w:t xml:space="preserve">Host               </w:t>
+      </w:r>
+      <w:proofErr w:type="spellStart"/>
+      <w:r>
+        <w:t>herot</w:t>
+      </w:r>
+      <w:proofErr w:type="spellEnd"/>
+    </w:p>
+    <w:p>
+      <w:pPr>
+        <w:jc w:val="both"/>
+      </w:pPr>
+      <w:proofErr w:type="spellStart"/>
+      <w:r>
+        <w:t>HostName</w:t>
+      </w:r>
+      <w:proofErr w:type="spellEnd"/>
+      <w:r>
+        <w:t xml:space="preserve">    herot.engin.umich.edu</w:t>
+      </w:r>
+    </w:p>
+    <w:p>
+      <w:pPr>
+        <w:jc w:val="both"/>
+      </w:pPr>
+      <w:r>
+        <w:t>User               YOUR USERNAME ON HEROT</w:t>
+      </w:r>
+    </w:p>
+    <w:p>
+      <w:pPr>
+        <w:jc w:val="both"/>
+      </w:pPr>
+      <w:proofErr w:type="spellStart"/>
+      <w:r>
+        <w:t>IdentityFile</w:t>
+      </w:r>
+      <w:proofErr w:type="spellEnd"/>
+      <w:r>
+        <w:t xml:space="preserve">   </w:t>
+      </w:r>
+      <w:r>
+        <w:t>~</w:t>
+      </w:r>
+      <w:r>
+        <w:t>/.</w:t>
+      </w:r>
+      <w:proofErr w:type="spellStart"/>
+      <w:r>
+        <w:t>ssh</w:t>
+      </w:r>
+      <w:proofErr w:type="spellEnd"/>
+      <w:r>
+        <w:t>/</w:t>
+      </w:r>
+      <w:proofErr w:type="spellStart"/>
+      <w:r>
+        <w:t>id_rsa</w:t>
+      </w:r>
+      <w:proofErr w:type="spellEnd"/>
+    </w:p>
+    <w:p>
+      <w:pPr>
+        <w:jc w:val="both"/>
+      </w:pPr>
     </w:p>
     <w:p>
       <w:pPr>
         <w:pStyle w:val="Heading2"/>
         <w:jc w:val="both"/>
       </w:pPr>
-      <w:r>
-        <w:lastRenderedPageBreak/>
+    </w:p>
+    <w:p>
+      <w:pPr>
+        <w:pStyle w:val="Heading2"/>
+        <w:jc w:val="both"/>
+      </w:pPr>
+      <w:r>
         <w:t>4</w:t>
       </w:r>
       <w:r>
@@ -487,11 +817,19 @@
       <w:r>
         <w:t xml:space="preserve">Clone a remote git repository to a local one (similar to </w:t>
       </w:r>
+      <w:proofErr w:type="spellStart"/>
       <w:r>
         <w:rPr>
           <w:b/>
         </w:rPr>
-        <w:t>cvs checkout</w:t>
+        <w:t>cvs</w:t>
+      </w:r>
+      <w:proofErr w:type="spellEnd"/>
+      <w:r>
+        <w:rPr>
+          <w:b/>
+        </w:rPr>
+        <w:t xml:space="preserve"> checkout</w:t>
       </w:r>
       <w:r>
         <w:t>)</w:t>
@@ -509,8 +847,13 @@
       <w:r>
         <w:t>$ git clone SERVER_</w:t>
       </w:r>
-      <w:r>
-        <w:t>ADDRESS:ADDRESS/REPONAME</w:t>
+      <w:proofErr w:type="gramStart"/>
+      <w:r>
+        <w:t>ADDRESS:ADDRESS</w:t>
+      </w:r>
+      <w:proofErr w:type="gramEnd"/>
+      <w:r>
+        <w:t>/REPONAME</w:t>
       </w:r>
       <w:r>
         <w:t xml:space="preserve"> LOCALNAME</w:t>
@@ -591,7 +934,15 @@
         <w:t>depth</w:t>
       </w:r>
       <w:r>
-        <w:t>=1 herot:/GIT/FRAMEWORK/SWMF</w:t>
+        <w:t xml:space="preserve">=1 </w:t>
+      </w:r>
+      <w:proofErr w:type="spellStart"/>
+      <w:r>
+        <w:t>herot</w:t>
+      </w:r>
+      <w:proofErr w:type="spellEnd"/>
+      <w:r>
+        <w:t>:/GIT/FRAMEWORK/SWMF</w:t>
       </w:r>
       <w:r>
         <w:t xml:space="preserve"> SWMF_NO_HISTORY</w:t>
@@ -625,12 +976,14 @@
       <w:r>
         <w:t xml:space="preserve">To avoid typing the name of the Git server every time, it is convenient to define </w:t>
       </w:r>
+      <w:proofErr w:type="spellStart"/>
       <w:r>
         <w:rPr>
           <w:b/>
         </w:rPr>
         <w:t>gitclone</w:t>
       </w:r>
+      <w:proofErr w:type="spellEnd"/>
       <w:r>
         <w:t xml:space="preserve"> as an alias or function.</w:t>
       </w:r>
@@ -645,7 +998,39 @@
         <w:jc w:val="both"/>
       </w:pPr>
       <w:r>
-        <w:t>For csh and tcsh shells define a gitclone alias in the .cshrc file:</w:t>
+        <w:t xml:space="preserve">For </w:t>
+      </w:r>
+      <w:proofErr w:type="spellStart"/>
+      <w:r>
+        <w:t>csh</w:t>
+      </w:r>
+      <w:proofErr w:type="spellEnd"/>
+      <w:r>
+        <w:t xml:space="preserve"> and </w:t>
+      </w:r>
+      <w:proofErr w:type="spellStart"/>
+      <w:r>
+        <w:t>tcsh</w:t>
+      </w:r>
+      <w:proofErr w:type="spellEnd"/>
+      <w:r>
+        <w:t xml:space="preserve"> shells define a </w:t>
+      </w:r>
+      <w:proofErr w:type="spellStart"/>
+      <w:r>
+        <w:t>gitclone</w:t>
+      </w:r>
+      <w:proofErr w:type="spellEnd"/>
+      <w:r>
+        <w:t xml:space="preserve"> alias in the .</w:t>
+      </w:r>
+      <w:proofErr w:type="spellStart"/>
+      <w:r>
+        <w:t>cshrc</w:t>
+      </w:r>
+      <w:proofErr w:type="spellEnd"/>
+      <w:r>
+        <w:t xml:space="preserve"> file:</w:t>
       </w:r>
     </w:p>
     <w:p>
@@ -665,7 +1050,21 @@
         <w:rPr>
           <w:lang w:eastAsia="zh-CN"/>
         </w:rPr>
-        <w:t>alias gitclone "gi</w:t>
+        <w:t xml:space="preserve">alias </w:t>
+      </w:r>
+      <w:proofErr w:type="spellStart"/>
+      <w:r>
+        <w:rPr>
+          <w:lang w:eastAsia="zh-CN"/>
+        </w:rPr>
+        <w:t>gitclone</w:t>
+      </w:r>
+      <w:proofErr w:type="spellEnd"/>
+      <w:r>
+        <w:rPr>
+          <w:lang w:eastAsia="zh-CN"/>
+        </w:rPr>
+        <w:t xml:space="preserve"> "gi</w:t>
       </w:r>
       <w:r>
         <w:rPr>
@@ -683,8 +1082,16 @@
         <w:rPr>
           <w:lang w:eastAsia="zh-CN"/>
         </w:rPr>
-        <w:t>:/GIT/FRAMEWORK/\!*</w:t>
-      </w:r>
+        <w:t>:/GIT/FRAMEWORK/</w:t>
+      </w:r>
+      <w:proofErr w:type="gramStart"/>
+      <w:r>
+        <w:rPr>
+          <w:lang w:eastAsia="zh-CN"/>
+        </w:rPr>
+        <w:t>\!*</w:t>
+      </w:r>
+      <w:proofErr w:type="gramEnd"/>
       <w:r>
         <w:rPr>
           <w:lang w:eastAsia="zh-CN"/>
@@ -705,7 +1112,55 @@
         <w:jc w:val="both"/>
       </w:pPr>
       <w:r>
-        <w:t>For sh, ksh, bash and zsh create a function in .profile, .bashrc, .zshrc or similar configuration file:</w:t>
+        <w:t xml:space="preserve">For </w:t>
+      </w:r>
+      <w:proofErr w:type="spellStart"/>
+      <w:r>
+        <w:t>sh</w:t>
+      </w:r>
+      <w:proofErr w:type="spellEnd"/>
+      <w:r>
+        <w:t xml:space="preserve">, </w:t>
+      </w:r>
+      <w:proofErr w:type="spellStart"/>
+      <w:r>
+        <w:t>ksh</w:t>
+      </w:r>
+      <w:proofErr w:type="spellEnd"/>
+      <w:r>
+        <w:t xml:space="preserve">, bash and </w:t>
+      </w:r>
+      <w:proofErr w:type="spellStart"/>
+      <w:r>
+        <w:t>zsh</w:t>
+      </w:r>
+      <w:proofErr w:type="spellEnd"/>
+      <w:r>
+        <w:t xml:space="preserve"> create a function </w:t>
+      </w:r>
+      <w:proofErr w:type="gramStart"/>
+      <w:r>
+        <w:t>in .profile</w:t>
+      </w:r>
+      <w:proofErr w:type="gramEnd"/>
+      <w:r>
+        <w:t>, .</w:t>
+      </w:r>
+      <w:proofErr w:type="spellStart"/>
+      <w:r>
+        <w:t>bashrc</w:t>
+      </w:r>
+      <w:proofErr w:type="spellEnd"/>
+      <w:r>
+        <w:t>, .</w:t>
+      </w:r>
+      <w:proofErr w:type="spellStart"/>
+      <w:r>
+        <w:t>zshrc</w:t>
+      </w:r>
+      <w:proofErr w:type="spellEnd"/>
+      <w:r>
+        <w:t xml:space="preserve"> or similar configuration file:</w:t>
       </w:r>
     </w:p>
     <w:p>
@@ -721,11 +1176,27 @@
         </w:rPr>
         <w:t xml:space="preserve">$ </w:t>
       </w:r>
-      <w:r>
-        <w:rPr>
-          <w:lang w:eastAsia="zh-CN"/>
-        </w:rPr>
-        <w:t>gitclone() { git clone herot.engin.u</w:t>
+      <w:proofErr w:type="spellStart"/>
+      <w:proofErr w:type="gramStart"/>
+      <w:r>
+        <w:rPr>
+          <w:lang w:eastAsia="zh-CN"/>
+        </w:rPr>
+        <w:t>gitclone</w:t>
+      </w:r>
+      <w:proofErr w:type="spellEnd"/>
+      <w:r>
+        <w:rPr>
+          <w:lang w:eastAsia="zh-CN"/>
+        </w:rPr>
+        <w:t>(</w:t>
+      </w:r>
+      <w:proofErr w:type="gramEnd"/>
+      <w:r>
+        <w:rPr>
+          <w:lang w:eastAsia="zh-CN"/>
+        </w:rPr>
+        <w:t>) { git clone herot.engin.u</w:t>
       </w:r>
       <w:r>
         <w:rPr>
@@ -766,16 +1237,31 @@
         <w:jc w:val="both"/>
       </w:pPr>
       <w:r>
-        <w:lastRenderedPageBreak/>
-        <w:t>$ giclone BATSRUS</w:t>
-      </w:r>
-    </w:p>
-    <w:p>
-      <w:pPr>
-        <w:jc w:val="both"/>
-      </w:pPr>
-      <w:r>
-        <w:t>$ gitclone SWMF --depth=1 SWMF_NO_HISTORY</w:t>
+        <w:t xml:space="preserve">$ </w:t>
+      </w:r>
+      <w:proofErr w:type="spellStart"/>
+      <w:r>
+        <w:t>giclone</w:t>
+      </w:r>
+      <w:proofErr w:type="spellEnd"/>
+      <w:r>
+        <w:t xml:space="preserve"> BATSRUS</w:t>
+      </w:r>
+    </w:p>
+    <w:p>
+      <w:pPr>
+        <w:jc w:val="both"/>
+      </w:pPr>
+      <w:r>
+        <w:t xml:space="preserve">$ </w:t>
+      </w:r>
+      <w:proofErr w:type="spellStart"/>
+      <w:r>
+        <w:t>gitclone</w:t>
+      </w:r>
+      <w:proofErr w:type="spellEnd"/>
+      <w:r>
+        <w:t xml:space="preserve"> SWMF --depth=1 SWMF_NO_HISTORY</w:t>
       </w:r>
     </w:p>
     <w:p>
@@ -810,11 +1296,19 @@
         <w:br/>
         <w:t xml:space="preserve">(similar to </w:t>
       </w:r>
+      <w:proofErr w:type="spellStart"/>
       <w:r>
         <w:rPr>
           <w:b/>
         </w:rPr>
-        <w:t>cvs -n update</w:t>
+        <w:t>cvs</w:t>
+      </w:r>
+      <w:proofErr w:type="spellEnd"/>
+      <w:r>
+        <w:rPr>
+          <w:b/>
+        </w:rPr>
+        <w:t xml:space="preserve"> -n update</w:t>
       </w:r>
       <w:r>
         <w:t>)</w:t>
@@ -832,7 +1326,21 @@
         <w:rPr>
           <w:lang w:eastAsia="zh-CN"/>
         </w:rPr>
-        <w:t>First of all, it is useful to define a visual difference tool, such as tkdiff, to be accessible by Git. Use the following command</w:t>
+        <w:t xml:space="preserve">First of all, it is useful to define a visual difference tool, such as </w:t>
+      </w:r>
+      <w:proofErr w:type="spellStart"/>
+      <w:r>
+        <w:rPr>
+          <w:lang w:eastAsia="zh-CN"/>
+        </w:rPr>
+        <w:t>tkdiff</w:t>
+      </w:r>
+      <w:proofErr w:type="spellEnd"/>
+      <w:r>
+        <w:rPr>
+          <w:lang w:eastAsia="zh-CN"/>
+        </w:rPr>
+        <w:t>, to be accessible by Git. Use the following command</w:t>
       </w:r>
     </w:p>
     <w:p>
@@ -859,8 +1367,32 @@
         <w:rPr>
           <w:lang w:eastAsia="zh-CN"/>
         </w:rPr>
-        <w:t>git config --global diff.tool tkdiff</w:t>
-      </w:r>
+        <w:t xml:space="preserve">git config --global </w:t>
+      </w:r>
+      <w:proofErr w:type="spellStart"/>
+      <w:proofErr w:type="gramStart"/>
+      <w:r>
+        <w:rPr>
+          <w:lang w:eastAsia="zh-CN"/>
+        </w:rPr>
+        <w:t>diff.tool</w:t>
+      </w:r>
+      <w:proofErr w:type="spellEnd"/>
+      <w:proofErr w:type="gramEnd"/>
+      <w:r>
+        <w:rPr>
+          <w:lang w:eastAsia="zh-CN"/>
+        </w:rPr>
+        <w:t xml:space="preserve"> </w:t>
+      </w:r>
+      <w:proofErr w:type="spellStart"/>
+      <w:r>
+        <w:rPr>
+          <w:lang w:eastAsia="zh-CN"/>
+        </w:rPr>
+        <w:t>tkdiff</w:t>
+      </w:r>
+      <w:proofErr w:type="spellEnd"/>
     </w:p>
     <w:p>
       <w:pPr>
@@ -1056,13 +1588,41 @@
         <w:rPr>
           <w:lang w:eastAsia="zh-CN"/>
         </w:rPr>
-        <w:t>$ git difftool origin # compare the loc</w:t>
-      </w:r>
-      <w:r>
-        <w:rPr>
-          <w:lang w:eastAsia="zh-CN"/>
-        </w:rPr>
-        <w:t>al branch with origin using the difftool defined above</w:t>
+        <w:t xml:space="preserve">$ git </w:t>
+      </w:r>
+      <w:proofErr w:type="spellStart"/>
+      <w:r>
+        <w:rPr>
+          <w:lang w:eastAsia="zh-CN"/>
+        </w:rPr>
+        <w:t>difftool</w:t>
+      </w:r>
+      <w:proofErr w:type="spellEnd"/>
+      <w:r>
+        <w:rPr>
+          <w:lang w:eastAsia="zh-CN"/>
+        </w:rPr>
+        <w:t xml:space="preserve"> origin # compare the loc</w:t>
+      </w:r>
+      <w:r>
+        <w:rPr>
+          <w:lang w:eastAsia="zh-CN"/>
+        </w:rPr>
+        <w:t xml:space="preserve">al branch with origin using the </w:t>
+      </w:r>
+      <w:proofErr w:type="spellStart"/>
+      <w:r>
+        <w:rPr>
+          <w:lang w:eastAsia="zh-CN"/>
+        </w:rPr>
+        <w:t>difftool</w:t>
+      </w:r>
+      <w:proofErr w:type="spellEnd"/>
+      <w:r>
+        <w:rPr>
+          <w:lang w:eastAsia="zh-CN"/>
+        </w:rPr>
+        <w:t xml:space="preserve"> defined above</w:t>
       </w:r>
     </w:p>
     <w:p>
@@ -1085,16 +1645,24 @@
       <w:r>
         <w:t xml:space="preserve">git repository from the remote server (similar to </w:t>
       </w:r>
+      <w:proofErr w:type="spellStart"/>
       <w:r>
         <w:rPr>
           <w:b/>
         </w:rPr>
-        <w:t xml:space="preserve">cvs </w:t>
-      </w:r>
+        <w:t>cvs</w:t>
+      </w:r>
+      <w:proofErr w:type="spellEnd"/>
       <w:r>
         <w:rPr>
           <w:b/>
         </w:rPr>
+        <w:t xml:space="preserve"> </w:t>
+      </w:r>
+      <w:r>
+        <w:rPr>
+          <w:b/>
+        </w:rPr>
         <w:t>update</w:t>
       </w:r>
       <w:r>
@@ -1171,6 +1739,7 @@
         <w:rPr>
           <w:lang w:eastAsia="zh-CN"/>
         </w:rPr>
+        <w:lastRenderedPageBreak/>
         <w:t>P</w:t>
       </w:r>
       <w:r>
@@ -1248,8 +1817,16 @@
         <w:rPr>
           <w:lang w:eastAsia="zh-CN"/>
         </w:rPr>
-        <w:t xml:space="preserve"> git pull</w:t>
-      </w:r>
+        <w:t xml:space="preserve"> git </w:t>
+      </w:r>
+      <w:proofErr w:type="gramStart"/>
+      <w:r>
+        <w:rPr>
+          <w:lang w:eastAsia="zh-CN"/>
+        </w:rPr>
+        <w:t>pull</w:t>
+      </w:r>
+      <w:proofErr w:type="gramEnd"/>
     </w:p>
     <w:p>
       <w:pPr>
@@ -1276,7 +1853,21 @@
         <w:rPr>
           <w:lang w:eastAsia="zh-CN"/>
         </w:rPr>
-        <w:t>ill update your local repository (equivalent to fetch+merge)</w:t>
+        <w:t xml:space="preserve">ill update your local repository (equivalent to </w:t>
+      </w:r>
+      <w:proofErr w:type="spellStart"/>
+      <w:r>
+        <w:rPr>
+          <w:lang w:eastAsia="zh-CN"/>
+        </w:rPr>
+        <w:t>fetch+merge</w:t>
+      </w:r>
+      <w:proofErr w:type="spellEnd"/>
+      <w:r>
+        <w:rPr>
+          <w:lang w:eastAsia="zh-CN"/>
+        </w:rPr>
+        <w:t>)</w:t>
       </w:r>
       <w:r>
         <w:rPr>
@@ -1298,11 +1889,19 @@
       <w:r>
         <w:t xml:space="preserve">Make changes to local repository (similar but not the same as </w:t>
       </w:r>
+      <w:proofErr w:type="spellStart"/>
       <w:r>
         <w:rPr>
           <w:b/>
         </w:rPr>
-        <w:t>cvs add/remove/commit</w:t>
+        <w:t>cvs</w:t>
+      </w:r>
+      <w:proofErr w:type="spellEnd"/>
+      <w:r>
+        <w:rPr>
+          <w:b/>
+        </w:rPr>
+        <w:t xml:space="preserve"> add/remove/commit</w:t>
       </w:r>
       <w:r>
         <w:t>)</w:t>
@@ -1331,15 +1930,39 @@
         <w:jc w:val="both"/>
       </w:pPr>
       <w:r>
-        <w:t>$ git rm -rf DIR1</w:t>
-      </w:r>
-    </w:p>
-    <w:p>
-      <w:pPr>
-        <w:jc w:val="both"/>
-      </w:pPr>
-      <w:r>
-        <w:t>$ git rm FILE1</w:t>
+        <w:t xml:space="preserve">$ git </w:t>
+      </w:r>
+      <w:proofErr w:type="spellStart"/>
+      <w:r>
+        <w:t>rm</w:t>
+      </w:r>
+      <w:proofErr w:type="spellEnd"/>
+      <w:r>
+        <w:t xml:space="preserve"> -</w:t>
+      </w:r>
+      <w:proofErr w:type="spellStart"/>
+      <w:r>
+        <w:t>rf</w:t>
+      </w:r>
+      <w:proofErr w:type="spellEnd"/>
+      <w:r>
+        <w:t xml:space="preserve"> DIR1</w:t>
+      </w:r>
+    </w:p>
+    <w:p>
+      <w:pPr>
+        <w:jc w:val="both"/>
+      </w:pPr>
+      <w:r>
+        <w:t xml:space="preserve">$ git </w:t>
+      </w:r>
+      <w:proofErr w:type="spellStart"/>
+      <w:r>
+        <w:t>rm</w:t>
+      </w:r>
+      <w:proofErr w:type="spellEnd"/>
+      <w:r>
+        <w:t xml:space="preserve"> FILE1</w:t>
       </w:r>
     </w:p>
     <w:p>
@@ -1355,75 +1978,241 @@
         <w:jc w:val="both"/>
       </w:pPr>
       <w:r>
+        <w:t>$ git mv FILE2 FILE3</w:t>
+      </w:r>
+    </w:p>
+    <w:p>
+      <w:pPr>
+        <w:jc w:val="both"/>
+      </w:pPr>
+      <w:r>
+        <w:t>$ git commit -m “renamed FILE2 to FILE3”</w:t>
+      </w:r>
+    </w:p>
+    <w:p>
+      <w:pPr>
+        <w:jc w:val="both"/>
+      </w:pPr>
+      <w:r>
+        <w:t>$ emacs FILE4</w:t>
+      </w:r>
+    </w:p>
+    <w:p>
+      <w:pPr>
+        <w:jc w:val="both"/>
+      </w:pPr>
+      <w:r>
+        <w:t>$ git add FILE4</w:t>
+      </w:r>
+    </w:p>
+    <w:p>
+      <w:pPr>
+        <w:jc w:val="both"/>
+      </w:pPr>
+      <w:r>
+        <w:t xml:space="preserve">$ git commit “Created FILE4 </w:t>
+      </w:r>
+      <w:r>
+        <w:t>which does ….”</w:t>
+      </w:r>
+    </w:p>
+    <w:p>
+      <w:pPr>
+        <w:jc w:val="both"/>
+      </w:pPr>
+    </w:p>
+    <w:p>
+      <w:pPr>
+        <w:jc w:val="both"/>
+      </w:pPr>
+      <w:r>
+        <w:t>Without the -m flag the editor (defined by the $EDITOR environment variable) opens to allow logging the changes. Just like with CVS, meaningful logs that describe the changes, the reasons for them and the consequences are extremely important and useful.</w:t>
+      </w:r>
+      <w:r>
+        <w:t xml:space="preserve"> </w:t>
+      </w:r>
+      <w:r>
+        <w:t>You can also commit files separately and provide separate logs. This is recommended if the changes in different files are not related to each other.</w:t>
+      </w:r>
+    </w:p>
+    <w:p>
+      <w:pPr>
+        <w:jc w:val="both"/>
+      </w:pPr>
+    </w:p>
+    <w:p>
+      <w:pPr>
+        <w:jc w:val="both"/>
+      </w:pPr>
+      <w:r>
+        <w:t xml:space="preserve">The steps above affect the local git repository only. This allows storing multiple versions with a complete version history locally without making changes in the remote repository. </w:t>
+      </w:r>
+    </w:p>
+    <w:p>
+      <w:pPr>
+        <w:jc w:val="both"/>
+      </w:pPr>
+    </w:p>
+    <w:p>
+      <w:pPr>
+        <w:pStyle w:val="Heading3"/>
+        <w:jc w:val="both"/>
+      </w:pPr>
+      <w:r>
+        <w:t xml:space="preserve">Check the status of the present git repository (similar to </w:t>
+      </w:r>
+      <w:proofErr w:type="spellStart"/>
+      <w:r>
+        <w:rPr>
+          <w:b/>
+        </w:rPr>
+        <w:t>cvs</w:t>
+      </w:r>
+      <w:proofErr w:type="spellEnd"/>
+      <w:r>
+        <w:rPr>
+          <w:b/>
+        </w:rPr>
+        <w:t xml:space="preserve"> -n update -d</w:t>
+      </w:r>
+      <w:r>
+        <w:t>)</w:t>
+      </w:r>
+    </w:p>
+    <w:p>
+      <w:pPr>
+        <w:jc w:val="both"/>
+      </w:pPr>
+    </w:p>
+    <w:p>
+      <w:pPr>
+        <w:jc w:val="both"/>
+        <w:rPr>
+          <w:lang w:eastAsia="zh-CN"/>
+        </w:rPr>
+      </w:pPr>
+      <w:r>
+        <w:rPr>
+          <w:rFonts w:hint="eastAsia"/>
+          <w:lang w:eastAsia="zh-CN"/>
+        </w:rPr>
+        <w:t>A</w:t>
+      </w:r>
+      <w:r>
+        <w:rPr>
+          <w:lang w:eastAsia="zh-CN"/>
+        </w:rPr>
+        <w:t xml:space="preserve">fter working for </w:t>
+      </w:r>
+      <w:r>
+        <w:rPr>
+          <w:lang w:eastAsia="zh-CN"/>
+        </w:rPr>
+        <w:t>a while, to check what you have done, type</w:t>
+      </w:r>
+    </w:p>
+    <w:p>
+      <w:pPr>
+        <w:jc w:val="both"/>
+        <w:rPr>
+          <w:lang w:eastAsia="zh-CN"/>
+        </w:rPr>
+      </w:pPr>
+    </w:p>
+    <w:p>
+      <w:pPr>
+        <w:jc w:val="both"/>
+      </w:pPr>
+      <w:r>
+        <w:t>$ git status</w:t>
+      </w:r>
+    </w:p>
+    <w:p>
+      <w:pPr>
+        <w:jc w:val="both"/>
+      </w:pPr>
+    </w:p>
+    <w:p>
+      <w:pPr>
+        <w:jc w:val="both"/>
+      </w:pPr>
+      <w:r>
+        <w:t>Check the changes in all the modified files:</w:t>
+      </w:r>
+    </w:p>
+    <w:p>
+      <w:pPr>
+        <w:jc w:val="both"/>
+      </w:pPr>
+    </w:p>
+    <w:p>
+      <w:pPr>
+        <w:jc w:val="both"/>
+      </w:pPr>
+      <w:r>
+        <w:t>$ git diff</w:t>
+      </w:r>
+    </w:p>
+    <w:p>
+      <w:pPr>
+        <w:jc w:val="both"/>
+      </w:pPr>
+      <w:r>
+        <w:t xml:space="preserve">$ git </w:t>
+      </w:r>
+      <w:proofErr w:type="spellStart"/>
+      <w:r>
+        <w:t>difftool</w:t>
+      </w:r>
+      <w:proofErr w:type="spellEnd"/>
+    </w:p>
+    <w:p>
+      <w:pPr>
+        <w:jc w:val="both"/>
+      </w:pPr>
+    </w:p>
+    <w:p>
+      <w:pPr>
+        <w:jc w:val="both"/>
+      </w:pPr>
+      <w:r>
         <w:lastRenderedPageBreak/>
-        <w:t>$ git mv FILE2 FILE3</w:t>
-      </w:r>
-    </w:p>
-    <w:p>
-      <w:pPr>
-        <w:jc w:val="both"/>
-      </w:pPr>
-      <w:r>
-        <w:t>$ git commit -m “renamed FILE2 to FILE3”</w:t>
-      </w:r>
-    </w:p>
-    <w:p>
-      <w:pPr>
-        <w:jc w:val="both"/>
-      </w:pPr>
-      <w:r>
-        <w:t>$ emacs FILE4</w:t>
-      </w:r>
-    </w:p>
-    <w:p>
-      <w:pPr>
-        <w:jc w:val="both"/>
-      </w:pPr>
-      <w:r>
-        <w:t>$ git add FILE4</w:t>
-      </w:r>
-    </w:p>
-    <w:p>
-      <w:pPr>
-        <w:jc w:val="both"/>
-      </w:pPr>
-      <w:r>
-        <w:t xml:space="preserve">$ git commit “Created FILE4 </w:t>
-      </w:r>
-      <w:r>
-        <w:t>which does ….”</w:t>
-      </w:r>
-    </w:p>
-    <w:p>
-      <w:pPr>
-        <w:jc w:val="both"/>
-      </w:pPr>
-    </w:p>
-    <w:p>
-      <w:pPr>
-        <w:jc w:val="both"/>
-      </w:pPr>
-      <w:r>
-        <w:t>Without the -m flag the editor (defined by the $EDITOR environment variable) opens to allow logging the changes. Just like with CVS, meaningful logs that describe the changes, the reasons for them and the consequences are extremely important and useful.</w:t>
-      </w:r>
+        <w:t xml:space="preserve">Also, you can use </w:t>
+      </w:r>
+      <w:proofErr w:type="spellStart"/>
+      <w:r>
+        <w:t>tkdiff</w:t>
+      </w:r>
+      <w:proofErr w:type="spellEnd"/>
       <w:r>
         <w:t xml:space="preserve"> </w:t>
       </w:r>
       <w:r>
-        <w:t>You can also commit files separately and provide separate logs. This is recommended if the changes in different files are not related to each other.</w:t>
-      </w:r>
-    </w:p>
-    <w:p>
-      <w:pPr>
-        <w:jc w:val="both"/>
-      </w:pPr>
-    </w:p>
-    <w:p>
-      <w:pPr>
-        <w:jc w:val="both"/>
-      </w:pPr>
-      <w:r>
-        <w:t xml:space="preserve">The steps above affect the local git repository only. This allows storing multiple versions with a complete version history locally without making changes in the remote repository. </w:t>
+        <w:t xml:space="preserve">directly </w:t>
+      </w:r>
+      <w:r>
+        <w:t xml:space="preserve">to examine the changes relative to FILE1 </w:t>
+      </w:r>
+    </w:p>
+    <w:p>
+      <w:pPr>
+        <w:jc w:val="both"/>
+      </w:pPr>
+    </w:p>
+    <w:p>
+      <w:pPr>
+        <w:jc w:val="both"/>
+      </w:pPr>
+      <w:r>
+        <w:t xml:space="preserve">$ </w:t>
+      </w:r>
+      <w:proofErr w:type="spellStart"/>
+      <w:r>
+        <w:t>tkdiff</w:t>
+      </w:r>
+      <w:proofErr w:type="spellEnd"/>
+      <w:r>
+        <w:t xml:space="preserve"> FILE1</w:t>
       </w:r>
     </w:p>
     <w:p>
@@ -1437,135 +2226,64 @@
         <w:jc w:val="both"/>
       </w:pPr>
       <w:r>
-        <w:t xml:space="preserve">Check the status of the present git repository (similar to </w:t>
+        <w:t>Push changes to remote repository</w:t>
+      </w:r>
+    </w:p>
+    <w:p>
+      <w:pPr>
+        <w:jc w:val="both"/>
+      </w:pPr>
+    </w:p>
+    <w:p>
+      <w:pPr>
+        <w:jc w:val="both"/>
+      </w:pPr>
+      <w:r>
+        <w:t>After a period of local development, you may want to push the changes to the remote server</w:t>
+      </w:r>
+    </w:p>
+    <w:p>
+      <w:pPr>
+        <w:jc w:val="both"/>
+      </w:pPr>
+      <w:r>
+        <w:t xml:space="preserve">Make sure you are on the master branch </w:t>
+      </w:r>
+      <w:r>
+        <w:t xml:space="preserve">(same as </w:t>
       </w:r>
       <w:r>
         <w:rPr>
           <w:b/>
         </w:rPr>
-        <w:t>cvs -n update -d</w:t>
-      </w:r>
-      <w:r>
-        <w:t>)</w:t>
-      </w:r>
-    </w:p>
-    <w:p>
-      <w:pPr>
-        <w:jc w:val="both"/>
-      </w:pPr>
-    </w:p>
-    <w:p>
-      <w:pPr>
-        <w:jc w:val="both"/>
-        <w:rPr>
-          <w:lang w:eastAsia="zh-CN"/>
-        </w:rPr>
-      </w:pPr>
-      <w:r>
-        <w:rPr>
-          <w:rFonts w:hint="eastAsia"/>
-          <w:lang w:eastAsia="zh-CN"/>
-        </w:rPr>
-        <w:t>A</w:t>
-      </w:r>
-      <w:r>
-        <w:rPr>
-          <w:lang w:eastAsia="zh-CN"/>
-        </w:rPr>
-        <w:t xml:space="preserve">fter working for </w:t>
-      </w:r>
-      <w:r>
-        <w:rPr>
-          <w:lang w:eastAsia="zh-CN"/>
-        </w:rPr>
-        <w:t>a while, to check what you have done, type</w:t>
-      </w:r>
-    </w:p>
-    <w:p>
-      <w:pPr>
-        <w:jc w:val="both"/>
-        <w:rPr>
-          <w:lang w:eastAsia="zh-CN"/>
-        </w:rPr>
-      </w:pPr>
-    </w:p>
-    <w:p>
-      <w:pPr>
-        <w:jc w:val="both"/>
-      </w:pPr>
-      <w:r>
-        <w:t>$ git status</w:t>
-      </w:r>
-    </w:p>
-    <w:p>
-      <w:pPr>
-        <w:jc w:val="both"/>
-      </w:pPr>
-    </w:p>
-    <w:p>
-      <w:pPr>
-        <w:jc w:val="both"/>
-      </w:pPr>
-      <w:r>
-        <w:t>Check the changes in all the modified files:</w:t>
-      </w:r>
-    </w:p>
-    <w:p>
-      <w:pPr>
-        <w:jc w:val="both"/>
-      </w:pPr>
-    </w:p>
-    <w:p>
-      <w:pPr>
-        <w:jc w:val="both"/>
-      </w:pPr>
-      <w:r>
-        <w:t>$ git diff</w:t>
-      </w:r>
-    </w:p>
-    <w:p>
-      <w:pPr>
-        <w:jc w:val="both"/>
-      </w:pPr>
-      <w:r>
-        <w:t>$ git difftool</w:t>
-      </w:r>
-    </w:p>
-    <w:p>
-      <w:pPr>
-        <w:jc w:val="both"/>
-      </w:pPr>
-    </w:p>
-    <w:p>
-      <w:pPr>
-        <w:jc w:val="both"/>
-      </w:pPr>
-      <w:r>
-        <w:t xml:space="preserve">Also, you can use tkdiff </w:t>
-      </w:r>
-      <w:r>
-        <w:t xml:space="preserve">directly </w:t>
-      </w:r>
-      <w:r>
-        <w:t xml:space="preserve">to examine the changes relative to FILE1 </w:t>
-      </w:r>
-    </w:p>
-    <w:p>
-      <w:pPr>
-        <w:jc w:val="both"/>
-      </w:pPr>
-    </w:p>
-    <w:p>
-      <w:pPr>
-        <w:jc w:val="both"/>
-      </w:pPr>
-      <w:r>
-        <w:t>$ tkdiff FILE1</w:t>
-      </w:r>
-    </w:p>
-    <w:p>
-      <w:pPr>
-        <w:jc w:val="both"/>
+        <w:t>CVS HEAD</w:t>
+      </w:r>
+      <w:r>
+        <w:t xml:space="preserve">) </w:t>
+      </w:r>
+      <w:r>
+        <w:t xml:space="preserve">in the local repository as well as in the submodules. </w:t>
+      </w:r>
+    </w:p>
+    <w:p>
+      <w:pPr>
+        <w:jc w:val="both"/>
+      </w:pPr>
+    </w:p>
+    <w:p>
+      <w:pPr>
+        <w:jc w:val="both"/>
+      </w:pPr>
+      <w:r>
+        <w:t>$ git push</w:t>
+      </w:r>
+    </w:p>
+    <w:p>
+      <w:pPr>
+        <w:jc w:val="both"/>
+        <w:rPr>
+          <w:color w:val="FF0000"/>
+        </w:rPr>
       </w:pPr>
     </w:p>
     <w:p>
@@ -1574,72 +2292,6 @@
         <w:jc w:val="both"/>
       </w:pPr>
       <w:r>
-        <w:t>Push changes to remote repository</w:t>
-      </w:r>
-    </w:p>
-    <w:p>
-      <w:pPr>
-        <w:jc w:val="both"/>
-      </w:pPr>
-    </w:p>
-    <w:p>
-      <w:pPr>
-        <w:jc w:val="both"/>
-      </w:pPr>
-      <w:r>
-        <w:t>After a period of local development, you may want to push the changes to the remote server</w:t>
-      </w:r>
-    </w:p>
-    <w:p>
-      <w:pPr>
-        <w:jc w:val="both"/>
-      </w:pPr>
-      <w:r>
-        <w:t xml:space="preserve">Make sure you are on the master branch </w:t>
-      </w:r>
-      <w:r>
-        <w:t xml:space="preserve">(same as </w:t>
-      </w:r>
-      <w:r>
-        <w:rPr>
-          <w:b/>
-        </w:rPr>
-        <w:t>CVS HEAD</w:t>
-      </w:r>
-      <w:r>
-        <w:t xml:space="preserve">) </w:t>
-      </w:r>
-      <w:r>
-        <w:t xml:space="preserve">in the local repository as well as in the submodules. </w:t>
-      </w:r>
-    </w:p>
-    <w:p>
-      <w:pPr>
-        <w:jc w:val="both"/>
-      </w:pPr>
-    </w:p>
-    <w:p>
-      <w:pPr>
-        <w:jc w:val="both"/>
-      </w:pPr>
-      <w:r>
-        <w:t>$ git push</w:t>
-      </w:r>
-    </w:p>
-    <w:p>
-      <w:pPr>
-        <w:jc w:val="both"/>
-        <w:rPr>
-          <w:color w:val="FF0000"/>
-        </w:rPr>
-      </w:pPr>
-    </w:p>
-    <w:p>
-      <w:pPr>
-        <w:pStyle w:val="Heading3"/>
-        <w:jc w:val="both"/>
-      </w:pPr>
-      <w:r>
         <w:t>Settings for line endings</w:t>
       </w:r>
     </w:p>
@@ -1664,8 +2316,17 @@
     <w:p/>
     <w:p>
       <w:r>
-        <w:lastRenderedPageBreak/>
-        <w:t xml:space="preserve">$ git config --global core.autocrlf </w:t>
+        <w:t xml:space="preserve">$ git config --global </w:t>
+      </w:r>
+      <w:proofErr w:type="spellStart"/>
+      <w:proofErr w:type="gramStart"/>
+      <w:r>
+        <w:t>core.autocrlf</w:t>
+      </w:r>
+      <w:proofErr w:type="spellEnd"/>
+      <w:proofErr w:type="gramEnd"/>
+      <w:r>
+        <w:t xml:space="preserve"> </w:t>
       </w:r>
     </w:p>
     <w:p/>
@@ -1685,7 +2346,19 @@
           <w:shd w:val="clear" w:color="auto" w:fill="FFFFFF"/>
           <w:lang w:eastAsia="zh-CN"/>
         </w:rPr>
-        <w:t>Optionally, you can configure the way Git manages line endings on a per-repository basis by configuring a special  </w:t>
+        <w:t xml:space="preserve">Optionally, you can configure the way Git manages line endings on a per-repository basis by configuring a </w:t>
+      </w:r>
+      <w:proofErr w:type="gramStart"/>
+      <w:r>
+        <w:rPr>
+          <w:rFonts w:ascii="Helvetica" w:eastAsia="Times New Roman" w:hAnsi="Helvetica" w:cs="Times New Roman"/>
+          <w:color w:val="333333"/>
+          <w:sz w:val="23"/>
+          <w:szCs w:val="23"/>
+          <w:shd w:val="clear" w:color="auto" w:fill="FFFFFF"/>
+          <w:lang w:eastAsia="zh-CN"/>
+        </w:rPr>
+        <w:t>special  </w:t>
       </w:r>
       <w:r>
         <w:rPr>
@@ -1698,8 +2371,24 @@
           <w:bdr w:val="none" w:sz="0" w:space="0" w:color="auto" w:frame="1"/>
           <w:lang w:eastAsia="zh-CN"/>
         </w:rPr>
-        <w:t>.gitattributes</w:t>
-      </w:r>
+        <w:t>.</w:t>
+      </w:r>
+      <w:proofErr w:type="spellStart"/>
+      <w:proofErr w:type="gramEnd"/>
+      <w:r>
+        <w:rPr>
+          <w:rFonts w:ascii="Helvetica" w:eastAsia="Times New Roman" w:hAnsi="Helvetica" w:cs="Times New Roman"/>
+          <w:i/>
+          <w:iCs/>
+          <w:color w:val="333333"/>
+          <w:sz w:val="23"/>
+          <w:szCs w:val="23"/>
+          <w:bdr w:val="none" w:sz="0" w:space="0" w:color="auto" w:frame="1"/>
+          <w:lang w:eastAsia="zh-CN"/>
+        </w:rPr>
+        <w:t>gitattributes</w:t>
+      </w:r>
+      <w:proofErr w:type="spellEnd"/>
       <w:r>
         <w:rPr>
           <w:rFonts w:ascii="Helvetica" w:eastAsia="Times New Roman" w:hAnsi="Helvetica" w:cs="Times New Roman"/>
@@ -1881,8 +2570,16 @@
         <w:rPr>
           <w:lang w:eastAsia="zh-CN"/>
         </w:rPr>
-        <w:t xml:space="preserve"> and util</w:t>
-      </w:r>
+        <w:t xml:space="preserve"> and </w:t>
+      </w:r>
+      <w:proofErr w:type="spellStart"/>
+      <w:r>
+        <w:rPr>
+          <w:lang w:eastAsia="zh-CN"/>
+        </w:rPr>
+        <w:t>util</w:t>
+      </w:r>
+      <w:proofErr w:type="spellEnd"/>
       <w:r>
         <w:rPr>
           <w:lang w:eastAsia="zh-CN"/>
@@ -1899,7 +2596,21 @@
         <w:rPr>
           <w:lang w:eastAsia="zh-CN"/>
         </w:rPr>
-        <w:t xml:space="preserve"> them from herot if necessary.</w:t>
+        <w:t xml:space="preserve"> them from </w:t>
+      </w:r>
+      <w:proofErr w:type="spellStart"/>
+      <w:r>
+        <w:rPr>
+          <w:lang w:eastAsia="zh-CN"/>
+        </w:rPr>
+        <w:t>herot</w:t>
+      </w:r>
+      <w:proofErr w:type="spellEnd"/>
+      <w:r>
+        <w:rPr>
+          <w:lang w:eastAsia="zh-CN"/>
+        </w:rPr>
+        <w:t xml:space="preserve"> if necessary.</w:t>
       </w:r>
       <w:r>
         <w:rPr>
@@ -1991,7 +2702,21 @@
         <w:rPr>
           <w:lang w:eastAsia="zh-CN"/>
         </w:rPr>
-        <w:t xml:space="preserve">(like BATSRUS, AMPS, etc) </w:t>
+        <w:t xml:space="preserve">(like BATSRUS, AMPS, </w:t>
+      </w:r>
+      <w:proofErr w:type="spellStart"/>
+      <w:r>
+        <w:rPr>
+          <w:lang w:eastAsia="zh-CN"/>
+        </w:rPr>
+        <w:t>etc</w:t>
+      </w:r>
+      <w:proofErr w:type="spellEnd"/>
+      <w:r>
+        <w:rPr>
+          <w:lang w:eastAsia="zh-CN"/>
+        </w:rPr>
+        <w:t xml:space="preserve">) </w:t>
       </w:r>
       <w:r>
         <w:rPr>
@@ -2027,6 +2752,7 @@
         </w:rPr>
         <w:t xml:space="preserve">We provide a script </w:t>
       </w:r>
+      <w:proofErr w:type="spellStart"/>
       <w:r>
         <w:rPr>
           <w:i/>
@@ -2034,6 +2760,7 @@
         </w:rPr>
         <w:t>gitall</w:t>
       </w:r>
+      <w:proofErr w:type="spellEnd"/>
       <w:r>
         <w:rPr>
           <w:i/>
@@ -2089,7 +2816,21 @@
         <w:rPr>
           <w:lang w:eastAsia="zh-CN"/>
         </w:rPr>
-        <w:t xml:space="preserve">It is best to link or copy gitall into the </w:t>
+        <w:t xml:space="preserve">It is best to link or copy </w:t>
+      </w:r>
+      <w:proofErr w:type="spellStart"/>
+      <w:r>
+        <w:rPr>
+          <w:lang w:eastAsia="zh-CN"/>
+        </w:rPr>
+        <w:t>gitall</w:t>
+      </w:r>
+      <w:proofErr w:type="spellEnd"/>
+      <w:r>
+        <w:rPr>
+          <w:lang w:eastAsia="zh-CN"/>
+        </w:rPr>
+        <w:t xml:space="preserve"> into the </w:t>
       </w:r>
       <w:r>
         <w:rPr>
@@ -2171,7 +2912,21 @@
         <w:rPr>
           <w:lang w:eastAsia="zh-CN"/>
         </w:rPr>
-        <w:t xml:space="preserve">$ gitall status      </w:t>
+        <w:t xml:space="preserve">$ </w:t>
+      </w:r>
+      <w:proofErr w:type="spellStart"/>
+      <w:r>
+        <w:rPr>
+          <w:lang w:eastAsia="zh-CN"/>
+        </w:rPr>
+        <w:t>gitall</w:t>
+      </w:r>
+      <w:proofErr w:type="spellEnd"/>
+      <w:r>
+        <w:rPr>
+          <w:lang w:eastAsia="zh-CN"/>
+        </w:rPr>
+        <w:t xml:space="preserve"> status      </w:t>
       </w:r>
       <w:r>
         <w:rPr>
@@ -2227,7 +2982,21 @@
         <w:rPr>
           <w:lang w:eastAsia="zh-CN"/>
         </w:rPr>
-        <w:t>$ gitall status -v</w:t>
+        <w:t xml:space="preserve">$ </w:t>
+      </w:r>
+      <w:proofErr w:type="spellStart"/>
+      <w:r>
+        <w:rPr>
+          <w:lang w:eastAsia="zh-CN"/>
+        </w:rPr>
+        <w:t>gitall</w:t>
+      </w:r>
+      <w:proofErr w:type="spellEnd"/>
+      <w:r>
+        <w:rPr>
+          <w:lang w:eastAsia="zh-CN"/>
+        </w:rPr>
+        <w:t xml:space="preserve"> status -v</w:t>
       </w:r>
     </w:p>
     <w:p>
@@ -2307,63 +3076,147 @@
         <w:rPr>
           <w:lang w:eastAsia="zh-CN"/>
         </w:rPr>
-        <w:t>$ gitall fetch origin</w:t>
-      </w:r>
-    </w:p>
-    <w:p>
-      <w:pPr>
-        <w:jc w:val="both"/>
-        <w:rPr>
-          <w:lang w:eastAsia="zh-CN"/>
-        </w:rPr>
-      </w:pPr>
-      <w:r>
-        <w:rPr>
-          <w:lang w:eastAsia="zh-CN"/>
-        </w:rPr>
-        <w:t>$ gitall difftool origin</w:t>
-      </w:r>
-    </w:p>
-    <w:p>
-      <w:pPr>
-        <w:jc w:val="both"/>
-        <w:rPr>
-          <w:lang w:eastAsia="zh-CN"/>
-        </w:rPr>
-      </w:pPr>
-      <w:r>
-        <w:rPr>
-          <w:lang w:eastAsia="zh-CN"/>
-        </w:rPr>
-        <w:t>$ gitall merge origin</w:t>
-      </w:r>
-    </w:p>
-    <w:p>
-      <w:pPr>
-        <w:jc w:val="both"/>
-        <w:rPr>
-          <w:lang w:eastAsia="zh-CN"/>
-        </w:rPr>
-      </w:pPr>
-      <w:r>
-        <w:rPr>
-          <w:lang w:eastAsia="zh-CN"/>
-        </w:rPr>
-        <w:t>$ gitall pull</w:t>
-      </w:r>
-    </w:p>
-    <w:p>
-      <w:pPr>
-        <w:jc w:val="both"/>
-        <w:rPr>
-          <w:lang w:eastAsia="zh-CN"/>
-        </w:rPr>
-      </w:pPr>
-      <w:r>
-        <w:rPr>
-          <w:lang w:eastAsia="zh-CN"/>
-        </w:rPr>
-        <w:t>$ gitall push</w:t>
+        <w:t xml:space="preserve">$ </w:t>
+      </w:r>
+      <w:proofErr w:type="spellStart"/>
+      <w:r>
+        <w:rPr>
+          <w:lang w:eastAsia="zh-CN"/>
+        </w:rPr>
+        <w:t>gitall</w:t>
+      </w:r>
+      <w:proofErr w:type="spellEnd"/>
+      <w:r>
+        <w:rPr>
+          <w:lang w:eastAsia="zh-CN"/>
+        </w:rPr>
+        <w:t xml:space="preserve"> fetch origin</w:t>
+      </w:r>
+    </w:p>
+    <w:p>
+      <w:pPr>
+        <w:jc w:val="both"/>
+        <w:rPr>
+          <w:lang w:eastAsia="zh-CN"/>
+        </w:rPr>
+      </w:pPr>
+      <w:r>
+        <w:rPr>
+          <w:lang w:eastAsia="zh-CN"/>
+        </w:rPr>
+        <w:t xml:space="preserve">$ </w:t>
+      </w:r>
+      <w:proofErr w:type="spellStart"/>
+      <w:r>
+        <w:rPr>
+          <w:lang w:eastAsia="zh-CN"/>
+        </w:rPr>
+        <w:t>gitall</w:t>
+      </w:r>
+      <w:proofErr w:type="spellEnd"/>
+      <w:r>
+        <w:rPr>
+          <w:lang w:eastAsia="zh-CN"/>
+        </w:rPr>
+        <w:t xml:space="preserve"> </w:t>
+      </w:r>
+      <w:proofErr w:type="spellStart"/>
+      <w:r>
+        <w:rPr>
+          <w:lang w:eastAsia="zh-CN"/>
+        </w:rPr>
+        <w:t>difftool</w:t>
+      </w:r>
+      <w:proofErr w:type="spellEnd"/>
+      <w:r>
+        <w:rPr>
+          <w:lang w:eastAsia="zh-CN"/>
+        </w:rPr>
+        <w:t xml:space="preserve"> origin</w:t>
+      </w:r>
+    </w:p>
+    <w:p>
+      <w:pPr>
+        <w:jc w:val="both"/>
+        <w:rPr>
+          <w:lang w:eastAsia="zh-CN"/>
+        </w:rPr>
+      </w:pPr>
+      <w:r>
+        <w:rPr>
+          <w:lang w:eastAsia="zh-CN"/>
+        </w:rPr>
+        <w:t xml:space="preserve">$ </w:t>
+      </w:r>
+      <w:proofErr w:type="spellStart"/>
+      <w:r>
+        <w:rPr>
+          <w:lang w:eastAsia="zh-CN"/>
+        </w:rPr>
+        <w:t>gitall</w:t>
+      </w:r>
+      <w:proofErr w:type="spellEnd"/>
+      <w:r>
+        <w:rPr>
+          <w:lang w:eastAsia="zh-CN"/>
+        </w:rPr>
+        <w:t xml:space="preserve"> merge origin</w:t>
+      </w:r>
+    </w:p>
+    <w:p>
+      <w:pPr>
+        <w:jc w:val="both"/>
+        <w:rPr>
+          <w:lang w:eastAsia="zh-CN"/>
+        </w:rPr>
+      </w:pPr>
+      <w:r>
+        <w:rPr>
+          <w:lang w:eastAsia="zh-CN"/>
+        </w:rPr>
+        <w:t xml:space="preserve">$ </w:t>
+      </w:r>
+      <w:proofErr w:type="spellStart"/>
+      <w:r>
+        <w:rPr>
+          <w:lang w:eastAsia="zh-CN"/>
+        </w:rPr>
+        <w:t>gitall</w:t>
+      </w:r>
+      <w:proofErr w:type="spellEnd"/>
+      <w:r>
+        <w:rPr>
+          <w:lang w:eastAsia="zh-CN"/>
+        </w:rPr>
+        <w:t xml:space="preserve"> pull</w:t>
+      </w:r>
+    </w:p>
+    <w:p>
+      <w:pPr>
+        <w:jc w:val="both"/>
+        <w:rPr>
+          <w:lang w:eastAsia="zh-CN"/>
+        </w:rPr>
+      </w:pPr>
+      <w:r>
+        <w:rPr>
+          <w:lang w:eastAsia="zh-CN"/>
+        </w:rPr>
+        <w:t xml:space="preserve">$ </w:t>
+      </w:r>
+      <w:proofErr w:type="spellStart"/>
+      <w:r>
+        <w:rPr>
+          <w:lang w:eastAsia="zh-CN"/>
+        </w:rPr>
+        <w:t>gitall</w:t>
+      </w:r>
+      <w:proofErr w:type="spellEnd"/>
+      <w:r>
+        <w:rPr>
+          <w:lang w:eastAsia="zh-CN"/>
+        </w:rPr>
+        <w:t xml:space="preserve"> push</w:t>
       </w:r>
     </w:p>
     <w:p>
@@ -2391,7 +3244,21 @@
         <w:rPr>
           <w:lang w:eastAsia="zh-CN"/>
         </w:rPr>
-        <w:t xml:space="preserve">with gitall </w:t>
+        <w:t xml:space="preserve">with </w:t>
+      </w:r>
+      <w:proofErr w:type="spellStart"/>
+      <w:r>
+        <w:rPr>
+          <w:lang w:eastAsia="zh-CN"/>
+        </w:rPr>
+        <w:t>gitall</w:t>
+      </w:r>
+      <w:proofErr w:type="spellEnd"/>
+      <w:r>
+        <w:rPr>
+          <w:lang w:eastAsia="zh-CN"/>
+        </w:rPr>
+        <w:t xml:space="preserve"> </w:t>
       </w:r>
       <w:r>
         <w:rPr>
@@ -2438,29 +3305,70 @@
         <w:jc w:val="both"/>
       </w:pPr>
       <w:r>
-        <w:t>6. Using SWMF_data and CRASH_data</w:t>
-      </w:r>
-    </w:p>
-    <w:p>
-      <w:pPr>
-        <w:jc w:val="both"/>
-        <w:rPr>
-          <w:lang w:eastAsia="zh-CN"/>
-        </w:rPr>
-      </w:pPr>
-    </w:p>
-    <w:p>
-      <w:pPr>
-        <w:jc w:val="both"/>
-        <w:rPr>
-          <w:lang w:eastAsia="zh-CN"/>
-        </w:rPr>
-      </w:pPr>
-      <w:r>
-        <w:rPr>
-          <w:lang w:eastAsia="zh-CN"/>
-        </w:rPr>
-        <w:t>Just like with the CVS version, the large files are stored in the SWMF_data and CRASH_data repositories. These can be checked out into the home directory as</w:t>
+        <w:t xml:space="preserve">6. Using </w:t>
+      </w:r>
+      <w:proofErr w:type="spellStart"/>
+      <w:r>
+        <w:t>SWMF_data</w:t>
+      </w:r>
+      <w:proofErr w:type="spellEnd"/>
+      <w:r>
+        <w:t xml:space="preserve"> and </w:t>
+      </w:r>
+      <w:proofErr w:type="spellStart"/>
+      <w:r>
+        <w:t>CRASH_data</w:t>
+      </w:r>
+      <w:proofErr w:type="spellEnd"/>
+    </w:p>
+    <w:p>
+      <w:pPr>
+        <w:jc w:val="both"/>
+        <w:rPr>
+          <w:lang w:eastAsia="zh-CN"/>
+        </w:rPr>
+      </w:pPr>
+    </w:p>
+    <w:p>
+      <w:pPr>
+        <w:jc w:val="both"/>
+        <w:rPr>
+          <w:lang w:eastAsia="zh-CN"/>
+        </w:rPr>
+      </w:pPr>
+      <w:r>
+        <w:rPr>
+          <w:lang w:eastAsia="zh-CN"/>
+        </w:rPr>
+        <w:t xml:space="preserve">Just like with the CVS version, the large files are stored in the </w:t>
+      </w:r>
+      <w:proofErr w:type="spellStart"/>
+      <w:r>
+        <w:rPr>
+          <w:lang w:eastAsia="zh-CN"/>
+        </w:rPr>
+        <w:t>SWMF_data</w:t>
+      </w:r>
+      <w:proofErr w:type="spellEnd"/>
+      <w:r>
+        <w:rPr>
+          <w:lang w:eastAsia="zh-CN"/>
+        </w:rPr>
+        <w:t xml:space="preserve"> and </w:t>
+      </w:r>
+      <w:proofErr w:type="spellStart"/>
+      <w:r>
+        <w:rPr>
+          <w:lang w:eastAsia="zh-CN"/>
+        </w:rPr>
+        <w:t>CRASH_data</w:t>
+      </w:r>
+      <w:proofErr w:type="spellEnd"/>
+      <w:r>
+        <w:rPr>
+          <w:lang w:eastAsia="zh-CN"/>
+        </w:rPr>
+        <w:t xml:space="preserve"> repositories. These can be checked out into the home directory as</w:t>
       </w:r>
     </w:p>
     <w:p>
@@ -2496,23 +3404,66 @@
         <w:rPr>
           <w:lang w:eastAsia="zh-CN"/>
         </w:rPr>
-        <w:t>$ gitclone SWMF_data</w:t>
-      </w:r>
-    </w:p>
-    <w:p>
-      <w:pPr>
-        <w:jc w:val="both"/>
-        <w:rPr>
-          <w:lang w:eastAsia="zh-CN"/>
-        </w:rPr>
-      </w:pPr>
-      <w:r>
-        <w:rPr>
-          <w:lang w:eastAsia="zh-CN"/>
-        </w:rPr>
-        <w:lastRenderedPageBreak/>
-        <w:t>$ gitclone CRASH_data</w:t>
-      </w:r>
+        <w:t xml:space="preserve">$ </w:t>
+      </w:r>
+      <w:proofErr w:type="spellStart"/>
+      <w:r>
+        <w:rPr>
+          <w:lang w:eastAsia="zh-CN"/>
+        </w:rPr>
+        <w:t>gitclone</w:t>
+      </w:r>
+      <w:proofErr w:type="spellEnd"/>
+      <w:r>
+        <w:rPr>
+          <w:lang w:eastAsia="zh-CN"/>
+        </w:rPr>
+        <w:t xml:space="preserve"> </w:t>
+      </w:r>
+      <w:proofErr w:type="spellStart"/>
+      <w:r>
+        <w:rPr>
+          <w:lang w:eastAsia="zh-CN"/>
+        </w:rPr>
+        <w:t>SWMF_data</w:t>
+      </w:r>
+      <w:proofErr w:type="spellEnd"/>
+    </w:p>
+    <w:p>
+      <w:pPr>
+        <w:jc w:val="both"/>
+        <w:rPr>
+          <w:lang w:eastAsia="zh-CN"/>
+        </w:rPr>
+      </w:pPr>
+      <w:r>
+        <w:rPr>
+          <w:lang w:eastAsia="zh-CN"/>
+        </w:rPr>
+        <w:t xml:space="preserve">$ </w:t>
+      </w:r>
+      <w:proofErr w:type="spellStart"/>
+      <w:r>
+        <w:rPr>
+          <w:lang w:eastAsia="zh-CN"/>
+        </w:rPr>
+        <w:t>gitclone</w:t>
+      </w:r>
+      <w:proofErr w:type="spellEnd"/>
+      <w:r>
+        <w:rPr>
+          <w:lang w:eastAsia="zh-CN"/>
+        </w:rPr>
+        <w:t xml:space="preserve"> </w:t>
+      </w:r>
+      <w:proofErr w:type="spellStart"/>
+      <w:r>
+        <w:rPr>
+          <w:lang w:eastAsia="zh-CN"/>
+        </w:rPr>
+        <w:t>CRASH_data</w:t>
+      </w:r>
+      <w:proofErr w:type="spellEnd"/>
     </w:p>
     <w:p>
       <w:pPr>
@@ -2568,18 +3519,34 @@
       <w:r>
         <w:t xml:space="preserve">(similar to </w:t>
       </w:r>
+      <w:proofErr w:type="spellStart"/>
       <w:r>
         <w:rPr>
           <w:b/>
         </w:rPr>
-        <w:t>cvs checkout SWMF</w:t>
-      </w:r>
+        <w:t>cvs</w:t>
+      </w:r>
+      <w:proofErr w:type="spellEnd"/>
       <w:r>
         <w:rPr>
           <w:b/>
         </w:rPr>
+        <w:t xml:space="preserve"> checkout </w:t>
+      </w:r>
+      <w:proofErr w:type="spellStart"/>
+      <w:r>
+        <w:rPr>
+          <w:b/>
+        </w:rPr>
+        <w:t>SWMF</w:t>
+      </w:r>
+      <w:r>
+        <w:rPr>
+          <w:b/>
+        </w:rPr>
         <w:t>_core</w:t>
       </w:r>
+      <w:proofErr w:type="spellEnd"/>
       <w:r>
         <w:t>)</w:t>
       </w:r>
@@ -2597,7 +3564,15 @@
         <w:jc w:val="both"/>
       </w:pPr>
       <w:r>
-        <w:t>$ gitclone SWMF</w:t>
+        <w:t xml:space="preserve">$ </w:t>
+      </w:r>
+      <w:proofErr w:type="spellStart"/>
+      <w:r>
+        <w:t>gitclone</w:t>
+      </w:r>
+      <w:proofErr w:type="spellEnd"/>
+      <w:r>
+        <w:t xml:space="preserve"> SWMF</w:t>
       </w:r>
     </w:p>
     <w:p>
@@ -2619,7 +3594,15 @@
         <w:t xml:space="preserve"> without </w:t>
       </w:r>
       <w:r>
-        <w:t>share, util and the physics models</w:t>
+        <w:t xml:space="preserve">share, </w:t>
+      </w:r>
+      <w:proofErr w:type="spellStart"/>
+      <w:r>
+        <w:t>util</w:t>
+      </w:r>
+      <w:proofErr w:type="spellEnd"/>
+      <w:r>
+        <w:t xml:space="preserve"> and the physics models</w:t>
       </w:r>
       <w:r>
         <w:t xml:space="preserve">. </w:t>
@@ -2706,11 +3689,19 @@
         </w:rPr>
         <w:t xml:space="preserve">information and clone </w:t>
       </w:r>
-      <w:r>
-        <w:rPr>
-          <w:lang w:eastAsia="zh-CN"/>
-        </w:rPr>
-        <w:t>util and share</w:t>
+      <w:proofErr w:type="spellStart"/>
+      <w:r>
+        <w:rPr>
+          <w:lang w:eastAsia="zh-CN"/>
+        </w:rPr>
+        <w:t>util</w:t>
+      </w:r>
+      <w:proofErr w:type="spellEnd"/>
+      <w:r>
+        <w:rPr>
+          <w:lang w:eastAsia="zh-CN"/>
+        </w:rPr>
+        <w:t xml:space="preserve"> and share</w:t>
       </w:r>
       <w:r>
         <w:rPr>
@@ -2792,8 +3783,16 @@
         <w:rPr>
           <w:lang w:eastAsia="zh-CN"/>
         </w:rPr>
-        <w:t>$ ./Config.pl -install=BATSRUS,PWOM</w:t>
-      </w:r>
+        <w:t>$ ./Config.pl -install=</w:t>
+      </w:r>
+      <w:proofErr w:type="gramStart"/>
+      <w:r>
+        <w:rPr>
+          <w:lang w:eastAsia="zh-CN"/>
+        </w:rPr>
+        <w:t>BATSRUS,PWOM</w:t>
+      </w:r>
+      <w:proofErr w:type="gramEnd"/>
       <w:r>
         <w:rPr>
           <w:lang w:eastAsia="zh-CN"/>
@@ -2965,11 +3964,19 @@
       <w:r>
         <w:t xml:space="preserve">epository (similar to </w:t>
       </w:r>
+      <w:proofErr w:type="spellStart"/>
       <w:r>
         <w:rPr>
           <w:b/>
         </w:rPr>
-        <w:t>cvs checkout BATSRUS</w:t>
+        <w:t>cvs</w:t>
+      </w:r>
+      <w:proofErr w:type="spellEnd"/>
+      <w:r>
+        <w:rPr>
+          <w:b/>
+        </w:rPr>
+        <w:t xml:space="preserve"> checkout BATSRUS</w:t>
       </w:r>
       <w:r>
         <w:t>):</w:t>
@@ -2985,10 +3992,18 @@
         <w:jc w:val="both"/>
       </w:pPr>
       <w:r>
-        <w:t>$ git</w:t>
-      </w:r>
-      <w:r>
-        <w:t>clone BATSRUS</w:t>
+        <w:t xml:space="preserve">$ </w:t>
+      </w:r>
+      <w:proofErr w:type="spellStart"/>
+      <w:r>
+        <w:t>git</w:t>
+      </w:r>
+      <w:r>
+        <w:t>clone</w:t>
+      </w:r>
+      <w:proofErr w:type="spellEnd"/>
+      <w:r>
+        <w:t xml:space="preserve"> BATSRUS</w:t>
       </w:r>
     </w:p>
     <w:p>
@@ -3009,8 +4024,6 @@
       <w:r>
         <w:t xml:space="preserve">now </w:t>
       </w:r>
-      <w:bookmarkStart w:id="0" w:name="_GoBack"/>
-      <w:bookmarkEnd w:id="0"/>
       <w:r>
         <w:t>you can u</w:t>
       </w:r>
@@ -3043,8 +4056,13 @@
         <w:t>$ ./Config.pl</w:t>
       </w:r>
       <w:r>
-        <w:t xml:space="preserve"> -install -compiler=gfortran</w:t>
-      </w:r>
+        <w:t xml:space="preserve"> -install -compiler=</w:t>
+      </w:r>
+      <w:proofErr w:type="spellStart"/>
+      <w:r>
+        <w:t>gfortran</w:t>
+      </w:r>
+      <w:proofErr w:type="spellEnd"/>
     </w:p>
     <w:p>
       <w:pPr>
@@ -3065,11 +4083,21 @@
         <w:t>clone (check out) the share,</w:t>
       </w:r>
       <w:r>
-        <w:t xml:space="preserve"> util</w:t>
-      </w:r>
-      <w:r>
-        <w:t xml:space="preserve"> and srcBATL</w:t>
-      </w:r>
+        <w:t xml:space="preserve"> </w:t>
+      </w:r>
+      <w:proofErr w:type="spellStart"/>
+      <w:r>
+        <w:t>util</w:t>
+      </w:r>
+      <w:proofErr w:type="spellEnd"/>
+      <w:r>
+        <w:t xml:space="preserve"> and </w:t>
+      </w:r>
+      <w:proofErr w:type="spellStart"/>
+      <w:r>
+        <w:t>srcBATL</w:t>
+      </w:r>
+      <w:proofErr w:type="spellEnd"/>
       <w:r>
         <w:t xml:space="preserve"> repositories into BATSRUS</w:t>
       </w:r>

</xml_diff>

<commit_message>
Lots of minor edits. Added description of -history flag for Config.pl
Former-commit-id: 5a6868f0a1329b697d38074c7cb8d27fdfe17bf1
</commit_message>
<xml_diff>
--- a/doc/Git_instructions.docx
+++ b/doc/Git_instructions.docx
@@ -2282,7 +2282,6 @@
         <w:jc w:val="both"/>
       </w:pPr>
       <w:proofErr w:type="spellStart"/>
-      <w:proofErr w:type="gramStart"/>
       <w:r>
         <w:t>IdentityFile</w:t>
       </w:r>
@@ -2291,11 +2290,7 @@
         <w:t xml:space="preserve">  </w:t>
       </w:r>
       <w:r>
-        <w:t>~</w:t>
-      </w:r>
-      <w:proofErr w:type="gramEnd"/>
-      <w:r>
-        <w:t>/.</w:t>
+        <w:t>~/.</w:t>
       </w:r>
       <w:proofErr w:type="spellStart"/>
       <w:r>
@@ -2784,13 +2779,8 @@
       <w:r>
         <w:t>$ git clone SERVER_</w:t>
       </w:r>
-      <w:proofErr w:type="gramStart"/>
-      <w:r>
-        <w:t>ADDRESS:ADDRESS</w:t>
-      </w:r>
-      <w:proofErr w:type="gramEnd"/>
-      <w:r>
-        <w:t>/REPONAME</w:t>
+      <w:r>
+        <w:t>ADDRESS:ADDRESS/REPONAME</w:t>
       </w:r>
       <w:r>
         <w:t xml:space="preserve"> LOCALNAME</w:t>
@@ -2895,7 +2885,13 @@
         <w:jc w:val="both"/>
       </w:pPr>
       <w:r>
-        <w:t>clones the SWMF with the latest version only and the size is reduced to about 400 MB.</w:t>
+        <w:t xml:space="preserve">clones the SWMF with the latest version only and the size is reduced to </w:t>
+      </w:r>
+      <w:r>
+        <w:t>about 26</w:t>
+      </w:r>
+      <w:r>
+        <w:t>0 MB.</w:t>
       </w:r>
       <w:r>
         <w:t xml:space="preserve"> This reduces disk usage and initial download time.</w:t>
@@ -3019,16 +3015,8 @@
         <w:rPr>
           <w:lang w:eastAsia="zh-CN"/>
         </w:rPr>
-        <w:t>:/GIT/FRAMEWORK/</w:t>
-      </w:r>
-      <w:proofErr w:type="gramStart"/>
-      <w:r>
-        <w:rPr>
-          <w:lang w:eastAsia="zh-CN"/>
-        </w:rPr>
-        <w:t>\!*</w:t>
-      </w:r>
-      <w:proofErr w:type="gramEnd"/>
+        <w:t>:/GIT/FRAMEWORK/\!*</w:t>
+      </w:r>
       <w:r>
         <w:rPr>
           <w:lang w:eastAsia="zh-CN"/>
@@ -3073,26 +3061,18 @@
       </w:r>
       <w:proofErr w:type="spellEnd"/>
       <w:r>
-        <w:t xml:space="preserve"> create a function </w:t>
-      </w:r>
-      <w:proofErr w:type="gramStart"/>
-      <w:r>
-        <w:t>in .profile</w:t>
-      </w:r>
-      <w:proofErr w:type="gramEnd"/>
+        <w:t xml:space="preserve"> create a function in .profile, .</w:t>
+      </w:r>
+      <w:proofErr w:type="spellStart"/>
+      <w:r>
+        <w:t>bashrc</w:t>
+      </w:r>
+      <w:proofErr w:type="spellEnd"/>
       <w:r>
         <w:t>, .</w:t>
       </w:r>
       <w:proofErr w:type="spellStart"/>
       <w:r>
-        <w:t>bashrc</w:t>
-      </w:r>
-      <w:proofErr w:type="spellEnd"/>
-      <w:r>
-        <w:t>, .</w:t>
-      </w:r>
-      <w:proofErr w:type="spellStart"/>
-      <w:r>
         <w:t>zshrc</w:t>
       </w:r>
       <w:proofErr w:type="spellEnd"/>
@@ -3114,7 +3094,6 @@
         <w:t xml:space="preserve">$ </w:t>
       </w:r>
       <w:proofErr w:type="spellStart"/>
-      <w:proofErr w:type="gramStart"/>
       <w:r>
         <w:rPr>
           <w:lang w:eastAsia="zh-CN"/>
@@ -3126,14 +3105,7 @@
         <w:rPr>
           <w:lang w:eastAsia="zh-CN"/>
         </w:rPr>
-        <w:t>(</w:t>
-      </w:r>
-      <w:proofErr w:type="gramEnd"/>
-      <w:r>
-        <w:rPr>
-          <w:lang w:eastAsia="zh-CN"/>
-        </w:rPr>
-        <w:t>) { git clone herot.engin.u</w:t>
+        <w:t>() { git clone herot.engin.u</w:t>
       </w:r>
       <w:r>
         <w:rPr>
@@ -3295,7 +3267,19 @@
         <w:rPr>
           <w:lang w:eastAsia="zh-CN"/>
         </w:rPr>
-        <w:t xml:space="preserve">/ subdirectories, and clone them from </w:t>
+        <w:t>/ subdirectories, and clone</w:t>
+      </w:r>
+      <w:r>
+        <w:rPr>
+          <w:lang w:eastAsia="zh-CN"/>
+        </w:rPr>
+        <w:t>s</w:t>
+      </w:r>
+      <w:r>
+        <w:rPr>
+          <w:lang w:eastAsia="zh-CN"/>
+        </w:rPr>
+        <w:t xml:space="preserve"> them from </w:t>
       </w:r>
       <w:proofErr w:type="spellStart"/>
       <w:r>
@@ -3335,7 +3319,19 @@
         <w:rPr>
           <w:lang w:eastAsia="zh-CN"/>
         </w:rPr>
-        <w:t xml:space="preserve"> the SWMF can also clone the SWMF models (like BATSRUS, AMPS, </w:t>
+        <w:t xml:space="preserve"> the SWMF will</w:t>
+      </w:r>
+      <w:r>
+        <w:rPr>
+          <w:lang w:eastAsia="zh-CN"/>
+        </w:rPr>
+        <w:t xml:space="preserve"> also clone the SWMF models (like BATSRUS,</w:t>
+      </w:r>
+      <w:r>
+        <w:rPr>
+          <w:lang w:eastAsia="zh-CN"/>
+        </w:rPr>
+        <w:t xml:space="preserve"> AMPS, </w:t>
       </w:r>
       <w:proofErr w:type="spellStart"/>
       <w:r>
@@ -3349,7 +3345,7 @@
         <w:rPr>
           <w:lang w:eastAsia="zh-CN"/>
         </w:rPr>
-        <w:t>) during installation.</w:t>
+        <w:t>) during installation as needed.</w:t>
       </w:r>
     </w:p>
     <w:p>
@@ -3450,13 +3446,27 @@
           <w:b/>
           <w:lang w:eastAsia="zh-CN"/>
         </w:rPr>
-        <w:t xml:space="preserve"> only search the </w:t>
+        <w:t xml:space="preserve"> only search</w:t>
       </w:r>
       <w:r>
         <w:rPr>
           <w:b/>
           <w:lang w:eastAsia="zh-CN"/>
         </w:rPr>
+        <w:t>es</w:t>
+      </w:r>
+      <w:r>
+        <w:rPr>
+          <w:b/>
+          <w:lang w:eastAsia="zh-CN"/>
+        </w:rPr>
+        <w:t xml:space="preserve"> the </w:t>
+      </w:r>
+      <w:r>
+        <w:rPr>
+          <w:b/>
+          <w:lang w:eastAsia="zh-CN"/>
+        </w:rPr>
         <w:t>subdirectories</w:t>
       </w:r>
       <w:r>
@@ -3469,7 +3479,19 @@
         <w:rPr>
           <w:lang w:eastAsia="zh-CN"/>
         </w:rPr>
-        <w:t>For example, to check the status of all the git repositories in the SWMF type the following at the top-level directory:</w:t>
+        <w:t xml:space="preserve">For example, to check the status of all the git repositories in the SWMF type the following at the top-level </w:t>
+      </w:r>
+      <w:r>
+        <w:rPr>
+          <w:lang w:eastAsia="zh-CN"/>
+        </w:rPr>
+        <w:t xml:space="preserve">SWMF </w:t>
+      </w:r>
+      <w:r>
+        <w:rPr>
+          <w:lang w:eastAsia="zh-CN"/>
+        </w:rPr>
+        <w:t>directory:</w:t>
       </w:r>
     </w:p>
     <w:p>
@@ -3505,29 +3527,35 @@
         <w:rPr>
           <w:lang w:eastAsia="zh-CN"/>
         </w:rPr>
-        <w:t xml:space="preserve"> status                                  </w:t>
-      </w:r>
-    </w:p>
-    <w:p>
-      <w:pPr>
-        <w:jc w:val="both"/>
-        <w:rPr>
-          <w:lang w:eastAsia="zh-CN"/>
-        </w:rPr>
-      </w:pPr>
-    </w:p>
-    <w:p>
-      <w:pPr>
-        <w:jc w:val="both"/>
-        <w:rPr>
-          <w:lang w:eastAsia="zh-CN"/>
-        </w:rPr>
-      </w:pPr>
-      <w:r>
-        <w:rPr>
-          <w:lang w:eastAsia="zh-CN"/>
-        </w:rPr>
-        <w:t xml:space="preserve">By default, there is an output only if there is a change in the repository. Using the -v flag (verbose) </w:t>
+        <w:t xml:space="preserve"> status </w:t>
+      </w:r>
+    </w:p>
+    <w:p>
+      <w:pPr>
+        <w:jc w:val="both"/>
+        <w:rPr>
+          <w:lang w:eastAsia="zh-CN"/>
+        </w:rPr>
+      </w:pPr>
+    </w:p>
+    <w:p>
+      <w:pPr>
+        <w:jc w:val="both"/>
+        <w:rPr>
+          <w:lang w:eastAsia="zh-CN"/>
+        </w:rPr>
+      </w:pPr>
+      <w:r>
+        <w:rPr>
+          <w:lang w:eastAsia="zh-CN"/>
+        </w:rPr>
+        <w:t xml:space="preserve">By default, there is </w:t>
+      </w:r>
+      <w:r>
+        <w:rPr>
+          <w:lang w:eastAsia="zh-CN"/>
+        </w:rPr>
+        <w:t xml:space="preserve">output only if there is a change in the repository. Using the -v flag (verbose) </w:t>
       </w:r>
     </w:p>
     <w:p>
@@ -3585,7 +3613,19 @@
         <w:rPr>
           <w:lang w:eastAsia="zh-CN"/>
         </w:rPr>
-        <w:t>will show all the git repositories listed even if there are no changes. Other possible uses include</w:t>
+        <w:t>will show all the git repositories even if there are no changes</w:t>
+      </w:r>
+      <w:r>
+        <w:rPr>
+          <w:lang w:eastAsia="zh-CN"/>
+        </w:rPr>
+        <w:t xml:space="preserve"> in them</w:t>
+      </w:r>
+      <w:r>
+        <w:rPr>
+          <w:lang w:eastAsia="zh-CN"/>
+        </w:rPr>
+        <w:t>. Other possible uses include</w:t>
       </w:r>
     </w:p>
     <w:p>
@@ -3623,6 +3663,32 @@
         </w:rPr>
         <w:t xml:space="preserve"> fetch origin</w:t>
       </w:r>
+      <w:r>
+        <w:rPr>
+          <w:lang w:eastAsia="zh-CN"/>
+        </w:rPr>
+        <w:t xml:space="preserve">  </w:t>
+      </w:r>
+      <w:r>
+        <w:rPr>
+          <w:lang w:eastAsia="zh-CN"/>
+        </w:rPr>
+        <w:t xml:space="preserve">                               </w:t>
+      </w:r>
+      <w:r>
+        <w:rPr>
+          <w:lang w:eastAsia="zh-CN"/>
+        </w:rPr>
+        <w:t xml:space="preserve"># get latest version of the code from </w:t>
+      </w:r>
+      <w:proofErr w:type="spellStart"/>
+      <w:r>
+        <w:rPr>
+          <w:lang w:eastAsia="zh-CN"/>
+        </w:rPr>
+        <w:t>herot</w:t>
+      </w:r>
+      <w:proofErr w:type="spellEnd"/>
     </w:p>
     <w:p>
       <w:pPr>
@@ -3665,6 +3731,32 @@
         </w:rPr>
         <w:t xml:space="preserve"> origin</w:t>
       </w:r>
+      <w:r>
+        <w:rPr>
+          <w:lang w:eastAsia="zh-CN"/>
+        </w:rPr>
+        <w:t xml:space="preserve">   </w:t>
+      </w:r>
+      <w:r>
+        <w:rPr>
+          <w:lang w:eastAsia="zh-CN"/>
+        </w:rPr>
+        <w:t xml:space="preserve">                          </w:t>
+      </w:r>
+      <w:r>
+        <w:rPr>
+          <w:lang w:eastAsia="zh-CN"/>
+        </w:rPr>
+        <w:t xml:space="preserve"># compare local version with the version copied from </w:t>
+      </w:r>
+      <w:proofErr w:type="spellStart"/>
+      <w:r>
+        <w:rPr>
+          <w:lang w:eastAsia="zh-CN"/>
+        </w:rPr>
+        <w:t>herot</w:t>
+      </w:r>
+      <w:proofErr w:type="spellEnd"/>
     </w:p>
     <w:p>
       <w:pPr>
@@ -3693,6 +3785,18 @@
         </w:rPr>
         <w:t xml:space="preserve"> merge origin</w:t>
       </w:r>
+      <w:r>
+        <w:rPr>
+          <w:lang w:eastAsia="zh-CN"/>
+        </w:rPr>
+        <w:t xml:space="preserve">                              # merge local and </w:t>
+      </w:r>
+      <w:r>
+        <w:rPr>
+          <w:lang w:eastAsia="zh-CN"/>
+        </w:rPr>
+        <w:t>copied versions</w:t>
+      </w:r>
     </w:p>
     <w:p>
       <w:pPr>
@@ -3719,8 +3823,58 @@
         <w:rPr>
           <w:lang w:eastAsia="zh-CN"/>
         </w:rPr>
-        <w:t xml:space="preserve"> pull                                                                   # update the source code in your local machine</w:t>
-      </w:r>
+        <w:t xml:space="preserve"> pull                                   </w:t>
+      </w:r>
+      <w:r>
+        <w:rPr>
+          <w:lang w:eastAsia="zh-CN"/>
+        </w:rPr>
+        <w:t xml:space="preserve">            </w:t>
+      </w:r>
+      <w:r>
+        <w:rPr>
+          <w:lang w:eastAsia="zh-CN"/>
+        </w:rPr>
+        <w:t xml:space="preserve"># </w:t>
+      </w:r>
+      <w:r>
+        <w:rPr>
+          <w:lang w:eastAsia="zh-CN"/>
+        </w:rPr>
+        <w:t xml:space="preserve">simply </w:t>
+      </w:r>
+      <w:r>
+        <w:rPr>
+          <w:lang w:eastAsia="zh-CN"/>
+        </w:rPr>
+        <w:t xml:space="preserve">update the </w:t>
+      </w:r>
+      <w:r>
+        <w:rPr>
+          <w:lang w:eastAsia="zh-CN"/>
+        </w:rPr>
+        <w:t xml:space="preserve">local </w:t>
+      </w:r>
+      <w:r>
+        <w:rPr>
+          <w:lang w:eastAsia="zh-CN"/>
+        </w:rPr>
+        <w:t xml:space="preserve">source code </w:t>
+      </w:r>
+      <w:r>
+        <w:rPr>
+          <w:lang w:eastAsia="zh-CN"/>
+        </w:rPr>
+        <w:t xml:space="preserve">from </w:t>
+      </w:r>
+      <w:proofErr w:type="spellStart"/>
+      <w:r>
+        <w:rPr>
+          <w:lang w:eastAsia="zh-CN"/>
+        </w:rPr>
+        <w:t>herot</w:t>
+      </w:r>
+      <w:proofErr w:type="spellEnd"/>
     </w:p>
     <w:p>
       <w:pPr>
@@ -3925,7 +4079,6 @@
         <w:t xml:space="preserve">git config --global </w:t>
       </w:r>
       <w:proofErr w:type="spellStart"/>
-      <w:proofErr w:type="gramStart"/>
       <w:r>
         <w:rPr>
           <w:lang w:eastAsia="zh-CN"/>
@@ -3933,7 +4086,6 @@
         <w:t>diff.tool</w:t>
       </w:r>
       <w:proofErr w:type="spellEnd"/>
-      <w:proofErr w:type="gramEnd"/>
       <w:r>
         <w:rPr>
           <w:lang w:eastAsia="zh-CN"/>
@@ -4521,16 +4673,28 @@
         <w:rPr>
           <w:lang w:eastAsia="zh-CN"/>
         </w:rPr>
-        <w:t xml:space="preserve"> git </w:t>
-      </w:r>
-      <w:proofErr w:type="gramStart"/>
-      <w:r>
-        <w:rPr>
-          <w:lang w:eastAsia="zh-CN"/>
-        </w:rPr>
-        <w:t>pull</w:t>
-      </w:r>
-      <w:proofErr w:type="gramEnd"/>
+        <w:t xml:space="preserve"> </w:t>
+      </w:r>
+      <w:proofErr w:type="spellStart"/>
+      <w:r>
+        <w:rPr>
+          <w:lang w:eastAsia="zh-CN"/>
+        </w:rPr>
+        <w:t>git</w:t>
+      </w:r>
+      <w:r>
+        <w:rPr>
+          <w:lang w:eastAsia="zh-CN"/>
+        </w:rPr>
+        <w:t>all</w:t>
+      </w:r>
+      <w:proofErr w:type="spellEnd"/>
+      <w:r>
+        <w:rPr>
+          <w:lang w:eastAsia="zh-CN"/>
+        </w:rPr>
+        <w:t xml:space="preserve"> pull</w:t>
+      </w:r>
     </w:p>
     <w:p>
       <w:pPr>
@@ -4583,21 +4747,14 @@
         <w:rPr>
           <w:lang w:eastAsia="zh-CN"/>
         </w:rPr>
-        <w:t xml:space="preserve"> Which is the most common case.</w:t>
-      </w:r>
-    </w:p>
-    <w:p>
-      <w:pPr>
-        <w:jc w:val="both"/>
-      </w:pPr>
-    </w:p>
-    <w:p>
-      <w:pPr>
-        <w:jc w:val="both"/>
-        <w:rPr>
-          <w:lang w:eastAsia="zh-CN"/>
-        </w:rPr>
-      </w:pPr>
+        <w:t xml:space="preserve"> This is the most common and simple approach</w:t>
+      </w:r>
+      <w:r>
+        <w:rPr>
+          <w:lang w:eastAsia="zh-CN"/>
+        </w:rPr>
+        <w:t>.</w:t>
+      </w:r>
     </w:p>
     <w:p>
       <w:pPr>
@@ -4763,7 +4920,13 @@
         <w:rPr>
           <w:lang w:eastAsia="zh-CN"/>
         </w:rPr>
-        <w:t xml:space="preserve"># show SWMF information and clone </w:t>
+        <w:t xml:space="preserve">        # show SWMF info</w:t>
+      </w:r>
+      <w:r>
+        <w:rPr>
+          <w:lang w:eastAsia="zh-CN"/>
+        </w:rPr>
+        <w:t xml:space="preserve"> and clone </w:t>
       </w:r>
       <w:proofErr w:type="spellStart"/>
       <w:r>
@@ -4791,55 +4954,59 @@
         <w:rPr>
           <w:lang w:eastAsia="zh-CN"/>
         </w:rPr>
+        <w:t xml:space="preserve">$ ./Config.pl -install   </w:t>
+      </w:r>
+      <w:r>
+        <w:rPr>
+          <w:lang w:eastAsia="zh-CN"/>
+        </w:rPr>
+        <w:t xml:space="preserve">                        </w:t>
+      </w:r>
+      <w:r>
+        <w:rPr>
+          <w:lang w:eastAsia="zh-CN"/>
+        </w:rPr>
+        <w:t xml:space="preserve">       </w:t>
+      </w:r>
+      <w:r>
+        <w:rPr>
+          <w:lang w:eastAsia="zh-CN"/>
+        </w:rPr>
+        <w:t># install SWMF with all models (clone the entire SWMF)</w:t>
+      </w:r>
+    </w:p>
+    <w:p>
+      <w:pPr>
+        <w:jc w:val="both"/>
+        <w:rPr>
+          <w:lang w:eastAsia="zh-CN"/>
+        </w:rPr>
+      </w:pPr>
+      <w:r>
+        <w:rPr>
+          <w:lang w:eastAsia="zh-CN"/>
+        </w:rPr>
+        <w:t>$ ./C</w:t>
+      </w:r>
+      <w:r>
+        <w:rPr>
+          <w:lang w:eastAsia="zh-CN"/>
+        </w:rPr>
+        <w:t xml:space="preserve">onfig.pl -install=BATSRUS,PWOM  </w:t>
+      </w:r>
+      <w:r>
+        <w:rPr>
+          <w:lang w:eastAsia="zh-CN"/>
+        </w:rPr>
+        <w:t># install SWMF, clone GM/BATSRUS, PW/PWOM if missing</w:t>
+      </w:r>
+    </w:p>
+    <w:p>
+      <w:pPr>
+        <w:jc w:val="both"/>
+      </w:pPr>
+      <w:r>
         <w:lastRenderedPageBreak/>
-        <w:t xml:space="preserve">$ ./Config.pl -install   </w:t>
-      </w:r>
-      <w:r>
-        <w:rPr>
-          <w:lang w:eastAsia="zh-CN"/>
-        </w:rPr>
-        <w:t xml:space="preserve">                        </w:t>
-      </w:r>
-      <w:r>
-        <w:rPr>
-          <w:lang w:eastAsia="zh-CN"/>
-        </w:rPr>
-        <w:t># install SWMF with all models (clone the entire SWMF)</w:t>
-      </w:r>
-    </w:p>
-    <w:p>
-      <w:pPr>
-        <w:jc w:val="both"/>
-        <w:rPr>
-          <w:lang w:eastAsia="zh-CN"/>
-        </w:rPr>
-      </w:pPr>
-      <w:r>
-        <w:rPr>
-          <w:lang w:eastAsia="zh-CN"/>
-        </w:rPr>
-        <w:t>$ ./Config.pl -install=</w:t>
-      </w:r>
-      <w:proofErr w:type="gramStart"/>
-      <w:r>
-        <w:rPr>
-          <w:lang w:eastAsia="zh-CN"/>
-        </w:rPr>
-        <w:t>BATSRUS,PWOM</w:t>
-      </w:r>
-      <w:proofErr w:type="gramEnd"/>
-      <w:r>
-        <w:rPr>
-          <w:lang w:eastAsia="zh-CN"/>
-        </w:rPr>
-        <w:t xml:space="preserve">  # install SWMF, clone GM/BATSRUS, PW/PWOM if missing</w:t>
-      </w:r>
-    </w:p>
-    <w:p>
-      <w:pPr>
-        <w:jc w:val="both"/>
-      </w:pPr>
-      <w:r>
         <w:t>$ ./Config.pl -install=AMPS                     # reinstall SWMF, clone AMPS if necessary</w:t>
       </w:r>
     </w:p>
@@ -5289,12 +5456,10 @@
         <w:t xml:space="preserve">$ git config --global </w:t>
       </w:r>
       <w:proofErr w:type="spellStart"/>
-      <w:proofErr w:type="gramStart"/>
       <w:r>
         <w:t>core.autocrlf</w:t>
       </w:r>
       <w:proofErr w:type="spellEnd"/>
-      <w:proofErr w:type="gramEnd"/>
       <w:r>
         <w:t xml:space="preserve"> </w:t>
       </w:r>
@@ -5544,15 +5709,7 @@
         <w:t xml:space="preserve"> </w:t>
       </w:r>
       <w:r>
-        <w:t xml:space="preserve">(no git </w:t>
-      </w:r>
-      <w:proofErr w:type="gramStart"/>
-      <w:r>
-        <w:t>add</w:t>
-      </w:r>
-      <w:proofErr w:type="gramEnd"/>
-      <w:r>
-        <w:t xml:space="preserve"> or git commit has been done)</w:t>
+        <w:t>(no git add or git commit has been done)</w:t>
       </w:r>
     </w:p>
     <w:p>
@@ -5576,18 +5733,10 @@
         <w:jc w:val="both"/>
       </w:pPr>
       <w:r>
-        <w:t xml:space="preserve">$ git </w:t>
-      </w:r>
-      <w:proofErr w:type="gramStart"/>
-      <w:r>
-        <w:t>che</w:t>
-      </w:r>
-      <w:r>
-        <w:t>ckout .</w:t>
-      </w:r>
-      <w:proofErr w:type="gramEnd"/>
-      <w:r>
-        <w:t xml:space="preserve">                     # un</w:t>
+        <w:t>$ git che</w:t>
+      </w:r>
+      <w:r>
+        <w:t>ckout .                     # un</w:t>
       </w:r>
       <w:r>
         <w:t>do all changes</w:t>
@@ -5669,15 +5818,13 @@
         <w:jc w:val="both"/>
       </w:pPr>
       <w:r>
-        <w:t xml:space="preserve">$ git </w:t>
-      </w:r>
-      <w:proofErr w:type="gramStart"/>
-      <w:r>
-        <w:t>checkout .</w:t>
-      </w:r>
-      <w:proofErr w:type="gramEnd"/>
-      <w:r>
-        <w:t xml:space="preserve">                    # redo all changes</w:t>
+        <w:t>$ git ch</w:t>
+      </w:r>
+      <w:r>
+        <w:t>eckout .                    # un</w:t>
+      </w:r>
+      <w:r>
+        <w:t>do all changes</w:t>
       </w:r>
     </w:p>
     <w:p>
@@ -5723,23 +5870,27 @@
         <w:jc w:val="both"/>
       </w:pPr>
       <w:r>
-        <w:t xml:space="preserve">$ git </w:t>
-      </w:r>
-      <w:proofErr w:type="gramStart"/>
-      <w:r>
-        <w:t>checkout .</w:t>
-      </w:r>
-      <w:proofErr w:type="gramEnd"/>
-      <w:r>
-        <w:t xml:space="preserve">                    # redo all changes</w:t>
-      </w:r>
-    </w:p>
-    <w:p>
-      <w:pPr>
-        <w:jc w:val="both"/>
-      </w:pPr>
-      <w:r>
-        <w:t>$ git checkout FILE1            # redo changes on FILE1</w:t>
+        <w:t>$ git ch</w:t>
+      </w:r>
+      <w:r>
+        <w:t>eckout .                    # un</w:t>
+      </w:r>
+      <w:r>
+        <w:t>do all changes</w:t>
+      </w:r>
+    </w:p>
+    <w:p>
+      <w:pPr>
+        <w:jc w:val="both"/>
+      </w:pPr>
+      <w:r>
+        <w:t>$ gi</w:t>
+      </w:r>
+      <w:r>
+        <w:t>t checkout FILE1            # un</w:t>
+      </w:r>
+      <w:r>
+        <w:t>do changes on FILE1</w:t>
       </w:r>
     </w:p>
     <w:p>
@@ -6011,6 +6162,9 @@
       <w:r>
         <w:t xml:space="preserve"> diff</w:t>
       </w:r>
+      <w:r>
+        <w:t xml:space="preserve">       # list all differences in the repository tree</w:t>
+      </w:r>
     </w:p>
     <w:p>
       <w:pPr>
@@ -6024,18 +6178,60 @@
         <w:t>difftool</w:t>
       </w:r>
       <w:proofErr w:type="spellEnd"/>
-    </w:p>
-    <w:p>
-      <w:pPr>
-        <w:jc w:val="both"/>
-      </w:pPr>
-    </w:p>
-    <w:p>
-      <w:pPr>
-        <w:jc w:val="both"/>
-      </w:pPr>
-      <w:r>
-        <w:t xml:space="preserve">Also, you can use </w:t>
+      <w:r>
+        <w:t xml:space="preserve">    # after </w:t>
+      </w:r>
+      <w:r>
+        <w:t>examining a</w:t>
+      </w:r>
+      <w:r>
+        <w:t xml:space="preserve"> file with the </w:t>
+      </w:r>
+      <w:proofErr w:type="spellStart"/>
+      <w:r>
+        <w:t>difftool</w:t>
+      </w:r>
+      <w:proofErr w:type="spellEnd"/>
+      <w:r>
+        <w:t xml:space="preserve">, </w:t>
+      </w:r>
+      <w:r>
+        <w:t xml:space="preserve">git </w:t>
+      </w:r>
+      <w:r>
+        <w:t>jumps to the next file</w:t>
+      </w:r>
+    </w:p>
+    <w:p>
+      <w:pPr>
+        <w:jc w:val="both"/>
+      </w:pPr>
+    </w:p>
+    <w:p>
+      <w:pPr>
+        <w:jc w:val="both"/>
+      </w:pPr>
+      <w:r>
+        <w:t xml:space="preserve">Note: </w:t>
+      </w:r>
+      <w:proofErr w:type="spellStart"/>
+      <w:r>
+        <w:t>gitall</w:t>
+      </w:r>
+      <w:proofErr w:type="spellEnd"/>
+      <w:r>
+        <w:t xml:space="preserve"> </w:t>
+      </w:r>
+      <w:proofErr w:type="spellStart"/>
+      <w:r>
+        <w:t>difftool</w:t>
+      </w:r>
+      <w:proofErr w:type="spellEnd"/>
+      <w:r>
+        <w:t xml:space="preserve"> is not recommended, as it wi</w:t>
+      </w:r>
+      <w:r>
+        <w:t xml:space="preserve">ll open multiple </w:t>
       </w:r>
       <w:proofErr w:type="spellStart"/>
       <w:r>
@@ -6043,13 +6239,40 @@
       </w:r>
       <w:proofErr w:type="spellEnd"/>
       <w:r>
+        <w:t xml:space="preserve"> windows.</w:t>
+      </w:r>
+    </w:p>
+    <w:p>
+      <w:pPr>
+        <w:jc w:val="both"/>
+      </w:pPr>
+      <w:bookmarkStart w:id="82" w:name="_GoBack"/>
+      <w:bookmarkEnd w:id="82"/>
+      <w:r>
+        <w:t>Also,</w:t>
+      </w:r>
+      <w:r>
         <w:t xml:space="preserve"> </w:t>
       </w:r>
+      <w:proofErr w:type="spellStart"/>
+      <w:r>
+        <w:t>tkdiff</w:t>
+      </w:r>
+      <w:proofErr w:type="spellEnd"/>
+      <w:r>
+        <w:t xml:space="preserve"> </w:t>
+      </w:r>
+      <w:r>
+        <w:t xml:space="preserve">can be used </w:t>
+      </w:r>
       <w:r>
         <w:t xml:space="preserve">directly </w:t>
       </w:r>
       <w:r>
-        <w:t xml:space="preserve">to examine the changes relative to FILE1 </w:t>
+        <w:t xml:space="preserve">to examine the changes </w:t>
+      </w:r>
+      <w:r>
+        <w:t>made to FILE1:</w:t>
       </w:r>
     </w:p>
     <w:p>
@@ -6072,6 +6295,33 @@
       <w:r>
         <w:t xml:space="preserve"> FILE1</w:t>
       </w:r>
+      <w:r>
+        <w:t xml:space="preserve">                 # compare modified FILE1 to local master version</w:t>
+      </w:r>
+    </w:p>
+    <w:p>
+      <w:pPr>
+        <w:jc w:val="both"/>
+      </w:pPr>
+      <w:r>
+        <w:t xml:space="preserve">$ </w:t>
+      </w:r>
+      <w:proofErr w:type="spellStart"/>
+      <w:r>
+        <w:t>tkdiff</w:t>
+      </w:r>
+      <w:proofErr w:type="spellEnd"/>
+      <w:r>
+        <w:t xml:space="preserve"> -</w:t>
+      </w:r>
+      <w:proofErr w:type="spellStart"/>
+      <w:r>
+        <w:t>rorigin</w:t>
+      </w:r>
+      <w:proofErr w:type="spellEnd"/>
+      <w:r>
+        <w:t xml:space="preserve"> FILE1   # compare modified FILE1 to remote version fetched</w:t>
+      </w:r>
     </w:p>
     <w:p>
       <w:pPr>
@@ -6082,19 +6332,19 @@
       <w:pPr>
         <w:pStyle w:val="Heading2"/>
       </w:pPr>
-      <w:bookmarkStart w:id="82" w:name="_Toc517260591"/>
-      <w:bookmarkStart w:id="83" w:name="_Toc517271485"/>
-      <w:bookmarkStart w:id="84" w:name="_Toc517271577"/>
-      <w:bookmarkStart w:id="85" w:name="_Toc517271674"/>
-      <w:bookmarkStart w:id="86" w:name="_Toc517280071"/>
+      <w:bookmarkStart w:id="83" w:name="_Toc517260591"/>
+      <w:bookmarkStart w:id="84" w:name="_Toc517271485"/>
+      <w:bookmarkStart w:id="85" w:name="_Toc517271577"/>
+      <w:bookmarkStart w:id="86" w:name="_Toc517271674"/>
+      <w:bookmarkStart w:id="87" w:name="_Toc517280071"/>
       <w:r>
         <w:t>Push changes to remote repository</w:t>
       </w:r>
-      <w:bookmarkEnd w:id="82"/>
       <w:bookmarkEnd w:id="83"/>
       <w:bookmarkEnd w:id="84"/>
       <w:bookmarkEnd w:id="85"/>
       <w:bookmarkEnd w:id="86"/>
+      <w:bookmarkEnd w:id="87"/>
     </w:p>
     <w:p>
       <w:pPr>
@@ -6188,11 +6438,10 @@
       <w:pPr>
         <w:pStyle w:val="Heading2"/>
       </w:pPr>
-      <w:bookmarkStart w:id="87" w:name="_Toc517271578"/>
-      <w:bookmarkStart w:id="88" w:name="_Toc517271675"/>
-      <w:bookmarkStart w:id="89" w:name="_Toc517280072"/>
-      <w:r>
-        <w:lastRenderedPageBreak/>
+      <w:bookmarkStart w:id="88" w:name="_Toc517271578"/>
+      <w:bookmarkStart w:id="89" w:name="_Toc517271675"/>
+      <w:bookmarkStart w:id="90" w:name="_Toc517280072"/>
+      <w:r>
         <w:t>Get a</w:t>
       </w:r>
       <w:r>
@@ -6201,9 +6450,9 @@
       <w:r>
         <w:t xml:space="preserve"> version of a git repository</w:t>
       </w:r>
-      <w:bookmarkEnd w:id="87"/>
       <w:bookmarkEnd w:id="88"/>
       <w:bookmarkEnd w:id="89"/>
+      <w:bookmarkEnd w:id="90"/>
     </w:p>
     <w:p>
       <w:pPr>
@@ -6261,40 +6510,128 @@
         <w:rPr>
           <w:color w:val="000000" w:themeColor="text1"/>
         </w:rPr>
-        <w:t xml:space="preserve"> version, type</w:t>
+        <w:t xml:space="preserve"> version, </w:t>
       </w:r>
       <w:r>
         <w:rPr>
           <w:color w:val="000000" w:themeColor="text1"/>
         </w:rPr>
-        <w:t xml:space="preserve"> in the main directory of the SWMF</w:t>
-      </w:r>
-    </w:p>
-    <w:p>
-      <w:pPr>
-        <w:jc w:val="both"/>
+        <w:t>you need to c</w:t>
+      </w:r>
+      <w:r>
         <w:rPr>
           <w:color w:val="000000" w:themeColor="text1"/>
         </w:rPr>
-      </w:pPr>
-    </w:p>
-    <w:p>
-      <w:pPr>
-        <w:jc w:val="both"/>
+        <w:t xml:space="preserve">lone the SWMF with full history. The default installation is without history (to save download time and disk space). To get full history, use </w:t>
+      </w:r>
+      <w:proofErr w:type="spellStart"/>
+      <w:r>
         <w:rPr>
           <w:color w:val="000000" w:themeColor="text1"/>
         </w:rPr>
-      </w:pPr>
+        <w:t>gitclone</w:t>
+      </w:r>
+      <w:proofErr w:type="spellEnd"/>
       <w:r>
         <w:rPr>
           <w:color w:val="000000" w:themeColor="text1"/>
         </w:rPr>
+        <w:t xml:space="preserve"> without the --depth parameter and install with the -history flag. Finally the git checkout can be used to get the version of the required date:</w:t>
+      </w:r>
+    </w:p>
+    <w:p>
+      <w:pPr>
+        <w:jc w:val="both"/>
+        <w:rPr>
+          <w:color w:val="000000" w:themeColor="text1"/>
+        </w:rPr>
+      </w:pPr>
+    </w:p>
+    <w:p>
+      <w:pPr>
+        <w:jc w:val="both"/>
+        <w:rPr>
+          <w:color w:val="000000" w:themeColor="text1"/>
+        </w:rPr>
+      </w:pPr>
+      <w:r>
+        <w:rPr>
+          <w:color w:val="000000" w:themeColor="text1"/>
+        </w:rPr>
         <w:t xml:space="preserve">$ </w:t>
       </w:r>
+      <w:proofErr w:type="spellStart"/>
       <w:r>
         <w:rPr>
           <w:color w:val="000000" w:themeColor="text1"/>
         </w:rPr>
+        <w:t>gitclone</w:t>
+      </w:r>
+      <w:proofErr w:type="spellEnd"/>
+      <w:r>
+        <w:rPr>
+          <w:color w:val="000000" w:themeColor="text1"/>
+        </w:rPr>
+        <w:t xml:space="preserve"> SWMF</w:t>
+      </w:r>
+      <w:r>
+        <w:rPr>
+          <w:color w:val="000000" w:themeColor="text1"/>
+        </w:rPr>
+        <w:t xml:space="preserve"> SWMF_2018_06_19</w:t>
+      </w:r>
+    </w:p>
+    <w:p>
+      <w:pPr>
+        <w:jc w:val="both"/>
+        <w:rPr>
+          <w:color w:val="000000" w:themeColor="text1"/>
+        </w:rPr>
+      </w:pPr>
+      <w:r>
+        <w:rPr>
+          <w:color w:val="000000" w:themeColor="text1"/>
+        </w:rPr>
+        <w:t xml:space="preserve">$ cd </w:t>
+      </w:r>
+      <w:r>
+        <w:rPr>
+          <w:color w:val="000000" w:themeColor="text1"/>
+        </w:rPr>
+        <w:t>SWMF_2018_06_19</w:t>
+      </w:r>
+    </w:p>
+    <w:p>
+      <w:pPr>
+        <w:jc w:val="both"/>
+        <w:rPr>
+          <w:color w:val="000000" w:themeColor="text1"/>
+        </w:rPr>
+      </w:pPr>
+      <w:r>
+        <w:rPr>
+          <w:color w:val="000000" w:themeColor="text1"/>
+        </w:rPr>
+        <w:t>$ Config.pl -install -history</w:t>
+      </w:r>
+    </w:p>
+    <w:p>
+      <w:pPr>
+        <w:jc w:val="both"/>
+        <w:rPr>
+          <w:color w:val="000000" w:themeColor="text1"/>
+        </w:rPr>
+      </w:pPr>
+      <w:r>
+        <w:rPr>
+          <w:color w:val="000000" w:themeColor="text1"/>
+        </w:rPr>
+        <w:t xml:space="preserve">$ </w:t>
+      </w:r>
+      <w:r>
+        <w:rPr>
+          <w:color w:val="000000" w:themeColor="text1"/>
+        </w:rPr>
         <w:t>git checkout `git rev-l</w:t>
       </w:r>
       <w:r>
@@ -6335,12 +6672,24 @@
         <w:rPr>
           <w:color w:val="000000" w:themeColor="text1"/>
         </w:rPr>
-        <w:t>This will set the SWMF to the version tested at 19:00 EDT, June 19, 2018. Not that</w:t>
+        <w:t>This will set the SWMF to the version tested at 19:00 EDT, June 19, 2018. Not</w:t>
       </w:r>
       <w:r>
         <w:rPr>
           <w:color w:val="000000" w:themeColor="text1"/>
         </w:rPr>
+        <w:t>e</w:t>
+      </w:r>
+      <w:r>
+        <w:rPr>
+          <w:color w:val="000000" w:themeColor="text1"/>
+        </w:rPr>
+        <w:t xml:space="preserve"> that</w:t>
+      </w:r>
+      <w:r>
+        <w:rPr>
+          <w:color w:val="000000" w:themeColor="text1"/>
+        </w:rPr>
         <w:t xml:space="preserve"> the </w:t>
       </w:r>
       <w:r>
@@ -6390,31 +6739,52 @@
           <w:color w:val="000000" w:themeColor="text1"/>
           <w:lang w:eastAsia="zh-CN"/>
         </w:rPr>
-        <w:t xml:space="preserve"> revert a single file to an earlier version:</w:t>
-      </w:r>
-    </w:p>
-    <w:p>
-      <w:pPr>
-        <w:jc w:val="both"/>
+        <w:t xml:space="preserve"> revert a single file to an earlier version</w:t>
+      </w:r>
+      <w:r>
         <w:rPr>
           <w:color w:val="000000" w:themeColor="text1"/>
           <w:lang w:eastAsia="zh-CN"/>
         </w:rPr>
-      </w:pPr>
-    </w:p>
-    <w:p>
-      <w:pPr>
-        <w:jc w:val="both"/>
+        <w:t xml:space="preserve"> to correct an incorrect commit, for example. N</w:t>
+      </w:r>
+      <w:r>
         <w:rPr>
           <w:color w:val="000000" w:themeColor="text1"/>
           <w:lang w:eastAsia="zh-CN"/>
         </w:rPr>
-      </w:pPr>
+        <w:t>ote the backticks in the example below</w:t>
+      </w:r>
       <w:r>
         <w:rPr>
           <w:color w:val="000000" w:themeColor="text1"/>
           <w:lang w:eastAsia="zh-CN"/>
         </w:rPr>
+        <w:t>:</w:t>
+      </w:r>
+    </w:p>
+    <w:p>
+      <w:pPr>
+        <w:jc w:val="both"/>
+        <w:rPr>
+          <w:color w:val="000000" w:themeColor="text1"/>
+          <w:lang w:eastAsia="zh-CN"/>
+        </w:rPr>
+      </w:pPr>
+    </w:p>
+    <w:p>
+      <w:pPr>
+        <w:jc w:val="both"/>
+        <w:rPr>
+          <w:color w:val="000000" w:themeColor="text1"/>
+          <w:lang w:eastAsia="zh-CN"/>
+        </w:rPr>
+      </w:pPr>
+      <w:r>
+        <w:rPr>
+          <w:color w:val="000000" w:themeColor="text1"/>
+          <w:lang w:eastAsia="zh-CN"/>
+        </w:rPr>
         <w:t xml:space="preserve">$ git reset </w:t>
       </w:r>
       <w:r>
@@ -6433,65 +6803,71 @@
         <w:rPr>
           <w:color w:val="000000" w:themeColor="text1"/>
         </w:rPr>
-        <w:t>1 --before="201</w:t>
-      </w:r>
-      <w:bookmarkStart w:id="90" w:name="_GoBack"/>
-      <w:bookmarkEnd w:id="90"/>
+        <w:t>1 --before="2018-06-19 19</w:t>
+      </w:r>
       <w:r>
         <w:rPr>
           <w:color w:val="000000" w:themeColor="text1"/>
         </w:rPr>
-        <w:t>8-06-19 19</w:t>
+        <w:t>:00" master`</w:t>
       </w:r>
       <w:r>
         <w:rPr>
           <w:color w:val="000000" w:themeColor="text1"/>
         </w:rPr>
-        <w:t>:00" master`</w:t>
+        <w:t xml:space="preserve"> </w:t>
       </w:r>
       <w:r>
         <w:rPr>
           <w:color w:val="000000" w:themeColor="text1"/>
-        </w:rPr>
-        <w:t xml:space="preserve"> </w:t>
-      </w:r>
-      <w:r>
+          <w:lang w:eastAsia="zh-CN"/>
+        </w:rPr>
+        <w:t xml:space="preserve">FILE1                          </w:t>
+      </w:r>
+    </w:p>
+    <w:p>
+      <w:pPr>
+        <w:jc w:val="both"/>
         <w:rPr>
           <w:color w:val="000000" w:themeColor="text1"/>
           <w:lang w:eastAsia="zh-CN"/>
         </w:rPr>
-        <w:t xml:space="preserve">FILE1                          </w:t>
-      </w:r>
-    </w:p>
-    <w:p>
-      <w:pPr>
-        <w:jc w:val="both"/>
+      </w:pPr>
+      <w:r>
         <w:rPr>
           <w:color w:val="000000" w:themeColor="text1"/>
           <w:lang w:eastAsia="zh-CN"/>
         </w:rPr>
-      </w:pPr>
+        <w:t>$ git commit -m “revert FILE1</w:t>
+      </w:r>
       <w:r>
         <w:rPr>
           <w:color w:val="000000" w:themeColor="text1"/>
           <w:lang w:eastAsia="zh-CN"/>
         </w:rPr>
-        <w:t>$ git commit -m “revert FILE1 to an older version because…”              # commit to the local index</w:t>
-      </w:r>
-    </w:p>
-    <w:p>
-      <w:pPr>
-        <w:jc w:val="both"/>
+        <w:t xml:space="preserve"> to an older version because…” FILE1       </w:t>
+      </w:r>
+      <w:r>
         <w:rPr>
           <w:color w:val="000000" w:themeColor="text1"/>
           <w:lang w:eastAsia="zh-CN"/>
         </w:rPr>
-      </w:pPr>
-      <w:r>
+        <w:t># commit to the local index</w:t>
+      </w:r>
+    </w:p>
+    <w:p>
+      <w:pPr>
+        <w:jc w:val="both"/>
         <w:rPr>
           <w:color w:val="000000" w:themeColor="text1"/>
           <w:lang w:eastAsia="zh-CN"/>
         </w:rPr>
+      </w:pPr>
+      <w:r>
+        <w:rPr>
+          <w:color w:val="000000" w:themeColor="text1"/>
+          <w:lang w:eastAsia="zh-CN"/>
+        </w:rPr>
         <w:t>$ git checkout FILE1                   # use the older version to overwrite the version in the workspace</w:t>
       </w:r>
     </w:p>
@@ -6528,9 +6904,15 @@
       <w:pPr>
         <w:jc w:val="both"/>
         <w:rPr>
-          <w:color w:val="FF0000"/>
-        </w:rPr>
-      </w:pPr>
+          <w:color w:val="000000" w:themeColor="text1"/>
+        </w:rPr>
+      </w:pPr>
+      <w:r>
+        <w:rPr>
+          <w:color w:val="000000" w:themeColor="text1"/>
+        </w:rPr>
+        <w:t>Note that the version overwritten remains available in the Git history (similar to CVS behavior).</w:t>
+      </w:r>
     </w:p>
     <w:p/>
     <w:p>

</xml_diff>

<commit_message>
herot.engin.umich.edu replaced with herot so it works when usernames differ
Former-commit-id: 4ba21ba93118a1fedf6a6866ac3e3a31fc3bfcaa
</commit_message>
<xml_diff>
--- a/doc/Git_instructions.docx
+++ b/doc/Git_instructions.docx
@@ -1974,23 +1974,7 @@
       <w:bookmarkStart w:id="8" w:name="_Toc517271658"/>
       <w:bookmarkStart w:id="9" w:name="_Toc517280055"/>
       <w:r>
-        <w:t xml:space="preserve">Set up </w:t>
-      </w:r>
-      <w:proofErr w:type="spellStart"/>
-      <w:r>
-        <w:t>ssh</w:t>
-      </w:r>
-      <w:proofErr w:type="spellEnd"/>
-      <w:r>
-        <w:t xml:space="preserve"> connection to herot.engin.umich.edu and </w:t>
-      </w:r>
-      <w:proofErr w:type="spellStart"/>
-      <w:r>
-        <w:t>ssh</w:t>
-      </w:r>
-      <w:proofErr w:type="spellEnd"/>
-      <w:r>
-        <w:t xml:space="preserve"> config file </w:t>
+        <w:t xml:space="preserve">Set up ssh connection to herot.engin.umich.edu and ssh config file </w:t>
       </w:r>
       <w:r>
         <w:rPr>
@@ -2014,124 +1998,207 @@
         <w:jc w:val="both"/>
       </w:pPr>
       <w:r>
-        <w:t xml:space="preserve">Make sure that you do not need to type your password to access </w:t>
-      </w:r>
-      <w:proofErr w:type="spellStart"/>
-      <w:r>
-        <w:t>herot</w:t>
-      </w:r>
-      <w:proofErr w:type="spellEnd"/>
-      <w:r>
-        <w:t xml:space="preserve"> unless you want to type it hundreds of times. If you haven’t done this for CVS, now you really should. Use </w:t>
-      </w:r>
-    </w:p>
-    <w:p>
-      <w:pPr>
-        <w:jc w:val="both"/>
-      </w:pPr>
-    </w:p>
-    <w:p>
-      <w:pPr>
-        <w:jc w:val="both"/>
-      </w:pPr>
-      <w:r>
-        <w:t xml:space="preserve">$ </w:t>
-      </w:r>
-      <w:proofErr w:type="spellStart"/>
-      <w:r>
-        <w:t>ssh</w:t>
-      </w:r>
-      <w:proofErr w:type="spellEnd"/>
-      <w:r>
-        <w:t xml:space="preserve">-keygen </w:t>
-      </w:r>
-      <w:r>
-        <w:t xml:space="preserve">                                                                 # just hit return to all questions</w:t>
-      </w:r>
-    </w:p>
-    <w:p>
-      <w:pPr>
-        <w:jc w:val="both"/>
-      </w:pPr>
-      <w:r>
-        <w:t xml:space="preserve">$ </w:t>
-      </w:r>
-      <w:proofErr w:type="spellStart"/>
-      <w:r>
-        <w:t>scp</w:t>
-      </w:r>
-      <w:proofErr w:type="spellEnd"/>
-      <w:r>
-        <w:t xml:space="preserve"> ~/.</w:t>
-      </w:r>
-      <w:proofErr w:type="spellStart"/>
-      <w:r>
-        <w:t>ssh</w:t>
-      </w:r>
-      <w:proofErr w:type="spellEnd"/>
-      <w:r>
-        <w:t xml:space="preserve">/id_rsa.pub herot.engin.umich.edu:    # use password to copy key to </w:t>
-      </w:r>
-      <w:proofErr w:type="spellStart"/>
-      <w:r>
-        <w:t>herot</w:t>
-      </w:r>
-      <w:proofErr w:type="spellEnd"/>
-    </w:p>
-    <w:p>
-      <w:pPr>
-        <w:jc w:val="both"/>
-      </w:pPr>
-      <w:r>
-        <w:t xml:space="preserve">$ </w:t>
-      </w:r>
-      <w:proofErr w:type="spellStart"/>
-      <w:r>
-        <w:t>ssh</w:t>
-      </w:r>
-      <w:proofErr w:type="spellEnd"/>
-      <w:r>
-        <w:t xml:space="preserve"> herot.engin.umich.edu                                      # very last time you need password to login</w:t>
-      </w:r>
-    </w:p>
-    <w:p>
-      <w:pPr>
-        <w:jc w:val="both"/>
-      </w:pPr>
-      <w:r>
-        <w:t>$ cat id_rsa.pub &gt;&gt; .</w:t>
-      </w:r>
-      <w:proofErr w:type="spellStart"/>
-      <w:r>
-        <w:t>ssh</w:t>
-      </w:r>
-      <w:proofErr w:type="spellEnd"/>
-      <w:r>
-        <w:t>/</w:t>
-      </w:r>
-      <w:proofErr w:type="spellStart"/>
-      <w:r>
-        <w:t>authorized_keys</w:t>
-      </w:r>
-      <w:proofErr w:type="spellEnd"/>
-      <w:r>
-        <w:t xml:space="preserve">               # append key to authorized keys</w:t>
-      </w:r>
-    </w:p>
-    <w:p>
-      <w:pPr>
-        <w:jc w:val="both"/>
-      </w:pPr>
-      <w:r>
-        <w:t xml:space="preserve">$ </w:t>
-      </w:r>
-      <w:proofErr w:type="spellStart"/>
-      <w:r>
-        <w:t>rm</w:t>
-      </w:r>
-      <w:proofErr w:type="spellEnd"/>
-      <w:r>
-        <w:t xml:space="preserve"> id_rsa.pub                                                            # remove key from home directory</w:t>
+        <w:t xml:space="preserve">To allow </w:t>
+      </w:r>
+      <w:r>
+        <w:t xml:space="preserve">the </w:t>
+      </w:r>
+      <w:r>
+        <w:t xml:space="preserve">Config.pl </w:t>
+      </w:r>
+      <w:r>
+        <w:t>script accessing G</w:t>
+      </w:r>
+      <w:r>
+        <w:t xml:space="preserve">it repositories, users are </w:t>
+      </w:r>
+      <w:r>
+        <w:rPr>
+          <w:b/>
+        </w:rPr>
+        <w:t>REQUIRED</w:t>
+      </w:r>
+      <w:r>
+        <w:t xml:space="preserve"> to add “herot” as an alias in</w:t>
+      </w:r>
+      <w:r>
+        <w:t xml:space="preserve"> the ~/.ssh/config file:</w:t>
+      </w:r>
+    </w:p>
+    <w:p>
+      <w:pPr>
+        <w:jc w:val="both"/>
+      </w:pPr>
+    </w:p>
+    <w:p>
+      <w:pPr>
+        <w:jc w:val="both"/>
+      </w:pPr>
+      <w:r>
+        <w:t xml:space="preserve">Host              herot                                                </w:t>
+      </w:r>
+      <w:r>
+        <w:t># o</w:t>
+      </w:r>
+      <w:r>
+        <w:t>ne ca</w:t>
+      </w:r>
+      <w:r>
+        <w:t>n add extra</w:t>
+      </w:r>
+      <w:r>
+        <w:t xml:space="preserve"> names: herot swmfrepo</w:t>
+      </w:r>
+    </w:p>
+    <w:p>
+      <w:pPr>
+        <w:jc w:val="both"/>
+      </w:pPr>
+      <w:r>
+        <w:t xml:space="preserve">HostName   herot.engin.umich.edu                 </w:t>
+      </w:r>
+      <w:r>
+        <w:t xml:space="preserve"># very last time you </w:t>
+      </w:r>
+      <w:r>
+        <w:t xml:space="preserve">type </w:t>
+      </w:r>
+      <w:r>
+        <w:t>herot.</w:t>
+      </w:r>
+      <w:bookmarkStart w:id="10" w:name="_GoBack"/>
+      <w:bookmarkEnd w:id="10"/>
+      <w:r>
+        <w:t>engin.umich.edu</w:t>
+      </w:r>
+    </w:p>
+    <w:p>
+      <w:pPr>
+        <w:jc w:val="both"/>
+      </w:pPr>
+      <w:r>
+        <w:t>User              YOURUSERNAMEONHEROT</w:t>
+      </w:r>
+      <w:r>
+        <w:tab/>
+        <w:t># only needed if different from local username</w:t>
+      </w:r>
+    </w:p>
+    <w:p>
+      <w:pPr>
+        <w:jc w:val="both"/>
+      </w:pPr>
+      <w:r>
+        <w:t>IdentityFile  ~/.ssh/id_rsa                                  # this is probably not needed on most machines</w:t>
+      </w:r>
+    </w:p>
+    <w:p>
+      <w:pPr>
+        <w:jc w:val="both"/>
+      </w:pPr>
+    </w:p>
+    <w:p>
+      <w:pPr>
+        <w:jc w:val="both"/>
+      </w:pPr>
+      <w:r>
+        <w:t xml:space="preserve">Make sure that you do not need to type your password to access herot unless you want to type it hundreds of times. If you haven’t done this for CVS, now you really should. Use </w:t>
+      </w:r>
+    </w:p>
+    <w:p>
+      <w:pPr>
+        <w:jc w:val="both"/>
+      </w:pPr>
+    </w:p>
+    <w:p>
+      <w:pPr>
+        <w:jc w:val="both"/>
+      </w:pPr>
+      <w:r>
+        <w:t xml:space="preserve">$ ssh-keygen </w:t>
+      </w:r>
+      <w:r>
+        <w:t xml:space="preserve">                                 </w:t>
+      </w:r>
+      <w:r>
+        <w:t xml:space="preserve">                    </w:t>
+      </w:r>
+      <w:r>
+        <w:tab/>
+      </w:r>
+      <w:r>
+        <w:t># just hit return to all questions</w:t>
+      </w:r>
+    </w:p>
+    <w:p>
+      <w:pPr>
+        <w:jc w:val="both"/>
+      </w:pPr>
+      <w:r>
+        <w:t>$ scp ~/.ssh/id_rs</w:t>
+      </w:r>
+      <w:r>
+        <w:t xml:space="preserve">a.pub herot:                          </w:t>
+      </w:r>
+      <w:r>
+        <w:t># use password to copy key to herot</w:t>
+      </w:r>
+    </w:p>
+    <w:p>
+      <w:pPr>
+        <w:jc w:val="both"/>
+      </w:pPr>
+      <w:r>
+        <w:t>$ ssh herot</w:t>
+      </w:r>
+      <w:r>
+        <w:tab/>
+      </w:r>
+      <w:r>
+        <w:tab/>
+      </w:r>
+      <w:r>
+        <w:tab/>
+      </w:r>
+      <w:r>
+        <w:tab/>
+      </w:r>
+      <w:r>
+        <w:tab/>
+      </w:r>
+      <w:r>
+        <w:t># very last time you need password to login</w:t>
+      </w:r>
+    </w:p>
+    <w:p>
+      <w:pPr>
+        <w:jc w:val="both"/>
+      </w:pPr>
+      <w:r>
+        <w:t>$ cat id_rsa.pub &gt;&gt; .ss</w:t>
+      </w:r>
+      <w:r>
+        <w:t>h/authorized_keys</w:t>
+      </w:r>
+      <w:r>
+        <w:tab/>
+      </w:r>
+      <w:r>
+        <w:t># append key to authorized keys</w:t>
+      </w:r>
+    </w:p>
+    <w:p>
+      <w:pPr>
+        <w:jc w:val="both"/>
+      </w:pPr>
+      <w:r>
+        <w:t xml:space="preserve">$ rm id_rsa.pub                            </w:t>
+      </w:r>
+      <w:r>
+        <w:t xml:space="preserve">                       </w:t>
+      </w:r>
+      <w:r>
+        <w:t># remove key from home directory</w:t>
       </w:r>
     </w:p>
     <w:p>
@@ -2149,243 +2216,33 @@
     </w:p>
     <w:p>
       <w:pPr>
-        <w:jc w:val="both"/>
-      </w:pPr>
-    </w:p>
-    <w:p>
-      <w:pPr>
-        <w:jc w:val="both"/>
-      </w:pPr>
-      <w:r>
-        <w:t xml:space="preserve">To allow Config.pl accessing git repositories, users are also </w:t>
-      </w:r>
-      <w:r>
-        <w:rPr>
-          <w:b/>
-        </w:rPr>
-        <w:t>REQUIRED</w:t>
-      </w:r>
-      <w:r>
-        <w:t xml:space="preserve"> to add “</w:t>
-      </w:r>
-      <w:proofErr w:type="spellStart"/>
-      <w:r>
-        <w:t>herot</w:t>
-      </w:r>
-      <w:proofErr w:type="spellEnd"/>
-      <w:r>
-        <w:t>” as an alias to the ~/.</w:t>
-      </w:r>
-      <w:proofErr w:type="spellStart"/>
-      <w:r>
-        <w:t>ssh</w:t>
-      </w:r>
-      <w:proofErr w:type="spellEnd"/>
-      <w:r>
-        <w:t>/config file:</w:t>
-      </w:r>
-    </w:p>
-    <w:p>
-      <w:pPr>
-        <w:jc w:val="both"/>
-      </w:pPr>
-    </w:p>
-    <w:p>
-      <w:pPr>
-        <w:jc w:val="both"/>
-      </w:pPr>
-      <w:r>
-        <w:t xml:space="preserve">Host             </w:t>
-      </w:r>
-      <w:r>
-        <w:t xml:space="preserve"> </w:t>
-      </w:r>
-      <w:proofErr w:type="spellStart"/>
-      <w:r>
-        <w:t>herot</w:t>
-      </w:r>
-      <w:proofErr w:type="spellEnd"/>
-      <w:r>
-        <w:t xml:space="preserve">            </w:t>
-      </w:r>
-      <w:r>
-        <w:t xml:space="preserve">                   </w:t>
-      </w:r>
-      <w:r>
-        <w:t># One can add another name behind</w:t>
-      </w:r>
-      <w:r>
-        <w:t xml:space="preserve"> the </w:t>
-      </w:r>
-      <w:proofErr w:type="spellStart"/>
-      <w:r>
-        <w:t>herot</w:t>
-      </w:r>
-      <w:proofErr w:type="spellEnd"/>
-      <w:r>
-        <w:t>,</w:t>
-      </w:r>
-      <w:r>
-        <w:t xml:space="preserve"> split by space</w:t>
-      </w:r>
-    </w:p>
-    <w:p>
-      <w:pPr>
-        <w:jc w:val="both"/>
-      </w:pPr>
-      <w:proofErr w:type="spellStart"/>
-      <w:r>
-        <w:t>HostName</w:t>
-      </w:r>
-      <w:proofErr w:type="spellEnd"/>
-      <w:r>
-        <w:t xml:space="preserve">  </w:t>
-      </w:r>
-      <w:r>
-        <w:t xml:space="preserve"> </w:t>
-      </w:r>
-      <w:r>
-        <w:t>herot.engin.umich.edu</w:t>
-      </w:r>
-    </w:p>
-    <w:p>
-      <w:pPr>
-        <w:jc w:val="both"/>
-      </w:pPr>
-      <w:r>
-        <w:t xml:space="preserve">User             </w:t>
-      </w:r>
-      <w:r>
-        <w:t xml:space="preserve"> </w:t>
-      </w:r>
-      <w:r>
-        <w:t>YOURUSERNAMEONHEROT</w:t>
-      </w:r>
-      <w:r>
-        <w:t xml:space="preserve">  </w:t>
-      </w:r>
-      <w:r>
-        <w:t xml:space="preserve">   </w:t>
-      </w:r>
-      <w:r>
-        <w:t xml:space="preserve">           </w:t>
-      </w:r>
-      <w:r>
-        <w:t xml:space="preserve">   </w:t>
-      </w:r>
-      <w:r>
-        <w:t># only needed if different from local username</w:t>
-      </w:r>
-    </w:p>
-    <w:p>
-      <w:pPr>
-        <w:jc w:val="both"/>
-      </w:pPr>
-      <w:proofErr w:type="spellStart"/>
-      <w:r>
-        <w:t>IdentityFile</w:t>
-      </w:r>
-      <w:proofErr w:type="spellEnd"/>
-      <w:r>
-        <w:t xml:space="preserve">  </w:t>
-      </w:r>
-      <w:r>
-        <w:t>~/.</w:t>
-      </w:r>
-      <w:proofErr w:type="spellStart"/>
-      <w:r>
-        <w:t>ssh</w:t>
-      </w:r>
-      <w:proofErr w:type="spellEnd"/>
-      <w:r>
-        <w:t>/</w:t>
-      </w:r>
-      <w:proofErr w:type="spellStart"/>
-      <w:r>
-        <w:t>id_rsa</w:t>
-      </w:r>
-      <w:proofErr w:type="spellEnd"/>
-      <w:r>
-        <w:t xml:space="preserve">                             </w:t>
-      </w:r>
-      <w:r>
-        <w:t xml:space="preserve">                 </w:t>
-      </w:r>
-      <w:r>
-        <w:t># this is probably not needed on most machines</w:t>
-      </w:r>
-    </w:p>
-    <w:p>
-      <w:pPr>
-        <w:jc w:val="both"/>
-      </w:pPr>
-    </w:p>
-    <w:p>
-      <w:pPr>
-        <w:jc w:val="both"/>
-      </w:pPr>
-    </w:p>
-    <w:p>
-      <w:pPr>
         <w:pStyle w:val="Heading1"/>
       </w:pPr>
-      <w:bookmarkStart w:id="10" w:name="_Toc517260581"/>
-      <w:bookmarkStart w:id="11" w:name="_Toc517271471"/>
-      <w:bookmarkStart w:id="12" w:name="_Toc517271562"/>
-      <w:bookmarkStart w:id="13" w:name="_Toc517271659"/>
-      <w:bookmarkStart w:id="14" w:name="_Toc517280056"/>
+      <w:bookmarkStart w:id="11" w:name="_Toc517260581"/>
+      <w:bookmarkStart w:id="12" w:name="_Toc517271471"/>
+      <w:bookmarkStart w:id="13" w:name="_Toc517271562"/>
+      <w:bookmarkStart w:id="14" w:name="_Toc517271659"/>
+      <w:bookmarkStart w:id="15" w:name="_Toc517280056"/>
       <w:r>
         <w:t>SWMF Git Repository</w:t>
       </w:r>
-      <w:bookmarkEnd w:id="10"/>
       <w:bookmarkEnd w:id="11"/>
       <w:bookmarkEnd w:id="12"/>
       <w:bookmarkEnd w:id="13"/>
       <w:bookmarkEnd w:id="14"/>
-    </w:p>
-    <w:p>
-      <w:pPr>
-        <w:jc w:val="both"/>
-      </w:pPr>
-    </w:p>
-    <w:p>
-      <w:pPr>
-        <w:jc w:val="both"/>
-      </w:pPr>
-      <w:r>
-        <w:t>The version control information is stored at the top level of the working directory which is different from the CVS system that stores information in each directory. To accommodate the SWMF structure where models can be checked out in stand-alone mode as well as part of the SWMF, we use multiple Git repositories. We created several Git repositories (</w:t>
-      </w:r>
-      <w:proofErr w:type="spellStart"/>
-      <w:r>
-        <w:t>SWMF.git</w:t>
-      </w:r>
-      <w:proofErr w:type="spellEnd"/>
-      <w:r>
-        <w:t xml:space="preserve">, </w:t>
-      </w:r>
-      <w:proofErr w:type="spellStart"/>
-      <w:r>
-        <w:t>BATSRUS.git</w:t>
-      </w:r>
-      <w:proofErr w:type="spellEnd"/>
-      <w:r>
-        <w:t xml:space="preserve">, GITM2.git, </w:t>
-      </w:r>
-      <w:proofErr w:type="spellStart"/>
-      <w:r>
-        <w:t>share.git</w:t>
-      </w:r>
-      <w:proofErr w:type="spellEnd"/>
-      <w:r>
-        <w:t xml:space="preserve">, </w:t>
-      </w:r>
-      <w:proofErr w:type="spellStart"/>
-      <w:r>
-        <w:t>util.git</w:t>
-      </w:r>
-      <w:proofErr w:type="spellEnd"/>
-      <w:r>
-        <w:t xml:space="preserve"> an</w:t>
+      <w:bookmarkEnd w:id="15"/>
+    </w:p>
+    <w:p>
+      <w:pPr>
+        <w:jc w:val="both"/>
+      </w:pPr>
+    </w:p>
+    <w:p>
+      <w:pPr>
+        <w:jc w:val="both"/>
+      </w:pPr>
+      <w:r>
+        <w:t>The version control information is stored at the top level of the working directory which is different from the CVS system that stores information in each directory. To accommodate the SWMF structure where models can be checked out in stand-alone mode as well as part of the SWMF, we use multiple Git repositories. We created several Git repositories (SWMF.git, BATSRUS.git, GITM2.git, share.git, util.git an</w:t>
       </w:r>
       <w:r>
         <w:t>d so on)</w:t>
@@ -2407,7 +2264,10 @@
         <w:jc w:val="both"/>
       </w:pPr>
       <w:r>
-        <w:t xml:space="preserve">herot.engin.umich.edu:/GIT/FRAMEWORK/ </w:t>
+        <w:t>herot</w:t>
+      </w:r>
+      <w:r>
+        <w:t xml:space="preserve">:/GIT/FRAMEWORK/ </w:t>
       </w:r>
     </w:p>
     <w:p>
@@ -2424,6 +2284,7 @@
         </w:rPr>
       </w:pPr>
       <w:r>
+        <w:lastRenderedPageBreak/>
         <w:t xml:space="preserve">directory. </w:t>
       </w:r>
       <w:r>
@@ -2480,11 +2341,11 @@
       <w:pPr>
         <w:pStyle w:val="Heading1"/>
       </w:pPr>
-      <w:bookmarkStart w:id="15" w:name="_Toc517260583"/>
-      <w:bookmarkStart w:id="16" w:name="_Toc517271472"/>
-      <w:bookmarkStart w:id="17" w:name="_Toc517271563"/>
-      <w:bookmarkStart w:id="18" w:name="_Toc517271660"/>
-      <w:bookmarkStart w:id="19" w:name="_Toc517280057"/>
+      <w:bookmarkStart w:id="16" w:name="_Toc517260583"/>
+      <w:bookmarkStart w:id="17" w:name="_Toc517271472"/>
+      <w:bookmarkStart w:id="18" w:name="_Toc517271563"/>
+      <w:bookmarkStart w:id="19" w:name="_Toc517271660"/>
+      <w:bookmarkStart w:id="20" w:name="_Toc517280057"/>
       <w:r>
         <w:t xml:space="preserve">Git </w:t>
       </w:r>
@@ -2494,7 +2355,7 @@
       <w:r>
         <w:t xml:space="preserve"> and Tools</w:t>
       </w:r>
-      <w:bookmarkEnd w:id="15"/>
+      <w:bookmarkEnd w:id="16"/>
       <w:r>
         <w:t xml:space="preserve"> </w:t>
       </w:r>
@@ -2504,10 +2365,10 @@
       <w:r>
         <w:t xml:space="preserve"> Users</w:t>
       </w:r>
-      <w:bookmarkEnd w:id="16"/>
       <w:bookmarkEnd w:id="17"/>
       <w:bookmarkEnd w:id="18"/>
       <w:bookmarkEnd w:id="19"/>
+      <w:bookmarkEnd w:id="20"/>
     </w:p>
     <w:p>
       <w:pPr>
@@ -2736,36 +2597,28 @@
       <w:pPr>
         <w:pStyle w:val="Heading2"/>
       </w:pPr>
-      <w:bookmarkStart w:id="20" w:name="_Toc517260584"/>
-      <w:bookmarkStart w:id="21" w:name="_Toc517271473"/>
-      <w:bookmarkStart w:id="22" w:name="_Toc517271564"/>
-      <w:bookmarkStart w:id="23" w:name="_Toc517271661"/>
-      <w:bookmarkStart w:id="24" w:name="_Toc517280058"/>
+      <w:bookmarkStart w:id="21" w:name="_Toc517260584"/>
+      <w:bookmarkStart w:id="22" w:name="_Toc517271473"/>
+      <w:bookmarkStart w:id="23" w:name="_Toc517271564"/>
+      <w:bookmarkStart w:id="24" w:name="_Toc517271661"/>
+      <w:bookmarkStart w:id="25" w:name="_Toc517280058"/>
       <w:r>
         <w:t xml:space="preserve">Clone a remote git repository to a local one (similar to </w:t>
       </w:r>
-      <w:proofErr w:type="spellStart"/>
       <w:r>
         <w:rPr>
           <w:b/>
         </w:rPr>
-        <w:t>cvs</w:t>
-      </w:r>
-      <w:proofErr w:type="spellEnd"/>
-      <w:r>
-        <w:rPr>
-          <w:b/>
-        </w:rPr>
-        <w:t xml:space="preserve"> checkout</w:t>
+        <w:t>cvs checkout</w:t>
       </w:r>
       <w:r>
         <w:t>)</w:t>
       </w:r>
-      <w:bookmarkEnd w:id="20"/>
       <w:bookmarkEnd w:id="21"/>
       <w:bookmarkEnd w:id="22"/>
       <w:bookmarkEnd w:id="23"/>
       <w:bookmarkEnd w:id="24"/>
+      <w:bookmarkEnd w:id="25"/>
     </w:p>
     <w:p>
       <w:pPr>
@@ -2861,15 +2714,7 @@
         <w:t>depth</w:t>
       </w:r>
       <w:r>
-        <w:t xml:space="preserve">=1 </w:t>
-      </w:r>
-      <w:proofErr w:type="spellStart"/>
-      <w:r>
-        <w:t>herot</w:t>
-      </w:r>
-      <w:proofErr w:type="spellEnd"/>
-      <w:r>
-        <w:t>:/GIT/FRAMEWORK/SWMF</w:t>
+        <w:t>=1 herot:/GIT/FRAMEWORK/SWMF</w:t>
       </w:r>
       <w:r>
         <w:t xml:space="preserve"> SWMF_NO_HISTORY</w:t>
@@ -2909,14 +2754,12 @@
       <w:r>
         <w:t xml:space="preserve">To avoid typing the name of the Git server every time, it is convenient to define </w:t>
       </w:r>
-      <w:proofErr w:type="spellStart"/>
       <w:r>
         <w:rPr>
           <w:b/>
         </w:rPr>
         <w:t>gitclone</w:t>
       </w:r>
-      <w:proofErr w:type="spellEnd"/>
       <w:r>
         <w:t xml:space="preserve"> as an alias or function.</w:t>
       </w:r>
@@ -2931,39 +2774,7 @@
         <w:jc w:val="both"/>
       </w:pPr>
       <w:r>
-        <w:t xml:space="preserve">For </w:t>
-      </w:r>
-      <w:proofErr w:type="spellStart"/>
-      <w:r>
-        <w:t>csh</w:t>
-      </w:r>
-      <w:proofErr w:type="spellEnd"/>
-      <w:r>
-        <w:t xml:space="preserve"> and </w:t>
-      </w:r>
-      <w:proofErr w:type="spellStart"/>
-      <w:r>
-        <w:t>tcsh</w:t>
-      </w:r>
-      <w:proofErr w:type="spellEnd"/>
-      <w:r>
-        <w:t xml:space="preserve"> shells define a </w:t>
-      </w:r>
-      <w:proofErr w:type="spellStart"/>
-      <w:r>
-        <w:t>gitclone</w:t>
-      </w:r>
-      <w:proofErr w:type="spellEnd"/>
-      <w:r>
-        <w:t xml:space="preserve"> alias in the .</w:t>
-      </w:r>
-      <w:proofErr w:type="spellStart"/>
-      <w:r>
-        <w:t>cshrc</w:t>
-      </w:r>
-      <w:proofErr w:type="spellEnd"/>
-      <w:r>
-        <w:t xml:space="preserve"> file:</w:t>
+        <w:t>For csh and tcsh shells define a gitclone alias in the .cshrc file:</w:t>
       </w:r>
     </w:p>
     <w:p>
@@ -2983,39 +2794,13 @@
         <w:rPr>
           <w:lang w:eastAsia="zh-CN"/>
         </w:rPr>
-        <w:t xml:space="preserve">alias </w:t>
-      </w:r>
-      <w:proofErr w:type="spellStart"/>
-      <w:r>
-        <w:rPr>
-          <w:lang w:eastAsia="zh-CN"/>
-        </w:rPr>
-        <w:t>gitclone</w:t>
-      </w:r>
-      <w:proofErr w:type="spellEnd"/>
-      <w:r>
-        <w:rPr>
-          <w:lang w:eastAsia="zh-CN"/>
-        </w:rPr>
-        <w:t xml:space="preserve"> "gi</w:t>
-      </w:r>
-      <w:r>
-        <w:rPr>
-          <w:lang w:eastAsia="zh-CN"/>
-        </w:rPr>
-        <w:t>t clone herot</w:t>
-      </w:r>
-      <w:r>
-        <w:rPr>
-          <w:lang w:eastAsia="zh-CN"/>
-        </w:rPr>
-        <w:t>.engin.umich.edu</w:t>
-      </w:r>
-      <w:r>
-        <w:rPr>
-          <w:lang w:eastAsia="zh-CN"/>
-        </w:rPr>
-        <w:t>:/GIT/FRAMEWORK/\!*</w:t>
+        <w:t>alias gitclone "gi</w:t>
+      </w:r>
+      <w:r>
+        <w:rPr>
+          <w:lang w:eastAsia="zh-CN"/>
+        </w:rPr>
+        <w:t>t clone herot:/GIT/FRAMEWORK/\!*</w:t>
       </w:r>
       <w:r>
         <w:rPr>
@@ -3037,47 +2822,8 @@
         <w:jc w:val="both"/>
       </w:pPr>
       <w:r>
-        <w:t xml:space="preserve">For </w:t>
-      </w:r>
-      <w:proofErr w:type="spellStart"/>
-      <w:r>
-        <w:t>sh</w:t>
-      </w:r>
-      <w:proofErr w:type="spellEnd"/>
-      <w:r>
-        <w:t xml:space="preserve">, </w:t>
-      </w:r>
-      <w:proofErr w:type="spellStart"/>
-      <w:r>
-        <w:t>ksh</w:t>
-      </w:r>
-      <w:proofErr w:type="spellEnd"/>
-      <w:r>
-        <w:t xml:space="preserve">, bash and </w:t>
-      </w:r>
-      <w:proofErr w:type="spellStart"/>
-      <w:r>
-        <w:t>zsh</w:t>
-      </w:r>
-      <w:proofErr w:type="spellEnd"/>
-      <w:r>
-        <w:t xml:space="preserve"> create a function in .profile, .</w:t>
-      </w:r>
-      <w:proofErr w:type="spellStart"/>
-      <w:r>
-        <w:t>bashrc</w:t>
-      </w:r>
-      <w:proofErr w:type="spellEnd"/>
-      <w:r>
-        <w:t>, .</w:t>
-      </w:r>
-      <w:proofErr w:type="spellStart"/>
-      <w:r>
-        <w:t>zshrc</w:t>
-      </w:r>
-      <w:proofErr w:type="spellEnd"/>
-      <w:r>
-        <w:t xml:space="preserve"> or similar configuration file:</w:t>
+        <w:lastRenderedPageBreak/>
+        <w:t>For sh, ksh, bash and zsh create a function in .profile, .bashrc, .zshrc or similar configuration file:</w:t>
       </w:r>
     </w:p>
     <w:p>
@@ -3093,25 +2839,23 @@
         </w:rPr>
         <w:t xml:space="preserve">$ </w:t>
       </w:r>
-      <w:proofErr w:type="spellStart"/>
-      <w:r>
-        <w:rPr>
-          <w:lang w:eastAsia="zh-CN"/>
-        </w:rPr>
-        <w:t>gitclone</w:t>
-      </w:r>
-      <w:proofErr w:type="spellEnd"/>
-      <w:r>
-        <w:rPr>
-          <w:lang w:eastAsia="zh-CN"/>
-        </w:rPr>
-        <w:t>() { git clone herot.engin.u</w:t>
-      </w:r>
-      <w:r>
-        <w:rPr>
-          <w:lang w:eastAsia="zh-CN"/>
-        </w:rPr>
-        <w:t>mich.edu:/GIT/FRAMEWORK/"$@"</w:t>
+      <w:r>
+        <w:rPr>
+          <w:lang w:eastAsia="zh-CN"/>
+        </w:rPr>
+        <w:t>gitc</w:t>
+      </w:r>
+      <w:r>
+        <w:rPr>
+          <w:lang w:eastAsia="zh-CN"/>
+        </w:rPr>
+        <w:t>lone() { git clone herot</w:t>
+      </w:r>
+      <w:r>
+        <w:rPr>
+          <w:lang w:eastAsia="zh-CN"/>
+        </w:rPr>
+        <w:t>:/GIT/FRAMEWORK/"$@"</w:t>
       </w:r>
       <w:r>
         <w:rPr>
@@ -3146,37 +2890,21 @@
         <w:jc w:val="both"/>
       </w:pPr>
       <w:r>
-        <w:t xml:space="preserve">$ </w:t>
-      </w:r>
-      <w:proofErr w:type="spellStart"/>
-      <w:r>
-        <w:t>gi</w:t>
+        <w:t>$ gi</w:t>
       </w:r>
       <w:r>
         <w:t>t</w:t>
       </w:r>
       <w:r>
-        <w:t>clone</w:t>
-      </w:r>
-      <w:proofErr w:type="spellEnd"/>
-      <w:r>
-        <w:t xml:space="preserve"> BATSRUS</w:t>
-      </w:r>
-    </w:p>
-    <w:p>
-      <w:pPr>
-        <w:jc w:val="both"/>
-      </w:pPr>
-      <w:r>
-        <w:t xml:space="preserve">$ </w:t>
-      </w:r>
-      <w:proofErr w:type="spellStart"/>
-      <w:r>
-        <w:t>gitclone</w:t>
-      </w:r>
-      <w:proofErr w:type="spellEnd"/>
-      <w:r>
-        <w:t xml:space="preserve"> SWMF --depth=1 SWMF_NO_HISTORY</w:t>
+        <w:t>clone BATSRUS</w:t>
+      </w:r>
+    </w:p>
+    <w:p>
+      <w:pPr>
+        <w:jc w:val="both"/>
+      </w:pPr>
+      <w:r>
+        <w:t>$ gitclone SWMF --depth=1 SWMF_NO_HISTORY</w:t>
       </w:r>
     </w:p>
     <w:p>
@@ -3188,11 +2916,11 @@
       <w:pPr>
         <w:pStyle w:val="Heading2"/>
       </w:pPr>
-      <w:bookmarkStart w:id="25" w:name="_Toc517260592"/>
-      <w:bookmarkStart w:id="26" w:name="_Toc517271476"/>
-      <w:bookmarkStart w:id="27" w:name="_Toc517271567"/>
-      <w:bookmarkStart w:id="28" w:name="_Toc517271664"/>
-      <w:bookmarkStart w:id="29" w:name="_Toc517280059"/>
+      <w:bookmarkStart w:id="26" w:name="_Toc517260592"/>
+      <w:bookmarkStart w:id="27" w:name="_Toc517271476"/>
+      <w:bookmarkStart w:id="28" w:name="_Toc517271567"/>
+      <w:bookmarkStart w:id="29" w:name="_Toc517271664"/>
+      <w:bookmarkStart w:id="30" w:name="_Toc517280059"/>
       <w:r>
         <w:t>Tools developed</w:t>
       </w:r>
@@ -3208,11 +2936,11 @@
       <w:r>
         <w:t>with many git repositories</w:t>
       </w:r>
-      <w:bookmarkEnd w:id="25"/>
       <w:bookmarkEnd w:id="26"/>
       <w:bookmarkEnd w:id="27"/>
       <w:bookmarkEnd w:id="28"/>
       <w:bookmarkEnd w:id="29"/>
+      <w:bookmarkEnd w:id="30"/>
     </w:p>
     <w:p>
       <w:pPr>
@@ -3253,21 +2981,7 @@
         <w:rPr>
           <w:lang w:eastAsia="zh-CN"/>
         </w:rPr>
-        <w:t xml:space="preserve">scripts now checks the existence of the necessary components, for example, the share/ and </w:t>
-      </w:r>
-      <w:proofErr w:type="spellStart"/>
-      <w:r>
-        <w:rPr>
-          <w:lang w:eastAsia="zh-CN"/>
-        </w:rPr>
-        <w:t>util</w:t>
-      </w:r>
-      <w:proofErr w:type="spellEnd"/>
-      <w:r>
-        <w:rPr>
-          <w:lang w:eastAsia="zh-CN"/>
-        </w:rPr>
-        <w:t>/ subdirectories, and clone</w:t>
+        <w:t>scripts now checks the existence of the necessary components, for example, the share/ and util/ subdirectories, and clone</w:t>
       </w:r>
       <w:r>
         <w:rPr>
@@ -3279,21 +2993,7 @@
         <w:rPr>
           <w:lang w:eastAsia="zh-CN"/>
         </w:rPr>
-        <w:t xml:space="preserve"> them from </w:t>
-      </w:r>
-      <w:proofErr w:type="spellStart"/>
-      <w:r>
-        <w:rPr>
-          <w:lang w:eastAsia="zh-CN"/>
-        </w:rPr>
-        <w:t>herot</w:t>
-      </w:r>
-      <w:proofErr w:type="spellEnd"/>
-      <w:r>
-        <w:rPr>
-          <w:lang w:eastAsia="zh-CN"/>
-        </w:rPr>
-        <w:t xml:space="preserve"> if necessary. In addition, the </w:t>
+        <w:t xml:space="preserve"> them from herot if necessary. In addition, the </w:t>
       </w:r>
       <w:r>
         <w:rPr>
@@ -3331,21 +3031,7 @@
         <w:rPr>
           <w:lang w:eastAsia="zh-CN"/>
         </w:rPr>
-        <w:t xml:space="preserve"> AMPS, </w:t>
-      </w:r>
-      <w:proofErr w:type="spellStart"/>
-      <w:r>
-        <w:rPr>
-          <w:lang w:eastAsia="zh-CN"/>
-        </w:rPr>
-        <w:t>etc</w:t>
-      </w:r>
-      <w:proofErr w:type="spellEnd"/>
-      <w:r>
-        <w:rPr>
-          <w:lang w:eastAsia="zh-CN"/>
-        </w:rPr>
-        <w:t>) during installation as needed.</w:t>
+        <w:t xml:space="preserve"> AMPS, etc) during installation as needed.</w:t>
       </w:r>
     </w:p>
     <w:p>
@@ -3369,7 +3055,6 @@
         </w:rPr>
         <w:t xml:space="preserve">We provide a script </w:t>
       </w:r>
-      <w:proofErr w:type="spellStart"/>
       <w:r>
         <w:rPr>
           <w:i/>
@@ -3377,7 +3062,6 @@
         </w:rPr>
         <w:t>gitall</w:t>
       </w:r>
-      <w:proofErr w:type="spellEnd"/>
       <w:r>
         <w:rPr>
           <w:i/>
@@ -3409,64 +3093,34 @@
         <w:rPr>
           <w:lang w:eastAsia="zh-CN"/>
         </w:rPr>
-        <w:t xml:space="preserve">This script will recursively search the git repositories and execute the git command passed to it. It is best to link or copy </w:t>
-      </w:r>
-      <w:proofErr w:type="spellStart"/>
-      <w:r>
-        <w:rPr>
-          <w:lang w:eastAsia="zh-CN"/>
-        </w:rPr>
-        <w:t>gitall</w:t>
-      </w:r>
-      <w:proofErr w:type="spellEnd"/>
-      <w:r>
-        <w:rPr>
-          <w:lang w:eastAsia="zh-CN"/>
-        </w:rPr>
-        <w:t xml:space="preserve"> into the execution path, so it can be used easily from any directory. </w:t>
+        <w:t xml:space="preserve">This script will recursively search the git repositories and execute the git command passed to it. It is best to link or copy gitall into the execution path, so it can be used easily from any directory. </w:t>
       </w:r>
       <w:r>
         <w:rPr>
           <w:b/>
           <w:lang w:eastAsia="zh-CN"/>
         </w:rPr>
-        <w:t xml:space="preserve">Notice that </w:t>
-      </w:r>
-      <w:proofErr w:type="spellStart"/>
+        <w:t>Notice that gitall only search</w:t>
+      </w:r>
       <w:r>
         <w:rPr>
           <w:b/>
           <w:lang w:eastAsia="zh-CN"/>
         </w:rPr>
-        <w:t>gitall</w:t>
-      </w:r>
-      <w:proofErr w:type="spellEnd"/>
+        <w:t>es</w:t>
+      </w:r>
       <w:r>
         <w:rPr>
           <w:b/>
           <w:lang w:eastAsia="zh-CN"/>
         </w:rPr>
-        <w:t xml:space="preserve"> only search</w:t>
+        <w:t xml:space="preserve"> the </w:t>
       </w:r>
       <w:r>
         <w:rPr>
           <w:b/>
           <w:lang w:eastAsia="zh-CN"/>
         </w:rPr>
-        <w:t>es</w:t>
-      </w:r>
-      <w:r>
-        <w:rPr>
-          <w:b/>
-          <w:lang w:eastAsia="zh-CN"/>
-        </w:rPr>
-        <w:t xml:space="preserve"> the </w:t>
-      </w:r>
-      <w:r>
-        <w:rPr>
-          <w:b/>
-          <w:lang w:eastAsia="zh-CN"/>
-        </w:rPr>
         <w:t>subdirectories</w:t>
       </w:r>
       <w:r>
@@ -3513,21 +3167,7 @@
         <w:rPr>
           <w:lang w:eastAsia="zh-CN"/>
         </w:rPr>
-        <w:t xml:space="preserve">$ </w:t>
-      </w:r>
-      <w:proofErr w:type="spellStart"/>
-      <w:r>
-        <w:rPr>
-          <w:lang w:eastAsia="zh-CN"/>
-        </w:rPr>
-        <w:t>gitall</w:t>
-      </w:r>
-      <w:proofErr w:type="spellEnd"/>
-      <w:r>
-        <w:rPr>
-          <w:lang w:eastAsia="zh-CN"/>
-        </w:rPr>
-        <w:t xml:space="preserve"> status </w:t>
+        <w:t xml:space="preserve">$ gitall status </w:t>
       </w:r>
     </w:p>
     <w:p>
@@ -3577,21 +3217,7 @@
         <w:rPr>
           <w:lang w:eastAsia="zh-CN"/>
         </w:rPr>
-        <w:t xml:space="preserve">$ </w:t>
-      </w:r>
-      <w:proofErr w:type="spellStart"/>
-      <w:r>
-        <w:rPr>
-          <w:lang w:eastAsia="zh-CN"/>
-        </w:rPr>
-        <w:t>gitall</w:t>
-      </w:r>
-      <w:proofErr w:type="spellEnd"/>
-      <w:r>
-        <w:rPr>
-          <w:lang w:eastAsia="zh-CN"/>
-        </w:rPr>
-        <w:t xml:space="preserve"> status -v</w:t>
+        <w:t>$ gitall status -v</w:t>
       </w:r>
     </w:p>
     <w:p>
@@ -3647,21 +3273,7 @@
         <w:rPr>
           <w:lang w:eastAsia="zh-CN"/>
         </w:rPr>
-        <w:t xml:space="preserve">$ </w:t>
-      </w:r>
-      <w:proofErr w:type="spellStart"/>
-      <w:r>
-        <w:rPr>
-          <w:lang w:eastAsia="zh-CN"/>
-        </w:rPr>
-        <w:t>gitall</w:t>
-      </w:r>
-      <w:proofErr w:type="spellEnd"/>
-      <w:r>
-        <w:rPr>
-          <w:lang w:eastAsia="zh-CN"/>
-        </w:rPr>
-        <w:t xml:space="preserve"> fetch origin</w:t>
+        <w:t>$ gitall fetch origin</w:t>
       </w:r>
       <w:r>
         <w:rPr>
@@ -3679,57 +3291,21 @@
         <w:rPr>
           <w:lang w:eastAsia="zh-CN"/>
         </w:rPr>
-        <w:t xml:space="preserve"># get latest version of the code from </w:t>
-      </w:r>
-      <w:proofErr w:type="spellStart"/>
-      <w:r>
-        <w:rPr>
-          <w:lang w:eastAsia="zh-CN"/>
-        </w:rPr>
-        <w:t>herot</w:t>
-      </w:r>
-      <w:proofErr w:type="spellEnd"/>
-    </w:p>
-    <w:p>
-      <w:pPr>
-        <w:jc w:val="both"/>
-        <w:rPr>
-          <w:lang w:eastAsia="zh-CN"/>
-        </w:rPr>
-      </w:pPr>
-      <w:r>
-        <w:rPr>
-          <w:lang w:eastAsia="zh-CN"/>
-        </w:rPr>
-        <w:t xml:space="preserve">$ </w:t>
-      </w:r>
-      <w:proofErr w:type="spellStart"/>
-      <w:r>
-        <w:rPr>
-          <w:lang w:eastAsia="zh-CN"/>
-        </w:rPr>
-        <w:t>gitall</w:t>
-      </w:r>
-      <w:proofErr w:type="spellEnd"/>
-      <w:r>
-        <w:rPr>
-          <w:lang w:eastAsia="zh-CN"/>
-        </w:rPr>
-        <w:t xml:space="preserve"> </w:t>
-      </w:r>
-      <w:proofErr w:type="spellStart"/>
-      <w:r>
-        <w:rPr>
-          <w:lang w:eastAsia="zh-CN"/>
-        </w:rPr>
-        <w:t>difftool</w:t>
-      </w:r>
-      <w:proofErr w:type="spellEnd"/>
-      <w:r>
-        <w:rPr>
-          <w:lang w:eastAsia="zh-CN"/>
-        </w:rPr>
-        <w:t xml:space="preserve"> origin</w:t>
+        <w:t># get latest version of the code from herot</w:t>
+      </w:r>
+    </w:p>
+    <w:p>
+      <w:pPr>
+        <w:jc w:val="both"/>
+        <w:rPr>
+          <w:lang w:eastAsia="zh-CN"/>
+        </w:rPr>
+      </w:pPr>
+      <w:r>
+        <w:rPr>
+          <w:lang w:eastAsia="zh-CN"/>
+        </w:rPr>
+        <w:t>$ gitall difftool origin</w:t>
       </w:r>
       <w:r>
         <w:rPr>
@@ -3747,43 +3323,21 @@
         <w:rPr>
           <w:lang w:eastAsia="zh-CN"/>
         </w:rPr>
-        <w:t xml:space="preserve"># compare local version with the version copied from </w:t>
-      </w:r>
-      <w:proofErr w:type="spellStart"/>
-      <w:r>
-        <w:rPr>
-          <w:lang w:eastAsia="zh-CN"/>
-        </w:rPr>
-        <w:t>herot</w:t>
-      </w:r>
-      <w:proofErr w:type="spellEnd"/>
-    </w:p>
-    <w:p>
-      <w:pPr>
-        <w:jc w:val="both"/>
-        <w:rPr>
-          <w:lang w:eastAsia="zh-CN"/>
-        </w:rPr>
-      </w:pPr>
-      <w:r>
-        <w:rPr>
-          <w:lang w:eastAsia="zh-CN"/>
-        </w:rPr>
-        <w:t xml:space="preserve">$ </w:t>
-      </w:r>
-      <w:proofErr w:type="spellStart"/>
-      <w:r>
-        <w:rPr>
-          <w:lang w:eastAsia="zh-CN"/>
-        </w:rPr>
-        <w:t>gitall</w:t>
-      </w:r>
-      <w:proofErr w:type="spellEnd"/>
-      <w:r>
-        <w:rPr>
-          <w:lang w:eastAsia="zh-CN"/>
-        </w:rPr>
-        <w:t xml:space="preserve"> merge origin</w:t>
+        <w:t># compare local version with the version copied from herot</w:t>
+      </w:r>
+    </w:p>
+    <w:p>
+      <w:pPr>
+        <w:jc w:val="both"/>
+        <w:rPr>
+          <w:lang w:eastAsia="zh-CN"/>
+        </w:rPr>
+      </w:pPr>
+      <w:r>
+        <w:rPr>
+          <w:lang w:eastAsia="zh-CN"/>
+        </w:rPr>
+        <w:t>$ gitall merge origin</w:t>
       </w:r>
       <w:r>
         <w:rPr>
@@ -3809,21 +3363,7 @@
         <w:rPr>
           <w:lang w:eastAsia="zh-CN"/>
         </w:rPr>
-        <w:t xml:space="preserve">$ </w:t>
-      </w:r>
-      <w:proofErr w:type="spellStart"/>
-      <w:r>
-        <w:rPr>
-          <w:lang w:eastAsia="zh-CN"/>
-        </w:rPr>
-        <w:t>gitall</w:t>
-      </w:r>
-      <w:proofErr w:type="spellEnd"/>
-      <w:r>
-        <w:rPr>
-          <w:lang w:eastAsia="zh-CN"/>
-        </w:rPr>
-        <w:t xml:space="preserve"> pull                                   </w:t>
+        <w:t xml:space="preserve">$ gitall pull                                   </w:t>
       </w:r>
       <w:r>
         <w:rPr>
@@ -3865,93 +3405,43 @@
         <w:rPr>
           <w:lang w:eastAsia="zh-CN"/>
         </w:rPr>
-        <w:t xml:space="preserve">from </w:t>
-      </w:r>
-      <w:proofErr w:type="spellStart"/>
-      <w:r>
-        <w:rPr>
-          <w:lang w:eastAsia="zh-CN"/>
-        </w:rPr>
-        <w:t>herot</w:t>
-      </w:r>
-      <w:proofErr w:type="spellEnd"/>
-    </w:p>
-    <w:p>
-      <w:pPr>
-        <w:jc w:val="both"/>
-        <w:rPr>
-          <w:lang w:eastAsia="zh-CN"/>
-        </w:rPr>
-      </w:pPr>
-      <w:r>
-        <w:rPr>
-          <w:lang w:eastAsia="zh-CN"/>
-        </w:rPr>
-        <w:t xml:space="preserve">$ </w:t>
-      </w:r>
-      <w:proofErr w:type="spellStart"/>
-      <w:r>
-        <w:rPr>
-          <w:lang w:eastAsia="zh-CN"/>
-        </w:rPr>
-        <w:t>gitall</w:t>
-      </w:r>
-      <w:proofErr w:type="spellEnd"/>
-      <w:r>
-        <w:rPr>
-          <w:lang w:eastAsia="zh-CN"/>
-        </w:rPr>
-        <w:t xml:space="preserve"> push                                             # push all the changes to </w:t>
-      </w:r>
-      <w:proofErr w:type="spellStart"/>
-      <w:r>
-        <w:rPr>
-          <w:lang w:eastAsia="zh-CN"/>
-        </w:rPr>
-        <w:t>herot</w:t>
-      </w:r>
-      <w:proofErr w:type="spellEnd"/>
-      <w:r>
-        <w:rPr>
-          <w:lang w:eastAsia="zh-CN"/>
-        </w:rPr>
-        <w:t>, remember to commit first!</w:t>
-      </w:r>
-    </w:p>
-    <w:p>
-      <w:pPr>
-        <w:jc w:val="both"/>
-        <w:rPr>
-          <w:lang w:eastAsia="zh-CN"/>
-        </w:rPr>
-      </w:pPr>
-    </w:p>
-    <w:p>
-      <w:pPr>
-        <w:jc w:val="both"/>
-        <w:rPr>
-          <w:lang w:eastAsia="zh-CN"/>
-        </w:rPr>
-      </w:pPr>
-      <w:r>
-        <w:rPr>
-          <w:lang w:eastAsia="zh-CN"/>
-        </w:rPr>
-        <w:t xml:space="preserve">Doing commit with </w:t>
-      </w:r>
-      <w:proofErr w:type="spellStart"/>
-      <w:r>
-        <w:rPr>
-          <w:lang w:eastAsia="zh-CN"/>
-        </w:rPr>
-        <w:t>gitall</w:t>
-      </w:r>
-      <w:proofErr w:type="spellEnd"/>
-      <w:r>
-        <w:rPr>
-          <w:lang w:eastAsia="zh-CN"/>
-        </w:rPr>
-        <w:t xml:space="preserve"> is not recommend since commit logs are typically independent in different repositories.</w:t>
+        <w:t>from herot</w:t>
+      </w:r>
+    </w:p>
+    <w:p>
+      <w:pPr>
+        <w:jc w:val="both"/>
+        <w:rPr>
+          <w:lang w:eastAsia="zh-CN"/>
+        </w:rPr>
+      </w:pPr>
+      <w:r>
+        <w:rPr>
+          <w:lang w:eastAsia="zh-CN"/>
+        </w:rPr>
+        <w:t>$ gitall push                                             # push all the changes to herot, remember to commit first!</w:t>
+      </w:r>
+    </w:p>
+    <w:p>
+      <w:pPr>
+        <w:jc w:val="both"/>
+        <w:rPr>
+          <w:lang w:eastAsia="zh-CN"/>
+        </w:rPr>
+      </w:pPr>
+    </w:p>
+    <w:p>
+      <w:pPr>
+        <w:jc w:val="both"/>
+        <w:rPr>
+          <w:lang w:eastAsia="zh-CN"/>
+        </w:rPr>
+      </w:pPr>
+      <w:r>
+        <w:rPr>
+          <w:lang w:eastAsia="zh-CN"/>
+        </w:rPr>
+        <w:t>Doing commit with gitall is not recommend since commit logs are typically independent in different repositories.</w:t>
       </w:r>
     </w:p>
     <w:p>
@@ -3968,11 +3458,11 @@
       <w:pPr>
         <w:pStyle w:val="Heading2"/>
       </w:pPr>
-      <w:bookmarkStart w:id="30" w:name="_Toc517260585"/>
-      <w:bookmarkStart w:id="31" w:name="_Toc517271474"/>
-      <w:bookmarkStart w:id="32" w:name="_Toc517271565"/>
-      <w:bookmarkStart w:id="33" w:name="_Toc517271662"/>
-      <w:bookmarkStart w:id="34" w:name="_Toc517280060"/>
+      <w:bookmarkStart w:id="31" w:name="_Toc517260585"/>
+      <w:bookmarkStart w:id="32" w:name="_Toc517271474"/>
+      <w:bookmarkStart w:id="33" w:name="_Toc517271565"/>
+      <w:bookmarkStart w:id="34" w:name="_Toc517271662"/>
+      <w:bookmarkStart w:id="35" w:name="_Toc517280060"/>
       <w:r>
         <w:rPr>
           <w:rFonts w:hint="eastAsia"/>
@@ -3999,28 +3489,20 @@
         <w:br/>
         <w:t xml:space="preserve">(similar to </w:t>
       </w:r>
-      <w:proofErr w:type="spellStart"/>
       <w:r>
         <w:rPr>
           <w:b/>
         </w:rPr>
-        <w:t>cvs</w:t>
-      </w:r>
-      <w:proofErr w:type="spellEnd"/>
-      <w:r>
-        <w:rPr>
-          <w:b/>
-        </w:rPr>
-        <w:t xml:space="preserve"> -n update</w:t>
+        <w:t>cvs -n update</w:t>
       </w:r>
       <w:r>
         <w:t>)</w:t>
       </w:r>
-      <w:bookmarkEnd w:id="30"/>
       <w:bookmarkEnd w:id="31"/>
       <w:bookmarkEnd w:id="32"/>
       <w:bookmarkEnd w:id="33"/>
       <w:bookmarkEnd w:id="34"/>
+      <w:bookmarkEnd w:id="35"/>
     </w:p>
     <w:p/>
     <w:p>
@@ -4035,21 +3517,7 @@
           <w:lang w:eastAsia="zh-CN"/>
         </w:rPr>
         <w:lastRenderedPageBreak/>
-        <w:t xml:space="preserve">First of all, it is useful to define a visual difference tool, such as </w:t>
-      </w:r>
-      <w:proofErr w:type="spellStart"/>
-      <w:r>
-        <w:rPr>
-          <w:lang w:eastAsia="zh-CN"/>
-        </w:rPr>
-        <w:t>tkdiff</w:t>
-      </w:r>
-      <w:proofErr w:type="spellEnd"/>
-      <w:r>
-        <w:rPr>
-          <w:lang w:eastAsia="zh-CN"/>
-        </w:rPr>
-        <w:t>, to be accessible by Git. Use the following command</w:t>
+        <w:t>First of all, it is useful to define a visual difference tool, such as tkdiff, to be accessible by Git. Use the following command</w:t>
       </w:r>
     </w:p>
     <w:p>
@@ -4076,42 +3544,113 @@
         <w:rPr>
           <w:lang w:eastAsia="zh-CN"/>
         </w:rPr>
-        <w:t xml:space="preserve">git config --global </w:t>
-      </w:r>
-      <w:proofErr w:type="spellStart"/>
-      <w:r>
-        <w:rPr>
-          <w:lang w:eastAsia="zh-CN"/>
-        </w:rPr>
-        <w:t>diff.tool</w:t>
-      </w:r>
-      <w:proofErr w:type="spellEnd"/>
+        <w:t>git config --global diff.tool tkdiff</w:t>
+      </w:r>
+    </w:p>
+    <w:p>
+      <w:pPr>
+        <w:jc w:val="both"/>
+        <w:rPr>
+          <w:lang w:eastAsia="zh-CN"/>
+        </w:rPr>
+      </w:pPr>
+    </w:p>
+    <w:p>
+      <w:pPr>
+        <w:jc w:val="both"/>
+        <w:rPr>
+          <w:lang w:eastAsia="zh-CN"/>
+        </w:rPr>
+      </w:pPr>
+      <w:r>
+        <w:rPr>
+          <w:rFonts w:hint="eastAsia"/>
+          <w:lang w:eastAsia="zh-CN"/>
+        </w:rPr>
+        <w:t>W</w:t>
+      </w:r>
+      <w:r>
+        <w:rPr>
+          <w:lang w:eastAsia="zh-CN"/>
+        </w:rPr>
+        <w:t>hen other developers modified the project and pushed changes to the remote repository</w:t>
+      </w:r>
+      <w:r>
+        <w:rPr>
+          <w:lang w:eastAsia="zh-CN"/>
+        </w:rPr>
+        <w:t xml:space="preserve">, </w:t>
+      </w:r>
+      <w:r>
+        <w:rPr>
+          <w:lang w:eastAsia="zh-CN"/>
+        </w:rPr>
+        <w:t xml:space="preserve">it is useful </w:t>
+      </w:r>
+      <w:r>
+        <w:rPr>
+          <w:lang w:eastAsia="zh-CN"/>
+        </w:rPr>
+        <w:t>to check the difference</w:t>
+      </w:r>
+      <w:r>
+        <w:rPr>
+          <w:lang w:eastAsia="zh-CN"/>
+        </w:rPr>
+        <w:t>s</w:t>
+      </w:r>
+      <w:r>
+        <w:rPr>
+          <w:lang w:eastAsia="zh-CN"/>
+        </w:rPr>
+        <w:t xml:space="preserve"> between the local </w:t>
+      </w:r>
+      <w:r>
+        <w:rPr>
+          <w:lang w:eastAsia="zh-CN"/>
+        </w:rPr>
+        <w:t>and remote repositories.</w:t>
+      </w:r>
+      <w:r>
+        <w:rPr>
+          <w:lang w:eastAsia="zh-CN"/>
+        </w:rPr>
+        <w:t xml:space="preserve"> It can be done using gitall</w:t>
+      </w:r>
       <w:r>
         <w:rPr>
           <w:lang w:eastAsia="zh-CN"/>
         </w:rPr>
         <w:t xml:space="preserve"> </w:t>
       </w:r>
-      <w:proofErr w:type="spellStart"/>
-      <w:r>
-        <w:rPr>
-          <w:lang w:eastAsia="zh-CN"/>
-        </w:rPr>
-        <w:t>tkdiff</w:t>
-      </w:r>
-      <w:proofErr w:type="spellEnd"/>
-    </w:p>
-    <w:p>
-      <w:pPr>
-        <w:jc w:val="both"/>
-        <w:rPr>
-          <w:lang w:eastAsia="zh-CN"/>
-        </w:rPr>
-      </w:pPr>
-    </w:p>
-    <w:p>
-      <w:pPr>
-        <w:jc w:val="both"/>
+      <w:r>
+        <w:rPr>
+          <w:lang w:eastAsia="zh-CN"/>
+        </w:rPr>
+        <w:t>i</w:t>
+      </w:r>
+      <w:r>
+        <w:rPr>
+          <w:lang w:eastAsia="zh-CN"/>
+        </w:rPr>
+        <w:t>n top level of SWMF</w:t>
+      </w:r>
+      <w:r>
+        <w:rPr>
+          <w:lang w:eastAsia="zh-CN"/>
+        </w:rPr>
+        <w:t xml:space="preserve"> </w:t>
+      </w:r>
+    </w:p>
+    <w:p>
+      <w:pPr>
+        <w:rPr>
+          <w:lang w:eastAsia="zh-CN"/>
+        </w:rPr>
+      </w:pPr>
+    </w:p>
+    <w:p>
+      <w:pPr>
         <w:rPr>
           <w:lang w:eastAsia="zh-CN"/>
         </w:rPr>
@@ -4121,64 +3660,50 @@
           <w:rFonts w:hint="eastAsia"/>
           <w:lang w:eastAsia="zh-CN"/>
         </w:rPr>
-        <w:t>W</w:t>
-      </w:r>
-      <w:r>
-        <w:rPr>
-          <w:lang w:eastAsia="zh-CN"/>
-        </w:rPr>
-        <w:t>hen other developers modified the project and pushed changes to the remote repository</w:t>
-      </w:r>
-      <w:r>
-        <w:rPr>
-          <w:lang w:eastAsia="zh-CN"/>
-        </w:rPr>
-        <w:t xml:space="preserve">, </w:t>
-      </w:r>
-      <w:r>
-        <w:rPr>
-          <w:lang w:eastAsia="zh-CN"/>
-        </w:rPr>
-        <w:t xml:space="preserve">it is useful </w:t>
-      </w:r>
-      <w:r>
-        <w:rPr>
-          <w:lang w:eastAsia="zh-CN"/>
-        </w:rPr>
-        <w:t>to check the difference</w:t>
-      </w:r>
-      <w:r>
-        <w:rPr>
-          <w:lang w:eastAsia="zh-CN"/>
-        </w:rPr>
-        <w:t>s</w:t>
-      </w:r>
-      <w:r>
-        <w:rPr>
-          <w:lang w:eastAsia="zh-CN"/>
-        </w:rPr>
-        <w:t xml:space="preserve"> between the local </w:t>
-      </w:r>
-      <w:r>
-        <w:rPr>
-          <w:lang w:eastAsia="zh-CN"/>
-        </w:rPr>
-        <w:t>and remote repositories.</w:t>
-      </w:r>
-      <w:r>
-        <w:rPr>
-          <w:lang w:eastAsia="zh-CN"/>
-        </w:rPr>
-        <w:t xml:space="preserve"> It can be done using </w:t>
-      </w:r>
-      <w:proofErr w:type="spellStart"/>
-      <w:r>
-        <w:rPr>
-          <w:lang w:eastAsia="zh-CN"/>
-        </w:rPr>
-        <w:t>gitall</w:t>
-      </w:r>
-      <w:proofErr w:type="spellEnd"/>
+        <w:t>$</w:t>
+      </w:r>
+      <w:r>
+        <w:rPr>
+          <w:lang w:eastAsia="zh-CN"/>
+        </w:rPr>
+        <w:t xml:space="preserve"> git</w:t>
+      </w:r>
+      <w:r>
+        <w:rPr>
+          <w:lang w:eastAsia="zh-CN"/>
+        </w:rPr>
+        <w:t>all</w:t>
+      </w:r>
+      <w:r>
+        <w:rPr>
+          <w:lang w:eastAsia="zh-CN"/>
+        </w:rPr>
+        <w:t xml:space="preserve"> fetch origin </w:t>
+      </w:r>
+      <w:r>
+        <w:rPr>
+          <w:lang w:eastAsia="zh-CN"/>
+        </w:rPr>
+        <w:t xml:space="preserve">   </w:t>
+      </w:r>
+      <w:r>
+        <w:rPr>
+          <w:lang w:eastAsia="zh-CN"/>
+        </w:rPr>
+        <w:t xml:space="preserve">  </w:t>
+      </w:r>
+      <w:r>
+        <w:rPr>
+          <w:lang w:eastAsia="zh-CN"/>
+        </w:rPr>
+        <w:t xml:space="preserve">                                 </w:t>
+      </w:r>
+      <w:r>
+        <w:rPr>
+          <w:lang w:eastAsia="zh-CN"/>
+        </w:rPr>
+        <w:t xml:space="preserve">             </w:t>
+      </w:r>
       <w:r>
         <w:rPr>
           <w:lang w:eastAsia="zh-CN"/>
@@ -4189,13 +3714,25 @@
         <w:rPr>
           <w:lang w:eastAsia="zh-CN"/>
         </w:rPr>
-        <w:t>i</w:t>
-      </w:r>
-      <w:r>
-        <w:rPr>
-          <w:lang w:eastAsia="zh-CN"/>
-        </w:rPr>
-        <w:t>n top level of SWMF</w:t>
+        <w:t xml:space="preserve"># </w:t>
+      </w:r>
+      <w:r>
+        <w:rPr>
+          <w:lang w:eastAsia="zh-CN"/>
+        </w:rPr>
+        <w:t xml:space="preserve">update </w:t>
+      </w:r>
+      <w:r>
+        <w:rPr>
+          <w:lang w:eastAsia="zh-CN"/>
+        </w:rPr>
+        <w:t xml:space="preserve">the </w:t>
+      </w:r>
+      <w:r>
+        <w:rPr>
+          <w:lang w:eastAsia="zh-CN"/>
+        </w:rPr>
+        <w:t>version information of the remote</w:t>
       </w:r>
       <w:r>
         <w:rPr>
@@ -4210,13 +3747,6 @@
           <w:lang w:eastAsia="zh-CN"/>
         </w:rPr>
       </w:pPr>
-    </w:p>
-    <w:p>
-      <w:pPr>
-        <w:rPr>
-          <w:lang w:eastAsia="zh-CN"/>
-        </w:rPr>
-      </w:pPr>
       <w:r>
         <w:rPr>
           <w:rFonts w:hint="eastAsia"/>
@@ -4228,146 +3758,38 @@
         <w:rPr>
           <w:lang w:eastAsia="zh-CN"/>
         </w:rPr>
+        <w:t xml:space="preserve"> git</w:t>
+      </w:r>
+      <w:r>
+        <w:rPr>
+          <w:lang w:eastAsia="zh-CN"/>
+        </w:rPr>
+        <w:t>all</w:t>
+      </w:r>
+      <w:r>
+        <w:rPr>
+          <w:lang w:eastAsia="zh-CN"/>
+        </w:rPr>
+        <w:t xml:space="preserve"> diff origin       </w:t>
+      </w:r>
+      <w:r>
+        <w:rPr>
+          <w:lang w:eastAsia="zh-CN"/>
+        </w:rPr>
+        <w:t xml:space="preserve">  </w:t>
+      </w:r>
+      <w:r>
+        <w:rPr>
+          <w:lang w:eastAsia="zh-CN"/>
+        </w:rPr>
+        <w:t xml:space="preserve">    </w:t>
+      </w:r>
+      <w:r>
+        <w:rPr>
+          <w:lang w:eastAsia="zh-CN"/>
+        </w:rPr>
         <w:t xml:space="preserve"> </w:t>
       </w:r>
-      <w:proofErr w:type="spellStart"/>
-      <w:r>
-        <w:rPr>
-          <w:lang w:eastAsia="zh-CN"/>
-        </w:rPr>
-        <w:t>git</w:t>
-      </w:r>
-      <w:r>
-        <w:rPr>
-          <w:lang w:eastAsia="zh-CN"/>
-        </w:rPr>
-        <w:t>all</w:t>
-      </w:r>
-      <w:proofErr w:type="spellEnd"/>
-      <w:r>
-        <w:rPr>
-          <w:lang w:eastAsia="zh-CN"/>
-        </w:rPr>
-        <w:t xml:space="preserve"> fetch origin </w:t>
-      </w:r>
-      <w:r>
-        <w:rPr>
-          <w:lang w:eastAsia="zh-CN"/>
-        </w:rPr>
-        <w:t xml:space="preserve">   </w:t>
-      </w:r>
-      <w:r>
-        <w:rPr>
-          <w:lang w:eastAsia="zh-CN"/>
-        </w:rPr>
-        <w:t xml:space="preserve">  </w:t>
-      </w:r>
-      <w:r>
-        <w:rPr>
-          <w:lang w:eastAsia="zh-CN"/>
-        </w:rPr>
-        <w:t xml:space="preserve">                                 </w:t>
-      </w:r>
-      <w:r>
-        <w:rPr>
-          <w:lang w:eastAsia="zh-CN"/>
-        </w:rPr>
-        <w:t xml:space="preserve">             </w:t>
-      </w:r>
-      <w:r>
-        <w:rPr>
-          <w:lang w:eastAsia="zh-CN"/>
-        </w:rPr>
-        <w:t xml:space="preserve"> </w:t>
-      </w:r>
-      <w:r>
-        <w:rPr>
-          <w:lang w:eastAsia="zh-CN"/>
-        </w:rPr>
-        <w:t xml:space="preserve"># </w:t>
-      </w:r>
-      <w:r>
-        <w:rPr>
-          <w:lang w:eastAsia="zh-CN"/>
-        </w:rPr>
-        <w:t xml:space="preserve">update </w:t>
-      </w:r>
-      <w:r>
-        <w:rPr>
-          <w:lang w:eastAsia="zh-CN"/>
-        </w:rPr>
-        <w:t xml:space="preserve">the </w:t>
-      </w:r>
-      <w:r>
-        <w:rPr>
-          <w:lang w:eastAsia="zh-CN"/>
-        </w:rPr>
-        <w:t>version information of the remote</w:t>
-      </w:r>
-      <w:r>
-        <w:rPr>
-          <w:lang w:eastAsia="zh-CN"/>
-        </w:rPr>
-        <w:t xml:space="preserve"> </w:t>
-      </w:r>
-    </w:p>
-    <w:p>
-      <w:pPr>
-        <w:rPr>
-          <w:lang w:eastAsia="zh-CN"/>
-        </w:rPr>
-      </w:pPr>
-      <w:r>
-        <w:rPr>
-          <w:rFonts w:hint="eastAsia"/>
-          <w:lang w:eastAsia="zh-CN"/>
-        </w:rPr>
-        <w:t>$</w:t>
-      </w:r>
-      <w:r>
-        <w:rPr>
-          <w:lang w:eastAsia="zh-CN"/>
-        </w:rPr>
-        <w:t xml:space="preserve"> </w:t>
-      </w:r>
-      <w:proofErr w:type="spellStart"/>
-      <w:r>
-        <w:rPr>
-          <w:lang w:eastAsia="zh-CN"/>
-        </w:rPr>
-        <w:t>git</w:t>
-      </w:r>
-      <w:r>
-        <w:rPr>
-          <w:lang w:eastAsia="zh-CN"/>
-        </w:rPr>
-        <w:t>all</w:t>
-      </w:r>
-      <w:proofErr w:type="spellEnd"/>
-      <w:r>
-        <w:rPr>
-          <w:lang w:eastAsia="zh-CN"/>
-        </w:rPr>
-        <w:t xml:space="preserve"> diff origin       </w:t>
-      </w:r>
-      <w:r>
-        <w:rPr>
-          <w:lang w:eastAsia="zh-CN"/>
-        </w:rPr>
-        <w:t xml:space="preserve">  </w:t>
-      </w:r>
-      <w:r>
-        <w:rPr>
-          <w:lang w:eastAsia="zh-CN"/>
-        </w:rPr>
-        <w:t xml:space="preserve">    </w:t>
-      </w:r>
-      <w:r>
-        <w:rPr>
-          <w:lang w:eastAsia="zh-CN"/>
-        </w:rPr>
-        <w:t xml:space="preserve"> </w:t>
-      </w:r>
       <w:r>
         <w:rPr>
           <w:lang w:eastAsia="zh-CN"/>
@@ -4403,21 +3825,7 @@
         <w:rPr>
           <w:lang w:eastAsia="zh-CN"/>
         </w:rPr>
-        <w:t xml:space="preserve">$ git </w:t>
-      </w:r>
-      <w:proofErr w:type="spellStart"/>
-      <w:r>
-        <w:rPr>
-          <w:lang w:eastAsia="zh-CN"/>
-        </w:rPr>
-        <w:t>difftool</w:t>
-      </w:r>
-      <w:proofErr w:type="spellEnd"/>
-      <w:r>
-        <w:rPr>
-          <w:lang w:eastAsia="zh-CN"/>
-        </w:rPr>
-        <w:t xml:space="preserve"> origin </w:t>
+        <w:t xml:space="preserve">$ git difftool origin </w:t>
       </w:r>
       <w:r>
         <w:rPr>
@@ -4435,21 +3843,7 @@
         <w:rPr>
           <w:lang w:eastAsia="zh-CN"/>
         </w:rPr>
-        <w:t xml:space="preserve">al branch with origin using the </w:t>
-      </w:r>
-      <w:proofErr w:type="spellStart"/>
-      <w:r>
-        <w:rPr>
-          <w:lang w:eastAsia="zh-CN"/>
-        </w:rPr>
-        <w:t>difftool</w:t>
-      </w:r>
-      <w:proofErr w:type="spellEnd"/>
-      <w:r>
-        <w:rPr>
-          <w:lang w:eastAsia="zh-CN"/>
-        </w:rPr>
-        <w:t xml:space="preserve"> defined above</w:t>
+        <w:t>al branch with origin using the difftool defined above</w:t>
       </w:r>
     </w:p>
     <w:p>
@@ -4463,11 +3857,11 @@
       <w:pPr>
         <w:pStyle w:val="Heading2"/>
       </w:pPr>
-      <w:bookmarkStart w:id="35" w:name="_Toc517260586"/>
-      <w:bookmarkStart w:id="36" w:name="_Toc517271475"/>
-      <w:bookmarkStart w:id="37" w:name="_Toc517271566"/>
-      <w:bookmarkStart w:id="38" w:name="_Toc517271663"/>
-      <w:bookmarkStart w:id="39" w:name="_Toc517280061"/>
+      <w:bookmarkStart w:id="36" w:name="_Toc517260586"/>
+      <w:bookmarkStart w:id="37" w:name="_Toc517271475"/>
+      <w:bookmarkStart w:id="38" w:name="_Toc517271566"/>
+      <w:bookmarkStart w:id="39" w:name="_Toc517271663"/>
+      <w:bookmarkStart w:id="40" w:name="_Toc517280061"/>
       <w:r>
         <w:rPr>
           <w:lang w:eastAsia="zh-CN"/>
@@ -4477,34 +3871,26 @@
       <w:r>
         <w:t xml:space="preserve">git repository from the remote server (similar to </w:t>
       </w:r>
-      <w:proofErr w:type="spellStart"/>
       <w:r>
         <w:rPr>
           <w:b/>
         </w:rPr>
-        <w:t>cvs</w:t>
-      </w:r>
-      <w:proofErr w:type="spellEnd"/>
+        <w:t xml:space="preserve">cvs </w:t>
+      </w:r>
       <w:r>
         <w:rPr>
           <w:b/>
         </w:rPr>
-        <w:t xml:space="preserve"> </w:t>
-      </w:r>
-      <w:r>
-        <w:rPr>
-          <w:b/>
-        </w:rPr>
         <w:t>update</w:t>
       </w:r>
       <w:r>
         <w:t>)</w:t>
       </w:r>
-      <w:bookmarkEnd w:id="35"/>
       <w:bookmarkEnd w:id="36"/>
       <w:bookmarkEnd w:id="37"/>
       <w:bookmarkEnd w:id="38"/>
       <w:bookmarkEnd w:id="39"/>
+      <w:bookmarkEnd w:id="40"/>
     </w:p>
     <w:p>
       <w:pPr>
@@ -4550,14 +3936,122 @@
         <w:rPr>
           <w:lang w:eastAsia="zh-CN"/>
         </w:rPr>
+        <w:t xml:space="preserve"> git</w:t>
+      </w:r>
+      <w:r>
+        <w:rPr>
+          <w:lang w:eastAsia="zh-CN"/>
+        </w:rPr>
+        <w:t>all</w:t>
+      </w:r>
+      <w:r>
+        <w:rPr>
+          <w:lang w:eastAsia="zh-CN"/>
+        </w:rPr>
+        <w:t xml:space="preserve"> merge </w:t>
+      </w:r>
+      <w:r>
+        <w:rPr>
+          <w:lang w:eastAsia="zh-CN"/>
+        </w:rPr>
+        <w:t>origin</w:t>
+      </w:r>
+    </w:p>
+    <w:p>
+      <w:pPr>
+        <w:rPr>
+          <w:lang w:eastAsia="zh-CN"/>
+        </w:rPr>
+      </w:pPr>
+    </w:p>
+    <w:p>
+      <w:pPr>
+        <w:rPr>
+          <w:lang w:eastAsia="zh-CN"/>
+        </w:rPr>
+      </w:pPr>
+      <w:r>
+        <w:rPr>
+          <w:lang w:eastAsia="zh-CN"/>
+        </w:rPr>
+        <w:t>P</w:t>
+      </w:r>
+      <w:r>
+        <w:rPr>
+          <w:lang w:eastAsia="zh-CN"/>
+        </w:rPr>
+        <w:t>lease refer to the internet for information about dealing with conflicts</w:t>
+      </w:r>
+      <w:r>
+        <w:rPr>
+          <w:lang w:eastAsia="zh-CN"/>
+        </w:rPr>
+        <w:t xml:space="preserve"> during the merging.</w:t>
+      </w:r>
+      <w:r>
+        <w:rPr>
+          <w:lang w:eastAsia="zh-CN"/>
+        </w:rPr>
         <w:t xml:space="preserve"> </w:t>
       </w:r>
-      <w:proofErr w:type="spellStart"/>
-      <w:r>
-        <w:rPr>
-          <w:lang w:eastAsia="zh-CN"/>
-        </w:rPr>
-        <w:t>git</w:t>
+      <w:r>
+        <w:rPr>
+          <w:lang w:eastAsia="zh-CN"/>
+        </w:rPr>
+        <w:t>If you are confident about</w:t>
+      </w:r>
+      <w:r>
+        <w:rPr>
+          <w:lang w:eastAsia="zh-CN"/>
+        </w:rPr>
+        <w:t xml:space="preserve"> the </w:t>
+      </w:r>
+      <w:r>
+        <w:rPr>
+          <w:lang w:eastAsia="zh-CN"/>
+        </w:rPr>
+        <w:t xml:space="preserve">correctness of the </w:t>
+      </w:r>
+      <w:r>
+        <w:rPr>
+          <w:lang w:eastAsia="zh-CN"/>
+        </w:rPr>
+        <w:t>remote repository</w:t>
+      </w:r>
+      <w:r>
+        <w:rPr>
+          <w:lang w:eastAsia="zh-CN"/>
+        </w:rPr>
+        <w:t>, the fetch and merge steps can be replaced with a single command:</w:t>
+      </w:r>
+    </w:p>
+    <w:p>
+      <w:pPr>
+        <w:jc w:val="both"/>
+        <w:rPr>
+          <w:lang w:eastAsia="zh-CN"/>
+        </w:rPr>
+      </w:pPr>
+    </w:p>
+    <w:p>
+      <w:pPr>
+        <w:jc w:val="both"/>
+        <w:rPr>
+          <w:lang w:eastAsia="zh-CN"/>
+        </w:rPr>
+      </w:pPr>
+      <w:r>
+        <w:rPr>
+          <w:rFonts w:hint="eastAsia"/>
+          <w:lang w:eastAsia="zh-CN"/>
+        </w:rPr>
+        <w:t>$</w:t>
+      </w:r>
+      <w:r>
+        <w:rPr>
+          <w:lang w:eastAsia="zh-CN"/>
+        </w:rPr>
+        <w:t xml:space="preserve"> git</w:t>
       </w:r>
       <w:r>
         <w:rPr>
@@ -4565,130 +4059,6 @@
         </w:rPr>
         <w:t>all</w:t>
       </w:r>
-      <w:proofErr w:type="spellEnd"/>
-      <w:r>
-        <w:rPr>
-          <w:lang w:eastAsia="zh-CN"/>
-        </w:rPr>
-        <w:t xml:space="preserve"> merge </w:t>
-      </w:r>
-      <w:r>
-        <w:rPr>
-          <w:lang w:eastAsia="zh-CN"/>
-        </w:rPr>
-        <w:t>origin</w:t>
-      </w:r>
-    </w:p>
-    <w:p>
-      <w:pPr>
-        <w:rPr>
-          <w:lang w:eastAsia="zh-CN"/>
-        </w:rPr>
-      </w:pPr>
-    </w:p>
-    <w:p>
-      <w:pPr>
-        <w:rPr>
-          <w:lang w:eastAsia="zh-CN"/>
-        </w:rPr>
-      </w:pPr>
-      <w:r>
-        <w:rPr>
-          <w:lang w:eastAsia="zh-CN"/>
-        </w:rPr>
-        <w:t>P</w:t>
-      </w:r>
-      <w:r>
-        <w:rPr>
-          <w:lang w:eastAsia="zh-CN"/>
-        </w:rPr>
-        <w:t>lease refer to the internet for information about dealing with conflicts</w:t>
-      </w:r>
-      <w:r>
-        <w:rPr>
-          <w:lang w:eastAsia="zh-CN"/>
-        </w:rPr>
-        <w:t xml:space="preserve"> during the merging.</w:t>
-      </w:r>
-      <w:r>
-        <w:rPr>
-          <w:lang w:eastAsia="zh-CN"/>
-        </w:rPr>
-        <w:t xml:space="preserve"> </w:t>
-      </w:r>
-      <w:r>
-        <w:rPr>
-          <w:lang w:eastAsia="zh-CN"/>
-        </w:rPr>
-        <w:t>If you are confident about</w:t>
-      </w:r>
-      <w:r>
-        <w:rPr>
-          <w:lang w:eastAsia="zh-CN"/>
-        </w:rPr>
-        <w:t xml:space="preserve"> the </w:t>
-      </w:r>
-      <w:r>
-        <w:rPr>
-          <w:lang w:eastAsia="zh-CN"/>
-        </w:rPr>
-        <w:t xml:space="preserve">correctness of the </w:t>
-      </w:r>
-      <w:r>
-        <w:rPr>
-          <w:lang w:eastAsia="zh-CN"/>
-        </w:rPr>
-        <w:t>remote repository</w:t>
-      </w:r>
-      <w:r>
-        <w:rPr>
-          <w:lang w:eastAsia="zh-CN"/>
-        </w:rPr>
-        <w:t>, the fetch and merge steps can be replaced with a single command:</w:t>
-      </w:r>
-    </w:p>
-    <w:p>
-      <w:pPr>
-        <w:jc w:val="both"/>
-        <w:rPr>
-          <w:lang w:eastAsia="zh-CN"/>
-        </w:rPr>
-      </w:pPr>
-    </w:p>
-    <w:p>
-      <w:pPr>
-        <w:jc w:val="both"/>
-        <w:rPr>
-          <w:lang w:eastAsia="zh-CN"/>
-        </w:rPr>
-      </w:pPr>
-      <w:r>
-        <w:rPr>
-          <w:rFonts w:hint="eastAsia"/>
-          <w:lang w:eastAsia="zh-CN"/>
-        </w:rPr>
-        <w:t>$</w:t>
-      </w:r>
-      <w:r>
-        <w:rPr>
-          <w:lang w:eastAsia="zh-CN"/>
-        </w:rPr>
-        <w:t xml:space="preserve"> </w:t>
-      </w:r>
-      <w:proofErr w:type="spellStart"/>
-      <w:r>
-        <w:rPr>
-          <w:lang w:eastAsia="zh-CN"/>
-        </w:rPr>
-        <w:t>git</w:t>
-      </w:r>
-      <w:r>
-        <w:rPr>
-          <w:lang w:eastAsia="zh-CN"/>
-        </w:rPr>
-        <w:t>all</w:t>
-      </w:r>
-      <w:proofErr w:type="spellEnd"/>
       <w:r>
         <w:rPr>
           <w:lang w:eastAsia="zh-CN"/>
@@ -4721,21 +4091,7 @@
         <w:rPr>
           <w:lang w:eastAsia="zh-CN"/>
         </w:rPr>
-        <w:t xml:space="preserve">ill update your local repository (equivalent to </w:t>
-      </w:r>
-      <w:proofErr w:type="spellStart"/>
-      <w:r>
-        <w:rPr>
-          <w:lang w:eastAsia="zh-CN"/>
-        </w:rPr>
-        <w:t>fetch+merge</w:t>
-      </w:r>
-      <w:proofErr w:type="spellEnd"/>
-      <w:r>
-        <w:rPr>
-          <w:lang w:eastAsia="zh-CN"/>
-        </w:rPr>
-        <w:t>)</w:t>
+        <w:t>ill update your local repository (equivalent to fetch+merge)</w:t>
       </w:r>
       <w:r>
         <w:rPr>
@@ -4760,22 +4116,22 @@
       <w:pPr>
         <w:pStyle w:val="Heading1"/>
       </w:pPr>
-      <w:bookmarkStart w:id="40" w:name="_Toc517260594"/>
-      <w:bookmarkStart w:id="41" w:name="_Toc517271477"/>
-      <w:bookmarkStart w:id="42" w:name="_Toc517271568"/>
-      <w:bookmarkStart w:id="43" w:name="_Toc517271665"/>
-      <w:bookmarkStart w:id="44" w:name="_Toc517280062"/>
+      <w:bookmarkStart w:id="41" w:name="_Toc517260594"/>
+      <w:bookmarkStart w:id="42" w:name="_Toc517271477"/>
+      <w:bookmarkStart w:id="43" w:name="_Toc517271568"/>
+      <w:bookmarkStart w:id="44" w:name="_Toc517271665"/>
+      <w:bookmarkStart w:id="45" w:name="_Toc517280062"/>
       <w:r>
         <w:t>Working with the SWMF</w:t>
       </w:r>
-      <w:bookmarkEnd w:id="40"/>
+      <w:bookmarkEnd w:id="41"/>
       <w:r>
         <w:t xml:space="preserve"> in Git</w:t>
       </w:r>
-      <w:bookmarkEnd w:id="41"/>
       <w:bookmarkEnd w:id="42"/>
       <w:bookmarkEnd w:id="43"/>
       <w:bookmarkEnd w:id="44"/>
+      <w:bookmarkEnd w:id="45"/>
     </w:p>
     <w:p>
       <w:pPr>
@@ -4786,17 +4142,17 @@
       <w:pPr>
         <w:pStyle w:val="Heading2"/>
       </w:pPr>
-      <w:bookmarkStart w:id="45" w:name="_Toc517271478"/>
-      <w:bookmarkStart w:id="46" w:name="_Toc517271569"/>
-      <w:bookmarkStart w:id="47" w:name="_Toc517271666"/>
-      <w:bookmarkStart w:id="48" w:name="_Toc517280063"/>
+      <w:bookmarkStart w:id="46" w:name="_Toc517271478"/>
+      <w:bookmarkStart w:id="47" w:name="_Toc517271569"/>
+      <w:bookmarkStart w:id="48" w:name="_Toc517271666"/>
+      <w:bookmarkStart w:id="49" w:name="_Toc517280063"/>
       <w:r>
         <w:t>Working with the entire SWMF</w:t>
       </w:r>
-      <w:bookmarkEnd w:id="45"/>
       <w:bookmarkEnd w:id="46"/>
       <w:bookmarkEnd w:id="47"/>
       <w:bookmarkEnd w:id="48"/>
+      <w:bookmarkEnd w:id="49"/>
     </w:p>
     <w:p/>
     <w:p>
@@ -4806,34 +4162,18 @@
       <w:r>
         <w:t xml:space="preserve">Clone the core SWMF repository without models (similar to </w:t>
       </w:r>
-      <w:proofErr w:type="spellStart"/>
       <w:r>
         <w:rPr>
           <w:b/>
         </w:rPr>
-        <w:t>cvs</w:t>
-      </w:r>
-      <w:proofErr w:type="spellEnd"/>
+        <w:t>cvs checkout SWMF</w:t>
+      </w:r>
       <w:r>
         <w:rPr>
           <w:b/>
         </w:rPr>
-        <w:t xml:space="preserve"> checkout </w:t>
-      </w:r>
-      <w:proofErr w:type="spellStart"/>
-      <w:r>
-        <w:rPr>
-          <w:b/>
-        </w:rPr>
-        <w:t>SWMF</w:t>
-      </w:r>
-      <w:r>
-        <w:rPr>
-          <w:b/>
-        </w:rPr>
         <w:t>_core</w:t>
       </w:r>
-      <w:proofErr w:type="spellEnd"/>
       <w:r>
         <w:t>):</w:t>
       </w:r>
@@ -4848,39 +4188,23 @@
         <w:jc w:val="both"/>
       </w:pPr>
       <w:r>
-        <w:t xml:space="preserve">$ </w:t>
-      </w:r>
-      <w:proofErr w:type="spellStart"/>
-      <w:r>
-        <w:t>gitclone</w:t>
-      </w:r>
-      <w:proofErr w:type="spellEnd"/>
-      <w:r>
-        <w:t xml:space="preserve"> SWMF</w:t>
-      </w:r>
-    </w:p>
-    <w:p>
-      <w:pPr>
-        <w:jc w:val="both"/>
-      </w:pPr>
-    </w:p>
-    <w:p>
-      <w:pPr>
-        <w:jc w:val="both"/>
-        <w:rPr>
-          <w:lang w:eastAsia="zh-CN"/>
-        </w:rPr>
-      </w:pPr>
-      <w:r>
-        <w:t xml:space="preserve">Now you have a local SWMF repository without share, </w:t>
-      </w:r>
-      <w:proofErr w:type="spellStart"/>
-      <w:r>
-        <w:t>util</w:t>
-      </w:r>
-      <w:proofErr w:type="spellEnd"/>
-      <w:r>
-        <w:t xml:space="preserve"> and the physics models. </w:t>
+        <w:t>$ gitclone SWMF</w:t>
+      </w:r>
+    </w:p>
+    <w:p>
+      <w:pPr>
+        <w:jc w:val="both"/>
+      </w:pPr>
+    </w:p>
+    <w:p>
+      <w:pPr>
+        <w:jc w:val="both"/>
+        <w:rPr>
+          <w:lang w:eastAsia="zh-CN"/>
+        </w:rPr>
+      </w:pPr>
+      <w:r>
+        <w:t xml:space="preserve">Now you have a local SWMF repository without share, util and the physics models. </w:t>
       </w:r>
       <w:r>
         <w:rPr>
@@ -4926,21 +4250,7 @@
         <w:rPr>
           <w:lang w:eastAsia="zh-CN"/>
         </w:rPr>
-        <w:t xml:space="preserve"> and clone </w:t>
-      </w:r>
-      <w:proofErr w:type="spellStart"/>
-      <w:r>
-        <w:rPr>
-          <w:lang w:eastAsia="zh-CN"/>
-        </w:rPr>
-        <w:t>util</w:t>
-      </w:r>
-      <w:proofErr w:type="spellEnd"/>
-      <w:r>
-        <w:rPr>
-          <w:lang w:eastAsia="zh-CN"/>
-        </w:rPr>
-        <w:t xml:space="preserve"> and share if missing</w:t>
+        <w:t xml:space="preserve"> and clone util and share if missing</w:t>
       </w:r>
     </w:p>
     <w:p>
@@ -5039,19 +4349,19 @@
         <w:pStyle w:val="Heading2"/>
         <w:jc w:val="both"/>
       </w:pPr>
-      <w:bookmarkStart w:id="49" w:name="_Toc517260595"/>
-      <w:bookmarkStart w:id="50" w:name="_Toc517271479"/>
-      <w:bookmarkStart w:id="51" w:name="_Toc517271570"/>
-      <w:bookmarkStart w:id="52" w:name="_Toc517271667"/>
-      <w:bookmarkStart w:id="53" w:name="_Toc517280064"/>
+      <w:bookmarkStart w:id="50" w:name="_Toc517260595"/>
+      <w:bookmarkStart w:id="51" w:name="_Toc517271479"/>
+      <w:bookmarkStart w:id="52" w:name="_Toc517271570"/>
+      <w:bookmarkStart w:id="53" w:name="_Toc517271667"/>
+      <w:bookmarkStart w:id="54" w:name="_Toc517280064"/>
       <w:r>
         <w:t>Working with stand-alone models (BATSRUS, GITM2, PWOM …)</w:t>
       </w:r>
-      <w:bookmarkEnd w:id="49"/>
       <w:bookmarkEnd w:id="50"/>
       <w:bookmarkEnd w:id="51"/>
       <w:bookmarkEnd w:id="52"/>
       <w:bookmarkEnd w:id="53"/>
+      <w:bookmarkEnd w:id="54"/>
     </w:p>
     <w:p>
       <w:pPr>
@@ -5065,19 +4375,11 @@
       <w:r>
         <w:t xml:space="preserve">First clone the BATSRUS repository (similar to </w:t>
       </w:r>
-      <w:proofErr w:type="spellStart"/>
       <w:r>
         <w:rPr>
           <w:b/>
         </w:rPr>
-        <w:t>cvs</w:t>
-      </w:r>
-      <w:proofErr w:type="spellEnd"/>
-      <w:r>
-        <w:rPr>
-          <w:b/>
-        </w:rPr>
-        <w:t xml:space="preserve"> checkout BATSRUS</w:t>
+        <w:t>cvs checkout BATSRUS</w:t>
       </w:r>
       <w:r>
         <w:t>):</w:t>
@@ -5093,15 +4395,7 @@
         <w:jc w:val="both"/>
       </w:pPr>
       <w:r>
-        <w:t xml:space="preserve">$ </w:t>
-      </w:r>
-      <w:proofErr w:type="spellStart"/>
-      <w:r>
-        <w:t>gitclone</w:t>
-      </w:r>
-      <w:proofErr w:type="spellEnd"/>
-      <w:r>
-        <w:t xml:space="preserve"> BATSRUS</w:t>
+        <w:t>$ gitclone BATSRUS</w:t>
       </w:r>
     </w:p>
     <w:p>
@@ -5127,41 +4421,20 @@
         <w:jc w:val="both"/>
       </w:pPr>
       <w:r>
-        <w:t>$ ./Config.pl -install -compiler=</w:t>
-      </w:r>
-      <w:proofErr w:type="spellStart"/>
-      <w:r>
-        <w:t>gfortran</w:t>
-      </w:r>
-      <w:proofErr w:type="spellEnd"/>
-    </w:p>
-    <w:p>
-      <w:pPr>
-        <w:jc w:val="both"/>
-      </w:pPr>
-    </w:p>
-    <w:p>
-      <w:pPr>
-        <w:jc w:val="both"/>
-      </w:pPr>
-      <w:r>
-        <w:t xml:space="preserve">will automatically clone (check out) the share, </w:t>
-      </w:r>
-      <w:proofErr w:type="spellStart"/>
-      <w:r>
-        <w:t>util</w:t>
-      </w:r>
-      <w:proofErr w:type="spellEnd"/>
-      <w:r>
-        <w:t xml:space="preserve"> and </w:t>
-      </w:r>
-      <w:proofErr w:type="spellStart"/>
-      <w:r>
-        <w:t>srcBATL</w:t>
-      </w:r>
-      <w:proofErr w:type="spellEnd"/>
-      <w:r>
-        <w:t xml:space="preserve"> repositories into BATSRUS if not yet present. Note that these are independent Git repositories.</w:t>
+        <w:t>$ ./Config.pl -install -compiler=gfortran</w:t>
+      </w:r>
+    </w:p>
+    <w:p>
+      <w:pPr>
+        <w:jc w:val="both"/>
+      </w:pPr>
+    </w:p>
+    <w:p>
+      <w:pPr>
+        <w:jc w:val="both"/>
+      </w:pPr>
+      <w:r>
+        <w:t>will automatically clone (check out) the share, util and srcBATL repositories into BATSRUS if not yet present. Note that these are independent Git repositories.</w:t>
       </w:r>
     </w:p>
     <w:p>
@@ -5174,81 +4447,40 @@
         <w:pStyle w:val="Heading2"/>
         <w:jc w:val="both"/>
       </w:pPr>
-      <w:bookmarkStart w:id="54" w:name="_Toc517260593"/>
-      <w:bookmarkStart w:id="55" w:name="_Toc517271480"/>
-      <w:bookmarkStart w:id="56" w:name="_Toc517271571"/>
-      <w:bookmarkStart w:id="57" w:name="_Toc517271668"/>
-      <w:bookmarkStart w:id="58" w:name="_Toc517280065"/>
-      <w:r>
-        <w:t xml:space="preserve">Using </w:t>
-      </w:r>
-      <w:proofErr w:type="spellStart"/>
-      <w:r>
-        <w:t>SWMF_data</w:t>
-      </w:r>
-      <w:proofErr w:type="spellEnd"/>
-      <w:r>
-        <w:t xml:space="preserve"> and </w:t>
-      </w:r>
-      <w:proofErr w:type="spellStart"/>
-      <w:r>
-        <w:t>CRASH_data</w:t>
-      </w:r>
-      <w:bookmarkEnd w:id="54"/>
+      <w:bookmarkStart w:id="55" w:name="_Toc517260593"/>
+      <w:bookmarkStart w:id="56" w:name="_Toc517271480"/>
+      <w:bookmarkStart w:id="57" w:name="_Toc517271571"/>
+      <w:bookmarkStart w:id="58" w:name="_Toc517271668"/>
+      <w:bookmarkStart w:id="59" w:name="_Toc517280065"/>
+      <w:r>
+        <w:t>Using SWMF_data and CRASH_data</w:t>
+      </w:r>
       <w:bookmarkEnd w:id="55"/>
       <w:bookmarkEnd w:id="56"/>
       <w:bookmarkEnd w:id="57"/>
       <w:bookmarkEnd w:id="58"/>
-      <w:proofErr w:type="spellEnd"/>
-    </w:p>
-    <w:p>
-      <w:pPr>
-        <w:jc w:val="both"/>
-        <w:rPr>
-          <w:lang w:eastAsia="zh-CN"/>
-        </w:rPr>
-      </w:pPr>
-    </w:p>
-    <w:p>
-      <w:pPr>
-        <w:jc w:val="both"/>
-        <w:rPr>
-          <w:lang w:eastAsia="zh-CN"/>
-        </w:rPr>
-      </w:pPr>
-      <w:r>
-        <w:rPr>
-          <w:lang w:eastAsia="zh-CN"/>
-        </w:rPr>
-        <w:t xml:space="preserve">Just like with the CVS version, the large files are stored in the </w:t>
-      </w:r>
-      <w:proofErr w:type="spellStart"/>
-      <w:r>
-        <w:rPr>
-          <w:lang w:eastAsia="zh-CN"/>
-        </w:rPr>
-        <w:t>SWMF_data</w:t>
-      </w:r>
-      <w:proofErr w:type="spellEnd"/>
-      <w:r>
-        <w:rPr>
-          <w:lang w:eastAsia="zh-CN"/>
-        </w:rPr>
-        <w:t xml:space="preserve"> and </w:t>
-      </w:r>
-      <w:proofErr w:type="spellStart"/>
-      <w:r>
-        <w:rPr>
-          <w:lang w:eastAsia="zh-CN"/>
-        </w:rPr>
-        <w:t>CRASH_data</w:t>
-      </w:r>
-      <w:proofErr w:type="spellEnd"/>
-      <w:r>
-        <w:rPr>
-          <w:lang w:eastAsia="zh-CN"/>
-        </w:rPr>
-        <w:t xml:space="preserve"> repositories. These can be checked out into the home directory as</w:t>
+      <w:bookmarkEnd w:id="59"/>
+    </w:p>
+    <w:p>
+      <w:pPr>
+        <w:jc w:val="both"/>
+        <w:rPr>
+          <w:lang w:eastAsia="zh-CN"/>
+        </w:rPr>
+      </w:pPr>
+    </w:p>
+    <w:p>
+      <w:pPr>
+        <w:jc w:val="both"/>
+        <w:rPr>
+          <w:lang w:eastAsia="zh-CN"/>
+        </w:rPr>
+      </w:pPr>
+      <w:r>
+        <w:rPr>
+          <w:lang w:eastAsia="zh-CN"/>
+        </w:rPr>
+        <w:t>Just like with the CVS version, the large files are stored in the SWMF_data and CRASH_data repositories. These can be checked out into the home directory as</w:t>
       </w:r>
     </w:p>
     <w:p>
@@ -5284,66 +4516,22 @@
         <w:rPr>
           <w:lang w:eastAsia="zh-CN"/>
         </w:rPr>
-        <w:t xml:space="preserve">$ </w:t>
-      </w:r>
-      <w:proofErr w:type="spellStart"/>
-      <w:r>
-        <w:rPr>
-          <w:lang w:eastAsia="zh-CN"/>
-        </w:rPr>
-        <w:t>gitclone</w:t>
-      </w:r>
-      <w:proofErr w:type="spellEnd"/>
-      <w:r>
-        <w:rPr>
-          <w:lang w:eastAsia="zh-CN"/>
-        </w:rPr>
-        <w:t xml:space="preserve"> </w:t>
-      </w:r>
-      <w:proofErr w:type="spellStart"/>
-      <w:r>
-        <w:rPr>
-          <w:lang w:eastAsia="zh-CN"/>
-        </w:rPr>
-        <w:t>SWMF_data</w:t>
-      </w:r>
-      <w:proofErr w:type="spellEnd"/>
-    </w:p>
-    <w:p>
-      <w:pPr>
-        <w:jc w:val="both"/>
-        <w:rPr>
-          <w:lang w:eastAsia="zh-CN"/>
-        </w:rPr>
-      </w:pPr>
-      <w:r>
-        <w:rPr>
-          <w:lang w:eastAsia="zh-CN"/>
-        </w:rPr>
-        <w:t xml:space="preserve">$ </w:t>
-      </w:r>
-      <w:proofErr w:type="spellStart"/>
-      <w:r>
-        <w:rPr>
-          <w:lang w:eastAsia="zh-CN"/>
-        </w:rPr>
-        <w:t>gitclone</w:t>
-      </w:r>
-      <w:proofErr w:type="spellEnd"/>
-      <w:r>
-        <w:rPr>
-          <w:lang w:eastAsia="zh-CN"/>
-        </w:rPr>
-        <w:t xml:space="preserve"> </w:t>
-      </w:r>
-      <w:proofErr w:type="spellStart"/>
-      <w:r>
-        <w:rPr>
-          <w:lang w:eastAsia="zh-CN"/>
-        </w:rPr>
-        <w:t>CRASH_data</w:t>
-      </w:r>
-      <w:proofErr w:type="spellEnd"/>
+        <w:t>$ gitclone SWMF_data</w:t>
+      </w:r>
+    </w:p>
+    <w:p>
+      <w:pPr>
+        <w:jc w:val="both"/>
+        <w:rPr>
+          <w:lang w:eastAsia="zh-CN"/>
+        </w:rPr>
+      </w:pPr>
+      <w:r>
+        <w:rPr>
+          <w:lang w:eastAsia="zh-CN"/>
+        </w:rPr>
+        <w:t>$ gitclone CRASH_data</w:t>
+      </w:r>
     </w:p>
     <w:p>
       <w:pPr>
@@ -5383,15 +4571,15 @@
       <w:pPr>
         <w:pStyle w:val="Heading1"/>
       </w:pPr>
-      <w:bookmarkStart w:id="59" w:name="_Toc517260587"/>
-      <w:bookmarkStart w:id="60" w:name="_Toc517271481"/>
-      <w:bookmarkStart w:id="61" w:name="_Toc517271572"/>
-      <w:bookmarkStart w:id="62" w:name="_Toc517271669"/>
-      <w:bookmarkStart w:id="63" w:name="_Toc517280066"/>
+      <w:bookmarkStart w:id="60" w:name="_Toc517260587"/>
+      <w:bookmarkStart w:id="61" w:name="_Toc517271481"/>
+      <w:bookmarkStart w:id="62" w:name="_Toc517271572"/>
+      <w:bookmarkStart w:id="63" w:name="_Toc517271669"/>
+      <w:bookmarkStart w:id="64" w:name="_Toc517280066"/>
       <w:r>
         <w:t>Git Commands and Tools</w:t>
       </w:r>
-      <w:bookmarkEnd w:id="59"/>
+      <w:bookmarkEnd w:id="60"/>
       <w:r>
         <w:t xml:space="preserve"> </w:t>
       </w:r>
@@ -5401,10 +4589,10 @@
       <w:r>
         <w:t xml:space="preserve"> Developers</w:t>
       </w:r>
-      <w:bookmarkEnd w:id="60"/>
       <w:bookmarkEnd w:id="61"/>
       <w:bookmarkEnd w:id="62"/>
       <w:bookmarkEnd w:id="63"/>
+      <w:bookmarkEnd w:id="64"/>
     </w:p>
     <w:p>
       <w:pPr>
@@ -5421,19 +4609,19 @@
       <w:pPr>
         <w:pStyle w:val="Heading2"/>
       </w:pPr>
-      <w:bookmarkStart w:id="64" w:name="_Toc517260588"/>
-      <w:bookmarkStart w:id="65" w:name="_Toc517271482"/>
-      <w:bookmarkStart w:id="66" w:name="_Toc517271573"/>
-      <w:bookmarkStart w:id="67" w:name="_Toc517271670"/>
-      <w:bookmarkStart w:id="68" w:name="_Toc517280067"/>
+      <w:bookmarkStart w:id="65" w:name="_Toc517260588"/>
+      <w:bookmarkStart w:id="66" w:name="_Toc517271482"/>
+      <w:bookmarkStart w:id="67" w:name="_Toc517271573"/>
+      <w:bookmarkStart w:id="68" w:name="_Toc517271670"/>
+      <w:bookmarkStart w:id="69" w:name="_Toc517280067"/>
       <w:r>
         <w:t>Settings for line endings</w:t>
       </w:r>
-      <w:bookmarkEnd w:id="64"/>
       <w:bookmarkEnd w:id="65"/>
       <w:bookmarkEnd w:id="66"/>
       <w:bookmarkEnd w:id="67"/>
       <w:bookmarkEnd w:id="68"/>
+      <w:bookmarkEnd w:id="69"/>
     </w:p>
     <w:p/>
     <w:p>
@@ -5453,15 +4641,7 @@
     <w:p/>
     <w:p>
       <w:r>
-        <w:t xml:space="preserve">$ git config --global </w:t>
-      </w:r>
-      <w:proofErr w:type="spellStart"/>
-      <w:r>
-        <w:t>core.autocrlf</w:t>
-      </w:r>
-      <w:proofErr w:type="spellEnd"/>
-      <w:r>
-        <w:t xml:space="preserve"> </w:t>
+        <w:t xml:space="preserve">$ git config --global core.autocrlf </w:t>
       </w:r>
     </w:p>
     <w:p/>
@@ -5469,11 +4649,11 @@
       <w:pPr>
         <w:pStyle w:val="Heading2"/>
       </w:pPr>
-      <w:bookmarkStart w:id="69" w:name="_Toc517260589"/>
-      <w:bookmarkStart w:id="70" w:name="_Toc517271483"/>
-      <w:bookmarkStart w:id="71" w:name="_Toc517271574"/>
-      <w:bookmarkStart w:id="72" w:name="_Toc517271671"/>
-      <w:bookmarkStart w:id="73" w:name="_Toc517280068"/>
+      <w:bookmarkStart w:id="70" w:name="_Toc517260589"/>
+      <w:bookmarkStart w:id="71" w:name="_Toc517271483"/>
+      <w:bookmarkStart w:id="72" w:name="_Toc517271574"/>
+      <w:bookmarkStart w:id="73" w:name="_Toc517271671"/>
+      <w:bookmarkStart w:id="74" w:name="_Toc517280068"/>
       <w:r>
         <w:lastRenderedPageBreak/>
         <w:t xml:space="preserve">Make changes to local repository (similar </w:t>
@@ -5484,28 +4664,20 @@
       <w:r>
         <w:t xml:space="preserve"> </w:t>
       </w:r>
-      <w:proofErr w:type="spellStart"/>
       <w:r>
         <w:rPr>
           <w:b/>
         </w:rPr>
-        <w:t>cvs</w:t>
-      </w:r>
-      <w:proofErr w:type="spellEnd"/>
-      <w:r>
-        <w:rPr>
-          <w:b/>
-        </w:rPr>
-        <w:t xml:space="preserve"> add/remove/commit</w:t>
+        <w:t>cvs add/remove/commit</w:t>
       </w:r>
       <w:r>
         <w:t>)</w:t>
       </w:r>
-      <w:bookmarkEnd w:id="69"/>
       <w:bookmarkEnd w:id="70"/>
       <w:bookmarkEnd w:id="71"/>
       <w:bookmarkEnd w:id="72"/>
       <w:bookmarkEnd w:id="73"/>
+      <w:bookmarkEnd w:id="74"/>
     </w:p>
     <w:p>
       <w:pPr>
@@ -5530,39 +4702,15 @@
         <w:jc w:val="both"/>
       </w:pPr>
       <w:r>
-        <w:t xml:space="preserve">$ git </w:t>
-      </w:r>
-      <w:proofErr w:type="spellStart"/>
-      <w:r>
-        <w:t>rm</w:t>
-      </w:r>
-      <w:proofErr w:type="spellEnd"/>
-      <w:r>
-        <w:t xml:space="preserve"> -</w:t>
-      </w:r>
-      <w:proofErr w:type="spellStart"/>
-      <w:r>
-        <w:t>rf</w:t>
-      </w:r>
-      <w:proofErr w:type="spellEnd"/>
-      <w:r>
-        <w:t xml:space="preserve"> DIR1</w:t>
-      </w:r>
-    </w:p>
-    <w:p>
-      <w:pPr>
-        <w:jc w:val="both"/>
-      </w:pPr>
-      <w:r>
-        <w:t xml:space="preserve">$ git </w:t>
-      </w:r>
-      <w:proofErr w:type="spellStart"/>
-      <w:r>
-        <w:t>rm</w:t>
-      </w:r>
-      <w:proofErr w:type="spellEnd"/>
-      <w:r>
-        <w:t xml:space="preserve"> FILE1</w:t>
+        <w:t>$ git rm -rf DIR1</w:t>
+      </w:r>
+    </w:p>
+    <w:p>
+      <w:pPr>
+        <w:jc w:val="both"/>
+      </w:pPr>
+      <w:r>
+        <w:t>$ git rm FILE1</w:t>
       </w:r>
     </w:p>
     <w:p>
@@ -5657,9 +4805,9 @@
       <w:pPr>
         <w:pStyle w:val="Heading2"/>
       </w:pPr>
-      <w:bookmarkStart w:id="74" w:name="_Toc517271575"/>
-      <w:bookmarkStart w:id="75" w:name="_Toc517271672"/>
-      <w:bookmarkStart w:id="76" w:name="_Toc517280069"/>
+      <w:bookmarkStart w:id="75" w:name="_Toc517271575"/>
+      <w:bookmarkStart w:id="76" w:name="_Toc517271672"/>
+      <w:bookmarkStart w:id="77" w:name="_Toc517280069"/>
       <w:r>
         <w:t>Un</w:t>
       </w:r>
@@ -5669,9 +4817,9 @@
       <w:r>
         <w:t xml:space="preserve"> changes to local repository</w:t>
       </w:r>
-      <w:bookmarkEnd w:id="74"/>
       <w:bookmarkEnd w:id="75"/>
       <w:bookmarkEnd w:id="76"/>
+      <w:bookmarkEnd w:id="77"/>
     </w:p>
     <w:p>
       <w:pPr>
@@ -5940,15 +5088,7 @@
         <w:t>.</w:t>
       </w:r>
       <w:r>
-        <w:t xml:space="preserve"> Note that this really should not happen, because changes should be properly tested before being pushed to </w:t>
-      </w:r>
-      <w:proofErr w:type="spellStart"/>
-      <w:r>
-        <w:t>herot</w:t>
-      </w:r>
-      <w:proofErr w:type="spellEnd"/>
-      <w:r>
-        <w:t>.</w:t>
+        <w:t xml:space="preserve"> Note that this really should not happen, because changes should be properly tested before being pushed to herot.</w:t>
       </w:r>
     </w:p>
     <w:p>
@@ -6024,36 +5164,28 @@
       <w:pPr>
         <w:pStyle w:val="Heading2"/>
       </w:pPr>
-      <w:bookmarkStart w:id="77" w:name="_Toc517260590"/>
-      <w:bookmarkStart w:id="78" w:name="_Toc517271484"/>
-      <w:bookmarkStart w:id="79" w:name="_Toc517271576"/>
-      <w:bookmarkStart w:id="80" w:name="_Toc517271673"/>
-      <w:bookmarkStart w:id="81" w:name="_Toc517280070"/>
+      <w:bookmarkStart w:id="78" w:name="_Toc517260590"/>
+      <w:bookmarkStart w:id="79" w:name="_Toc517271484"/>
+      <w:bookmarkStart w:id="80" w:name="_Toc517271576"/>
+      <w:bookmarkStart w:id="81" w:name="_Toc517271673"/>
+      <w:bookmarkStart w:id="82" w:name="_Toc517280070"/>
       <w:r>
         <w:t xml:space="preserve">Check the status of the present git repository (similar to </w:t>
       </w:r>
-      <w:proofErr w:type="spellStart"/>
       <w:r>
         <w:rPr>
           <w:b/>
         </w:rPr>
-        <w:t>cvs</w:t>
-      </w:r>
-      <w:proofErr w:type="spellEnd"/>
-      <w:r>
-        <w:rPr>
-          <w:b/>
-        </w:rPr>
-        <w:t xml:space="preserve"> -n update -d</w:t>
+        <w:t>cvs -n update -d</w:t>
       </w:r>
       <w:r>
         <w:t>)</w:t>
       </w:r>
-      <w:bookmarkEnd w:id="77"/>
       <w:bookmarkEnd w:id="78"/>
       <w:bookmarkEnd w:id="79"/>
       <w:bookmarkEnd w:id="80"/>
       <w:bookmarkEnd w:id="81"/>
+      <w:bookmarkEnd w:id="82"/>
     </w:p>
     <w:p>
       <w:pPr>
@@ -6112,16 +5244,11 @@
         <w:jc w:val="both"/>
       </w:pPr>
       <w:r>
-        <w:t xml:space="preserve">$ </w:t>
-      </w:r>
-      <w:proofErr w:type="spellStart"/>
-      <w:r>
-        <w:t>git</w:t>
+        <w:t>$ git</w:t>
       </w:r>
       <w:r>
         <w:t>all</w:t>
       </w:r>
-      <w:proofErr w:type="spellEnd"/>
       <w:r>
         <w:t xml:space="preserve"> status</w:t>
       </w:r>
@@ -6149,16 +5276,11 @@
         <w:jc w:val="both"/>
       </w:pPr>
       <w:r>
-        <w:t xml:space="preserve">$ </w:t>
-      </w:r>
-      <w:proofErr w:type="spellStart"/>
-      <w:r>
-        <w:t>git</w:t>
+        <w:t>$ git</w:t>
       </w:r>
       <w:r>
         <w:t>all</w:t>
       </w:r>
-      <w:proofErr w:type="spellEnd"/>
       <w:r>
         <w:t xml:space="preserve"> diff</w:t>
       </w:r>
@@ -6171,13 +5293,8 @@
         <w:jc w:val="both"/>
       </w:pPr>
       <w:r>
-        <w:t xml:space="preserve">$ git </w:t>
-      </w:r>
-      <w:proofErr w:type="spellStart"/>
-      <w:r>
-        <w:t>difftool</w:t>
-      </w:r>
-      <w:proofErr w:type="spellEnd"/>
+        <w:t>$ git difftool</w:t>
+      </w:r>
       <w:r>
         <w:t xml:space="preserve">    # after </w:t>
       </w:r>
@@ -6185,15 +5302,7 @@
         <w:t>examining a</w:t>
       </w:r>
       <w:r>
-        <w:t xml:space="preserve"> file with the </w:t>
-      </w:r>
-      <w:proofErr w:type="spellStart"/>
-      <w:r>
-        <w:t>difftool</w:t>
-      </w:r>
-      <w:proofErr w:type="spellEnd"/>
-      <w:r>
-        <w:t xml:space="preserve">, </w:t>
+        <w:t xml:space="preserve"> file with the difftool, </w:t>
       </w:r>
       <w:r>
         <w:t xml:space="preserve">git </w:t>
@@ -6212,55 +5321,21 @@
         <w:jc w:val="both"/>
       </w:pPr>
       <w:r>
-        <w:t xml:space="preserve">Note: </w:t>
-      </w:r>
-      <w:proofErr w:type="spellStart"/>
-      <w:r>
-        <w:t>gitall</w:t>
-      </w:r>
-      <w:proofErr w:type="spellEnd"/>
-      <w:r>
-        <w:t xml:space="preserve"> </w:t>
-      </w:r>
-      <w:proofErr w:type="spellStart"/>
-      <w:r>
-        <w:t>difftool</w:t>
-      </w:r>
-      <w:proofErr w:type="spellEnd"/>
-      <w:r>
-        <w:t xml:space="preserve"> is not recommended, as it wi</w:t>
-      </w:r>
-      <w:r>
-        <w:t xml:space="preserve">ll open multiple </w:t>
-      </w:r>
-      <w:proofErr w:type="spellStart"/>
-      <w:r>
-        <w:t>tkdiff</w:t>
-      </w:r>
-      <w:proofErr w:type="spellEnd"/>
-      <w:r>
-        <w:t xml:space="preserve"> windows.</w:t>
-      </w:r>
-    </w:p>
-    <w:p>
-      <w:pPr>
-        <w:jc w:val="both"/>
-      </w:pPr>
-      <w:bookmarkStart w:id="82" w:name="_GoBack"/>
-      <w:bookmarkEnd w:id="82"/>
+        <w:t>Note: gitall difftool is not recommended, as it wi</w:t>
+      </w:r>
+      <w:r>
+        <w:t>ll open multiple tkdiff windows.</w:t>
+      </w:r>
+    </w:p>
+    <w:p>
+      <w:pPr>
+        <w:jc w:val="both"/>
+      </w:pPr>
       <w:r>
         <w:t>Also,</w:t>
       </w:r>
       <w:r>
-        <w:t xml:space="preserve"> </w:t>
-      </w:r>
-      <w:proofErr w:type="spellStart"/>
-      <w:r>
-        <w:t>tkdiff</w:t>
-      </w:r>
-      <w:proofErr w:type="spellEnd"/>
-      <w:r>
-        <w:t xml:space="preserve"> </w:t>
+        <w:t xml:space="preserve"> tkdiff </w:t>
       </w:r>
       <w:r>
         <w:t xml:space="preserve">can be used </w:t>
@@ -6285,15 +5360,7 @@
         <w:jc w:val="both"/>
       </w:pPr>
       <w:r>
-        <w:t xml:space="preserve">$ </w:t>
-      </w:r>
-      <w:proofErr w:type="spellStart"/>
-      <w:r>
-        <w:t>tkdiff</w:t>
-      </w:r>
-      <w:proofErr w:type="spellEnd"/>
-      <w:r>
-        <w:t xml:space="preserve"> FILE1</w:t>
+        <w:t>$ tkdiff FILE1</w:t>
       </w:r>
       <w:r>
         <w:t xml:space="preserve">                 # compare modified FILE1 to local master version</w:t>
@@ -6304,23 +5371,7 @@
         <w:jc w:val="both"/>
       </w:pPr>
       <w:r>
-        <w:t xml:space="preserve">$ </w:t>
-      </w:r>
-      <w:proofErr w:type="spellStart"/>
-      <w:r>
-        <w:t>tkdiff</w:t>
-      </w:r>
-      <w:proofErr w:type="spellEnd"/>
-      <w:r>
-        <w:t xml:space="preserve"> -</w:t>
-      </w:r>
-      <w:proofErr w:type="spellStart"/>
-      <w:r>
-        <w:t>rorigin</w:t>
-      </w:r>
-      <w:proofErr w:type="spellEnd"/>
-      <w:r>
-        <w:t xml:space="preserve"> FILE1   # compare modified FILE1 to remote version fetched</w:t>
+        <w:t>$ tkdiff -rorigin FILE1   # compare modified FILE1 to remote version fetched</w:t>
       </w:r>
     </w:p>
     <w:p>
@@ -6386,16 +5437,11 @@
         <w:jc w:val="both"/>
       </w:pPr>
       <w:r>
-        <w:t xml:space="preserve">$ </w:t>
-      </w:r>
-      <w:proofErr w:type="spellStart"/>
-      <w:r>
-        <w:t>git</w:t>
+        <w:t>$ git</w:t>
       </w:r>
       <w:r>
         <w:t>all</w:t>
       </w:r>
-      <w:proofErr w:type="spellEnd"/>
       <w:r>
         <w:t xml:space="preserve"> push</w:t>
       </w:r>
@@ -6412,15 +5458,7 @@
         <w:t xml:space="preserve"> </w:t>
       </w:r>
       <w:r>
-        <w:t xml:space="preserve">Notice </w:t>
-      </w:r>
-      <w:proofErr w:type="spellStart"/>
-      <w:r>
-        <w:t>gitall</w:t>
-      </w:r>
-      <w:proofErr w:type="spellEnd"/>
-      <w:r>
-        <w:t xml:space="preserve"> only executes in current directory and its subdirectories</w:t>
+        <w:t>Notice gitall only executes in current directory and its subdirectories</w:t>
       </w:r>
       <w:r>
         <w:t>!</w:t>
@@ -6522,122 +5560,253 @@
         <w:rPr>
           <w:color w:val="000000" w:themeColor="text1"/>
         </w:rPr>
-        <w:t xml:space="preserve">lone the SWMF with full history. The default installation is without history (to save download time and disk space). To get full history, use </w:t>
-      </w:r>
-      <w:proofErr w:type="spellStart"/>
-      <w:r>
+        <w:t>lone the SWMF with full history. The default installation is without history (to save download time and disk space). To get full history, use gitclone without the --depth parameter and install with the -history flag. Finally the git checkout can be used to get the version of the required date:</w:t>
+      </w:r>
+    </w:p>
+    <w:p>
+      <w:pPr>
+        <w:jc w:val="both"/>
         <w:rPr>
           <w:color w:val="000000" w:themeColor="text1"/>
         </w:rPr>
-        <w:t>gitclone</w:t>
-      </w:r>
-      <w:proofErr w:type="spellEnd"/>
-      <w:r>
+      </w:pPr>
+    </w:p>
+    <w:p>
+      <w:pPr>
+        <w:jc w:val="both"/>
         <w:rPr>
           <w:color w:val="000000" w:themeColor="text1"/>
         </w:rPr>
-        <w:t xml:space="preserve"> without the --depth parameter and install with the -history flag. Finally the git checkout can be used to get the version of the required date:</w:t>
-      </w:r>
-    </w:p>
-    <w:p>
-      <w:pPr>
-        <w:jc w:val="both"/>
+      </w:pPr>
+      <w:r>
         <w:rPr>
           <w:color w:val="000000" w:themeColor="text1"/>
         </w:rPr>
-      </w:pPr>
-    </w:p>
-    <w:p>
-      <w:pPr>
-        <w:jc w:val="both"/>
+        <w:t>$ gitclone SWMF</w:t>
+      </w:r>
+      <w:r>
         <w:rPr>
           <w:color w:val="000000" w:themeColor="text1"/>
         </w:rPr>
-      </w:pPr>
-      <w:r>
+        <w:t xml:space="preserve"> SWMF_2018_06_19</w:t>
+      </w:r>
+    </w:p>
+    <w:p>
+      <w:pPr>
+        <w:jc w:val="both"/>
         <w:rPr>
           <w:color w:val="000000" w:themeColor="text1"/>
         </w:rPr>
+      </w:pPr>
+      <w:r>
+        <w:rPr>
+          <w:color w:val="000000" w:themeColor="text1"/>
+        </w:rPr>
+        <w:t xml:space="preserve">$ cd </w:t>
+      </w:r>
+      <w:r>
+        <w:rPr>
+          <w:color w:val="000000" w:themeColor="text1"/>
+        </w:rPr>
+        <w:t>SWMF_2018_06_19</w:t>
+      </w:r>
+    </w:p>
+    <w:p>
+      <w:pPr>
+        <w:jc w:val="both"/>
+        <w:rPr>
+          <w:color w:val="000000" w:themeColor="text1"/>
+        </w:rPr>
+      </w:pPr>
+      <w:r>
+        <w:rPr>
+          <w:color w:val="000000" w:themeColor="text1"/>
+        </w:rPr>
+        <w:t>$ Config.pl -install -history</w:t>
+      </w:r>
+    </w:p>
+    <w:p>
+      <w:pPr>
+        <w:jc w:val="both"/>
+        <w:rPr>
+          <w:color w:val="000000" w:themeColor="text1"/>
+        </w:rPr>
+      </w:pPr>
+      <w:r>
+        <w:rPr>
+          <w:color w:val="000000" w:themeColor="text1"/>
+        </w:rPr>
         <w:t xml:space="preserve">$ </w:t>
       </w:r>
-      <w:proofErr w:type="spellStart"/>
       <w:r>
         <w:rPr>
           <w:color w:val="000000" w:themeColor="text1"/>
         </w:rPr>
-        <w:t>gitclone</w:t>
-      </w:r>
-      <w:proofErr w:type="spellEnd"/>
+        <w:t>git checkout `git rev-l</w:t>
+      </w:r>
       <w:r>
         <w:rPr>
           <w:color w:val="000000" w:themeColor="text1"/>
         </w:rPr>
-        <w:t xml:space="preserve"> SWMF</w:t>
+        <w:t>ist -</w:t>
       </w:r>
       <w:r>
         <w:rPr>
           <w:color w:val="000000" w:themeColor="text1"/>
         </w:rPr>
-        <w:t xml:space="preserve"> SWMF_2018_06_19</w:t>
-      </w:r>
-    </w:p>
-    <w:p>
-      <w:pPr>
-        <w:jc w:val="both"/>
+        <w:t>1 --before="2018-06-19 19</w:t>
+      </w:r>
+      <w:r>
         <w:rPr>
           <w:color w:val="000000" w:themeColor="text1"/>
         </w:rPr>
-      </w:pPr>
-      <w:r>
+        <w:t>:00" master`</w:t>
+      </w:r>
+    </w:p>
+    <w:p>
+      <w:pPr>
+        <w:jc w:val="both"/>
         <w:rPr>
           <w:color w:val="000000" w:themeColor="text1"/>
         </w:rPr>
-        <w:t xml:space="preserve">$ cd </w:t>
-      </w:r>
-      <w:r>
+      </w:pPr>
+    </w:p>
+    <w:p>
+      <w:pPr>
+        <w:jc w:val="both"/>
         <w:rPr>
           <w:color w:val="000000" w:themeColor="text1"/>
         </w:rPr>
-        <w:t>SWMF_2018_06_19</w:t>
-      </w:r>
-    </w:p>
-    <w:p>
-      <w:pPr>
-        <w:jc w:val="both"/>
+      </w:pPr>
+      <w:r>
         <w:rPr>
           <w:color w:val="000000" w:themeColor="text1"/>
         </w:rPr>
-      </w:pPr>
+        <w:t>This will set the SWMF to the version tested at 19:00 EDT, June 19, 2018. Not</w:t>
+      </w:r>
       <w:r>
         <w:rPr>
           <w:color w:val="000000" w:themeColor="text1"/>
         </w:rPr>
-        <w:t>$ Config.pl -install -history</w:t>
-      </w:r>
-    </w:p>
-    <w:p>
-      <w:pPr>
-        <w:jc w:val="both"/>
+        <w:t>e</w:t>
+      </w:r>
+      <w:r>
         <w:rPr>
           <w:color w:val="000000" w:themeColor="text1"/>
         </w:rPr>
-      </w:pPr>
+        <w:t xml:space="preserve"> that</w:t>
+      </w:r>
       <w:r>
         <w:rPr>
           <w:color w:val="000000" w:themeColor="text1"/>
         </w:rPr>
-        <w:t xml:space="preserve">$ </w:t>
+        <w:t xml:space="preserve"> the </w:t>
       </w:r>
       <w:r>
         <w:rPr>
           <w:color w:val="000000" w:themeColor="text1"/>
         </w:rPr>
-        <w:t>git checkout `git rev-l</w:t>
+        <w:t xml:space="preserve">resulting </w:t>
       </w:r>
       <w:r>
         <w:rPr>
           <w:color w:val="000000" w:themeColor="text1"/>
         </w:rPr>
+        <w:t>git repository will be in a status called “detached HEAD”</w:t>
+      </w:r>
+      <w:r>
+        <w:rPr>
+          <w:color w:val="000000" w:themeColor="text1"/>
+        </w:rPr>
+        <w:t xml:space="preserve">. Changes made in this repository cannot be committed or pushed. This is similar to how CVS works when checked out for a given date. </w:t>
+      </w:r>
+    </w:p>
+    <w:p>
+      <w:pPr>
+        <w:jc w:val="both"/>
+        <w:rPr>
+          <w:color w:val="000000" w:themeColor="text1"/>
+        </w:rPr>
+      </w:pPr>
+    </w:p>
+    <w:p>
+      <w:pPr>
+        <w:jc w:val="both"/>
+        <w:rPr>
+          <w:color w:val="000000" w:themeColor="text1"/>
+          <w:lang w:eastAsia="zh-CN"/>
+        </w:rPr>
+      </w:pPr>
+      <w:r>
+        <w:rPr>
+          <w:color w:val="000000" w:themeColor="text1"/>
+          <w:lang w:eastAsia="zh-CN"/>
+        </w:rPr>
+        <w:t>One can</w:t>
+      </w:r>
+      <w:r>
+        <w:rPr>
+          <w:color w:val="000000" w:themeColor="text1"/>
+          <w:lang w:eastAsia="zh-CN"/>
+        </w:rPr>
+        <w:t xml:space="preserve"> revert a single file to an earlier version</w:t>
+      </w:r>
+      <w:r>
+        <w:rPr>
+          <w:color w:val="000000" w:themeColor="text1"/>
+          <w:lang w:eastAsia="zh-CN"/>
+        </w:rPr>
+        <w:t xml:space="preserve"> to correct an incorrect commit, for example. N</w:t>
+      </w:r>
+      <w:r>
+        <w:rPr>
+          <w:color w:val="000000" w:themeColor="text1"/>
+          <w:lang w:eastAsia="zh-CN"/>
+        </w:rPr>
+        <w:t>ote the backticks in the example below</w:t>
+      </w:r>
+      <w:r>
+        <w:rPr>
+          <w:color w:val="000000" w:themeColor="text1"/>
+          <w:lang w:eastAsia="zh-CN"/>
+        </w:rPr>
+        <w:t>:</w:t>
+      </w:r>
+    </w:p>
+    <w:p>
+      <w:pPr>
+        <w:jc w:val="both"/>
+        <w:rPr>
+          <w:color w:val="000000" w:themeColor="text1"/>
+          <w:lang w:eastAsia="zh-CN"/>
+        </w:rPr>
+      </w:pPr>
+    </w:p>
+    <w:p>
+      <w:pPr>
+        <w:jc w:val="both"/>
+        <w:rPr>
+          <w:color w:val="000000" w:themeColor="text1"/>
+          <w:lang w:eastAsia="zh-CN"/>
+        </w:rPr>
+      </w:pPr>
+      <w:r>
+        <w:rPr>
+          <w:color w:val="000000" w:themeColor="text1"/>
+          <w:lang w:eastAsia="zh-CN"/>
+        </w:rPr>
+        <w:t xml:space="preserve">$ git reset </w:t>
+      </w:r>
+      <w:r>
+        <w:rPr>
+          <w:color w:val="000000" w:themeColor="text1"/>
+        </w:rPr>
+        <w:t>`git rev-l</w:t>
+      </w:r>
+      <w:r>
+        <w:rPr>
+          <w:color w:val="000000" w:themeColor="text1"/>
+        </w:rPr>
         <w:t>ist -</w:t>
       </w:r>
       <w:r>
@@ -6652,220 +5821,61 @@
         </w:rPr>
         <w:t>:00" master`</w:t>
       </w:r>
-    </w:p>
-    <w:p>
-      <w:pPr>
-        <w:jc w:val="both"/>
+      <w:r>
         <w:rPr>
           <w:color w:val="000000" w:themeColor="text1"/>
         </w:rPr>
-      </w:pPr>
-    </w:p>
-    <w:p>
-      <w:pPr>
-        <w:jc w:val="both"/>
+        <w:t xml:space="preserve"> </w:t>
+      </w:r>
+      <w:r>
         <w:rPr>
           <w:color w:val="000000" w:themeColor="text1"/>
-        </w:rPr>
-      </w:pPr>
-      <w:r>
+          <w:lang w:eastAsia="zh-CN"/>
+        </w:rPr>
+        <w:t xml:space="preserve">FILE1                          </w:t>
+      </w:r>
+    </w:p>
+    <w:p>
+      <w:pPr>
+        <w:jc w:val="both"/>
         <w:rPr>
           <w:color w:val="000000" w:themeColor="text1"/>
-        </w:rPr>
-        <w:t>This will set the SWMF to the version tested at 19:00 EDT, June 19, 2018. Not</w:t>
-      </w:r>
+          <w:lang w:eastAsia="zh-CN"/>
+        </w:rPr>
+      </w:pPr>
       <w:r>
         <w:rPr>
           <w:color w:val="000000" w:themeColor="text1"/>
-        </w:rPr>
-        <w:t>e</w:t>
+          <w:lang w:eastAsia="zh-CN"/>
+        </w:rPr>
+        <w:t>$ git commit -m “revert FILE1</w:t>
       </w:r>
       <w:r>
         <w:rPr>
           <w:color w:val="000000" w:themeColor="text1"/>
-        </w:rPr>
-        <w:t xml:space="preserve"> that</w:t>
+          <w:lang w:eastAsia="zh-CN"/>
+        </w:rPr>
+        <w:t xml:space="preserve"> to an older version because…” FILE1       </w:t>
       </w:r>
       <w:r>
         <w:rPr>
           <w:color w:val="000000" w:themeColor="text1"/>
-        </w:rPr>
-        <w:t xml:space="preserve"> the </w:t>
-      </w:r>
-      <w:r>
+          <w:lang w:eastAsia="zh-CN"/>
+        </w:rPr>
+        <w:t># commit to the local index</w:t>
+      </w:r>
+    </w:p>
+    <w:p>
+      <w:pPr>
+        <w:jc w:val="both"/>
         <w:rPr>
           <w:color w:val="000000" w:themeColor="text1"/>
-        </w:rPr>
-        <w:t xml:space="preserve">resulting </w:t>
-      </w:r>
+          <w:lang w:eastAsia="zh-CN"/>
+        </w:rPr>
+      </w:pPr>
       <w:r>
         <w:rPr>
           <w:color w:val="000000" w:themeColor="text1"/>
-        </w:rPr>
-        <w:t>git repository will be in a status called “detached HEAD”</w:t>
-      </w:r>
-      <w:r>
-        <w:rPr>
-          <w:color w:val="000000" w:themeColor="text1"/>
-        </w:rPr>
-        <w:t xml:space="preserve">. Changes made in this repository cannot be committed or pushed. This is similar to how CVS works when checked out for a given date. </w:t>
-      </w:r>
-    </w:p>
-    <w:p>
-      <w:pPr>
-        <w:jc w:val="both"/>
-        <w:rPr>
-          <w:color w:val="000000" w:themeColor="text1"/>
-        </w:rPr>
-      </w:pPr>
-    </w:p>
-    <w:p>
-      <w:pPr>
-        <w:jc w:val="both"/>
-        <w:rPr>
-          <w:color w:val="000000" w:themeColor="text1"/>
-          <w:lang w:eastAsia="zh-CN"/>
-        </w:rPr>
-      </w:pPr>
-      <w:r>
-        <w:rPr>
-          <w:color w:val="000000" w:themeColor="text1"/>
-          <w:lang w:eastAsia="zh-CN"/>
-        </w:rPr>
-        <w:t>One can</w:t>
-      </w:r>
-      <w:r>
-        <w:rPr>
-          <w:color w:val="000000" w:themeColor="text1"/>
-          <w:lang w:eastAsia="zh-CN"/>
-        </w:rPr>
-        <w:t xml:space="preserve"> revert a single file to an earlier version</w:t>
-      </w:r>
-      <w:r>
-        <w:rPr>
-          <w:color w:val="000000" w:themeColor="text1"/>
-          <w:lang w:eastAsia="zh-CN"/>
-        </w:rPr>
-        <w:t xml:space="preserve"> to correct an incorrect commit, for example. N</w:t>
-      </w:r>
-      <w:r>
-        <w:rPr>
-          <w:color w:val="000000" w:themeColor="text1"/>
-          <w:lang w:eastAsia="zh-CN"/>
-        </w:rPr>
-        <w:t>ote the backticks in the example below</w:t>
-      </w:r>
-      <w:r>
-        <w:rPr>
-          <w:color w:val="000000" w:themeColor="text1"/>
-          <w:lang w:eastAsia="zh-CN"/>
-        </w:rPr>
-        <w:t>:</w:t>
-      </w:r>
-    </w:p>
-    <w:p>
-      <w:pPr>
-        <w:jc w:val="both"/>
-        <w:rPr>
-          <w:color w:val="000000" w:themeColor="text1"/>
-          <w:lang w:eastAsia="zh-CN"/>
-        </w:rPr>
-      </w:pPr>
-    </w:p>
-    <w:p>
-      <w:pPr>
-        <w:jc w:val="both"/>
-        <w:rPr>
-          <w:color w:val="000000" w:themeColor="text1"/>
-          <w:lang w:eastAsia="zh-CN"/>
-        </w:rPr>
-      </w:pPr>
-      <w:r>
-        <w:rPr>
-          <w:color w:val="000000" w:themeColor="text1"/>
-          <w:lang w:eastAsia="zh-CN"/>
-        </w:rPr>
-        <w:t xml:space="preserve">$ git reset </w:t>
-      </w:r>
-      <w:r>
-        <w:rPr>
-          <w:color w:val="000000" w:themeColor="text1"/>
-        </w:rPr>
-        <w:t>`git rev-l</w:t>
-      </w:r>
-      <w:r>
-        <w:rPr>
-          <w:color w:val="000000" w:themeColor="text1"/>
-        </w:rPr>
-        <w:t>ist -</w:t>
-      </w:r>
-      <w:r>
-        <w:rPr>
-          <w:color w:val="000000" w:themeColor="text1"/>
-        </w:rPr>
-        <w:t>1 --before="2018-06-19 19</w:t>
-      </w:r>
-      <w:r>
-        <w:rPr>
-          <w:color w:val="000000" w:themeColor="text1"/>
-        </w:rPr>
-        <w:t>:00" master`</w:t>
-      </w:r>
-      <w:r>
-        <w:rPr>
-          <w:color w:val="000000" w:themeColor="text1"/>
-        </w:rPr>
-        <w:t xml:space="preserve"> </w:t>
-      </w:r>
-      <w:r>
-        <w:rPr>
-          <w:color w:val="000000" w:themeColor="text1"/>
-          <w:lang w:eastAsia="zh-CN"/>
-        </w:rPr>
-        <w:t xml:space="preserve">FILE1                          </w:t>
-      </w:r>
-    </w:p>
-    <w:p>
-      <w:pPr>
-        <w:jc w:val="both"/>
-        <w:rPr>
-          <w:color w:val="000000" w:themeColor="text1"/>
-          <w:lang w:eastAsia="zh-CN"/>
-        </w:rPr>
-      </w:pPr>
-      <w:r>
-        <w:rPr>
-          <w:color w:val="000000" w:themeColor="text1"/>
-          <w:lang w:eastAsia="zh-CN"/>
-        </w:rPr>
-        <w:t>$ git commit -m “revert FILE1</w:t>
-      </w:r>
-      <w:r>
-        <w:rPr>
-          <w:color w:val="000000" w:themeColor="text1"/>
-          <w:lang w:eastAsia="zh-CN"/>
-        </w:rPr>
-        <w:t xml:space="preserve"> to an older version because…” FILE1       </w:t>
-      </w:r>
-      <w:r>
-        <w:rPr>
-          <w:color w:val="000000" w:themeColor="text1"/>
-          <w:lang w:eastAsia="zh-CN"/>
-        </w:rPr>
-        <w:t># commit to the local index</w:t>
-      </w:r>
-    </w:p>
-    <w:p>
-      <w:pPr>
-        <w:jc w:val="both"/>
-        <w:rPr>
-          <w:color w:val="000000" w:themeColor="text1"/>
-          <w:lang w:eastAsia="zh-CN"/>
-        </w:rPr>
-      </w:pPr>
-      <w:r>
-        <w:rPr>
-          <w:color w:val="000000" w:themeColor="text1"/>
           <w:lang w:eastAsia="zh-CN"/>
         </w:rPr>
         <w:t>$ git checkout FILE1                   # use the older version to overwrite the version in the workspace</w:t>
@@ -6882,21 +5892,7 @@
         <w:rPr>
           <w:lang w:eastAsia="zh-CN"/>
         </w:rPr>
-        <w:t xml:space="preserve">$ git push                                     # push the reverted version to </w:t>
-      </w:r>
-      <w:proofErr w:type="spellStart"/>
-      <w:r>
-        <w:rPr>
-          <w:lang w:eastAsia="zh-CN"/>
-        </w:rPr>
-        <w:t>herot</w:t>
-      </w:r>
-      <w:proofErr w:type="spellEnd"/>
-      <w:r>
-        <w:rPr>
-          <w:lang w:eastAsia="zh-CN"/>
-        </w:rPr>
-        <w:t xml:space="preserve"> if it works correctly</w:t>
+        <w:t>$ git push                                     # push the reverted version to herot if it works correctly</w:t>
       </w:r>
     </w:p>
     <w:p/>

</xml_diff>

<commit_message>
Updated with new -date=DATE option
Former-commit-id: ab7bcbac3f5b8545ba1d940afe5400165a14d9bd
</commit_message>
<xml_diff>
--- a/doc/Git_instructions.docx
+++ b/doc/Git_instructions.docx
@@ -6546,44 +6546,39 @@
       </w:r>
       <w:proofErr w:type="spellEnd"/>
       <w:r>
-        <w:t xml:space="preserve"> </w:t>
-      </w:r>
-      <w:bookmarkStart w:id="87" w:name="_GoBack"/>
+        <w:t xml:space="preserve"> executes in current directory and its subdirectories</w:t>
+      </w:r>
+      <w:r>
+        <w:t>!</w:t>
+      </w:r>
+    </w:p>
+    <w:p>
+      <w:pPr>
+        <w:jc w:val="both"/>
+        <w:rPr>
+          <w:color w:val="FF0000"/>
+        </w:rPr>
+      </w:pPr>
+    </w:p>
+    <w:p>
+      <w:pPr>
+        <w:pStyle w:val="Heading2"/>
+      </w:pPr>
+      <w:bookmarkStart w:id="87" w:name="_Toc517271578"/>
+      <w:bookmarkStart w:id="88" w:name="_Toc517271675"/>
+      <w:bookmarkStart w:id="89" w:name="_Toc517280072"/>
+      <w:r>
+        <w:t>Get a</w:t>
+      </w:r>
+      <w:r>
+        <w:t>n old</w:t>
+      </w:r>
+      <w:r>
+        <w:t xml:space="preserve"> version of a git repository</w:t>
+      </w:r>
       <w:bookmarkEnd w:id="87"/>
-      <w:r>
-        <w:t>executes in current directory and its subdirectories</w:t>
-      </w:r>
-      <w:r>
-        <w:t>!</w:t>
-      </w:r>
-    </w:p>
-    <w:p>
-      <w:pPr>
-        <w:jc w:val="both"/>
-        <w:rPr>
-          <w:color w:val="FF0000"/>
-        </w:rPr>
-      </w:pPr>
-    </w:p>
-    <w:p>
-      <w:pPr>
-        <w:pStyle w:val="Heading2"/>
-      </w:pPr>
-      <w:bookmarkStart w:id="88" w:name="_Toc517271578"/>
-      <w:bookmarkStart w:id="89" w:name="_Toc517271675"/>
-      <w:bookmarkStart w:id="90" w:name="_Toc517280072"/>
-      <w:r>
-        <w:t>Get a</w:t>
-      </w:r>
-      <w:r>
-        <w:t>n old</w:t>
-      </w:r>
-      <w:r>
-        <w:t xml:space="preserve"> version of a git repository</w:t>
-      </w:r>
       <w:bookmarkEnd w:id="88"/>
       <w:bookmarkEnd w:id="89"/>
-      <w:bookmarkEnd w:id="90"/>
     </w:p>
     <w:p>
       <w:pPr>
@@ -6667,40 +6662,52 @@
         <w:rPr>
           <w:color w:val="000000" w:themeColor="text1"/>
         </w:rPr>
-        <w:t xml:space="preserve"> without the --depth parameter and install with the -history flag. Finally</w:t>
+        <w:t xml:space="preserve"> without the --depth parameter and install with the -history </w:t>
       </w:r>
       <w:r>
         <w:rPr>
           <w:color w:val="000000" w:themeColor="text1"/>
         </w:rPr>
-        <w:t>,</w:t>
+        <w:t xml:space="preserve">flag. The -date=DATE flag (which obtains full history and then sets the checkout date) can be </w:t>
       </w:r>
       <w:r>
         <w:rPr>
           <w:color w:val="000000" w:themeColor="text1"/>
         </w:rPr>
-        <w:t xml:space="preserve"> the git checkout can be used to get the version of the required date:</w:t>
-      </w:r>
-    </w:p>
-    <w:p>
-      <w:pPr>
-        <w:jc w:val="both"/>
+        <w:t xml:space="preserve">used to get the </w:t>
+      </w:r>
+      <w:r>
         <w:rPr>
           <w:color w:val="000000" w:themeColor="text1"/>
         </w:rPr>
-      </w:pPr>
-    </w:p>
-    <w:p>
-      <w:pPr>
-        <w:jc w:val="both"/>
+        <w:t xml:space="preserve">code </w:t>
+      </w:r>
+      <w:r>
         <w:rPr>
           <w:color w:val="000000" w:themeColor="text1"/>
         </w:rPr>
-      </w:pPr>
-      <w:r>
+        <w:t>version of the required date:</w:t>
+      </w:r>
+    </w:p>
+    <w:p>
+      <w:pPr>
+        <w:jc w:val="both"/>
         <w:rPr>
           <w:color w:val="000000" w:themeColor="text1"/>
         </w:rPr>
+      </w:pPr>
+    </w:p>
+    <w:p>
+      <w:pPr>
+        <w:jc w:val="both"/>
+        <w:rPr>
+          <w:color w:val="000000" w:themeColor="text1"/>
+        </w:rPr>
+      </w:pPr>
+      <w:r>
+        <w:rPr>
+          <w:color w:val="000000" w:themeColor="text1"/>
+        </w:rPr>
         <w:t xml:space="preserve">$ </w:t>
       </w:r>
       <w:proofErr w:type="spellStart"/>
@@ -6755,89 +6762,51 @@
         <w:rPr>
           <w:color w:val="000000" w:themeColor="text1"/>
         </w:rPr>
-        <w:t>$ Config.pl -</w:t>
+        <w:t xml:space="preserve">$ </w:t>
       </w:r>
       <w:r>
         <w:rPr>
           <w:color w:val="000000" w:themeColor="text1"/>
         </w:rPr>
+        <w:t>./</w:t>
+      </w:r>
+      <w:bookmarkStart w:id="90" w:name="_GoBack"/>
+      <w:bookmarkEnd w:id="90"/>
+      <w:r>
+        <w:rPr>
+          <w:color w:val="000000" w:themeColor="text1"/>
+        </w:rPr>
+        <w:t>Config.pl -</w:t>
+      </w:r>
+      <w:r>
+        <w:rPr>
+          <w:color w:val="000000" w:themeColor="text1"/>
+        </w:rPr>
         <w:t>clone</w:t>
       </w:r>
       <w:r>
         <w:rPr>
           <w:color w:val="000000" w:themeColor="text1"/>
         </w:rPr>
-        <w:t xml:space="preserve"> -history</w:t>
-      </w:r>
-    </w:p>
-    <w:p>
-      <w:pPr>
-        <w:jc w:val="both"/>
+        <w:t xml:space="preserve"> -</w:t>
+      </w:r>
+      <w:r>
         <w:rPr>
           <w:color w:val="000000" w:themeColor="text1"/>
         </w:rPr>
-      </w:pPr>
+        <w:t>date=</w:t>
+      </w:r>
       <w:r>
         <w:rPr>
           <w:color w:val="000000" w:themeColor="text1"/>
         </w:rPr>
-        <w:t xml:space="preserve">$ </w:t>
-      </w:r>
-      <w:proofErr w:type="spellStart"/>
+        <w:t>"2018-06-19 19</w:t>
+      </w:r>
       <w:r>
         <w:rPr>
           <w:color w:val="000000" w:themeColor="text1"/>
         </w:rPr>
-        <w:t>git</w:t>
-      </w:r>
-      <w:r>
-        <w:rPr>
-          <w:color w:val="000000" w:themeColor="text1"/>
-        </w:rPr>
-        <w:t>all</w:t>
-      </w:r>
-      <w:proofErr w:type="spellEnd"/>
-      <w:r>
-        <w:rPr>
-          <w:color w:val="000000" w:themeColor="text1"/>
-        </w:rPr>
-        <w:t xml:space="preserve"> </w:t>
-      </w:r>
-      <w:r>
-        <w:rPr>
-          <w:color w:val="000000" w:themeColor="text1"/>
-        </w:rPr>
-        <w:t>‘</w:t>
-      </w:r>
-      <w:r>
-        <w:rPr>
-          <w:color w:val="000000" w:themeColor="text1"/>
-        </w:rPr>
-        <w:t>checkout `git rev-l</w:t>
-      </w:r>
-      <w:r>
-        <w:rPr>
-          <w:color w:val="000000" w:themeColor="text1"/>
-        </w:rPr>
-        <w:t>ist -</w:t>
-      </w:r>
-      <w:r>
-        <w:rPr>
-          <w:color w:val="000000" w:themeColor="text1"/>
-        </w:rPr>
-        <w:t>1 --before="2018-06-19 19</w:t>
-      </w:r>
-      <w:r>
-        <w:rPr>
-          <w:color w:val="000000" w:themeColor="text1"/>
-        </w:rPr>
-        <w:t>:00" master`</w:t>
-      </w:r>
-      <w:r>
-        <w:rPr>
-          <w:color w:val="000000" w:themeColor="text1"/>
-        </w:rPr>
-        <w:t>’</w:t>
+        <w:t>:00"</w:t>
       </w:r>
     </w:p>
     <w:p>

</xml_diff>

<commit_message>
Use ssh-copy-id to simplify setup
Former-commit-id: 0b2ce2ce2d45d63aaf1e8b6f0c52254118c22a18
</commit_message>
<xml_diff>
--- a/doc/Git_instructions.docx
+++ b/doc/Git_instructions.docx
@@ -2118,17 +2118,12 @@
         <w:jc w:val="both"/>
       </w:pPr>
       <w:proofErr w:type="spellStart"/>
-      <w:proofErr w:type="gramStart"/>
       <w:r>
         <w:t>IdentityFile</w:t>
       </w:r>
       <w:proofErr w:type="spellEnd"/>
       <w:r>
-        <w:t xml:space="preserve">  ~</w:t>
-      </w:r>
-      <w:proofErr w:type="gramEnd"/>
-      <w:r>
-        <w:t>/.</w:t>
+        <w:t xml:space="preserve">  ~/.</w:t>
       </w:r>
       <w:proofErr w:type="spellStart"/>
       <w:r>
@@ -2210,22 +2205,11 @@
       </w:r>
       <w:proofErr w:type="spellStart"/>
       <w:r>
-        <w:t>scp</w:t>
-      </w:r>
-      <w:proofErr w:type="spellEnd"/>
-      <w:r>
-        <w:t xml:space="preserve"> ~/.</w:t>
-      </w:r>
-      <w:proofErr w:type="spellStart"/>
-      <w:r>
         <w:t>ssh</w:t>
       </w:r>
       <w:proofErr w:type="spellEnd"/>
       <w:r>
-        <w:t>/id_rs</w:t>
-      </w:r>
-      <w:r>
-        <w:t xml:space="preserve">a.pub </w:t>
+        <w:t xml:space="preserve">-copy-id </w:t>
       </w:r>
       <w:proofErr w:type="spellStart"/>
       <w:r>
@@ -2233,10 +2217,18 @@
       </w:r>
       <w:proofErr w:type="spellEnd"/>
       <w:r>
-        <w:t xml:space="preserve">:                          </w:t>
-      </w:r>
-      <w:r>
-        <w:t xml:space="preserve"># use password to copy key to </w:t>
+        <w:t xml:space="preserve">                                             </w:t>
+      </w:r>
+      <w:r>
+        <w:t xml:space="preserve"># use password </w:t>
+      </w:r>
+      <w:r>
+        <w:t xml:space="preserve">last time </w:t>
+      </w:r>
+      <w:bookmarkStart w:id="10" w:name="_GoBack"/>
+      <w:bookmarkEnd w:id="10"/>
+      <w:r>
+        <w:t xml:space="preserve">to copy key to </w:t>
       </w:r>
       <w:proofErr w:type="spellStart"/>
       <w:r>
@@ -2248,97 +2240,6 @@
       <w:pPr>
         <w:jc w:val="both"/>
       </w:pPr>
-      <w:r>
-        <w:t xml:space="preserve">$ </w:t>
-      </w:r>
-      <w:proofErr w:type="spellStart"/>
-      <w:r>
-        <w:t>ssh</w:t>
-      </w:r>
-      <w:proofErr w:type="spellEnd"/>
-      <w:r>
-        <w:t xml:space="preserve"> </w:t>
-      </w:r>
-      <w:proofErr w:type="spellStart"/>
-      <w:r>
-        <w:t>herot</w:t>
-      </w:r>
-      <w:proofErr w:type="spellEnd"/>
-      <w:r>
-        <w:tab/>
-      </w:r>
-      <w:r>
-        <w:tab/>
-      </w:r>
-      <w:r>
-        <w:tab/>
-      </w:r>
-      <w:r>
-        <w:tab/>
-      </w:r>
-      <w:r>
-        <w:tab/>
-      </w:r>
-      <w:r>
-        <w:t># very last time you need password to login</w:t>
-      </w:r>
-    </w:p>
-    <w:p>
-      <w:pPr>
-        <w:jc w:val="both"/>
-      </w:pPr>
-      <w:r>
-        <w:t>$ cat id_rsa.pub &gt;&gt; .</w:t>
-      </w:r>
-      <w:proofErr w:type="spellStart"/>
-      <w:r>
-        <w:t>ss</w:t>
-      </w:r>
-      <w:r>
-        <w:t>h</w:t>
-      </w:r>
-      <w:proofErr w:type="spellEnd"/>
-      <w:r>
-        <w:t>/</w:t>
-      </w:r>
-      <w:proofErr w:type="spellStart"/>
-      <w:r>
-        <w:t>authorized_keys</w:t>
-      </w:r>
-      <w:proofErr w:type="spellEnd"/>
-      <w:r>
-        <w:tab/>
-      </w:r>
-      <w:r>
-        <w:t># append key to authorized keys</w:t>
-      </w:r>
-    </w:p>
-    <w:p>
-      <w:pPr>
-        <w:jc w:val="both"/>
-      </w:pPr>
-      <w:r>
-        <w:t xml:space="preserve">$ </w:t>
-      </w:r>
-      <w:proofErr w:type="spellStart"/>
-      <w:r>
-        <w:t>rm</w:t>
-      </w:r>
-      <w:proofErr w:type="spellEnd"/>
-      <w:r>
-        <w:t xml:space="preserve"> id_rsa.pub                            </w:t>
-      </w:r>
-      <w:r>
-        <w:t xml:space="preserve">                       </w:t>
-      </w:r>
-      <w:r>
-        <w:t># remove key from home directory</w:t>
-      </w:r>
-    </w:p>
-    <w:p>
-      <w:pPr>
-        <w:jc w:val="both"/>
-      </w:pPr>
     </w:p>
     <w:p>
       <w:pPr>
@@ -2352,19 +2253,19 @@
       <w:pPr>
         <w:pStyle w:val="Heading1"/>
       </w:pPr>
-      <w:bookmarkStart w:id="10" w:name="_Toc517260581"/>
-      <w:bookmarkStart w:id="11" w:name="_Toc517271471"/>
-      <w:bookmarkStart w:id="12" w:name="_Toc517271562"/>
-      <w:bookmarkStart w:id="13" w:name="_Toc517271659"/>
-      <w:bookmarkStart w:id="14" w:name="_Toc517280056"/>
+      <w:bookmarkStart w:id="11" w:name="_Toc517260581"/>
+      <w:bookmarkStart w:id="12" w:name="_Toc517271471"/>
+      <w:bookmarkStart w:id="13" w:name="_Toc517271562"/>
+      <w:bookmarkStart w:id="14" w:name="_Toc517271659"/>
+      <w:bookmarkStart w:id="15" w:name="_Toc517280056"/>
       <w:r>
         <w:t>SWMF Git Repository</w:t>
       </w:r>
-      <w:bookmarkEnd w:id="10"/>
       <w:bookmarkEnd w:id="11"/>
       <w:bookmarkEnd w:id="12"/>
       <w:bookmarkEnd w:id="13"/>
       <w:bookmarkEnd w:id="14"/>
+      <w:bookmarkEnd w:id="15"/>
     </w:p>
     <w:p>
       <w:pPr>
@@ -2452,7 +2353,6 @@
         </w:rPr>
       </w:pPr>
       <w:r>
-        <w:lastRenderedPageBreak/>
         <w:t xml:space="preserve">directory. </w:t>
       </w:r>
       <w:r>
@@ -2509,11 +2409,11 @@
       <w:pPr>
         <w:pStyle w:val="Heading1"/>
       </w:pPr>
-      <w:bookmarkStart w:id="15" w:name="_Toc517260583"/>
-      <w:bookmarkStart w:id="16" w:name="_Toc517271472"/>
-      <w:bookmarkStart w:id="17" w:name="_Toc517271563"/>
-      <w:bookmarkStart w:id="18" w:name="_Toc517271660"/>
-      <w:bookmarkStart w:id="19" w:name="_Toc517280057"/>
+      <w:bookmarkStart w:id="16" w:name="_Toc517260583"/>
+      <w:bookmarkStart w:id="17" w:name="_Toc517271472"/>
+      <w:bookmarkStart w:id="18" w:name="_Toc517271563"/>
+      <w:bookmarkStart w:id="19" w:name="_Toc517271660"/>
+      <w:bookmarkStart w:id="20" w:name="_Toc517280057"/>
       <w:r>
         <w:t xml:space="preserve">Git </w:t>
       </w:r>
@@ -2523,7 +2423,7 @@
       <w:r>
         <w:t xml:space="preserve"> and Tools</w:t>
       </w:r>
-      <w:bookmarkEnd w:id="15"/>
+      <w:bookmarkEnd w:id="16"/>
       <w:r>
         <w:t xml:space="preserve"> </w:t>
       </w:r>
@@ -2533,10 +2433,10 @@
       <w:r>
         <w:t xml:space="preserve"> Users</w:t>
       </w:r>
-      <w:bookmarkEnd w:id="16"/>
       <w:bookmarkEnd w:id="17"/>
       <w:bookmarkEnd w:id="18"/>
       <w:bookmarkEnd w:id="19"/>
+      <w:bookmarkEnd w:id="20"/>
     </w:p>
     <w:p>
       <w:pPr>
@@ -2765,11 +2665,11 @@
       <w:pPr>
         <w:pStyle w:val="Heading2"/>
       </w:pPr>
-      <w:bookmarkStart w:id="20" w:name="_Toc517260584"/>
-      <w:bookmarkStart w:id="21" w:name="_Toc517271473"/>
-      <w:bookmarkStart w:id="22" w:name="_Toc517271564"/>
-      <w:bookmarkStart w:id="23" w:name="_Toc517271661"/>
-      <w:bookmarkStart w:id="24" w:name="_Toc517280058"/>
+      <w:bookmarkStart w:id="21" w:name="_Toc517260584"/>
+      <w:bookmarkStart w:id="22" w:name="_Toc517271473"/>
+      <w:bookmarkStart w:id="23" w:name="_Toc517271564"/>
+      <w:bookmarkStart w:id="24" w:name="_Toc517271661"/>
+      <w:bookmarkStart w:id="25" w:name="_Toc517280058"/>
       <w:r>
         <w:t xml:space="preserve">Clone a remote git repository to a local one (similar to </w:t>
       </w:r>
@@ -2790,11 +2690,11 @@
       <w:r>
         <w:t>)</w:t>
       </w:r>
-      <w:bookmarkEnd w:id="20"/>
       <w:bookmarkEnd w:id="21"/>
       <w:bookmarkEnd w:id="22"/>
       <w:bookmarkEnd w:id="23"/>
       <w:bookmarkEnd w:id="24"/>
+      <w:bookmarkEnd w:id="25"/>
     </w:p>
     <w:p>
       <w:pPr>
@@ -2808,13 +2708,8 @@
       <w:r>
         <w:t>$ git clone SERVER_</w:t>
       </w:r>
-      <w:proofErr w:type="gramStart"/>
-      <w:r>
-        <w:t>ADDRESS:ADDRESS</w:t>
-      </w:r>
-      <w:proofErr w:type="gramEnd"/>
-      <w:r>
-        <w:t>/REPONAME</w:t>
+      <w:r>
+        <w:t>ADDRESS:ADDRESS/REPONAME</w:t>
       </w:r>
       <w:r>
         <w:t xml:space="preserve"> LOCALNAME</w:t>
@@ -3051,16 +2946,8 @@
         <w:rPr>
           <w:lang w:eastAsia="zh-CN"/>
         </w:rPr>
-        <w:t>:/GIT/FRAMEWORK/</w:t>
-      </w:r>
-      <w:proofErr w:type="gramStart"/>
-      <w:r>
-        <w:rPr>
-          <w:lang w:eastAsia="zh-CN"/>
-        </w:rPr>
-        <w:t>\!*</w:t>
-      </w:r>
-      <w:proofErr w:type="gramEnd"/>
+        <w:t>:/GIT/FRAMEWORK/\!*</w:t>
+      </w:r>
       <w:r>
         <w:rPr>
           <w:lang w:eastAsia="zh-CN"/>
@@ -3081,7 +2968,6 @@
         <w:jc w:val="both"/>
       </w:pPr>
       <w:r>
-        <w:lastRenderedPageBreak/>
         <w:t xml:space="preserve">For </w:t>
       </w:r>
       <w:proofErr w:type="spellStart"/>
@@ -3106,26 +2992,18 @@
       </w:r>
       <w:proofErr w:type="spellEnd"/>
       <w:r>
-        <w:t xml:space="preserve"> create a function </w:t>
-      </w:r>
-      <w:proofErr w:type="gramStart"/>
-      <w:r>
-        <w:t>in .profile</w:t>
-      </w:r>
-      <w:proofErr w:type="gramEnd"/>
+        <w:t xml:space="preserve"> create a function in .profile, .</w:t>
+      </w:r>
+      <w:proofErr w:type="spellStart"/>
+      <w:r>
+        <w:t>bashrc</w:t>
+      </w:r>
+      <w:proofErr w:type="spellEnd"/>
       <w:r>
         <w:t>, .</w:t>
       </w:r>
       <w:proofErr w:type="spellStart"/>
       <w:r>
-        <w:t>bashrc</w:t>
-      </w:r>
-      <w:proofErr w:type="spellEnd"/>
-      <w:r>
-        <w:t>, .</w:t>
-      </w:r>
-      <w:proofErr w:type="spellStart"/>
-      <w:r>
         <w:t>zshrc</w:t>
       </w:r>
       <w:proofErr w:type="spellEnd"/>
@@ -3147,7 +3025,6 @@
         <w:t xml:space="preserve">$ </w:t>
       </w:r>
       <w:proofErr w:type="spellStart"/>
-      <w:proofErr w:type="gramStart"/>
       <w:r>
         <w:rPr>
           <w:lang w:eastAsia="zh-CN"/>
@@ -3165,14 +3042,7 @@
         <w:rPr>
           <w:lang w:eastAsia="zh-CN"/>
         </w:rPr>
-        <w:t>(</w:t>
-      </w:r>
-      <w:proofErr w:type="gramEnd"/>
-      <w:r>
-        <w:rPr>
-          <w:lang w:eastAsia="zh-CN"/>
-        </w:rPr>
-        <w:t xml:space="preserve">) { git clone </w:t>
+        <w:t xml:space="preserve">() { git clone </w:t>
       </w:r>
       <w:proofErr w:type="spellStart"/>
       <w:r>
@@ -3263,11 +3133,11 @@
       <w:pPr>
         <w:pStyle w:val="Heading2"/>
       </w:pPr>
-      <w:bookmarkStart w:id="25" w:name="_Toc517260592"/>
-      <w:bookmarkStart w:id="26" w:name="_Toc517271476"/>
-      <w:bookmarkStart w:id="27" w:name="_Toc517271567"/>
-      <w:bookmarkStart w:id="28" w:name="_Toc517271664"/>
-      <w:bookmarkStart w:id="29" w:name="_Toc517280059"/>
+      <w:bookmarkStart w:id="26" w:name="_Toc517260592"/>
+      <w:bookmarkStart w:id="27" w:name="_Toc517271476"/>
+      <w:bookmarkStart w:id="28" w:name="_Toc517271567"/>
+      <w:bookmarkStart w:id="29" w:name="_Toc517271664"/>
+      <w:bookmarkStart w:id="30" w:name="_Toc517280059"/>
       <w:r>
         <w:t>Tools developed</w:t>
       </w:r>
@@ -3283,11 +3153,11 @@
       <w:r>
         <w:t>with many git repositories</w:t>
       </w:r>
-      <w:bookmarkEnd w:id="25"/>
       <w:bookmarkEnd w:id="26"/>
       <w:bookmarkEnd w:id="27"/>
       <w:bookmarkEnd w:id="28"/>
       <w:bookmarkEnd w:id="29"/>
+      <w:bookmarkEnd w:id="30"/>
     </w:p>
     <w:p>
       <w:pPr>
@@ -4043,11 +3913,11 @@
       <w:pPr>
         <w:pStyle w:val="Heading2"/>
       </w:pPr>
-      <w:bookmarkStart w:id="30" w:name="_Toc517260585"/>
-      <w:bookmarkStart w:id="31" w:name="_Toc517271474"/>
-      <w:bookmarkStart w:id="32" w:name="_Toc517271565"/>
-      <w:bookmarkStart w:id="33" w:name="_Toc517271662"/>
-      <w:bookmarkStart w:id="34" w:name="_Toc517280060"/>
+      <w:bookmarkStart w:id="31" w:name="_Toc517260585"/>
+      <w:bookmarkStart w:id="32" w:name="_Toc517271474"/>
+      <w:bookmarkStart w:id="33" w:name="_Toc517271565"/>
+      <w:bookmarkStart w:id="34" w:name="_Toc517271662"/>
+      <w:bookmarkStart w:id="35" w:name="_Toc517280060"/>
       <w:r>
         <w:rPr>
           <w:rFonts w:hint="eastAsia"/>
@@ -4091,11 +3961,11 @@
       <w:r>
         <w:t>)</w:t>
       </w:r>
-      <w:bookmarkEnd w:id="30"/>
       <w:bookmarkEnd w:id="31"/>
       <w:bookmarkEnd w:id="32"/>
       <w:bookmarkEnd w:id="33"/>
       <w:bookmarkEnd w:id="34"/>
+      <w:bookmarkEnd w:id="35"/>
     </w:p>
     <w:p/>
     <w:p>
@@ -4109,86 +3979,185 @@
         <w:rPr>
           <w:lang w:eastAsia="zh-CN"/>
         </w:rPr>
+        <w:t xml:space="preserve">First of all, it is useful to define a visual difference tool, such as </w:t>
+      </w:r>
+      <w:proofErr w:type="spellStart"/>
+      <w:r>
+        <w:rPr>
+          <w:lang w:eastAsia="zh-CN"/>
+        </w:rPr>
+        <w:t>tkdiff</w:t>
+      </w:r>
+      <w:proofErr w:type="spellEnd"/>
+      <w:r>
+        <w:rPr>
+          <w:lang w:eastAsia="zh-CN"/>
+        </w:rPr>
+        <w:t>, to be accessible by Git. Use the following command</w:t>
+      </w:r>
+    </w:p>
+    <w:p>
+      <w:pPr>
+        <w:jc w:val="both"/>
+        <w:rPr>
+          <w:lang w:eastAsia="zh-CN"/>
+        </w:rPr>
+      </w:pPr>
+    </w:p>
+    <w:p>
+      <w:pPr>
+        <w:rPr>
+          <w:lang w:eastAsia="zh-CN"/>
+        </w:rPr>
+      </w:pPr>
+      <w:r>
+        <w:rPr>
+          <w:lang w:eastAsia="zh-CN"/>
+        </w:rPr>
+        <w:t xml:space="preserve">$ </w:t>
+      </w:r>
+      <w:r>
+        <w:rPr>
+          <w:lang w:eastAsia="zh-CN"/>
+        </w:rPr>
+        <w:t xml:space="preserve">git config --global </w:t>
+      </w:r>
+      <w:proofErr w:type="spellStart"/>
+      <w:r>
+        <w:rPr>
+          <w:lang w:eastAsia="zh-CN"/>
+        </w:rPr>
+        <w:t>diff.tool</w:t>
+      </w:r>
+      <w:proofErr w:type="spellEnd"/>
+      <w:r>
+        <w:rPr>
+          <w:lang w:eastAsia="zh-CN"/>
+        </w:rPr>
+        <w:t xml:space="preserve"> </w:t>
+      </w:r>
+      <w:proofErr w:type="spellStart"/>
+      <w:r>
+        <w:rPr>
+          <w:lang w:eastAsia="zh-CN"/>
+        </w:rPr>
+        <w:t>tkdiff</w:t>
+      </w:r>
+      <w:proofErr w:type="spellEnd"/>
+    </w:p>
+    <w:p>
+      <w:pPr>
+        <w:jc w:val="both"/>
+        <w:rPr>
+          <w:lang w:eastAsia="zh-CN"/>
+        </w:rPr>
+      </w:pPr>
+    </w:p>
+    <w:p>
+      <w:pPr>
+        <w:jc w:val="both"/>
+        <w:rPr>
+          <w:lang w:eastAsia="zh-CN"/>
+        </w:rPr>
+      </w:pPr>
+      <w:r>
+        <w:rPr>
+          <w:rFonts w:hint="eastAsia"/>
+          <w:lang w:eastAsia="zh-CN"/>
+        </w:rPr>
         <w:lastRenderedPageBreak/>
-        <w:t xml:space="preserve">First of all, it is useful to define a visual difference tool, such as </w:t>
-      </w:r>
-      <w:proofErr w:type="spellStart"/>
-      <w:r>
-        <w:rPr>
-          <w:lang w:eastAsia="zh-CN"/>
-        </w:rPr>
-        <w:t>tkdiff</w:t>
-      </w:r>
-      <w:proofErr w:type="spellEnd"/>
-      <w:r>
-        <w:rPr>
-          <w:lang w:eastAsia="zh-CN"/>
-        </w:rPr>
-        <w:t>, to be accessible by Git. Use the following command</w:t>
-      </w:r>
-    </w:p>
-    <w:p>
-      <w:pPr>
-        <w:jc w:val="both"/>
-        <w:rPr>
-          <w:lang w:eastAsia="zh-CN"/>
-        </w:rPr>
-      </w:pPr>
-    </w:p>
-    <w:p>
-      <w:pPr>
-        <w:rPr>
-          <w:lang w:eastAsia="zh-CN"/>
-        </w:rPr>
-      </w:pPr>
-      <w:r>
-        <w:rPr>
-          <w:lang w:eastAsia="zh-CN"/>
-        </w:rPr>
-        <w:t xml:space="preserve">$ </w:t>
-      </w:r>
-      <w:r>
-        <w:rPr>
-          <w:lang w:eastAsia="zh-CN"/>
-        </w:rPr>
-        <w:t xml:space="preserve">git config --global </w:t>
-      </w:r>
-      <w:proofErr w:type="spellStart"/>
-      <w:proofErr w:type="gramStart"/>
-      <w:r>
-        <w:rPr>
-          <w:lang w:eastAsia="zh-CN"/>
-        </w:rPr>
-        <w:t>diff.tool</w:t>
-      </w:r>
-      <w:proofErr w:type="spellEnd"/>
-      <w:proofErr w:type="gramEnd"/>
+        <w:t>W</w:t>
+      </w:r>
+      <w:r>
+        <w:rPr>
+          <w:lang w:eastAsia="zh-CN"/>
+        </w:rPr>
+        <w:t>hen other developers modified the project and pushed changes to the remote repository</w:t>
+      </w:r>
+      <w:r>
+        <w:rPr>
+          <w:lang w:eastAsia="zh-CN"/>
+        </w:rPr>
+        <w:t xml:space="preserve">, </w:t>
+      </w:r>
+      <w:r>
+        <w:rPr>
+          <w:lang w:eastAsia="zh-CN"/>
+        </w:rPr>
+        <w:t xml:space="preserve">it is useful </w:t>
+      </w:r>
+      <w:r>
+        <w:rPr>
+          <w:lang w:eastAsia="zh-CN"/>
+        </w:rPr>
+        <w:t>to check the difference</w:t>
+      </w:r>
+      <w:r>
+        <w:rPr>
+          <w:lang w:eastAsia="zh-CN"/>
+        </w:rPr>
+        <w:t>s</w:t>
+      </w:r>
+      <w:r>
+        <w:rPr>
+          <w:lang w:eastAsia="zh-CN"/>
+        </w:rPr>
+        <w:t xml:space="preserve"> between the local </w:t>
+      </w:r>
+      <w:r>
+        <w:rPr>
+          <w:lang w:eastAsia="zh-CN"/>
+        </w:rPr>
+        <w:t>and remote repositories.</w:t>
+      </w:r>
+      <w:r>
+        <w:rPr>
+          <w:lang w:eastAsia="zh-CN"/>
+        </w:rPr>
+        <w:t xml:space="preserve"> It can be done using </w:t>
+      </w:r>
+      <w:proofErr w:type="spellStart"/>
+      <w:r>
+        <w:rPr>
+          <w:lang w:eastAsia="zh-CN"/>
+        </w:rPr>
+        <w:t>gitall</w:t>
+      </w:r>
+      <w:proofErr w:type="spellEnd"/>
       <w:r>
         <w:rPr>
           <w:lang w:eastAsia="zh-CN"/>
         </w:rPr>
         <w:t xml:space="preserve"> </w:t>
       </w:r>
-      <w:proofErr w:type="spellStart"/>
-      <w:r>
-        <w:rPr>
-          <w:lang w:eastAsia="zh-CN"/>
-        </w:rPr>
-        <w:t>tkdiff</w:t>
-      </w:r>
-      <w:proofErr w:type="spellEnd"/>
-    </w:p>
-    <w:p>
-      <w:pPr>
-        <w:jc w:val="both"/>
-        <w:rPr>
-          <w:lang w:eastAsia="zh-CN"/>
-        </w:rPr>
-      </w:pPr>
-    </w:p>
-    <w:p>
-      <w:pPr>
-        <w:jc w:val="both"/>
+      <w:r>
+        <w:rPr>
+          <w:lang w:eastAsia="zh-CN"/>
+        </w:rPr>
+        <w:t>i</w:t>
+      </w:r>
+      <w:r>
+        <w:rPr>
+          <w:lang w:eastAsia="zh-CN"/>
+        </w:rPr>
+        <w:t>n top level of SWMF</w:t>
+      </w:r>
+      <w:r>
+        <w:rPr>
+          <w:lang w:eastAsia="zh-CN"/>
+        </w:rPr>
+        <w:t xml:space="preserve"> </w:t>
+      </w:r>
+    </w:p>
+    <w:p>
+      <w:pPr>
+        <w:rPr>
+          <w:lang w:eastAsia="zh-CN"/>
+        </w:rPr>
+      </w:pPr>
+    </w:p>
+    <w:p>
+      <w:pPr>
         <w:rPr>
           <w:lang w:eastAsia="zh-CN"/>
         </w:rPr>
@@ -4198,81 +4167,57 @@
           <w:rFonts w:hint="eastAsia"/>
           <w:lang w:eastAsia="zh-CN"/>
         </w:rPr>
-        <w:t>W</w:t>
-      </w:r>
-      <w:r>
-        <w:rPr>
-          <w:lang w:eastAsia="zh-CN"/>
-        </w:rPr>
-        <w:t>hen other developers modified the project and pushed changes to the remote repository</w:t>
-      </w:r>
-      <w:r>
-        <w:rPr>
-          <w:lang w:eastAsia="zh-CN"/>
-        </w:rPr>
-        <w:t xml:space="preserve">, </w:t>
-      </w:r>
-      <w:r>
-        <w:rPr>
-          <w:lang w:eastAsia="zh-CN"/>
-        </w:rPr>
-        <w:t xml:space="preserve">it is useful </w:t>
-      </w:r>
-      <w:r>
-        <w:rPr>
-          <w:lang w:eastAsia="zh-CN"/>
-        </w:rPr>
-        <w:t>to check the difference</w:t>
-      </w:r>
-      <w:r>
-        <w:rPr>
-          <w:lang w:eastAsia="zh-CN"/>
-        </w:rPr>
-        <w:t>s</w:t>
-      </w:r>
-      <w:r>
-        <w:rPr>
-          <w:lang w:eastAsia="zh-CN"/>
-        </w:rPr>
-        <w:t xml:space="preserve"> between the local </w:t>
-      </w:r>
-      <w:r>
-        <w:rPr>
-          <w:lang w:eastAsia="zh-CN"/>
-        </w:rPr>
-        <w:t>and remote repositories.</w:t>
-      </w:r>
-      <w:r>
-        <w:rPr>
-          <w:lang w:eastAsia="zh-CN"/>
-        </w:rPr>
-        <w:t xml:space="preserve"> It can be done using </w:t>
-      </w:r>
-      <w:proofErr w:type="spellStart"/>
-      <w:r>
-        <w:rPr>
-          <w:lang w:eastAsia="zh-CN"/>
-        </w:rPr>
-        <w:t>gitall</w:t>
-      </w:r>
-      <w:proofErr w:type="spellEnd"/>
+        <w:t>$</w:t>
+      </w:r>
       <w:r>
         <w:rPr>
           <w:lang w:eastAsia="zh-CN"/>
         </w:rPr>
         <w:t xml:space="preserve"> </w:t>
       </w:r>
-      <w:r>
-        <w:rPr>
-          <w:lang w:eastAsia="zh-CN"/>
-        </w:rPr>
-        <w:t>i</w:t>
-      </w:r>
-      <w:r>
-        <w:rPr>
-          <w:lang w:eastAsia="zh-CN"/>
-        </w:rPr>
-        <w:t>n top level of SWMF</w:t>
+      <w:proofErr w:type="spellStart"/>
+      <w:r>
+        <w:rPr>
+          <w:lang w:eastAsia="zh-CN"/>
+        </w:rPr>
+        <w:t>git</w:t>
+      </w:r>
+      <w:r>
+        <w:rPr>
+          <w:lang w:eastAsia="zh-CN"/>
+        </w:rPr>
+        <w:t>all</w:t>
+      </w:r>
+      <w:proofErr w:type="spellEnd"/>
+      <w:r>
+        <w:rPr>
+          <w:lang w:eastAsia="zh-CN"/>
+        </w:rPr>
+        <w:t xml:space="preserve"> fetch origin </w:t>
+      </w:r>
+      <w:r>
+        <w:rPr>
+          <w:lang w:eastAsia="zh-CN"/>
+        </w:rPr>
+        <w:t xml:space="preserve">   </w:t>
+      </w:r>
+      <w:r>
+        <w:rPr>
+          <w:lang w:eastAsia="zh-CN"/>
+        </w:rPr>
+        <w:t xml:space="preserve">  </w:t>
+      </w:r>
+      <w:r>
+        <w:rPr>
+          <w:lang w:eastAsia="zh-CN"/>
+        </w:rPr>
+        <w:t xml:space="preserve">                                 </w:t>
+      </w:r>
+      <w:r>
+        <w:rPr>
+          <w:lang w:eastAsia="zh-CN"/>
+        </w:rPr>
+        <w:t xml:space="preserve">             </w:t>
       </w:r>
       <w:r>
         <w:rPr>
@@ -4280,13 +4225,36 @@
         </w:rPr>
         <w:t xml:space="preserve"> </w:t>
       </w:r>
-    </w:p>
-    <w:p>
-      <w:pPr>
-        <w:rPr>
-          <w:lang w:eastAsia="zh-CN"/>
-        </w:rPr>
-      </w:pPr>
+      <w:r>
+        <w:rPr>
+          <w:lang w:eastAsia="zh-CN"/>
+        </w:rPr>
+        <w:t xml:space="preserve"># </w:t>
+      </w:r>
+      <w:r>
+        <w:rPr>
+          <w:lang w:eastAsia="zh-CN"/>
+        </w:rPr>
+        <w:t xml:space="preserve">update </w:t>
+      </w:r>
+      <w:r>
+        <w:rPr>
+          <w:lang w:eastAsia="zh-CN"/>
+        </w:rPr>
+        <w:t xml:space="preserve">the </w:t>
+      </w:r>
+      <w:r>
+        <w:rPr>
+          <w:lang w:eastAsia="zh-CN"/>
+        </w:rPr>
+        <w:t>version information of the remote</w:t>
+      </w:r>
+      <w:r>
+        <w:rPr>
+          <w:lang w:eastAsia="zh-CN"/>
+        </w:rPr>
+        <w:t xml:space="preserve"> </w:t>
+      </w:r>
     </w:p>
     <w:p>
       <w:pPr>
@@ -4325,13 +4293,7 @@
         <w:rPr>
           <w:lang w:eastAsia="zh-CN"/>
         </w:rPr>
-        <w:t xml:space="preserve"> fetch origin </w:t>
-      </w:r>
-      <w:r>
-        <w:rPr>
-          <w:lang w:eastAsia="zh-CN"/>
-        </w:rPr>
-        <w:t xml:space="preserve">   </w:t>
+        <w:t xml:space="preserve"> diff origin       </w:t>
       </w:r>
       <w:r>
         <w:rPr>
@@ -4343,13 +4305,7 @@
         <w:rPr>
           <w:lang w:eastAsia="zh-CN"/>
         </w:rPr>
-        <w:t xml:space="preserve">                                 </w:t>
-      </w:r>
-      <w:r>
-        <w:rPr>
-          <w:lang w:eastAsia="zh-CN"/>
-        </w:rPr>
-        <w:t xml:space="preserve">             </w:t>
+        <w:t xml:space="preserve">    </w:t>
       </w:r>
       <w:r>
         <w:rPr>
@@ -4361,227 +4317,139 @@
         <w:rPr>
           <w:lang w:eastAsia="zh-CN"/>
         </w:rPr>
-        <w:t xml:space="preserve"># </w:t>
-      </w:r>
-      <w:r>
-        <w:rPr>
-          <w:lang w:eastAsia="zh-CN"/>
-        </w:rPr>
-        <w:t xml:space="preserve">update </w:t>
-      </w:r>
-      <w:r>
-        <w:rPr>
-          <w:lang w:eastAsia="zh-CN"/>
-        </w:rPr>
-        <w:t xml:space="preserve">the </w:t>
-      </w:r>
-      <w:r>
-        <w:rPr>
-          <w:lang w:eastAsia="zh-CN"/>
-        </w:rPr>
-        <w:t>version information of the remote</w:t>
-      </w:r>
-      <w:r>
-        <w:rPr>
-          <w:lang w:eastAsia="zh-CN"/>
+        <w:t xml:space="preserve"># compare the local </w:t>
+      </w:r>
+      <w:r>
+        <w:rPr>
+          <w:lang w:eastAsia="zh-CN"/>
+        </w:rPr>
+        <w:t xml:space="preserve">branch with </w:t>
+      </w:r>
+      <w:r>
+        <w:rPr>
+          <w:lang w:eastAsia="zh-CN"/>
+        </w:rPr>
+        <w:t>‘origin’ (</w:t>
+      </w:r>
+      <w:r>
+        <w:rPr>
+          <w:lang w:eastAsia="zh-CN"/>
+        </w:rPr>
+        <w:t>the newest version in remote)</w:t>
+      </w:r>
+    </w:p>
+    <w:p>
+      <w:pPr>
+        <w:rPr>
+          <w:lang w:eastAsia="zh-CN"/>
+        </w:rPr>
+      </w:pPr>
+      <w:r>
+        <w:rPr>
+          <w:lang w:eastAsia="zh-CN"/>
+        </w:rPr>
+        <w:t xml:space="preserve">$ git </w:t>
+      </w:r>
+      <w:proofErr w:type="spellStart"/>
+      <w:r>
+        <w:rPr>
+          <w:lang w:eastAsia="zh-CN"/>
+        </w:rPr>
+        <w:t>difftool</w:t>
+      </w:r>
+      <w:proofErr w:type="spellEnd"/>
+      <w:r>
+        <w:rPr>
+          <w:lang w:eastAsia="zh-CN"/>
+        </w:rPr>
+        <w:t xml:space="preserve"> origin </w:t>
+      </w:r>
+      <w:r>
+        <w:rPr>
+          <w:lang w:eastAsia="zh-CN"/>
+        </w:rPr>
+        <w:t xml:space="preserve">          </w:t>
+      </w:r>
+      <w:r>
+        <w:rPr>
+          <w:lang w:eastAsia="zh-CN"/>
+        </w:rPr>
+        <w:t># compare the loc</w:t>
+      </w:r>
+      <w:r>
+        <w:rPr>
+          <w:lang w:eastAsia="zh-CN"/>
+        </w:rPr>
+        <w:t xml:space="preserve">al branch with origin using the </w:t>
+      </w:r>
+      <w:proofErr w:type="spellStart"/>
+      <w:r>
+        <w:rPr>
+          <w:lang w:eastAsia="zh-CN"/>
+        </w:rPr>
+        <w:t>difftool</w:t>
+      </w:r>
+      <w:proofErr w:type="spellEnd"/>
+      <w:r>
+        <w:rPr>
+          <w:lang w:eastAsia="zh-CN"/>
+        </w:rPr>
+        <w:t xml:space="preserve"> defined above</w:t>
+      </w:r>
+    </w:p>
+    <w:p>
+      <w:pPr>
+        <w:rPr>
+          <w:lang w:eastAsia="zh-CN"/>
+        </w:rPr>
+      </w:pPr>
+    </w:p>
+    <w:p>
+      <w:pPr>
+        <w:pStyle w:val="Heading2"/>
+      </w:pPr>
+      <w:bookmarkStart w:id="36" w:name="_Toc517260586"/>
+      <w:bookmarkStart w:id="37" w:name="_Toc517271475"/>
+      <w:bookmarkStart w:id="38" w:name="_Toc517271566"/>
+      <w:bookmarkStart w:id="39" w:name="_Toc517271663"/>
+      <w:bookmarkStart w:id="40" w:name="_Toc517280061"/>
+      <w:r>
+        <w:rPr>
+          <w:lang w:eastAsia="zh-CN"/>
+        </w:rPr>
+        <w:t xml:space="preserve">Update the </w:t>
+      </w:r>
+      <w:r>
+        <w:t xml:space="preserve">git repository from the remote server (similar to </w:t>
+      </w:r>
+      <w:proofErr w:type="spellStart"/>
+      <w:r>
+        <w:rPr>
+          <w:b/>
+        </w:rPr>
+        <w:t>cvs</w:t>
+      </w:r>
+      <w:proofErr w:type="spellEnd"/>
+      <w:r>
+        <w:rPr>
+          <w:b/>
         </w:rPr>
         <w:t xml:space="preserve"> </w:t>
       </w:r>
-    </w:p>
-    <w:p>
-      <w:pPr>
-        <w:rPr>
-          <w:lang w:eastAsia="zh-CN"/>
-        </w:rPr>
-      </w:pPr>
-      <w:r>
-        <w:rPr>
-          <w:rFonts w:hint="eastAsia"/>
-          <w:lang w:eastAsia="zh-CN"/>
-        </w:rPr>
-        <w:t>$</w:t>
-      </w:r>
-      <w:r>
-        <w:rPr>
-          <w:lang w:eastAsia="zh-CN"/>
-        </w:rPr>
-        <w:t xml:space="preserve"> </w:t>
-      </w:r>
-      <w:proofErr w:type="spellStart"/>
-      <w:r>
-        <w:rPr>
-          <w:lang w:eastAsia="zh-CN"/>
-        </w:rPr>
-        <w:t>git</w:t>
-      </w:r>
-      <w:r>
-        <w:rPr>
-          <w:lang w:eastAsia="zh-CN"/>
-        </w:rPr>
-        <w:t>all</w:t>
-      </w:r>
-      <w:proofErr w:type="spellEnd"/>
-      <w:r>
-        <w:rPr>
-          <w:lang w:eastAsia="zh-CN"/>
-        </w:rPr>
-        <w:t xml:space="preserve"> diff origin       </w:t>
-      </w:r>
-      <w:r>
-        <w:rPr>
-          <w:lang w:eastAsia="zh-CN"/>
-        </w:rPr>
-        <w:t xml:space="preserve">  </w:t>
-      </w:r>
-      <w:r>
-        <w:rPr>
-          <w:lang w:eastAsia="zh-CN"/>
-        </w:rPr>
-        <w:t xml:space="preserve">    </w:t>
-      </w:r>
-      <w:r>
-        <w:rPr>
-          <w:lang w:eastAsia="zh-CN"/>
-        </w:rPr>
-        <w:t xml:space="preserve"> </w:t>
-      </w:r>
-      <w:r>
-        <w:rPr>
-          <w:lang w:eastAsia="zh-CN"/>
-        </w:rPr>
-        <w:t xml:space="preserve"># compare the local </w:t>
-      </w:r>
-      <w:r>
-        <w:rPr>
-          <w:lang w:eastAsia="zh-CN"/>
-        </w:rPr>
-        <w:t xml:space="preserve">branch with </w:t>
-      </w:r>
-      <w:r>
-        <w:rPr>
-          <w:lang w:eastAsia="zh-CN"/>
-        </w:rPr>
-        <w:t>‘origin’ (</w:t>
-      </w:r>
-      <w:r>
-        <w:rPr>
-          <w:lang w:eastAsia="zh-CN"/>
-        </w:rPr>
-        <w:t>the newest version in remote)</w:t>
-      </w:r>
-    </w:p>
-    <w:p>
-      <w:pPr>
-        <w:rPr>
-          <w:lang w:eastAsia="zh-CN"/>
-        </w:rPr>
-      </w:pPr>
-      <w:r>
-        <w:rPr>
-          <w:lang w:eastAsia="zh-CN"/>
-        </w:rPr>
-        <w:t xml:space="preserve">$ git </w:t>
-      </w:r>
-      <w:proofErr w:type="spellStart"/>
-      <w:r>
-        <w:rPr>
-          <w:lang w:eastAsia="zh-CN"/>
-        </w:rPr>
-        <w:t>difftool</w:t>
-      </w:r>
-      <w:proofErr w:type="spellEnd"/>
-      <w:r>
-        <w:rPr>
-          <w:lang w:eastAsia="zh-CN"/>
-        </w:rPr>
-        <w:t xml:space="preserve"> origin </w:t>
-      </w:r>
-      <w:r>
-        <w:rPr>
-          <w:lang w:eastAsia="zh-CN"/>
-        </w:rPr>
-        <w:t xml:space="preserve">          </w:t>
-      </w:r>
-      <w:r>
-        <w:rPr>
-          <w:lang w:eastAsia="zh-CN"/>
-        </w:rPr>
-        <w:t># compare the loc</w:t>
-      </w:r>
-      <w:r>
-        <w:rPr>
-          <w:lang w:eastAsia="zh-CN"/>
-        </w:rPr>
-        <w:t xml:space="preserve">al branch with origin using the </w:t>
-      </w:r>
-      <w:proofErr w:type="spellStart"/>
-      <w:r>
-        <w:rPr>
-          <w:lang w:eastAsia="zh-CN"/>
-        </w:rPr>
-        <w:t>difftool</w:t>
-      </w:r>
-      <w:proofErr w:type="spellEnd"/>
-      <w:r>
-        <w:rPr>
-          <w:lang w:eastAsia="zh-CN"/>
-        </w:rPr>
-        <w:t xml:space="preserve"> defined above</w:t>
-      </w:r>
-    </w:p>
-    <w:p>
-      <w:pPr>
-        <w:rPr>
-          <w:lang w:eastAsia="zh-CN"/>
-        </w:rPr>
-      </w:pPr>
-    </w:p>
-    <w:p>
-      <w:pPr>
-        <w:pStyle w:val="Heading2"/>
-      </w:pPr>
-      <w:bookmarkStart w:id="35" w:name="_Toc517260586"/>
-      <w:bookmarkStart w:id="36" w:name="_Toc517271475"/>
-      <w:bookmarkStart w:id="37" w:name="_Toc517271566"/>
-      <w:bookmarkStart w:id="38" w:name="_Toc517271663"/>
-      <w:bookmarkStart w:id="39" w:name="_Toc517280061"/>
-      <w:r>
-        <w:rPr>
-          <w:lang w:eastAsia="zh-CN"/>
-        </w:rPr>
-        <w:t xml:space="preserve">Update the </w:t>
-      </w:r>
-      <w:r>
-        <w:t xml:space="preserve">git repository from the remote server (similar to </w:t>
-      </w:r>
-      <w:proofErr w:type="spellStart"/>
       <w:r>
         <w:rPr>
           <w:b/>
         </w:rPr>
-        <w:t>cvs</w:t>
-      </w:r>
-      <w:proofErr w:type="spellEnd"/>
-      <w:r>
-        <w:rPr>
-          <w:b/>
-        </w:rPr>
-        <w:t xml:space="preserve"> </w:t>
-      </w:r>
-      <w:r>
-        <w:rPr>
-          <w:b/>
-        </w:rPr>
         <w:t>update</w:t>
       </w:r>
       <w:r>
         <w:t>)</w:t>
       </w:r>
-      <w:bookmarkEnd w:id="35"/>
       <w:bookmarkEnd w:id="36"/>
       <w:bookmarkEnd w:id="37"/>
       <w:bookmarkEnd w:id="38"/>
       <w:bookmarkEnd w:id="39"/>
+      <w:bookmarkEnd w:id="40"/>
     </w:p>
     <w:p>
       <w:pPr>
@@ -4837,22 +4705,22 @@
       <w:pPr>
         <w:pStyle w:val="Heading1"/>
       </w:pPr>
-      <w:bookmarkStart w:id="40" w:name="_Toc517260594"/>
-      <w:bookmarkStart w:id="41" w:name="_Toc517271477"/>
-      <w:bookmarkStart w:id="42" w:name="_Toc517271568"/>
-      <w:bookmarkStart w:id="43" w:name="_Toc517271665"/>
-      <w:bookmarkStart w:id="44" w:name="_Toc517280062"/>
+      <w:bookmarkStart w:id="41" w:name="_Toc517260594"/>
+      <w:bookmarkStart w:id="42" w:name="_Toc517271477"/>
+      <w:bookmarkStart w:id="43" w:name="_Toc517271568"/>
+      <w:bookmarkStart w:id="44" w:name="_Toc517271665"/>
+      <w:bookmarkStart w:id="45" w:name="_Toc517280062"/>
       <w:r>
         <w:t>Working with the SWMF</w:t>
       </w:r>
-      <w:bookmarkEnd w:id="40"/>
+      <w:bookmarkEnd w:id="41"/>
       <w:r>
         <w:t xml:space="preserve"> in Git</w:t>
       </w:r>
-      <w:bookmarkEnd w:id="41"/>
       <w:bookmarkEnd w:id="42"/>
       <w:bookmarkEnd w:id="43"/>
       <w:bookmarkEnd w:id="44"/>
+      <w:bookmarkEnd w:id="45"/>
     </w:p>
     <w:p>
       <w:pPr>
@@ -4863,17 +4731,17 @@
       <w:pPr>
         <w:pStyle w:val="Heading2"/>
       </w:pPr>
-      <w:bookmarkStart w:id="45" w:name="_Toc517271478"/>
-      <w:bookmarkStart w:id="46" w:name="_Toc517271569"/>
-      <w:bookmarkStart w:id="47" w:name="_Toc517271666"/>
-      <w:bookmarkStart w:id="48" w:name="_Toc517280063"/>
+      <w:bookmarkStart w:id="46" w:name="_Toc517271478"/>
+      <w:bookmarkStart w:id="47" w:name="_Toc517271569"/>
+      <w:bookmarkStart w:id="48" w:name="_Toc517271666"/>
+      <w:bookmarkStart w:id="49" w:name="_Toc517280063"/>
       <w:r>
         <w:t>Working with the entire SWMF</w:t>
       </w:r>
-      <w:bookmarkEnd w:id="45"/>
       <w:bookmarkEnd w:id="46"/>
       <w:bookmarkEnd w:id="47"/>
       <w:bookmarkEnd w:id="48"/>
+      <w:bookmarkEnd w:id="49"/>
     </w:p>
     <w:p/>
     <w:p>
@@ -5069,21 +4937,7 @@
         <w:rPr>
           <w:lang w:eastAsia="zh-CN"/>
         </w:rPr>
-        <w:t>onfig.pl -install=</w:t>
-      </w:r>
-      <w:proofErr w:type="gramStart"/>
-      <w:r>
-        <w:rPr>
-          <w:lang w:eastAsia="zh-CN"/>
-        </w:rPr>
-        <w:t>BATSRUS,PWOM</w:t>
-      </w:r>
-      <w:proofErr w:type="gramEnd"/>
-      <w:r>
-        <w:rPr>
-          <w:lang w:eastAsia="zh-CN"/>
-        </w:rPr>
-        <w:t xml:space="preserve">  </w:t>
+        <w:t xml:space="preserve">onfig.pl -install=BATSRUS,PWOM  </w:t>
       </w:r>
       <w:r>
         <w:rPr>
@@ -5097,52 +4951,52 @@
         <w:jc w:val="both"/>
       </w:pPr>
       <w:r>
+        <w:t>$ ./Config.pl -install=AMPS                     # reinstall SWMF, clone AMPS if necessary</w:t>
+      </w:r>
+    </w:p>
+    <w:p>
+      <w:pPr>
+        <w:jc w:val="both"/>
+      </w:pPr>
+    </w:p>
+    <w:p>
+      <w:pPr>
+        <w:jc w:val="both"/>
+        <w:rPr>
+          <w:i/>
+        </w:rPr>
+      </w:pPr>
+      <w:r>
+        <w:rPr>
+          <w:i/>
+        </w:rPr>
+        <w:t xml:space="preserve">Note that models that are already present will not be cloned again during reinstallation. </w:t>
+      </w:r>
+    </w:p>
+    <w:p>
+      <w:pPr>
+        <w:jc w:val="both"/>
+      </w:pPr>
+    </w:p>
+    <w:p>
+      <w:pPr>
+        <w:pStyle w:val="Heading2"/>
+        <w:jc w:val="both"/>
+      </w:pPr>
+      <w:bookmarkStart w:id="50" w:name="_Toc517260595"/>
+      <w:bookmarkStart w:id="51" w:name="_Toc517271479"/>
+      <w:bookmarkStart w:id="52" w:name="_Toc517271570"/>
+      <w:bookmarkStart w:id="53" w:name="_Toc517271667"/>
+      <w:bookmarkStart w:id="54" w:name="_Toc517280064"/>
+      <w:r>
         <w:lastRenderedPageBreak/>
-        <w:t>$ ./Config.pl -install=AMPS                     # reinstall SWMF, clone AMPS if necessary</w:t>
-      </w:r>
-    </w:p>
-    <w:p>
-      <w:pPr>
-        <w:jc w:val="both"/>
-      </w:pPr>
-    </w:p>
-    <w:p>
-      <w:pPr>
-        <w:jc w:val="both"/>
-        <w:rPr>
-          <w:i/>
-        </w:rPr>
-      </w:pPr>
-      <w:r>
-        <w:rPr>
-          <w:i/>
-        </w:rPr>
-        <w:t xml:space="preserve">Note that models that are already present will not be cloned again during reinstallation. </w:t>
-      </w:r>
-    </w:p>
-    <w:p>
-      <w:pPr>
-        <w:jc w:val="both"/>
-      </w:pPr>
-    </w:p>
-    <w:p>
-      <w:pPr>
-        <w:pStyle w:val="Heading2"/>
-        <w:jc w:val="both"/>
-      </w:pPr>
-      <w:bookmarkStart w:id="49" w:name="_Toc517260595"/>
-      <w:bookmarkStart w:id="50" w:name="_Toc517271479"/>
-      <w:bookmarkStart w:id="51" w:name="_Toc517271570"/>
-      <w:bookmarkStart w:id="52" w:name="_Toc517271667"/>
-      <w:bookmarkStart w:id="53" w:name="_Toc517280064"/>
-      <w:r>
         <w:t>Working with stand-alone models (BATSRUS, GITM2, PWOM …)</w:t>
       </w:r>
-      <w:bookmarkEnd w:id="49"/>
       <w:bookmarkEnd w:id="50"/>
       <w:bookmarkEnd w:id="51"/>
       <w:bookmarkEnd w:id="52"/>
       <w:bookmarkEnd w:id="53"/>
+      <w:bookmarkEnd w:id="54"/>
     </w:p>
     <w:p>
       <w:pPr>
@@ -5265,11 +5119,11 @@
         <w:pStyle w:val="Heading2"/>
         <w:jc w:val="both"/>
       </w:pPr>
-      <w:bookmarkStart w:id="54" w:name="_Toc517260593"/>
-      <w:bookmarkStart w:id="55" w:name="_Toc517271480"/>
-      <w:bookmarkStart w:id="56" w:name="_Toc517271571"/>
-      <w:bookmarkStart w:id="57" w:name="_Toc517271668"/>
-      <w:bookmarkStart w:id="58" w:name="_Toc517280065"/>
+      <w:bookmarkStart w:id="55" w:name="_Toc517260593"/>
+      <w:bookmarkStart w:id="56" w:name="_Toc517271480"/>
+      <w:bookmarkStart w:id="57" w:name="_Toc517271571"/>
+      <w:bookmarkStart w:id="58" w:name="_Toc517271668"/>
+      <w:bookmarkStart w:id="59" w:name="_Toc517280065"/>
       <w:r>
         <w:t xml:space="preserve">Using </w:t>
       </w:r>
@@ -5285,11 +5139,11 @@
       <w:r>
         <w:t>CRASH_data</w:t>
       </w:r>
-      <w:bookmarkEnd w:id="54"/>
       <w:bookmarkEnd w:id="55"/>
       <w:bookmarkEnd w:id="56"/>
       <w:bookmarkEnd w:id="57"/>
       <w:bookmarkEnd w:id="58"/>
+      <w:bookmarkEnd w:id="59"/>
       <w:proofErr w:type="spellEnd"/>
     </w:p>
     <w:p>
@@ -5474,15 +5328,15 @@
       <w:pPr>
         <w:pStyle w:val="Heading1"/>
       </w:pPr>
-      <w:bookmarkStart w:id="59" w:name="_Toc517260587"/>
-      <w:bookmarkStart w:id="60" w:name="_Toc517271481"/>
-      <w:bookmarkStart w:id="61" w:name="_Toc517271572"/>
-      <w:bookmarkStart w:id="62" w:name="_Toc517271669"/>
-      <w:bookmarkStart w:id="63" w:name="_Toc517280066"/>
+      <w:bookmarkStart w:id="60" w:name="_Toc517260587"/>
+      <w:bookmarkStart w:id="61" w:name="_Toc517271481"/>
+      <w:bookmarkStart w:id="62" w:name="_Toc517271572"/>
+      <w:bookmarkStart w:id="63" w:name="_Toc517271669"/>
+      <w:bookmarkStart w:id="64" w:name="_Toc517280066"/>
       <w:r>
         <w:t>Git Commands and Tools</w:t>
       </w:r>
-      <w:bookmarkEnd w:id="59"/>
+      <w:bookmarkEnd w:id="60"/>
       <w:r>
         <w:t xml:space="preserve"> </w:t>
       </w:r>
@@ -5492,10 +5346,10 @@
       <w:r>
         <w:t xml:space="preserve"> Developers</w:t>
       </w:r>
-      <w:bookmarkEnd w:id="60"/>
       <w:bookmarkEnd w:id="61"/>
       <w:bookmarkEnd w:id="62"/>
       <w:bookmarkEnd w:id="63"/>
+      <w:bookmarkEnd w:id="64"/>
     </w:p>
     <w:p>
       <w:pPr>
@@ -5512,19 +5366,19 @@
       <w:pPr>
         <w:pStyle w:val="Heading2"/>
       </w:pPr>
-      <w:bookmarkStart w:id="64" w:name="_Toc517260588"/>
-      <w:bookmarkStart w:id="65" w:name="_Toc517271482"/>
-      <w:bookmarkStart w:id="66" w:name="_Toc517271573"/>
-      <w:bookmarkStart w:id="67" w:name="_Toc517271670"/>
-      <w:bookmarkStart w:id="68" w:name="_Toc517280067"/>
+      <w:bookmarkStart w:id="65" w:name="_Toc517260588"/>
+      <w:bookmarkStart w:id="66" w:name="_Toc517271482"/>
+      <w:bookmarkStart w:id="67" w:name="_Toc517271573"/>
+      <w:bookmarkStart w:id="68" w:name="_Toc517271670"/>
+      <w:bookmarkStart w:id="69" w:name="_Toc517280067"/>
       <w:r>
         <w:t>Settings for line endings</w:t>
       </w:r>
-      <w:bookmarkEnd w:id="64"/>
       <w:bookmarkEnd w:id="65"/>
       <w:bookmarkEnd w:id="66"/>
       <w:bookmarkEnd w:id="67"/>
       <w:bookmarkEnd w:id="68"/>
+      <w:bookmarkEnd w:id="69"/>
     </w:p>
     <w:p/>
     <w:p>
@@ -5547,12 +5401,10 @@
         <w:t xml:space="preserve">$ git config --global </w:t>
       </w:r>
       <w:proofErr w:type="spellStart"/>
-      <w:proofErr w:type="gramStart"/>
       <w:r>
         <w:t>core.autocrlf</w:t>
       </w:r>
       <w:proofErr w:type="spellEnd"/>
-      <w:proofErr w:type="gramEnd"/>
       <w:r>
         <w:t xml:space="preserve"> </w:t>
       </w:r>
@@ -5562,13 +5414,12 @@
       <w:pPr>
         <w:pStyle w:val="Heading2"/>
       </w:pPr>
-      <w:bookmarkStart w:id="69" w:name="_Toc517260589"/>
-      <w:bookmarkStart w:id="70" w:name="_Toc517271483"/>
-      <w:bookmarkStart w:id="71" w:name="_Toc517271574"/>
-      <w:bookmarkStart w:id="72" w:name="_Toc517271671"/>
-      <w:bookmarkStart w:id="73" w:name="_Toc517280068"/>
-      <w:r>
-        <w:lastRenderedPageBreak/>
+      <w:bookmarkStart w:id="70" w:name="_Toc517260589"/>
+      <w:bookmarkStart w:id="71" w:name="_Toc517271483"/>
+      <w:bookmarkStart w:id="72" w:name="_Toc517271574"/>
+      <w:bookmarkStart w:id="73" w:name="_Toc517271671"/>
+      <w:bookmarkStart w:id="74" w:name="_Toc517280068"/>
+      <w:r>
         <w:t xml:space="preserve">Make changes to local repository (similar </w:t>
       </w:r>
       <w:r>
@@ -5594,11 +5445,11 @@
       <w:r>
         <w:t>)</w:t>
       </w:r>
-      <w:bookmarkEnd w:id="69"/>
       <w:bookmarkEnd w:id="70"/>
       <w:bookmarkEnd w:id="71"/>
       <w:bookmarkEnd w:id="72"/>
       <w:bookmarkEnd w:id="73"/>
+      <w:bookmarkEnd w:id="74"/>
     </w:p>
     <w:p>
       <w:pPr>
@@ -5750,9 +5601,9 @@
       <w:pPr>
         <w:pStyle w:val="Heading2"/>
       </w:pPr>
-      <w:bookmarkStart w:id="74" w:name="_Toc517271575"/>
-      <w:bookmarkStart w:id="75" w:name="_Toc517271672"/>
-      <w:bookmarkStart w:id="76" w:name="_Toc517280069"/>
+      <w:bookmarkStart w:id="75" w:name="_Toc517271575"/>
+      <w:bookmarkStart w:id="76" w:name="_Toc517271672"/>
+      <w:bookmarkStart w:id="77" w:name="_Toc517280069"/>
       <w:r>
         <w:t>Un</w:t>
       </w:r>
@@ -5762,9 +5613,9 @@
       <w:r>
         <w:t xml:space="preserve"> changes to local repository</w:t>
       </w:r>
-      <w:bookmarkEnd w:id="74"/>
       <w:bookmarkEnd w:id="75"/>
       <w:bookmarkEnd w:id="76"/>
+      <w:bookmarkEnd w:id="77"/>
     </w:p>
     <w:p>
       <w:pPr>
@@ -5802,15 +5653,7 @@
         <w:t xml:space="preserve"> </w:t>
       </w:r>
       <w:r>
-        <w:t xml:space="preserve">(no git </w:t>
-      </w:r>
-      <w:proofErr w:type="gramStart"/>
-      <w:r>
-        <w:t>add</w:t>
-      </w:r>
-      <w:proofErr w:type="gramEnd"/>
-      <w:r>
-        <w:t xml:space="preserve"> or git commit has been done)</w:t>
+        <w:t>(no git add or git commit has been done)</w:t>
       </w:r>
     </w:p>
     <w:p>
@@ -5834,18 +5677,10 @@
         <w:jc w:val="both"/>
       </w:pPr>
       <w:r>
-        <w:t xml:space="preserve">$ git </w:t>
-      </w:r>
-      <w:proofErr w:type="gramStart"/>
-      <w:r>
-        <w:t>che</w:t>
-      </w:r>
-      <w:r>
-        <w:t>ckout .</w:t>
-      </w:r>
-      <w:proofErr w:type="gramEnd"/>
-      <w:r>
-        <w:t xml:space="preserve">                     # un</w:t>
+        <w:t>$ git che</w:t>
+      </w:r>
+      <w:r>
+        <w:t>ckout .                     # un</w:t>
       </w:r>
       <w:r>
         <w:t>do all changes</w:t>
@@ -5927,18 +5762,10 @@
         <w:jc w:val="both"/>
       </w:pPr>
       <w:r>
-        <w:t xml:space="preserve">$ git </w:t>
-      </w:r>
-      <w:proofErr w:type="gramStart"/>
-      <w:r>
-        <w:t>ch</w:t>
-      </w:r>
-      <w:r>
-        <w:t>eckout .</w:t>
-      </w:r>
-      <w:proofErr w:type="gramEnd"/>
-      <w:r>
-        <w:t xml:space="preserve">                    # un</w:t>
+        <w:t>$ git ch</w:t>
+      </w:r>
+      <w:r>
+        <w:t>eckout .                    # un</w:t>
       </w:r>
       <w:r>
         <w:t>do all changes</w:t>
@@ -5987,18 +5814,10 @@
         <w:jc w:val="both"/>
       </w:pPr>
       <w:r>
-        <w:t xml:space="preserve">$ git </w:t>
-      </w:r>
-      <w:proofErr w:type="gramStart"/>
-      <w:r>
-        <w:t>ch</w:t>
-      </w:r>
-      <w:r>
-        <w:t>eckout .</w:t>
-      </w:r>
-      <w:proofErr w:type="gramEnd"/>
-      <w:r>
-        <w:t xml:space="preserve">                    # un</w:t>
+        <w:t>$ git ch</w:t>
+      </w:r>
+      <w:r>
+        <w:t>eckout .                    # un</w:t>
       </w:r>
       <w:r>
         <w:t>do all changes</w:t>
@@ -6149,11 +5968,11 @@
       <w:pPr>
         <w:pStyle w:val="Heading2"/>
       </w:pPr>
-      <w:bookmarkStart w:id="77" w:name="_Toc517260590"/>
-      <w:bookmarkStart w:id="78" w:name="_Toc517271484"/>
-      <w:bookmarkStart w:id="79" w:name="_Toc517271576"/>
-      <w:bookmarkStart w:id="80" w:name="_Toc517271673"/>
-      <w:bookmarkStart w:id="81" w:name="_Toc517280070"/>
+      <w:bookmarkStart w:id="78" w:name="_Toc517260590"/>
+      <w:bookmarkStart w:id="79" w:name="_Toc517271484"/>
+      <w:bookmarkStart w:id="80" w:name="_Toc517271576"/>
+      <w:bookmarkStart w:id="81" w:name="_Toc517271673"/>
+      <w:bookmarkStart w:id="82" w:name="_Toc517280070"/>
       <w:r>
         <w:t xml:space="preserve">Check the status of the present git repository (similar to </w:t>
       </w:r>
@@ -6174,11 +5993,11 @@
       <w:r>
         <w:t>)</w:t>
       </w:r>
-      <w:bookmarkEnd w:id="77"/>
       <w:bookmarkEnd w:id="78"/>
       <w:bookmarkEnd w:id="79"/>
       <w:bookmarkEnd w:id="80"/>
       <w:bookmarkEnd w:id="81"/>
+      <w:bookmarkEnd w:id="82"/>
     </w:p>
     <w:p>
       <w:pPr>
@@ -6455,19 +6274,19 @@
       <w:pPr>
         <w:pStyle w:val="Heading2"/>
       </w:pPr>
-      <w:bookmarkStart w:id="82" w:name="_Toc517260591"/>
-      <w:bookmarkStart w:id="83" w:name="_Toc517271485"/>
-      <w:bookmarkStart w:id="84" w:name="_Toc517271577"/>
-      <w:bookmarkStart w:id="85" w:name="_Toc517271674"/>
-      <w:bookmarkStart w:id="86" w:name="_Toc517280071"/>
+      <w:bookmarkStart w:id="83" w:name="_Toc517260591"/>
+      <w:bookmarkStart w:id="84" w:name="_Toc517271485"/>
+      <w:bookmarkStart w:id="85" w:name="_Toc517271577"/>
+      <w:bookmarkStart w:id="86" w:name="_Toc517271674"/>
+      <w:bookmarkStart w:id="87" w:name="_Toc517280071"/>
       <w:r>
         <w:t>Push changes to remote repository</w:t>
       </w:r>
-      <w:bookmarkEnd w:id="82"/>
       <w:bookmarkEnd w:id="83"/>
       <w:bookmarkEnd w:id="84"/>
       <w:bookmarkEnd w:id="85"/>
       <w:bookmarkEnd w:id="86"/>
+      <w:bookmarkEnd w:id="87"/>
     </w:p>
     <w:p>
       <w:pPr>
@@ -6564,9 +6383,9 @@
       <w:pPr>
         <w:pStyle w:val="Heading2"/>
       </w:pPr>
-      <w:bookmarkStart w:id="87" w:name="_Toc517271578"/>
-      <w:bookmarkStart w:id="88" w:name="_Toc517271675"/>
-      <w:bookmarkStart w:id="89" w:name="_Toc517280072"/>
+      <w:bookmarkStart w:id="88" w:name="_Toc517271578"/>
+      <w:bookmarkStart w:id="89" w:name="_Toc517271675"/>
+      <w:bookmarkStart w:id="90" w:name="_Toc517280072"/>
       <w:r>
         <w:t>Get a</w:t>
       </w:r>
@@ -6576,9 +6395,9 @@
       <w:r>
         <w:t xml:space="preserve"> version of a git repository</w:t>
       </w:r>
-      <w:bookmarkEnd w:id="87"/>
       <w:bookmarkEnd w:id="88"/>
       <w:bookmarkEnd w:id="89"/>
+      <w:bookmarkEnd w:id="90"/>
     </w:p>
     <w:p>
       <w:pPr>
@@ -6648,13 +6467,20 @@
         <w:rPr>
           <w:color w:val="000000" w:themeColor="text1"/>
         </w:rPr>
-        <w:t xml:space="preserve">lone the SWMF with full history. The default installation is without history (to save download time and disk space). To get full history, use </w:t>
-      </w:r>
-      <w:proofErr w:type="spellStart"/>
+        <w:t xml:space="preserve">lone the SWMF with full history. The default installation is without history </w:t>
+      </w:r>
       <w:r>
         <w:rPr>
           <w:color w:val="000000" w:themeColor="text1"/>
         </w:rPr>
+        <w:lastRenderedPageBreak/>
+        <w:t xml:space="preserve">(to save download time and disk space). To get full history, use </w:t>
+      </w:r>
+      <w:proofErr w:type="spellStart"/>
+      <w:r>
+        <w:rPr>
+          <w:color w:val="000000" w:themeColor="text1"/>
+        </w:rPr>
         <w:t>gitclone</w:t>
       </w:r>
       <w:proofErr w:type="spellEnd"/>
@@ -6770,8 +6596,6 @@
         </w:rPr>
         <w:t>./</w:t>
       </w:r>
-      <w:bookmarkStart w:id="90" w:name="_GoBack"/>
-      <w:bookmarkEnd w:id="90"/>
       <w:r>
         <w:rPr>
           <w:color w:val="000000" w:themeColor="text1"/>
@@ -6794,13 +6618,7 @@
         <w:rPr>
           <w:color w:val="000000" w:themeColor="text1"/>
         </w:rPr>
-        <w:t>date=</w:t>
-      </w:r>
-      <w:r>
-        <w:rPr>
-          <w:color w:val="000000" w:themeColor="text1"/>
-        </w:rPr>
-        <w:t>"2018-06-19 19</w:t>
+        <w:t>date="2018-06-19 19</w:t>
       </w:r>
       <w:r>
         <w:rPr>

</xml_diff>

<commit_message>
Described how to add the 's' permission to a git repository files.
Former-commit-id: 9ec6fd28f67b532b8c801ee6fb67d6b01eb31779
</commit_message>
<xml_diff>
--- a/doc/Git_instructions.docx
+++ b/doc/Git_instructions.docx
@@ -45,7 +45,7 @@
       <w:r>
         <w:fldChar w:fldCharType="separate"/>
       </w:r>
-      <w:hyperlink w:anchor="_Toc517280054" w:history="1">
+      <w:hyperlink w:anchor="_Toc29899795" w:history="1">
         <w:r>
           <w:rPr>
             <w:rStyle w:val="Hyperlink"/>
@@ -92,7 +92,7 @@
             <w:noProof/>
             <w:webHidden/>
           </w:rPr>
-          <w:instrText xml:space="preserve"> PAGEREF _Toc517280054 \h </w:instrText>
+          <w:instrText xml:space="preserve"> PAGEREF _Toc29899795 \h </w:instrText>
         </w:r>
         <w:r>
           <w:rPr>
@@ -112,7 +112,7 @@
             <w:noProof/>
             <w:webHidden/>
           </w:rPr>
-          <w:t>1</w:t>
+          <w:t>2</w:t>
         </w:r>
         <w:r>
           <w:rPr>
@@ -139,7 +139,7 @@
           <w:lang w:eastAsia="zh-CN"/>
         </w:rPr>
       </w:pPr>
-      <w:hyperlink w:anchor="_Toc517280055" w:history="1">
+      <w:hyperlink w:anchor="_Toc29899796" w:history="1">
         <w:r>
           <w:rPr>
             <w:rStyle w:val="Hyperlink"/>
@@ -192,7 +192,7 @@
             <w:noProof/>
             <w:webHidden/>
           </w:rPr>
-          <w:instrText xml:space="preserve"> PAGEREF _Toc517280055 \h </w:instrText>
+          <w:instrText xml:space="preserve"> PAGEREF _Toc29899796 \h </w:instrText>
         </w:r>
         <w:r>
           <w:rPr>
@@ -241,7 +241,7 @@
           <w:lang w:eastAsia="zh-CN"/>
         </w:rPr>
       </w:pPr>
-      <w:hyperlink w:anchor="_Toc517280056" w:history="1">
+      <w:hyperlink w:anchor="_Toc29899797" w:history="1">
         <w:r>
           <w:rPr>
             <w:rStyle w:val="Hyperlink"/>
@@ -288,7 +288,7 @@
             <w:noProof/>
             <w:webHidden/>
           </w:rPr>
-          <w:instrText xml:space="preserve"> PAGEREF _Toc517280056 \h </w:instrText>
+          <w:instrText xml:space="preserve"> PAGEREF _Toc29899797 \h </w:instrText>
         </w:r>
         <w:r>
           <w:rPr>
@@ -337,7 +337,7 @@
           <w:lang w:eastAsia="zh-CN"/>
         </w:rPr>
       </w:pPr>
-      <w:hyperlink w:anchor="_Toc517280057" w:history="1">
+      <w:hyperlink w:anchor="_Toc29899798" w:history="1">
         <w:r>
           <w:rPr>
             <w:rStyle w:val="Hyperlink"/>
@@ -384,7 +384,7 @@
             <w:noProof/>
             <w:webHidden/>
           </w:rPr>
-          <w:instrText xml:space="preserve"> PAGEREF _Toc517280057 \h </w:instrText>
+          <w:instrText xml:space="preserve"> PAGEREF _Toc29899798 \h </w:instrText>
         </w:r>
         <w:r>
           <w:rPr>
@@ -431,7 +431,7 @@
           <w:lang w:eastAsia="zh-CN"/>
         </w:rPr>
       </w:pPr>
-      <w:hyperlink w:anchor="_Toc517280058" w:history="1">
+      <w:hyperlink w:anchor="_Toc29899799" w:history="1">
         <w:r>
           <w:rPr>
             <w:rStyle w:val="Hyperlink"/>
@@ -491,7 +491,7 @@
             <w:noProof/>
             <w:webHidden/>
           </w:rPr>
-          <w:instrText xml:space="preserve"> PAGEREF _Toc517280058 \h </w:instrText>
+          <w:instrText xml:space="preserve"> PAGEREF _Toc29899799 \h </w:instrText>
         </w:r>
         <w:r>
           <w:rPr>
@@ -538,7 +538,7 @@
           <w:lang w:eastAsia="zh-CN"/>
         </w:rPr>
       </w:pPr>
-      <w:hyperlink w:anchor="_Toc517280059" w:history="1">
+      <w:hyperlink w:anchor="_Toc29899800" w:history="1">
         <w:r>
           <w:rPr>
             <w:rStyle w:val="Hyperlink"/>
@@ -583,7 +583,7 @@
             <w:noProof/>
             <w:webHidden/>
           </w:rPr>
-          <w:instrText xml:space="preserve"> PAGEREF _Toc517280059 \h </w:instrText>
+          <w:instrText xml:space="preserve"> PAGEREF _Toc29899800 \h </w:instrText>
         </w:r>
         <w:r>
           <w:rPr>
@@ -630,7 +630,7 @@
           <w:lang w:eastAsia="zh-CN"/>
         </w:rPr>
       </w:pPr>
-      <w:hyperlink w:anchor="_Toc517280060" w:history="1">
+      <w:hyperlink w:anchor="_Toc29899801" w:history="1">
         <w:r>
           <w:rPr>
             <w:rStyle w:val="Hyperlink"/>
@@ -698,7 +698,7 @@
             <w:noProof/>
             <w:webHidden/>
           </w:rPr>
-          <w:instrText xml:space="preserve"> PAGEREF _Toc517280060 \h </w:instrText>
+          <w:instrText xml:space="preserve"> PAGEREF _Toc29899801 \h </w:instrText>
         </w:r>
         <w:r>
           <w:rPr>
@@ -745,7 +745,7 @@
           <w:lang w:eastAsia="zh-CN"/>
         </w:rPr>
       </w:pPr>
-      <w:hyperlink w:anchor="_Toc517280061" w:history="1">
+      <w:hyperlink w:anchor="_Toc29899802" w:history="1">
         <w:r>
           <w:rPr>
             <w:rStyle w:val="Hyperlink"/>
@@ -813,7 +813,7 @@
             <w:noProof/>
             <w:webHidden/>
           </w:rPr>
-          <w:instrText xml:space="preserve"> PAGEREF _Toc517280061 \h </w:instrText>
+          <w:instrText xml:space="preserve"> PAGEREF _Toc29899802 \h </w:instrText>
         </w:r>
         <w:r>
           <w:rPr>
@@ -862,7 +862,7 @@
           <w:lang w:eastAsia="zh-CN"/>
         </w:rPr>
       </w:pPr>
-      <w:hyperlink w:anchor="_Toc517280062" w:history="1">
+      <w:hyperlink w:anchor="_Toc29899803" w:history="1">
         <w:r>
           <w:rPr>
             <w:rStyle w:val="Hyperlink"/>
@@ -909,7 +909,7 @@
             <w:noProof/>
             <w:webHidden/>
           </w:rPr>
-          <w:instrText xml:space="preserve"> PAGEREF _Toc517280062 \h </w:instrText>
+          <w:instrText xml:space="preserve"> PAGEREF _Toc29899803 \h </w:instrText>
         </w:r>
         <w:r>
           <w:rPr>
@@ -956,7 +956,7 @@
           <w:lang w:eastAsia="zh-CN"/>
         </w:rPr>
       </w:pPr>
-      <w:hyperlink w:anchor="_Toc517280063" w:history="1">
+      <w:hyperlink w:anchor="_Toc29899804" w:history="1">
         <w:r>
           <w:rPr>
             <w:rStyle w:val="Hyperlink"/>
@@ -1001,7 +1001,7 @@
             <w:noProof/>
             <w:webHidden/>
           </w:rPr>
-          <w:instrText xml:space="preserve"> PAGEREF _Toc517280063 \h </w:instrText>
+          <w:instrText xml:space="preserve"> PAGEREF _Toc29899804 \h </w:instrText>
         </w:r>
         <w:r>
           <w:rPr>
@@ -1048,7 +1048,7 @@
           <w:lang w:eastAsia="zh-CN"/>
         </w:rPr>
       </w:pPr>
-      <w:hyperlink w:anchor="_Toc517280064" w:history="1">
+      <w:hyperlink w:anchor="_Toc29899805" w:history="1">
         <w:r>
           <w:rPr>
             <w:rStyle w:val="Hyperlink"/>
@@ -1093,7 +1093,7 @@
             <w:noProof/>
             <w:webHidden/>
           </w:rPr>
-          <w:instrText xml:space="preserve"> PAGEREF _Toc517280064 \h </w:instrText>
+          <w:instrText xml:space="preserve"> PAGEREF _Toc29899805 \h </w:instrText>
         </w:r>
         <w:r>
           <w:rPr>
@@ -1140,7 +1140,7 @@
           <w:lang w:eastAsia="zh-CN"/>
         </w:rPr>
       </w:pPr>
-      <w:hyperlink w:anchor="_Toc517280065" w:history="1">
+      <w:hyperlink w:anchor="_Toc29899806" w:history="1">
         <w:r>
           <w:rPr>
             <w:rStyle w:val="Hyperlink"/>
@@ -1185,7 +1185,7 @@
             <w:noProof/>
             <w:webHidden/>
           </w:rPr>
-          <w:instrText xml:space="preserve"> PAGEREF _Toc517280065 \h </w:instrText>
+          <w:instrText xml:space="preserve"> PAGEREF _Toc29899806 \h </w:instrText>
         </w:r>
         <w:r>
           <w:rPr>
@@ -1234,7 +1234,7 @@
           <w:lang w:eastAsia="zh-CN"/>
         </w:rPr>
       </w:pPr>
-      <w:hyperlink w:anchor="_Toc517280066" w:history="1">
+      <w:hyperlink w:anchor="_Toc29899807" w:history="1">
         <w:r>
           <w:rPr>
             <w:rStyle w:val="Hyperlink"/>
@@ -1281,7 +1281,7 @@
             <w:noProof/>
             <w:webHidden/>
           </w:rPr>
-          <w:instrText xml:space="preserve"> PAGEREF _Toc517280066 \h </w:instrText>
+          <w:instrText xml:space="preserve"> PAGEREF _Toc29899807 \h </w:instrText>
         </w:r>
         <w:r>
           <w:rPr>
@@ -1328,7 +1328,7 @@
           <w:lang w:eastAsia="zh-CN"/>
         </w:rPr>
       </w:pPr>
-      <w:hyperlink w:anchor="_Toc517280067" w:history="1">
+      <w:hyperlink w:anchor="_Toc29899808" w:history="1">
         <w:r>
           <w:rPr>
             <w:rStyle w:val="Hyperlink"/>
@@ -1373,7 +1373,7 @@
             <w:noProof/>
             <w:webHidden/>
           </w:rPr>
-          <w:instrText xml:space="preserve"> PAGEREF _Toc517280067 \h </w:instrText>
+          <w:instrText xml:space="preserve"> PAGEREF _Toc29899808 \h </w:instrText>
         </w:r>
         <w:r>
           <w:rPr>
@@ -1420,7 +1420,7 @@
           <w:lang w:eastAsia="zh-CN"/>
         </w:rPr>
       </w:pPr>
-      <w:hyperlink w:anchor="_Toc517280068" w:history="1">
+      <w:hyperlink w:anchor="_Toc29899809" w:history="1">
         <w:r>
           <w:rPr>
             <w:rStyle w:val="Hyperlink"/>
@@ -1480,7 +1480,7 @@
             <w:noProof/>
             <w:webHidden/>
           </w:rPr>
-          <w:instrText xml:space="preserve"> PAGEREF _Toc517280068 \h </w:instrText>
+          <w:instrText xml:space="preserve"> PAGEREF _Toc29899809 \h </w:instrText>
         </w:r>
         <w:r>
           <w:rPr>
@@ -1500,7 +1500,7 @@
             <w:noProof/>
             <w:webHidden/>
           </w:rPr>
-          <w:t>7</w:t>
+          <w:t>6</w:t>
         </w:r>
         <w:r>
           <w:rPr>
@@ -1527,7 +1527,7 @@
           <w:lang w:eastAsia="zh-CN"/>
         </w:rPr>
       </w:pPr>
-      <w:hyperlink w:anchor="_Toc517280069" w:history="1">
+      <w:hyperlink w:anchor="_Toc29899810" w:history="1">
         <w:r>
           <w:rPr>
             <w:rStyle w:val="Hyperlink"/>
@@ -1572,7 +1572,7 @@
             <w:noProof/>
             <w:webHidden/>
           </w:rPr>
-          <w:instrText xml:space="preserve"> PAGEREF _Toc517280069 \h </w:instrText>
+          <w:instrText xml:space="preserve"> PAGEREF _Toc29899810 \h </w:instrText>
         </w:r>
         <w:r>
           <w:rPr>
@@ -1619,7 +1619,7 @@
           <w:lang w:eastAsia="zh-CN"/>
         </w:rPr>
       </w:pPr>
-      <w:hyperlink w:anchor="_Toc517280070" w:history="1">
+      <w:hyperlink w:anchor="_Toc29899811" w:history="1">
         <w:r>
           <w:rPr>
             <w:rStyle w:val="Hyperlink"/>
@@ -1679,7 +1679,7 @@
             <w:noProof/>
             <w:webHidden/>
           </w:rPr>
-          <w:instrText xml:space="preserve"> PAGEREF _Toc517280070 \h </w:instrText>
+          <w:instrText xml:space="preserve"> PAGEREF _Toc29899811 \h </w:instrText>
         </w:r>
         <w:r>
           <w:rPr>
@@ -1726,7 +1726,7 @@
           <w:lang w:eastAsia="zh-CN"/>
         </w:rPr>
       </w:pPr>
-      <w:hyperlink w:anchor="_Toc517280071" w:history="1">
+      <w:hyperlink w:anchor="_Toc29899812" w:history="1">
         <w:r>
           <w:rPr>
             <w:rStyle w:val="Hyperlink"/>
@@ -1771,7 +1771,7 @@
             <w:noProof/>
             <w:webHidden/>
           </w:rPr>
-          <w:instrText xml:space="preserve"> PAGEREF _Toc517280071 \h </w:instrText>
+          <w:instrText xml:space="preserve"> PAGEREF _Toc29899812 \h </w:instrText>
         </w:r>
         <w:r>
           <w:rPr>
@@ -1818,7 +1818,7 @@
           <w:lang w:eastAsia="zh-CN"/>
         </w:rPr>
       </w:pPr>
-      <w:hyperlink w:anchor="_Toc517280072" w:history="1">
+      <w:hyperlink w:anchor="_Toc29899813" w:history="1">
         <w:r>
           <w:rPr>
             <w:rStyle w:val="Hyperlink"/>
@@ -1863,7 +1863,7 @@
             <w:noProof/>
             <w:webHidden/>
           </w:rPr>
-          <w:instrText xml:space="preserve"> PAGEREF _Toc517280072 \h </w:instrText>
+          <w:instrText xml:space="preserve"> PAGEREF _Toc29899813 \h </w:instrText>
         </w:r>
         <w:r>
           <w:rPr>
@@ -1883,6 +1883,104 @@
             <w:noProof/>
             <w:webHidden/>
           </w:rPr>
+          <w:t>8</w:t>
+        </w:r>
+        <w:r>
+          <w:rPr>
+            <w:noProof/>
+            <w:webHidden/>
+          </w:rPr>
+          <w:fldChar w:fldCharType="end"/>
+        </w:r>
+      </w:hyperlink>
+    </w:p>
+    <w:p>
+      <w:pPr>
+        <w:pStyle w:val="TOC1"/>
+        <w:tabs>
+          <w:tab w:val="left" w:pos="480"/>
+          <w:tab w:val="right" w:leader="dot" w:pos="9350"/>
+        </w:tabs>
+        <w:rPr>
+          <w:rFonts w:eastAsiaTheme="minorEastAsia" w:cstheme="minorBidi"/>
+          <w:b w:val="0"/>
+          <w:bCs w:val="0"/>
+          <w:caps w:val="0"/>
+          <w:noProof/>
+          <w:sz w:val="24"/>
+          <w:szCs w:val="24"/>
+          <w:lang w:eastAsia="zh-CN"/>
+        </w:rPr>
+      </w:pPr>
+      <w:hyperlink w:anchor="_Toc29899814" w:history="1">
+        <w:r>
+          <w:rPr>
+            <w:rStyle w:val="Hyperlink"/>
+            <w:noProof/>
+            <w:lang w:eastAsia="zh-CN"/>
+          </w:rPr>
+          <w:t>6</w:t>
+        </w:r>
+        <w:r>
+          <w:rPr>
+            <w:rFonts w:eastAsiaTheme="minorEastAsia" w:cstheme="minorBidi"/>
+            <w:b w:val="0"/>
+            <w:bCs w:val="0"/>
+            <w:caps w:val="0"/>
+            <w:noProof/>
+            <w:sz w:val="24"/>
+            <w:szCs w:val="24"/>
+            <w:lang w:eastAsia="zh-CN"/>
+          </w:rPr>
+          <w:tab/>
+        </w:r>
+        <w:r>
+          <w:rPr>
+            <w:rStyle w:val="Hyperlink"/>
+            <w:noProof/>
+            <w:lang w:eastAsia="zh-CN"/>
+          </w:rPr>
+          <w:t>The file permissions of a git repository</w:t>
+        </w:r>
+        <w:r>
+          <w:rPr>
+            <w:noProof/>
+            <w:webHidden/>
+          </w:rPr>
+          <w:tab/>
+        </w:r>
+        <w:r>
+          <w:rPr>
+            <w:noProof/>
+            <w:webHidden/>
+          </w:rPr>
+          <w:fldChar w:fldCharType="begin"/>
+        </w:r>
+        <w:r>
+          <w:rPr>
+            <w:noProof/>
+            <w:webHidden/>
+          </w:rPr>
+          <w:instrText xml:space="preserve"> PAGEREF _Toc29899814 \h </w:instrText>
+        </w:r>
+        <w:r>
+          <w:rPr>
+            <w:noProof/>
+            <w:webHidden/>
+          </w:rPr>
+        </w:r>
+        <w:r>
+          <w:rPr>
+            <w:noProof/>
+            <w:webHidden/>
+          </w:rPr>
+          <w:fldChar w:fldCharType="separate"/>
+        </w:r>
+        <w:r>
+          <w:rPr>
+            <w:noProof/>
+            <w:webHidden/>
+          </w:rPr>
           <w:t>9</w:t>
         </w:r>
         <w:r>
@@ -1897,6 +1995,9 @@
     <w:p>
       <w:r>
         <w:fldChar w:fldCharType="end"/>
+      </w:r>
+      <w:r>
+        <w:t xml:space="preserve">   </w:t>
       </w:r>
     </w:p>
     <w:p/>
@@ -1925,7 +2026,7 @@
       <w:bookmarkStart w:id="1" w:name="_Toc517271469"/>
       <w:bookmarkStart w:id="2" w:name="_Toc517271560"/>
       <w:bookmarkStart w:id="3" w:name="_Toc517271657"/>
-      <w:bookmarkStart w:id="4" w:name="_Toc517280054"/>
+      <w:bookmarkStart w:id="4" w:name="_Toc29899795"/>
       <w:r>
         <w:lastRenderedPageBreak/>
         <w:t>Basics</w:t>
@@ -1955,7 +2056,15 @@
         <w:t xml:space="preserve"> each checked out G</w:t>
       </w:r>
       <w:r>
-        <w:t xml:space="preserve">it repository has full version history by default and it allows local commits. Overall Git has more features and more flexibility than CVS. We convert the current CVS repositories to Git in order to provide a more effective and up-to-date version control environment to our users and developers. An effort is made to preserve the most important functionalities of the current CVS repository, including the ability to check out the whole SWMF as well as the stand-alone models. </w:t>
+        <w:t xml:space="preserve">it repository has full version history by </w:t>
+      </w:r>
+      <w:proofErr w:type="gramStart"/>
+      <w:r>
+        <w:t>default</w:t>
+      </w:r>
+      <w:proofErr w:type="gramEnd"/>
+      <w:r>
+        <w:t xml:space="preserve"> and it allows local commits. Overall Git has more features and more flexibility than CVS. We convert the current CVS repositories to Git in order to provide a more effective and up-to-date version control environment to our users and developers. An effort is made to preserve the most important functionalities of the current CVS repository, including the ability to check out the whole SWMF as well as the stand-alone models. </w:t>
       </w:r>
     </w:p>
     <w:p>
@@ -1972,7 +2081,7 @@
       <w:bookmarkStart w:id="6" w:name="_Toc517271470"/>
       <w:bookmarkStart w:id="7" w:name="_Toc517271561"/>
       <w:bookmarkStart w:id="8" w:name="_Toc517271658"/>
-      <w:bookmarkStart w:id="9" w:name="_Toc517280055"/>
+      <w:bookmarkStart w:id="9" w:name="_Toc29899796"/>
       <w:r>
         <w:t xml:space="preserve">Set up </w:t>
       </w:r>
@@ -2118,12 +2227,51 @@
         <w:jc w:val="both"/>
       </w:pPr>
       <w:proofErr w:type="spellStart"/>
+      <w:proofErr w:type="gramStart"/>
       <w:r>
         <w:t>IdentityFile</w:t>
       </w:r>
       <w:proofErr w:type="spellEnd"/>
       <w:r>
-        <w:t xml:space="preserve">  ~/.</w:t>
+        <w:t xml:space="preserve">  ~</w:t>
+      </w:r>
+      <w:proofErr w:type="gramEnd"/>
+      <w:r>
+        <w:t>/.ssh/id_rsa                                  # this is probably not needed on most machines</w:t>
+      </w:r>
+    </w:p>
+    <w:p>
+      <w:pPr>
+        <w:jc w:val="both"/>
+      </w:pPr>
+    </w:p>
+    <w:p>
+      <w:pPr>
+        <w:jc w:val="both"/>
+      </w:pPr>
+      <w:r>
+        <w:t xml:space="preserve">Make sure that you do not need to type your password to access </w:t>
+      </w:r>
+      <w:proofErr w:type="spellStart"/>
+      <w:r>
+        <w:t>herot</w:t>
+      </w:r>
+      <w:proofErr w:type="spellEnd"/>
+      <w:r>
+        <w:t xml:space="preserve"> unless you want to type it hundreds of times. If you haven’t done this for CVS, now you really should. Use </w:t>
+      </w:r>
+    </w:p>
+    <w:p>
+      <w:pPr>
+        <w:jc w:val="both"/>
+      </w:pPr>
+    </w:p>
+    <w:p>
+      <w:pPr>
+        <w:jc w:val="both"/>
+      </w:pPr>
+      <w:r>
+        <w:t xml:space="preserve">$ </w:t>
       </w:r>
       <w:proofErr w:type="spellStart"/>
       <w:r>
@@ -2131,141 +2279,72 @@
       </w:r>
       <w:proofErr w:type="spellEnd"/>
       <w:r>
-        <w:t>/</w:t>
-      </w:r>
-      <w:proofErr w:type="spellStart"/>
-      <w:r>
-        <w:t>id_rsa</w:t>
-      </w:r>
-      <w:proofErr w:type="spellEnd"/>
-      <w:r>
-        <w:t xml:space="preserve">                                  # this is probably not needed on most machines</w:t>
-      </w:r>
-    </w:p>
-    <w:p>
-      <w:pPr>
-        <w:jc w:val="both"/>
-      </w:pPr>
-    </w:p>
-    <w:p>
-      <w:pPr>
-        <w:jc w:val="both"/>
-      </w:pPr>
-      <w:r>
-        <w:t xml:space="preserve">Make sure that you do not need to type your password to access </w:t>
+        <w:t xml:space="preserve">-keygen </w:t>
+      </w:r>
+      <w:r>
+        <w:t xml:space="preserve">                                 </w:t>
+      </w:r>
+      <w:r>
+        <w:t xml:space="preserve">                    </w:t>
+      </w:r>
+      <w:r>
+        <w:tab/>
+      </w:r>
+      <w:r>
+        <w:t># just hit return to all questions</w:t>
+      </w:r>
+    </w:p>
+    <w:p>
+      <w:pPr>
+        <w:jc w:val="both"/>
+      </w:pPr>
+      <w:r>
+        <w:t xml:space="preserve">$ </w:t>
+      </w:r>
+      <w:proofErr w:type="spellStart"/>
+      <w:r>
+        <w:t>ssh</w:t>
+      </w:r>
+      <w:proofErr w:type="spellEnd"/>
+      <w:r>
+        <w:t xml:space="preserve">-copy-id herot                                             # use password last time to copy key to </w:t>
       </w:r>
       <w:proofErr w:type="spellStart"/>
       <w:r>
         <w:t>herot</w:t>
       </w:r>
       <w:proofErr w:type="spellEnd"/>
-      <w:r>
-        <w:t xml:space="preserve"> unless you want to type it hundreds of times. If you haven’t done this for CVS, now you really should. Use </w:t>
-      </w:r>
-    </w:p>
-    <w:p>
-      <w:pPr>
-        <w:jc w:val="both"/>
-      </w:pPr>
-    </w:p>
-    <w:p>
-      <w:pPr>
-        <w:jc w:val="both"/>
-      </w:pPr>
-      <w:r>
-        <w:t xml:space="preserve">$ </w:t>
-      </w:r>
-      <w:proofErr w:type="spellStart"/>
-      <w:r>
-        <w:t>ssh</w:t>
-      </w:r>
-      <w:proofErr w:type="spellEnd"/>
-      <w:r>
-        <w:t xml:space="preserve">-keygen </w:t>
-      </w:r>
-      <w:r>
-        <w:t xml:space="preserve">                                 </w:t>
-      </w:r>
-      <w:r>
-        <w:t xml:space="preserve">                    </w:t>
-      </w:r>
-      <w:r>
-        <w:tab/>
-      </w:r>
-      <w:r>
-        <w:t># just hit return to all questions</w:t>
-      </w:r>
-    </w:p>
-    <w:p>
-      <w:pPr>
-        <w:jc w:val="both"/>
-      </w:pPr>
-      <w:r>
-        <w:t xml:space="preserve">$ </w:t>
-      </w:r>
-      <w:proofErr w:type="spellStart"/>
-      <w:r>
-        <w:t>ssh</w:t>
-      </w:r>
-      <w:proofErr w:type="spellEnd"/>
-      <w:r>
-        <w:t xml:space="preserve">-copy-id </w:t>
-      </w:r>
-      <w:proofErr w:type="spellStart"/>
-      <w:r>
-        <w:t>herot</w:t>
-      </w:r>
-      <w:proofErr w:type="spellEnd"/>
-      <w:r>
-        <w:t xml:space="preserve">                                             </w:t>
-      </w:r>
-      <w:r>
-        <w:t xml:space="preserve"># use password </w:t>
-      </w:r>
-      <w:r>
-        <w:t xml:space="preserve">last time </w:t>
-      </w:r>
-      <w:bookmarkStart w:id="10" w:name="_GoBack"/>
+    </w:p>
+    <w:p>
+      <w:pPr>
+        <w:jc w:val="both"/>
+      </w:pPr>
+    </w:p>
+    <w:p>
+      <w:pPr>
+        <w:jc w:val="both"/>
+      </w:pPr>
+      <w:r>
+        <w:t>This should be done for all machines from which you want to access the Git repository.</w:t>
+      </w:r>
+    </w:p>
+    <w:p>
+      <w:pPr>
+        <w:pStyle w:val="Heading1"/>
+      </w:pPr>
+      <w:bookmarkStart w:id="10" w:name="_Toc517260581"/>
+      <w:bookmarkStart w:id="11" w:name="_Toc517271471"/>
+      <w:bookmarkStart w:id="12" w:name="_Toc517271562"/>
+      <w:bookmarkStart w:id="13" w:name="_Toc517271659"/>
+      <w:bookmarkStart w:id="14" w:name="_Toc29899797"/>
+      <w:r>
+        <w:t>SWMF Git Repository</w:t>
+      </w:r>
       <w:bookmarkEnd w:id="10"/>
-      <w:r>
-        <w:t xml:space="preserve">to copy key to </w:t>
-      </w:r>
-      <w:proofErr w:type="spellStart"/>
-      <w:r>
-        <w:t>herot</w:t>
-      </w:r>
-      <w:proofErr w:type="spellEnd"/>
-    </w:p>
-    <w:p>
-      <w:pPr>
-        <w:jc w:val="both"/>
-      </w:pPr>
-    </w:p>
-    <w:p>
-      <w:pPr>
-        <w:jc w:val="both"/>
-      </w:pPr>
-      <w:r>
-        <w:t>This should be done for all machines from which you want to access the Git repository.</w:t>
-      </w:r>
-    </w:p>
-    <w:p>
-      <w:pPr>
-        <w:pStyle w:val="Heading1"/>
-      </w:pPr>
-      <w:bookmarkStart w:id="11" w:name="_Toc517260581"/>
-      <w:bookmarkStart w:id="12" w:name="_Toc517271471"/>
-      <w:bookmarkStart w:id="13" w:name="_Toc517271562"/>
-      <w:bookmarkStart w:id="14" w:name="_Toc517271659"/>
-      <w:bookmarkStart w:id="15" w:name="_Toc517280056"/>
-      <w:r>
-        <w:t>SWMF Git Repository</w:t>
-      </w:r>
       <w:bookmarkEnd w:id="11"/>
       <w:bookmarkEnd w:id="12"/>
       <w:bookmarkEnd w:id="13"/>
       <w:bookmarkEnd w:id="14"/>
-      <w:bookmarkEnd w:id="15"/>
     </w:p>
     <w:p>
       <w:pPr>
@@ -2409,11 +2488,11 @@
       <w:pPr>
         <w:pStyle w:val="Heading1"/>
       </w:pPr>
-      <w:bookmarkStart w:id="16" w:name="_Toc517260583"/>
-      <w:bookmarkStart w:id="17" w:name="_Toc517271472"/>
-      <w:bookmarkStart w:id="18" w:name="_Toc517271563"/>
-      <w:bookmarkStart w:id="19" w:name="_Toc517271660"/>
-      <w:bookmarkStart w:id="20" w:name="_Toc517280057"/>
+      <w:bookmarkStart w:id="15" w:name="_Toc517260583"/>
+      <w:bookmarkStart w:id="16" w:name="_Toc517271472"/>
+      <w:bookmarkStart w:id="17" w:name="_Toc517271563"/>
+      <w:bookmarkStart w:id="18" w:name="_Toc517271660"/>
+      <w:bookmarkStart w:id="19" w:name="_Toc29899798"/>
       <w:r>
         <w:t xml:space="preserve">Git </w:t>
       </w:r>
@@ -2423,20 +2502,20 @@
       <w:r>
         <w:t xml:space="preserve"> and Tools</w:t>
       </w:r>
+      <w:bookmarkEnd w:id="15"/>
+      <w:r>
+        <w:t xml:space="preserve"> </w:t>
+      </w:r>
+      <w:r>
+        <w:t>for</w:t>
+      </w:r>
+      <w:r>
+        <w:t xml:space="preserve"> Users</w:t>
+      </w:r>
       <w:bookmarkEnd w:id="16"/>
-      <w:r>
-        <w:t xml:space="preserve"> </w:t>
-      </w:r>
-      <w:r>
-        <w:t>for</w:t>
-      </w:r>
-      <w:r>
-        <w:t xml:space="preserve"> Users</w:t>
-      </w:r>
       <w:bookmarkEnd w:id="17"/>
       <w:bookmarkEnd w:id="18"/>
       <w:bookmarkEnd w:id="19"/>
-      <w:bookmarkEnd w:id="20"/>
     </w:p>
     <w:p>
       <w:pPr>
@@ -2665,11 +2744,11 @@
       <w:pPr>
         <w:pStyle w:val="Heading2"/>
       </w:pPr>
-      <w:bookmarkStart w:id="21" w:name="_Toc517260584"/>
-      <w:bookmarkStart w:id="22" w:name="_Toc517271473"/>
-      <w:bookmarkStart w:id="23" w:name="_Toc517271564"/>
-      <w:bookmarkStart w:id="24" w:name="_Toc517271661"/>
-      <w:bookmarkStart w:id="25" w:name="_Toc517280058"/>
+      <w:bookmarkStart w:id="20" w:name="_Toc517260584"/>
+      <w:bookmarkStart w:id="21" w:name="_Toc517271473"/>
+      <w:bookmarkStart w:id="22" w:name="_Toc517271564"/>
+      <w:bookmarkStart w:id="23" w:name="_Toc517271661"/>
+      <w:bookmarkStart w:id="24" w:name="_Toc29899799"/>
       <w:r>
         <w:t xml:space="preserve">Clone a remote git repository to a local one (similar to </w:t>
       </w:r>
@@ -2690,474 +2769,503 @@
       <w:r>
         <w:t>)</w:t>
       </w:r>
+      <w:bookmarkEnd w:id="20"/>
       <w:bookmarkEnd w:id="21"/>
       <w:bookmarkEnd w:id="22"/>
       <w:bookmarkEnd w:id="23"/>
       <w:bookmarkEnd w:id="24"/>
+    </w:p>
+    <w:p>
+      <w:pPr>
+        <w:jc w:val="both"/>
+      </w:pPr>
+    </w:p>
+    <w:p>
+      <w:pPr>
+        <w:jc w:val="both"/>
+      </w:pPr>
+      <w:r>
+        <w:t>$ git clone SERVER_</w:t>
+      </w:r>
+      <w:proofErr w:type="gramStart"/>
+      <w:r>
+        <w:t>ADDRESS:ADDRESS</w:t>
+      </w:r>
+      <w:proofErr w:type="gramEnd"/>
+      <w:r>
+        <w:t>/REPONAME</w:t>
+      </w:r>
+      <w:r>
+        <w:t xml:space="preserve"> LOCALNAME</w:t>
+      </w:r>
+    </w:p>
+    <w:p>
+      <w:pPr>
+        <w:jc w:val="both"/>
+      </w:pPr>
+    </w:p>
+    <w:p>
+      <w:pPr>
+        <w:jc w:val="both"/>
+      </w:pPr>
+      <w:r>
+        <w:t>The optional LOCALNAME allows changing the name locally (not available in CVS).</w:t>
+      </w:r>
+    </w:p>
+    <w:p>
+      <w:pPr>
+        <w:jc w:val="both"/>
+      </w:pPr>
+    </w:p>
+    <w:p>
+      <w:pPr>
+        <w:jc w:val="both"/>
+      </w:pPr>
+      <w:r>
+        <w:t xml:space="preserve">The command above clones the remote repository to the local machine with complete version history. This is an improvement over CVS because the history can be accessed without connecting to the remote server. However, the size of the local </w:t>
+      </w:r>
+      <w:r>
+        <w:t xml:space="preserve">SWMF </w:t>
+      </w:r>
+      <w:r>
+        <w:t xml:space="preserve">repository </w:t>
+      </w:r>
+      <w:r>
+        <w:t xml:space="preserve">with all models included </w:t>
+      </w:r>
+      <w:r>
+        <w:t xml:space="preserve">will be about 900 MB instead of </w:t>
+      </w:r>
+      <w:r>
+        <w:t xml:space="preserve">the </w:t>
+      </w:r>
+      <w:r>
+        <w:t xml:space="preserve">187 MB size of the CVS repository. </w:t>
+      </w:r>
+      <w:r>
+        <w:t xml:space="preserve">Using </w:t>
+      </w:r>
+      <w:r>
+        <w:t>--</w:t>
+      </w:r>
+      <w:r>
+        <w:t>depth</w:t>
+      </w:r>
+      <w:r>
+        <w:t>=NUMBER allows limiting the version history, for example:</w:t>
+      </w:r>
+    </w:p>
+    <w:p>
+      <w:pPr>
+        <w:jc w:val="both"/>
+      </w:pPr>
+    </w:p>
+    <w:p>
+      <w:pPr>
+        <w:jc w:val="both"/>
+      </w:pPr>
+      <w:r>
+        <w:t xml:space="preserve">$ git clone </w:t>
+      </w:r>
+      <w:r>
+        <w:t>--</w:t>
+      </w:r>
+      <w:r>
+        <w:t>depth</w:t>
+      </w:r>
+      <w:r>
+        <w:t xml:space="preserve">=1 </w:t>
+      </w:r>
+      <w:proofErr w:type="spellStart"/>
+      <w:r>
+        <w:t>herot</w:t>
+      </w:r>
+      <w:proofErr w:type="spellEnd"/>
+      <w:r>
+        <w:t>:/GIT/FRAMEWORK/SWMF</w:t>
+      </w:r>
+      <w:r>
+        <w:t xml:space="preserve"> SWMF_NO_HISTORY</w:t>
+      </w:r>
+    </w:p>
+    <w:p>
+      <w:pPr>
+        <w:jc w:val="both"/>
+      </w:pPr>
+    </w:p>
+    <w:p>
+      <w:pPr>
+        <w:jc w:val="both"/>
+      </w:pPr>
+      <w:r>
+        <w:t xml:space="preserve">clones the SWMF with the latest version only and the size is reduced to </w:t>
+      </w:r>
+      <w:r>
+        <w:t>about 26</w:t>
+      </w:r>
+      <w:r>
+        <w:t>0 MB.</w:t>
+      </w:r>
+      <w:r>
+        <w:t xml:space="preserve"> This reduces disk usage and initial download time.</w:t>
+      </w:r>
+    </w:p>
+    <w:p>
+      <w:pPr>
+        <w:jc w:val="both"/>
+      </w:pPr>
+    </w:p>
+    <w:p>
+      <w:pPr>
+        <w:jc w:val="both"/>
+      </w:pPr>
+      <w:r>
+        <w:t xml:space="preserve">To avoid typing the name of the Git server every time, it is convenient to define </w:t>
+      </w:r>
+      <w:proofErr w:type="spellStart"/>
+      <w:r>
+        <w:rPr>
+          <w:b/>
+        </w:rPr>
+        <w:t>gitclone</w:t>
+      </w:r>
+      <w:proofErr w:type="spellEnd"/>
+      <w:r>
+        <w:t xml:space="preserve"> as an alias or function.</w:t>
+      </w:r>
+    </w:p>
+    <w:p>
+      <w:pPr>
+        <w:jc w:val="both"/>
+      </w:pPr>
+    </w:p>
+    <w:p>
+      <w:pPr>
+        <w:jc w:val="both"/>
+      </w:pPr>
+      <w:r>
+        <w:t xml:space="preserve">For </w:t>
+      </w:r>
+      <w:proofErr w:type="spellStart"/>
+      <w:r>
+        <w:t>csh</w:t>
+      </w:r>
+      <w:proofErr w:type="spellEnd"/>
+      <w:r>
+        <w:t xml:space="preserve"> and </w:t>
+      </w:r>
+      <w:proofErr w:type="spellStart"/>
+      <w:r>
+        <w:t>tcsh</w:t>
+      </w:r>
+      <w:proofErr w:type="spellEnd"/>
+      <w:r>
+        <w:t xml:space="preserve"> shells define a </w:t>
+      </w:r>
+      <w:proofErr w:type="spellStart"/>
+      <w:r>
+        <w:t>gitclone</w:t>
+      </w:r>
+      <w:proofErr w:type="spellEnd"/>
+      <w:r>
+        <w:t xml:space="preserve"> alias in the .</w:t>
+      </w:r>
+      <w:proofErr w:type="spellStart"/>
+      <w:r>
+        <w:t>cshrc</w:t>
+      </w:r>
+      <w:proofErr w:type="spellEnd"/>
+      <w:r>
+        <w:t xml:space="preserve"> file:</w:t>
+      </w:r>
+    </w:p>
+    <w:p>
+      <w:pPr>
+        <w:jc w:val="both"/>
+        <w:rPr>
+          <w:lang w:eastAsia="zh-CN"/>
+        </w:rPr>
+      </w:pPr>
+      <w:r>
+        <w:rPr>
+          <w:lang w:eastAsia="zh-CN"/>
+        </w:rPr>
+        <w:t xml:space="preserve">$ </w:t>
+      </w:r>
+      <w:r>
+        <w:rPr>
+          <w:lang w:eastAsia="zh-CN"/>
+        </w:rPr>
+        <w:t xml:space="preserve">alias </w:t>
+      </w:r>
+      <w:proofErr w:type="spellStart"/>
+      <w:r>
+        <w:rPr>
+          <w:lang w:eastAsia="zh-CN"/>
+        </w:rPr>
+        <w:t>gitclone</w:t>
+      </w:r>
+      <w:proofErr w:type="spellEnd"/>
+      <w:r>
+        <w:rPr>
+          <w:lang w:eastAsia="zh-CN"/>
+        </w:rPr>
+        <w:t xml:space="preserve"> "gi</w:t>
+      </w:r>
+      <w:r>
+        <w:rPr>
+          <w:lang w:eastAsia="zh-CN"/>
+        </w:rPr>
+        <w:t xml:space="preserve">t clone </w:t>
+      </w:r>
+      <w:proofErr w:type="spellStart"/>
+      <w:r>
+        <w:rPr>
+          <w:lang w:eastAsia="zh-CN"/>
+        </w:rPr>
+        <w:t>herot</w:t>
+      </w:r>
+      <w:proofErr w:type="spellEnd"/>
+      <w:r>
+        <w:rPr>
+          <w:lang w:eastAsia="zh-CN"/>
+        </w:rPr>
+        <w:t>:/GIT/FRAMEWORK/</w:t>
+      </w:r>
+      <w:proofErr w:type="gramStart"/>
+      <w:r>
+        <w:rPr>
+          <w:lang w:eastAsia="zh-CN"/>
+        </w:rPr>
+        <w:t>\!*</w:t>
+      </w:r>
+      <w:proofErr w:type="gramEnd"/>
+      <w:r>
+        <w:rPr>
+          <w:lang w:eastAsia="zh-CN"/>
+        </w:rPr>
+        <w:t>"</w:t>
+      </w:r>
+    </w:p>
+    <w:p>
+      <w:pPr>
+        <w:jc w:val="both"/>
+        <w:rPr>
+          <w:lang w:eastAsia="zh-CN"/>
+        </w:rPr>
+      </w:pPr>
+    </w:p>
+    <w:p>
+      <w:pPr>
+        <w:jc w:val="both"/>
+      </w:pPr>
+      <w:r>
+        <w:t xml:space="preserve">For </w:t>
+      </w:r>
+      <w:proofErr w:type="spellStart"/>
+      <w:r>
+        <w:t>sh</w:t>
+      </w:r>
+      <w:proofErr w:type="spellEnd"/>
+      <w:r>
+        <w:t xml:space="preserve">, </w:t>
+      </w:r>
+      <w:proofErr w:type="spellStart"/>
+      <w:r>
+        <w:t>ksh</w:t>
+      </w:r>
+      <w:proofErr w:type="spellEnd"/>
+      <w:r>
+        <w:t xml:space="preserve">, bash and </w:t>
+      </w:r>
+      <w:proofErr w:type="spellStart"/>
+      <w:r>
+        <w:t>zsh</w:t>
+      </w:r>
+      <w:proofErr w:type="spellEnd"/>
+      <w:r>
+        <w:t xml:space="preserve"> create a function </w:t>
+      </w:r>
+      <w:proofErr w:type="gramStart"/>
+      <w:r>
+        <w:t>in .profile</w:t>
+      </w:r>
+      <w:proofErr w:type="gramEnd"/>
+      <w:r>
+        <w:t>, .</w:t>
+      </w:r>
+      <w:proofErr w:type="spellStart"/>
+      <w:r>
+        <w:t>bashrc</w:t>
+      </w:r>
+      <w:proofErr w:type="spellEnd"/>
+      <w:r>
+        <w:t>, .</w:t>
+      </w:r>
+      <w:proofErr w:type="spellStart"/>
+      <w:r>
+        <w:t>zshrc</w:t>
+      </w:r>
+      <w:proofErr w:type="spellEnd"/>
+      <w:r>
+        <w:t xml:space="preserve"> or similar configuration file:</w:t>
+      </w:r>
+    </w:p>
+    <w:p>
+      <w:pPr>
+        <w:jc w:val="both"/>
+        <w:rPr>
+          <w:lang w:eastAsia="zh-CN"/>
+        </w:rPr>
+      </w:pPr>
+      <w:r>
+        <w:rPr>
+          <w:lang w:eastAsia="zh-CN"/>
+        </w:rPr>
+        <w:t xml:space="preserve">$ </w:t>
+      </w:r>
+      <w:proofErr w:type="spellStart"/>
+      <w:proofErr w:type="gramStart"/>
+      <w:r>
+        <w:rPr>
+          <w:lang w:eastAsia="zh-CN"/>
+        </w:rPr>
+        <w:t>gitc</w:t>
+      </w:r>
+      <w:r>
+        <w:rPr>
+          <w:lang w:eastAsia="zh-CN"/>
+        </w:rPr>
+        <w:t>lone</w:t>
+      </w:r>
+      <w:proofErr w:type="spellEnd"/>
+      <w:r>
+        <w:rPr>
+          <w:lang w:eastAsia="zh-CN"/>
+        </w:rPr>
+        <w:t>(</w:t>
+      </w:r>
+      <w:proofErr w:type="gramEnd"/>
+      <w:r>
+        <w:rPr>
+          <w:lang w:eastAsia="zh-CN"/>
+        </w:rPr>
+        <w:t xml:space="preserve">) { git clone </w:t>
+      </w:r>
+      <w:proofErr w:type="spellStart"/>
+      <w:r>
+        <w:rPr>
+          <w:lang w:eastAsia="zh-CN"/>
+        </w:rPr>
+        <w:t>herot</w:t>
+      </w:r>
+      <w:proofErr w:type="spellEnd"/>
+      <w:r>
+        <w:rPr>
+          <w:lang w:eastAsia="zh-CN"/>
+        </w:rPr>
+        <w:t>:/GIT/FRAMEWORK/"$@"</w:t>
+      </w:r>
+      <w:r>
+        <w:rPr>
+          <w:lang w:eastAsia="zh-CN"/>
+        </w:rPr>
+        <w:t>; }</w:t>
+      </w:r>
+    </w:p>
+    <w:p>
+      <w:pPr>
+        <w:jc w:val="both"/>
+        <w:rPr>
+          <w:lang w:eastAsia="zh-CN"/>
+        </w:rPr>
+      </w:pPr>
+    </w:p>
+    <w:p>
+      <w:pPr>
+        <w:jc w:val="both"/>
+      </w:pPr>
+      <w:r>
+        <w:t>With this definition, any Git repository can be cloned easily, for example</w:t>
+      </w:r>
+    </w:p>
+    <w:p>
+      <w:pPr>
+        <w:jc w:val="both"/>
+      </w:pPr>
+    </w:p>
+    <w:p>
+      <w:pPr>
+        <w:jc w:val="both"/>
+      </w:pPr>
+      <w:r>
+        <w:t xml:space="preserve">$ </w:t>
+      </w:r>
+      <w:proofErr w:type="spellStart"/>
+      <w:r>
+        <w:t>gi</w:t>
+      </w:r>
+      <w:r>
+        <w:t>t</w:t>
+      </w:r>
+      <w:r>
+        <w:t>clone</w:t>
+      </w:r>
+      <w:proofErr w:type="spellEnd"/>
+      <w:r>
+        <w:t xml:space="preserve"> BATSRUS</w:t>
+      </w:r>
+    </w:p>
+    <w:p>
+      <w:pPr>
+        <w:jc w:val="both"/>
+      </w:pPr>
+      <w:r>
+        <w:t xml:space="preserve">$ </w:t>
+      </w:r>
+      <w:proofErr w:type="spellStart"/>
+      <w:r>
+        <w:t>gitclone</w:t>
+      </w:r>
+      <w:proofErr w:type="spellEnd"/>
+      <w:r>
+        <w:t xml:space="preserve"> SWMF --depth=1 SWMF_NO_HISTORY</w:t>
+      </w:r>
+    </w:p>
+    <w:p>
+      <w:pPr>
+        <w:jc w:val="both"/>
+      </w:pPr>
+    </w:p>
+    <w:p>
+      <w:pPr>
+        <w:pStyle w:val="Heading2"/>
+      </w:pPr>
+      <w:bookmarkStart w:id="25" w:name="_Toc517260592"/>
+      <w:bookmarkStart w:id="26" w:name="_Toc517271476"/>
+      <w:bookmarkStart w:id="27" w:name="_Toc517271567"/>
+      <w:bookmarkStart w:id="28" w:name="_Toc517271664"/>
+      <w:bookmarkStart w:id="29" w:name="_Toc29899800"/>
+      <w:r>
+        <w:t>Tools developed</w:t>
+      </w:r>
+      <w:r>
+        <w:t xml:space="preserve"> for </w:t>
+      </w:r>
+      <w:r>
+        <w:t xml:space="preserve">the </w:t>
+      </w:r>
+      <w:r>
+        <w:t xml:space="preserve">SWMF </w:t>
+      </w:r>
+      <w:r>
+        <w:t>with many git repositories</w:t>
+      </w:r>
       <w:bookmarkEnd w:id="25"/>
-    </w:p>
-    <w:p>
-      <w:pPr>
-        <w:jc w:val="both"/>
-      </w:pPr>
-    </w:p>
-    <w:p>
-      <w:pPr>
-        <w:jc w:val="both"/>
-      </w:pPr>
-      <w:r>
-        <w:t>$ git clone SERVER_</w:t>
-      </w:r>
-      <w:r>
-        <w:t>ADDRESS:ADDRESS/REPONAME</w:t>
-      </w:r>
-      <w:r>
-        <w:t xml:space="preserve"> LOCALNAME</w:t>
-      </w:r>
-    </w:p>
-    <w:p>
-      <w:pPr>
-        <w:jc w:val="both"/>
-      </w:pPr>
-    </w:p>
-    <w:p>
-      <w:pPr>
-        <w:jc w:val="both"/>
-      </w:pPr>
-      <w:r>
-        <w:t>The optional LOCALNAME allows changing the name locally (not available in CVS).</w:t>
-      </w:r>
-    </w:p>
-    <w:p>
-      <w:pPr>
-        <w:jc w:val="both"/>
-      </w:pPr>
-    </w:p>
-    <w:p>
-      <w:pPr>
-        <w:jc w:val="both"/>
-      </w:pPr>
-      <w:r>
-        <w:t xml:space="preserve">The command above clones the remote repository to the local machine with complete version history. This is an improvement over CVS because the history can be accessed without connecting to the remote server. However, the size of the local </w:t>
-      </w:r>
-      <w:r>
-        <w:t xml:space="preserve">SWMF </w:t>
-      </w:r>
-      <w:r>
-        <w:t xml:space="preserve">repository </w:t>
-      </w:r>
-      <w:r>
-        <w:t xml:space="preserve">with all models included </w:t>
-      </w:r>
-      <w:r>
-        <w:t xml:space="preserve">will be about 900 MB instead of </w:t>
-      </w:r>
-      <w:r>
-        <w:t xml:space="preserve">the </w:t>
-      </w:r>
-      <w:r>
-        <w:t xml:space="preserve">187 MB size of the CVS repository. </w:t>
-      </w:r>
-      <w:r>
-        <w:t xml:space="preserve">Using </w:t>
-      </w:r>
-      <w:r>
-        <w:t>--</w:t>
-      </w:r>
-      <w:r>
-        <w:t>depth</w:t>
-      </w:r>
-      <w:r>
-        <w:t>=NUMBER allows limiting the version history, for example:</w:t>
-      </w:r>
-    </w:p>
-    <w:p>
-      <w:pPr>
-        <w:jc w:val="both"/>
-      </w:pPr>
-    </w:p>
-    <w:p>
-      <w:pPr>
-        <w:jc w:val="both"/>
-      </w:pPr>
-      <w:r>
-        <w:t xml:space="preserve">$ git clone </w:t>
-      </w:r>
-      <w:r>
-        <w:t>--</w:t>
-      </w:r>
-      <w:r>
-        <w:t>depth</w:t>
-      </w:r>
-      <w:r>
-        <w:t xml:space="preserve">=1 </w:t>
-      </w:r>
-      <w:proofErr w:type="spellStart"/>
-      <w:r>
-        <w:t>herot</w:t>
-      </w:r>
-      <w:proofErr w:type="spellEnd"/>
-      <w:r>
-        <w:t>:/GIT/FRAMEWORK/SWMF</w:t>
-      </w:r>
-      <w:r>
-        <w:t xml:space="preserve"> SWMF_NO_HISTORY</w:t>
-      </w:r>
-    </w:p>
-    <w:p>
-      <w:pPr>
-        <w:jc w:val="both"/>
-      </w:pPr>
-    </w:p>
-    <w:p>
-      <w:pPr>
-        <w:jc w:val="both"/>
-      </w:pPr>
-      <w:r>
-        <w:t xml:space="preserve">clones the SWMF with the latest version only and the size is reduced to </w:t>
-      </w:r>
-      <w:r>
-        <w:t>about 26</w:t>
-      </w:r>
-      <w:r>
-        <w:t>0 MB.</w:t>
-      </w:r>
-      <w:r>
-        <w:t xml:space="preserve"> This reduces disk usage and initial download time.</w:t>
-      </w:r>
-    </w:p>
-    <w:p>
-      <w:pPr>
-        <w:jc w:val="both"/>
-      </w:pPr>
-    </w:p>
-    <w:p>
-      <w:pPr>
-        <w:jc w:val="both"/>
-      </w:pPr>
-      <w:r>
-        <w:t xml:space="preserve">To avoid typing the name of the Git server every time, it is convenient to define </w:t>
-      </w:r>
-      <w:proofErr w:type="spellStart"/>
-      <w:r>
-        <w:rPr>
-          <w:b/>
-        </w:rPr>
-        <w:t>gitclone</w:t>
-      </w:r>
-      <w:proofErr w:type="spellEnd"/>
-      <w:r>
-        <w:t xml:space="preserve"> as an alias or function.</w:t>
-      </w:r>
-    </w:p>
-    <w:p>
-      <w:pPr>
-        <w:jc w:val="both"/>
-      </w:pPr>
-    </w:p>
-    <w:p>
-      <w:pPr>
-        <w:jc w:val="both"/>
-      </w:pPr>
-      <w:r>
-        <w:t xml:space="preserve">For </w:t>
-      </w:r>
-      <w:proofErr w:type="spellStart"/>
-      <w:r>
-        <w:t>csh</w:t>
-      </w:r>
-      <w:proofErr w:type="spellEnd"/>
-      <w:r>
-        <w:t xml:space="preserve"> and </w:t>
-      </w:r>
-      <w:proofErr w:type="spellStart"/>
-      <w:r>
-        <w:t>tcsh</w:t>
-      </w:r>
-      <w:proofErr w:type="spellEnd"/>
-      <w:r>
-        <w:t xml:space="preserve"> shells define a </w:t>
-      </w:r>
-      <w:proofErr w:type="spellStart"/>
-      <w:r>
-        <w:t>gitclone</w:t>
-      </w:r>
-      <w:proofErr w:type="spellEnd"/>
-      <w:r>
-        <w:t xml:space="preserve"> alias in the .</w:t>
-      </w:r>
-      <w:proofErr w:type="spellStart"/>
-      <w:r>
-        <w:t>cshrc</w:t>
-      </w:r>
-      <w:proofErr w:type="spellEnd"/>
-      <w:r>
-        <w:t xml:space="preserve"> file:</w:t>
-      </w:r>
-    </w:p>
-    <w:p>
-      <w:pPr>
-        <w:jc w:val="both"/>
-        <w:rPr>
-          <w:lang w:eastAsia="zh-CN"/>
-        </w:rPr>
-      </w:pPr>
-      <w:r>
-        <w:rPr>
-          <w:lang w:eastAsia="zh-CN"/>
-        </w:rPr>
-        <w:t xml:space="preserve">$ </w:t>
-      </w:r>
-      <w:r>
-        <w:rPr>
-          <w:lang w:eastAsia="zh-CN"/>
-        </w:rPr>
-        <w:t xml:space="preserve">alias </w:t>
-      </w:r>
-      <w:proofErr w:type="spellStart"/>
-      <w:r>
-        <w:rPr>
-          <w:lang w:eastAsia="zh-CN"/>
-        </w:rPr>
-        <w:t>gitclone</w:t>
-      </w:r>
-      <w:proofErr w:type="spellEnd"/>
-      <w:r>
-        <w:rPr>
-          <w:lang w:eastAsia="zh-CN"/>
-        </w:rPr>
-        <w:t xml:space="preserve"> "gi</w:t>
-      </w:r>
-      <w:r>
-        <w:rPr>
-          <w:lang w:eastAsia="zh-CN"/>
-        </w:rPr>
-        <w:t xml:space="preserve">t clone </w:t>
-      </w:r>
-      <w:proofErr w:type="spellStart"/>
-      <w:r>
-        <w:rPr>
-          <w:lang w:eastAsia="zh-CN"/>
-        </w:rPr>
-        <w:t>herot</w:t>
-      </w:r>
-      <w:proofErr w:type="spellEnd"/>
-      <w:r>
-        <w:rPr>
-          <w:lang w:eastAsia="zh-CN"/>
-        </w:rPr>
-        <w:t>:/GIT/FRAMEWORK/\!*</w:t>
-      </w:r>
-      <w:r>
-        <w:rPr>
-          <w:lang w:eastAsia="zh-CN"/>
-        </w:rPr>
-        <w:t>"</w:t>
-      </w:r>
-    </w:p>
-    <w:p>
-      <w:pPr>
-        <w:jc w:val="both"/>
-        <w:rPr>
-          <w:lang w:eastAsia="zh-CN"/>
-        </w:rPr>
-      </w:pPr>
-    </w:p>
-    <w:p>
-      <w:pPr>
-        <w:jc w:val="both"/>
-      </w:pPr>
-      <w:r>
-        <w:t xml:space="preserve">For </w:t>
-      </w:r>
-      <w:proofErr w:type="spellStart"/>
-      <w:r>
-        <w:t>sh</w:t>
-      </w:r>
-      <w:proofErr w:type="spellEnd"/>
-      <w:r>
-        <w:t xml:space="preserve">, </w:t>
-      </w:r>
-      <w:proofErr w:type="spellStart"/>
-      <w:r>
-        <w:t>ksh</w:t>
-      </w:r>
-      <w:proofErr w:type="spellEnd"/>
-      <w:r>
-        <w:t xml:space="preserve">, bash and </w:t>
-      </w:r>
-      <w:proofErr w:type="spellStart"/>
-      <w:r>
-        <w:t>zsh</w:t>
-      </w:r>
-      <w:proofErr w:type="spellEnd"/>
-      <w:r>
-        <w:t xml:space="preserve"> create a function in .profile, .</w:t>
-      </w:r>
-      <w:proofErr w:type="spellStart"/>
-      <w:r>
-        <w:t>bashrc</w:t>
-      </w:r>
-      <w:proofErr w:type="spellEnd"/>
-      <w:r>
-        <w:t>, .</w:t>
-      </w:r>
-      <w:proofErr w:type="spellStart"/>
-      <w:r>
-        <w:t>zshrc</w:t>
-      </w:r>
-      <w:proofErr w:type="spellEnd"/>
-      <w:r>
-        <w:t xml:space="preserve"> or similar configuration file:</w:t>
-      </w:r>
-    </w:p>
-    <w:p>
-      <w:pPr>
-        <w:jc w:val="both"/>
-        <w:rPr>
-          <w:lang w:eastAsia="zh-CN"/>
-        </w:rPr>
-      </w:pPr>
-      <w:r>
-        <w:rPr>
-          <w:lang w:eastAsia="zh-CN"/>
-        </w:rPr>
-        <w:t xml:space="preserve">$ </w:t>
-      </w:r>
-      <w:proofErr w:type="spellStart"/>
-      <w:r>
-        <w:rPr>
-          <w:lang w:eastAsia="zh-CN"/>
-        </w:rPr>
-        <w:t>gitc</w:t>
-      </w:r>
-      <w:r>
-        <w:rPr>
-          <w:lang w:eastAsia="zh-CN"/>
-        </w:rPr>
-        <w:t>lone</w:t>
-      </w:r>
-      <w:proofErr w:type="spellEnd"/>
-      <w:r>
-        <w:rPr>
-          <w:lang w:eastAsia="zh-CN"/>
-        </w:rPr>
-        <w:t xml:space="preserve">() { git clone </w:t>
-      </w:r>
-      <w:proofErr w:type="spellStart"/>
-      <w:r>
-        <w:rPr>
-          <w:lang w:eastAsia="zh-CN"/>
-        </w:rPr>
-        <w:t>herot</w:t>
-      </w:r>
-      <w:proofErr w:type="spellEnd"/>
-      <w:r>
-        <w:rPr>
-          <w:lang w:eastAsia="zh-CN"/>
-        </w:rPr>
-        <w:t>:/GIT/FRAMEWORK/"$@"</w:t>
-      </w:r>
-      <w:r>
-        <w:rPr>
-          <w:lang w:eastAsia="zh-CN"/>
-        </w:rPr>
-        <w:t>; }</w:t>
-      </w:r>
-    </w:p>
-    <w:p>
-      <w:pPr>
-        <w:jc w:val="both"/>
-        <w:rPr>
-          <w:lang w:eastAsia="zh-CN"/>
-        </w:rPr>
-      </w:pPr>
-    </w:p>
-    <w:p>
-      <w:pPr>
-        <w:jc w:val="both"/>
-      </w:pPr>
-      <w:r>
-        <w:t>With this definition, any Git repository can be cloned easily, for example</w:t>
-      </w:r>
-    </w:p>
-    <w:p>
-      <w:pPr>
-        <w:jc w:val="both"/>
-      </w:pPr>
-    </w:p>
-    <w:p>
-      <w:pPr>
-        <w:jc w:val="both"/>
-      </w:pPr>
-      <w:r>
-        <w:t xml:space="preserve">$ </w:t>
-      </w:r>
-      <w:proofErr w:type="spellStart"/>
-      <w:r>
-        <w:t>gi</w:t>
-      </w:r>
-      <w:r>
-        <w:t>t</w:t>
-      </w:r>
-      <w:r>
-        <w:t>clone</w:t>
-      </w:r>
-      <w:proofErr w:type="spellEnd"/>
-      <w:r>
-        <w:t xml:space="preserve"> BATSRUS</w:t>
-      </w:r>
-    </w:p>
-    <w:p>
-      <w:pPr>
-        <w:jc w:val="both"/>
-      </w:pPr>
-      <w:r>
-        <w:t xml:space="preserve">$ </w:t>
-      </w:r>
-      <w:proofErr w:type="spellStart"/>
-      <w:r>
-        <w:t>gitclone</w:t>
-      </w:r>
-      <w:proofErr w:type="spellEnd"/>
-      <w:r>
-        <w:t xml:space="preserve"> SWMF --depth=1 SWMF_NO_HISTORY</w:t>
-      </w:r>
-    </w:p>
-    <w:p>
-      <w:pPr>
-        <w:jc w:val="both"/>
-      </w:pPr>
-    </w:p>
-    <w:p>
-      <w:pPr>
-        <w:pStyle w:val="Heading2"/>
-      </w:pPr>
-      <w:bookmarkStart w:id="26" w:name="_Toc517260592"/>
-      <w:bookmarkStart w:id="27" w:name="_Toc517271476"/>
-      <w:bookmarkStart w:id="28" w:name="_Toc517271567"/>
-      <w:bookmarkStart w:id="29" w:name="_Toc517271664"/>
-      <w:bookmarkStart w:id="30" w:name="_Toc517280059"/>
-      <w:r>
-        <w:t>Tools developed</w:t>
-      </w:r>
-      <w:r>
-        <w:t xml:space="preserve"> for </w:t>
-      </w:r>
-      <w:r>
-        <w:t xml:space="preserve">the </w:t>
-      </w:r>
-      <w:r>
-        <w:t xml:space="preserve">SWMF </w:t>
-      </w:r>
-      <w:r>
-        <w:t>with many git repositories</w:t>
-      </w:r>
       <w:bookmarkEnd w:id="26"/>
       <w:bookmarkEnd w:id="27"/>
       <w:bookmarkEnd w:id="28"/>
       <w:bookmarkEnd w:id="29"/>
-      <w:bookmarkEnd w:id="30"/>
     </w:p>
     <w:p>
       <w:pPr>
@@ -3913,11 +4021,11 @@
       <w:pPr>
         <w:pStyle w:val="Heading2"/>
       </w:pPr>
-      <w:bookmarkStart w:id="31" w:name="_Toc517260585"/>
-      <w:bookmarkStart w:id="32" w:name="_Toc517271474"/>
-      <w:bookmarkStart w:id="33" w:name="_Toc517271565"/>
-      <w:bookmarkStart w:id="34" w:name="_Toc517271662"/>
-      <w:bookmarkStart w:id="35" w:name="_Toc517280060"/>
+      <w:bookmarkStart w:id="30" w:name="_Toc517260585"/>
+      <w:bookmarkStart w:id="31" w:name="_Toc517271474"/>
+      <w:bookmarkStart w:id="32" w:name="_Toc517271565"/>
+      <w:bookmarkStart w:id="33" w:name="_Toc517271662"/>
+      <w:bookmarkStart w:id="34" w:name="_Toc29899801"/>
       <w:r>
         <w:rPr>
           <w:rFonts w:hint="eastAsia"/>
@@ -3961,11 +4069,11 @@
       <w:r>
         <w:t>)</w:t>
       </w:r>
+      <w:bookmarkEnd w:id="30"/>
       <w:bookmarkEnd w:id="31"/>
       <w:bookmarkEnd w:id="32"/>
       <w:bookmarkEnd w:id="33"/>
       <w:bookmarkEnd w:id="34"/>
-      <w:bookmarkEnd w:id="35"/>
     </w:p>
     <w:p/>
     <w:p>
@@ -4023,6 +4131,7 @@
         <w:t xml:space="preserve">git config --global </w:t>
       </w:r>
       <w:proofErr w:type="spellStart"/>
+      <w:proofErr w:type="gramStart"/>
       <w:r>
         <w:rPr>
           <w:lang w:eastAsia="zh-CN"/>
@@ -4030,6 +4139,7 @@
         <w:t>diff.tool</w:t>
       </w:r>
       <w:proofErr w:type="spellEnd"/>
+      <w:proofErr w:type="gramEnd"/>
       <w:r>
         <w:rPr>
           <w:lang w:eastAsia="zh-CN"/>
@@ -4408,11 +4518,11 @@
       <w:pPr>
         <w:pStyle w:val="Heading2"/>
       </w:pPr>
-      <w:bookmarkStart w:id="36" w:name="_Toc517260586"/>
-      <w:bookmarkStart w:id="37" w:name="_Toc517271475"/>
-      <w:bookmarkStart w:id="38" w:name="_Toc517271566"/>
-      <w:bookmarkStart w:id="39" w:name="_Toc517271663"/>
-      <w:bookmarkStart w:id="40" w:name="_Toc517280061"/>
+      <w:bookmarkStart w:id="35" w:name="_Toc517260586"/>
+      <w:bookmarkStart w:id="36" w:name="_Toc517271475"/>
+      <w:bookmarkStart w:id="37" w:name="_Toc517271566"/>
+      <w:bookmarkStart w:id="38" w:name="_Toc517271663"/>
+      <w:bookmarkStart w:id="39" w:name="_Toc29899802"/>
       <w:r>
         <w:rPr>
           <w:lang w:eastAsia="zh-CN"/>
@@ -4445,303 +4555,303 @@
       <w:r>
         <w:t>)</w:t>
       </w:r>
+      <w:bookmarkEnd w:id="35"/>
       <w:bookmarkEnd w:id="36"/>
       <w:bookmarkEnd w:id="37"/>
       <w:bookmarkEnd w:id="38"/>
       <w:bookmarkEnd w:id="39"/>
+    </w:p>
+    <w:p>
+      <w:pPr>
+        <w:rPr>
+          <w:lang w:eastAsia="zh-CN"/>
+        </w:rPr>
+      </w:pPr>
+    </w:p>
+    <w:p>
+      <w:pPr>
+        <w:rPr>
+          <w:lang w:eastAsia="zh-CN"/>
+        </w:rPr>
+      </w:pPr>
+      <w:r>
+        <w:rPr>
+          <w:lang w:eastAsia="zh-CN"/>
+        </w:rPr>
+        <w:t>If the ‘origin’ branch was downloaded with ‘git fetch origin’, the changes can be merged with the local master branch using</w:t>
+      </w:r>
+    </w:p>
+    <w:p>
+      <w:pPr>
+        <w:rPr>
+          <w:lang w:eastAsia="zh-CN"/>
+        </w:rPr>
+      </w:pPr>
+    </w:p>
+    <w:p>
+      <w:pPr>
+        <w:rPr>
+          <w:lang w:eastAsia="zh-CN"/>
+        </w:rPr>
+      </w:pPr>
+      <w:r>
+        <w:rPr>
+          <w:rFonts w:hint="eastAsia"/>
+          <w:lang w:eastAsia="zh-CN"/>
+        </w:rPr>
+        <w:t>$</w:t>
+      </w:r>
+      <w:r>
+        <w:rPr>
+          <w:lang w:eastAsia="zh-CN"/>
+        </w:rPr>
+        <w:t xml:space="preserve"> </w:t>
+      </w:r>
+      <w:proofErr w:type="spellStart"/>
+      <w:r>
+        <w:rPr>
+          <w:lang w:eastAsia="zh-CN"/>
+        </w:rPr>
+        <w:t>git</w:t>
+      </w:r>
+      <w:r>
+        <w:rPr>
+          <w:lang w:eastAsia="zh-CN"/>
+        </w:rPr>
+        <w:t>all</w:t>
+      </w:r>
+      <w:proofErr w:type="spellEnd"/>
+      <w:r>
+        <w:rPr>
+          <w:lang w:eastAsia="zh-CN"/>
+        </w:rPr>
+        <w:t xml:space="preserve"> merge </w:t>
+      </w:r>
+      <w:r>
+        <w:rPr>
+          <w:lang w:eastAsia="zh-CN"/>
+        </w:rPr>
+        <w:t>origin</w:t>
+      </w:r>
+    </w:p>
+    <w:p>
+      <w:pPr>
+        <w:rPr>
+          <w:lang w:eastAsia="zh-CN"/>
+        </w:rPr>
+      </w:pPr>
+    </w:p>
+    <w:p>
+      <w:pPr>
+        <w:rPr>
+          <w:lang w:eastAsia="zh-CN"/>
+        </w:rPr>
+      </w:pPr>
+      <w:r>
+        <w:rPr>
+          <w:lang w:eastAsia="zh-CN"/>
+        </w:rPr>
+        <w:t>P</w:t>
+      </w:r>
+      <w:r>
+        <w:rPr>
+          <w:lang w:eastAsia="zh-CN"/>
+        </w:rPr>
+        <w:t>lease refer to the internet for information about dealing with conflicts</w:t>
+      </w:r>
+      <w:r>
+        <w:rPr>
+          <w:lang w:eastAsia="zh-CN"/>
+        </w:rPr>
+        <w:t xml:space="preserve"> during the merging.</w:t>
+      </w:r>
+      <w:r>
+        <w:rPr>
+          <w:lang w:eastAsia="zh-CN"/>
+        </w:rPr>
+        <w:t xml:space="preserve"> </w:t>
+      </w:r>
+      <w:r>
+        <w:rPr>
+          <w:lang w:eastAsia="zh-CN"/>
+        </w:rPr>
+        <w:t>If you are confident about</w:t>
+      </w:r>
+      <w:r>
+        <w:rPr>
+          <w:lang w:eastAsia="zh-CN"/>
+        </w:rPr>
+        <w:t xml:space="preserve"> the </w:t>
+      </w:r>
+      <w:r>
+        <w:rPr>
+          <w:lang w:eastAsia="zh-CN"/>
+        </w:rPr>
+        <w:t xml:space="preserve">correctness of the </w:t>
+      </w:r>
+      <w:r>
+        <w:rPr>
+          <w:lang w:eastAsia="zh-CN"/>
+        </w:rPr>
+        <w:t>remote repository</w:t>
+      </w:r>
+      <w:r>
+        <w:rPr>
+          <w:lang w:eastAsia="zh-CN"/>
+        </w:rPr>
+        <w:t>, the fetch and merge steps can be replaced with a single command:</w:t>
+      </w:r>
+    </w:p>
+    <w:p>
+      <w:pPr>
+        <w:jc w:val="both"/>
+        <w:rPr>
+          <w:lang w:eastAsia="zh-CN"/>
+        </w:rPr>
+      </w:pPr>
+    </w:p>
+    <w:p>
+      <w:pPr>
+        <w:jc w:val="both"/>
+        <w:rPr>
+          <w:lang w:eastAsia="zh-CN"/>
+        </w:rPr>
+      </w:pPr>
+      <w:r>
+        <w:rPr>
+          <w:rFonts w:hint="eastAsia"/>
+          <w:lang w:eastAsia="zh-CN"/>
+        </w:rPr>
+        <w:t>$</w:t>
+      </w:r>
+      <w:r>
+        <w:rPr>
+          <w:lang w:eastAsia="zh-CN"/>
+        </w:rPr>
+        <w:t xml:space="preserve"> </w:t>
+      </w:r>
+      <w:proofErr w:type="spellStart"/>
+      <w:r>
+        <w:rPr>
+          <w:lang w:eastAsia="zh-CN"/>
+        </w:rPr>
+        <w:t>git</w:t>
+      </w:r>
+      <w:r>
+        <w:rPr>
+          <w:lang w:eastAsia="zh-CN"/>
+        </w:rPr>
+        <w:t>all</w:t>
+      </w:r>
+      <w:proofErr w:type="spellEnd"/>
+      <w:r>
+        <w:rPr>
+          <w:lang w:eastAsia="zh-CN"/>
+        </w:rPr>
+        <w:t xml:space="preserve"> pull</w:t>
+      </w:r>
+    </w:p>
+    <w:p>
+      <w:pPr>
+        <w:jc w:val="both"/>
+        <w:rPr>
+          <w:lang w:eastAsia="zh-CN"/>
+        </w:rPr>
+      </w:pPr>
+    </w:p>
+    <w:p>
+      <w:pPr>
+        <w:jc w:val="both"/>
+        <w:rPr>
+          <w:lang w:eastAsia="zh-CN"/>
+        </w:rPr>
+      </w:pPr>
+      <w:r>
+        <w:rPr>
+          <w:lang w:eastAsia="zh-CN"/>
+        </w:rPr>
+        <w:t>This w</w:t>
+      </w:r>
+      <w:r>
+        <w:rPr>
+          <w:lang w:eastAsia="zh-CN"/>
+        </w:rPr>
+        <w:t xml:space="preserve">ill update your local repository (equivalent to </w:t>
+      </w:r>
+      <w:proofErr w:type="spellStart"/>
+      <w:r>
+        <w:rPr>
+          <w:lang w:eastAsia="zh-CN"/>
+        </w:rPr>
+        <w:t>fetch+merge</w:t>
+      </w:r>
+      <w:proofErr w:type="spellEnd"/>
+      <w:r>
+        <w:rPr>
+          <w:lang w:eastAsia="zh-CN"/>
+        </w:rPr>
+        <w:t>)</w:t>
+      </w:r>
+      <w:r>
+        <w:rPr>
+          <w:lang w:eastAsia="zh-CN"/>
+        </w:rPr>
+        <w:t>.</w:t>
+      </w:r>
+      <w:r>
+        <w:rPr>
+          <w:lang w:eastAsia="zh-CN"/>
+        </w:rPr>
+        <w:t xml:space="preserve"> This is the most common and simple approach</w:t>
+      </w:r>
+      <w:r>
+        <w:rPr>
+          <w:lang w:eastAsia="zh-CN"/>
+        </w:rPr>
+        <w:t>.</w:t>
+      </w:r>
+    </w:p>
+    <w:p>
+      <w:pPr>
+        <w:pStyle w:val="Heading1"/>
+      </w:pPr>
+      <w:bookmarkStart w:id="40" w:name="_Toc517260594"/>
+      <w:bookmarkStart w:id="41" w:name="_Toc517271477"/>
+      <w:bookmarkStart w:id="42" w:name="_Toc517271568"/>
+      <w:bookmarkStart w:id="43" w:name="_Toc517271665"/>
+      <w:bookmarkStart w:id="44" w:name="_Toc29899803"/>
+      <w:r>
+        <w:t>Working with the SWMF</w:t>
+      </w:r>
       <w:bookmarkEnd w:id="40"/>
-    </w:p>
-    <w:p>
-      <w:pPr>
-        <w:rPr>
-          <w:lang w:eastAsia="zh-CN"/>
-        </w:rPr>
-      </w:pPr>
-    </w:p>
-    <w:p>
-      <w:pPr>
-        <w:rPr>
-          <w:lang w:eastAsia="zh-CN"/>
-        </w:rPr>
-      </w:pPr>
-      <w:r>
-        <w:rPr>
-          <w:lang w:eastAsia="zh-CN"/>
-        </w:rPr>
-        <w:t>If the ‘origin’ branch was downloaded with ‘git fetch origin’, the changes can be merged with the local master branch using</w:t>
-      </w:r>
-    </w:p>
-    <w:p>
-      <w:pPr>
-        <w:rPr>
-          <w:lang w:eastAsia="zh-CN"/>
-        </w:rPr>
-      </w:pPr>
-    </w:p>
-    <w:p>
-      <w:pPr>
-        <w:rPr>
-          <w:lang w:eastAsia="zh-CN"/>
-        </w:rPr>
-      </w:pPr>
-      <w:r>
-        <w:rPr>
-          <w:rFonts w:hint="eastAsia"/>
-          <w:lang w:eastAsia="zh-CN"/>
-        </w:rPr>
-        <w:t>$</w:t>
-      </w:r>
-      <w:r>
-        <w:rPr>
-          <w:lang w:eastAsia="zh-CN"/>
-        </w:rPr>
-        <w:t xml:space="preserve"> </w:t>
-      </w:r>
-      <w:proofErr w:type="spellStart"/>
-      <w:r>
-        <w:rPr>
-          <w:lang w:eastAsia="zh-CN"/>
-        </w:rPr>
-        <w:t>git</w:t>
-      </w:r>
-      <w:r>
-        <w:rPr>
-          <w:lang w:eastAsia="zh-CN"/>
-        </w:rPr>
-        <w:t>all</w:t>
-      </w:r>
-      <w:proofErr w:type="spellEnd"/>
-      <w:r>
-        <w:rPr>
-          <w:lang w:eastAsia="zh-CN"/>
-        </w:rPr>
-        <w:t xml:space="preserve"> merge </w:t>
-      </w:r>
-      <w:r>
-        <w:rPr>
-          <w:lang w:eastAsia="zh-CN"/>
-        </w:rPr>
-        <w:t>origin</w:t>
-      </w:r>
-    </w:p>
-    <w:p>
-      <w:pPr>
-        <w:rPr>
-          <w:lang w:eastAsia="zh-CN"/>
-        </w:rPr>
-      </w:pPr>
-    </w:p>
-    <w:p>
-      <w:pPr>
-        <w:rPr>
-          <w:lang w:eastAsia="zh-CN"/>
-        </w:rPr>
-      </w:pPr>
-      <w:r>
-        <w:rPr>
-          <w:lang w:eastAsia="zh-CN"/>
-        </w:rPr>
-        <w:t>P</w:t>
-      </w:r>
-      <w:r>
-        <w:rPr>
-          <w:lang w:eastAsia="zh-CN"/>
-        </w:rPr>
-        <w:t>lease refer to the internet for information about dealing with conflicts</w:t>
-      </w:r>
-      <w:r>
-        <w:rPr>
-          <w:lang w:eastAsia="zh-CN"/>
-        </w:rPr>
-        <w:t xml:space="preserve"> during the merging.</w:t>
-      </w:r>
-      <w:r>
-        <w:rPr>
-          <w:lang w:eastAsia="zh-CN"/>
-        </w:rPr>
-        <w:t xml:space="preserve"> </w:t>
-      </w:r>
-      <w:r>
-        <w:rPr>
-          <w:lang w:eastAsia="zh-CN"/>
-        </w:rPr>
-        <w:t>If you are confident about</w:t>
-      </w:r>
-      <w:r>
-        <w:rPr>
-          <w:lang w:eastAsia="zh-CN"/>
-        </w:rPr>
-        <w:t xml:space="preserve"> the </w:t>
-      </w:r>
-      <w:r>
-        <w:rPr>
-          <w:lang w:eastAsia="zh-CN"/>
-        </w:rPr>
-        <w:t xml:space="preserve">correctness of the </w:t>
-      </w:r>
-      <w:r>
-        <w:rPr>
-          <w:lang w:eastAsia="zh-CN"/>
-        </w:rPr>
-        <w:t>remote repository</w:t>
-      </w:r>
-      <w:r>
-        <w:rPr>
-          <w:lang w:eastAsia="zh-CN"/>
-        </w:rPr>
-        <w:t>, the fetch and merge steps can be replaced with a single command:</w:t>
-      </w:r>
-    </w:p>
-    <w:p>
-      <w:pPr>
-        <w:jc w:val="both"/>
-        <w:rPr>
-          <w:lang w:eastAsia="zh-CN"/>
-        </w:rPr>
-      </w:pPr>
-    </w:p>
-    <w:p>
-      <w:pPr>
-        <w:jc w:val="both"/>
-        <w:rPr>
-          <w:lang w:eastAsia="zh-CN"/>
-        </w:rPr>
-      </w:pPr>
-      <w:r>
-        <w:rPr>
-          <w:rFonts w:hint="eastAsia"/>
-          <w:lang w:eastAsia="zh-CN"/>
-        </w:rPr>
-        <w:t>$</w:t>
-      </w:r>
-      <w:r>
-        <w:rPr>
-          <w:lang w:eastAsia="zh-CN"/>
-        </w:rPr>
-        <w:t xml:space="preserve"> </w:t>
-      </w:r>
-      <w:proofErr w:type="spellStart"/>
-      <w:r>
-        <w:rPr>
-          <w:lang w:eastAsia="zh-CN"/>
-        </w:rPr>
-        <w:t>git</w:t>
-      </w:r>
-      <w:r>
-        <w:rPr>
-          <w:lang w:eastAsia="zh-CN"/>
-        </w:rPr>
-        <w:t>all</w:t>
-      </w:r>
-      <w:proofErr w:type="spellEnd"/>
-      <w:r>
-        <w:rPr>
-          <w:lang w:eastAsia="zh-CN"/>
-        </w:rPr>
-        <w:t xml:space="preserve"> pull</w:t>
-      </w:r>
-    </w:p>
-    <w:p>
-      <w:pPr>
-        <w:jc w:val="both"/>
-        <w:rPr>
-          <w:lang w:eastAsia="zh-CN"/>
-        </w:rPr>
-      </w:pPr>
-    </w:p>
-    <w:p>
-      <w:pPr>
-        <w:jc w:val="both"/>
-        <w:rPr>
-          <w:lang w:eastAsia="zh-CN"/>
-        </w:rPr>
-      </w:pPr>
-      <w:r>
-        <w:rPr>
-          <w:lang w:eastAsia="zh-CN"/>
-        </w:rPr>
-        <w:t>This w</w:t>
-      </w:r>
-      <w:r>
-        <w:rPr>
-          <w:lang w:eastAsia="zh-CN"/>
-        </w:rPr>
-        <w:t xml:space="preserve">ill update your local repository (equivalent to </w:t>
-      </w:r>
-      <w:proofErr w:type="spellStart"/>
-      <w:r>
-        <w:rPr>
-          <w:lang w:eastAsia="zh-CN"/>
-        </w:rPr>
-        <w:t>fetch+merge</w:t>
-      </w:r>
-      <w:proofErr w:type="spellEnd"/>
-      <w:r>
-        <w:rPr>
-          <w:lang w:eastAsia="zh-CN"/>
-        </w:rPr>
-        <w:t>)</w:t>
-      </w:r>
-      <w:r>
-        <w:rPr>
-          <w:lang w:eastAsia="zh-CN"/>
-        </w:rPr>
-        <w:t>.</w:t>
-      </w:r>
-      <w:r>
-        <w:rPr>
-          <w:lang w:eastAsia="zh-CN"/>
-        </w:rPr>
-        <w:t xml:space="preserve"> This is the most common and simple approach</w:t>
-      </w:r>
-      <w:r>
-        <w:rPr>
-          <w:lang w:eastAsia="zh-CN"/>
-        </w:rPr>
-        <w:t>.</w:t>
-      </w:r>
-    </w:p>
-    <w:p>
-      <w:pPr>
-        <w:pStyle w:val="Heading1"/>
-      </w:pPr>
-      <w:bookmarkStart w:id="41" w:name="_Toc517260594"/>
-      <w:bookmarkStart w:id="42" w:name="_Toc517271477"/>
-      <w:bookmarkStart w:id="43" w:name="_Toc517271568"/>
-      <w:bookmarkStart w:id="44" w:name="_Toc517271665"/>
-      <w:bookmarkStart w:id="45" w:name="_Toc517280062"/>
-      <w:r>
-        <w:t>Working with the SWMF</w:t>
+      <w:r>
+        <w:t xml:space="preserve"> in Git</w:t>
       </w:r>
       <w:bookmarkEnd w:id="41"/>
-      <w:r>
-        <w:t xml:space="preserve"> in Git</w:t>
-      </w:r>
       <w:bookmarkEnd w:id="42"/>
       <w:bookmarkEnd w:id="43"/>
       <w:bookmarkEnd w:id="44"/>
+    </w:p>
+    <w:p>
+      <w:pPr>
+        <w:jc w:val="both"/>
+      </w:pPr>
+    </w:p>
+    <w:p>
+      <w:pPr>
+        <w:pStyle w:val="Heading2"/>
+      </w:pPr>
+      <w:bookmarkStart w:id="45" w:name="_Toc517271478"/>
+      <w:bookmarkStart w:id="46" w:name="_Toc517271569"/>
+      <w:bookmarkStart w:id="47" w:name="_Toc517271666"/>
+      <w:bookmarkStart w:id="48" w:name="_Toc29899804"/>
+      <w:r>
+        <w:t>Working with the entire SWMF</w:t>
+      </w:r>
       <w:bookmarkEnd w:id="45"/>
-    </w:p>
-    <w:p>
-      <w:pPr>
-        <w:jc w:val="both"/>
-      </w:pPr>
-    </w:p>
-    <w:p>
-      <w:pPr>
-        <w:pStyle w:val="Heading2"/>
-      </w:pPr>
-      <w:bookmarkStart w:id="46" w:name="_Toc517271478"/>
-      <w:bookmarkStart w:id="47" w:name="_Toc517271569"/>
-      <w:bookmarkStart w:id="48" w:name="_Toc517271666"/>
-      <w:bookmarkStart w:id="49" w:name="_Toc517280063"/>
-      <w:r>
-        <w:t>Working with the entire SWMF</w:t>
-      </w:r>
       <w:bookmarkEnd w:id="46"/>
       <w:bookmarkEnd w:id="47"/>
       <w:bookmarkEnd w:id="48"/>
-      <w:bookmarkEnd w:id="49"/>
     </w:p>
     <w:p/>
     <w:p>
@@ -4937,7 +5047,21 @@
         <w:rPr>
           <w:lang w:eastAsia="zh-CN"/>
         </w:rPr>
-        <w:t xml:space="preserve">onfig.pl -install=BATSRUS,PWOM  </w:t>
+        <w:t>onfig.pl -install=</w:t>
+      </w:r>
+      <w:proofErr w:type="gramStart"/>
+      <w:r>
+        <w:rPr>
+          <w:lang w:eastAsia="zh-CN"/>
+        </w:rPr>
+        <w:t>BATSRUS,PWOM</w:t>
+      </w:r>
+      <w:proofErr w:type="gramEnd"/>
+      <w:r>
+        <w:rPr>
+          <w:lang w:eastAsia="zh-CN"/>
+        </w:rPr>
+        <w:t xml:space="preserve">  </w:t>
       </w:r>
       <w:r>
         <w:rPr>
@@ -4983,167 +5107,167 @@
         <w:pStyle w:val="Heading2"/>
         <w:jc w:val="both"/>
       </w:pPr>
-      <w:bookmarkStart w:id="50" w:name="_Toc517260595"/>
-      <w:bookmarkStart w:id="51" w:name="_Toc517271479"/>
-      <w:bookmarkStart w:id="52" w:name="_Toc517271570"/>
-      <w:bookmarkStart w:id="53" w:name="_Toc517271667"/>
-      <w:bookmarkStart w:id="54" w:name="_Toc517280064"/>
+      <w:bookmarkStart w:id="49" w:name="_Toc517260595"/>
+      <w:bookmarkStart w:id="50" w:name="_Toc517271479"/>
+      <w:bookmarkStart w:id="51" w:name="_Toc517271570"/>
+      <w:bookmarkStart w:id="52" w:name="_Toc517271667"/>
+      <w:bookmarkStart w:id="53" w:name="_Toc29899805"/>
       <w:r>
         <w:lastRenderedPageBreak/>
         <w:t>Working with stand-alone models (BATSRUS, GITM2, PWOM …)</w:t>
       </w:r>
+      <w:bookmarkEnd w:id="49"/>
       <w:bookmarkEnd w:id="50"/>
       <w:bookmarkEnd w:id="51"/>
       <w:bookmarkEnd w:id="52"/>
       <w:bookmarkEnd w:id="53"/>
+    </w:p>
+    <w:p>
+      <w:pPr>
+        <w:jc w:val="both"/>
+      </w:pPr>
+    </w:p>
+    <w:p>
+      <w:pPr>
+        <w:jc w:val="both"/>
+      </w:pPr>
+      <w:r>
+        <w:t xml:space="preserve">First clone the BATSRUS repository (similar to </w:t>
+      </w:r>
+      <w:proofErr w:type="spellStart"/>
+      <w:r>
+        <w:rPr>
+          <w:b/>
+        </w:rPr>
+        <w:t>cvs</w:t>
+      </w:r>
+      <w:proofErr w:type="spellEnd"/>
+      <w:r>
+        <w:rPr>
+          <w:b/>
+        </w:rPr>
+        <w:t xml:space="preserve"> checkout BATSRUS</w:t>
+      </w:r>
+      <w:r>
+        <w:t>):</w:t>
+      </w:r>
+    </w:p>
+    <w:p>
+      <w:pPr>
+        <w:jc w:val="both"/>
+      </w:pPr>
+    </w:p>
+    <w:p>
+      <w:pPr>
+        <w:jc w:val="both"/>
+      </w:pPr>
+      <w:r>
+        <w:t xml:space="preserve">$ </w:t>
+      </w:r>
+      <w:proofErr w:type="spellStart"/>
+      <w:r>
+        <w:t>gitclone</w:t>
+      </w:r>
+      <w:proofErr w:type="spellEnd"/>
+      <w:r>
+        <w:t xml:space="preserve"> BATSRUS</w:t>
+      </w:r>
+    </w:p>
+    <w:p>
+      <w:pPr>
+        <w:jc w:val="both"/>
+      </w:pPr>
+    </w:p>
+    <w:p>
+      <w:pPr>
+        <w:jc w:val="both"/>
+      </w:pPr>
+      <w:r>
+        <w:t>Like in the SWMF, now you can use Config.pl to get all the necessary repositories, for example</w:t>
+      </w:r>
+    </w:p>
+    <w:p>
+      <w:pPr>
+        <w:jc w:val="both"/>
+      </w:pPr>
+    </w:p>
+    <w:p>
+      <w:pPr>
+        <w:jc w:val="both"/>
+      </w:pPr>
+      <w:r>
+        <w:t>$ ./Config.pl -install -compiler=</w:t>
+      </w:r>
+      <w:proofErr w:type="spellStart"/>
+      <w:r>
+        <w:t>gfortran</w:t>
+      </w:r>
+      <w:proofErr w:type="spellEnd"/>
+    </w:p>
+    <w:p>
+      <w:pPr>
+        <w:jc w:val="both"/>
+      </w:pPr>
+    </w:p>
+    <w:p>
+      <w:pPr>
+        <w:jc w:val="both"/>
+      </w:pPr>
+      <w:r>
+        <w:t xml:space="preserve">will automatically clone (check out) the share, </w:t>
+      </w:r>
+      <w:proofErr w:type="spellStart"/>
+      <w:r>
+        <w:t>util</w:t>
+      </w:r>
+      <w:proofErr w:type="spellEnd"/>
+      <w:r>
+        <w:t xml:space="preserve"> and </w:t>
+      </w:r>
+      <w:proofErr w:type="spellStart"/>
+      <w:r>
+        <w:t>srcBATL</w:t>
+      </w:r>
+      <w:proofErr w:type="spellEnd"/>
+      <w:r>
+        <w:t xml:space="preserve"> repositories into BATSRUS if not yet present. Note that these are independent Git repositories.</w:t>
+      </w:r>
+    </w:p>
+    <w:p>
+      <w:pPr>
+        <w:jc w:val="both"/>
+      </w:pPr>
+    </w:p>
+    <w:p>
+      <w:pPr>
+        <w:pStyle w:val="Heading2"/>
+        <w:jc w:val="both"/>
+      </w:pPr>
+      <w:bookmarkStart w:id="54" w:name="_Toc517260593"/>
+      <w:bookmarkStart w:id="55" w:name="_Toc517271480"/>
+      <w:bookmarkStart w:id="56" w:name="_Toc517271571"/>
+      <w:bookmarkStart w:id="57" w:name="_Toc517271668"/>
+      <w:bookmarkStart w:id="58" w:name="_Toc29899806"/>
+      <w:r>
+        <w:t xml:space="preserve">Using </w:t>
+      </w:r>
+      <w:proofErr w:type="spellStart"/>
+      <w:r>
+        <w:t>SWMF_data</w:t>
+      </w:r>
+      <w:proofErr w:type="spellEnd"/>
+      <w:r>
+        <w:t xml:space="preserve"> and </w:t>
+      </w:r>
+      <w:proofErr w:type="spellStart"/>
+      <w:r>
+        <w:t>CRASH_data</w:t>
+      </w:r>
       <w:bookmarkEnd w:id="54"/>
-    </w:p>
-    <w:p>
-      <w:pPr>
-        <w:jc w:val="both"/>
-      </w:pPr>
-    </w:p>
-    <w:p>
-      <w:pPr>
-        <w:jc w:val="both"/>
-      </w:pPr>
-      <w:r>
-        <w:t xml:space="preserve">First clone the BATSRUS repository (similar to </w:t>
-      </w:r>
-      <w:proofErr w:type="spellStart"/>
-      <w:r>
-        <w:rPr>
-          <w:b/>
-        </w:rPr>
-        <w:t>cvs</w:t>
-      </w:r>
-      <w:proofErr w:type="spellEnd"/>
-      <w:r>
-        <w:rPr>
-          <w:b/>
-        </w:rPr>
-        <w:t xml:space="preserve"> checkout BATSRUS</w:t>
-      </w:r>
-      <w:r>
-        <w:t>):</w:t>
-      </w:r>
-    </w:p>
-    <w:p>
-      <w:pPr>
-        <w:jc w:val="both"/>
-      </w:pPr>
-    </w:p>
-    <w:p>
-      <w:pPr>
-        <w:jc w:val="both"/>
-      </w:pPr>
-      <w:r>
-        <w:t xml:space="preserve">$ </w:t>
-      </w:r>
-      <w:proofErr w:type="spellStart"/>
-      <w:r>
-        <w:t>gitclone</w:t>
-      </w:r>
-      <w:proofErr w:type="spellEnd"/>
-      <w:r>
-        <w:t xml:space="preserve"> BATSRUS</w:t>
-      </w:r>
-    </w:p>
-    <w:p>
-      <w:pPr>
-        <w:jc w:val="both"/>
-      </w:pPr>
-    </w:p>
-    <w:p>
-      <w:pPr>
-        <w:jc w:val="both"/>
-      </w:pPr>
-      <w:r>
-        <w:t>Like in the SWMF, now you can use Config.pl to get all the necessary repositories, for example</w:t>
-      </w:r>
-    </w:p>
-    <w:p>
-      <w:pPr>
-        <w:jc w:val="both"/>
-      </w:pPr>
-    </w:p>
-    <w:p>
-      <w:pPr>
-        <w:jc w:val="both"/>
-      </w:pPr>
-      <w:r>
-        <w:t>$ ./Config.pl -install -compiler=</w:t>
-      </w:r>
-      <w:proofErr w:type="spellStart"/>
-      <w:r>
-        <w:t>gfortran</w:t>
-      </w:r>
-      <w:proofErr w:type="spellEnd"/>
-    </w:p>
-    <w:p>
-      <w:pPr>
-        <w:jc w:val="both"/>
-      </w:pPr>
-    </w:p>
-    <w:p>
-      <w:pPr>
-        <w:jc w:val="both"/>
-      </w:pPr>
-      <w:r>
-        <w:t xml:space="preserve">will automatically clone (check out) the share, </w:t>
-      </w:r>
-      <w:proofErr w:type="spellStart"/>
-      <w:r>
-        <w:t>util</w:t>
-      </w:r>
-      <w:proofErr w:type="spellEnd"/>
-      <w:r>
-        <w:t xml:space="preserve"> and </w:t>
-      </w:r>
-      <w:proofErr w:type="spellStart"/>
-      <w:r>
-        <w:t>srcBATL</w:t>
-      </w:r>
-      <w:proofErr w:type="spellEnd"/>
-      <w:r>
-        <w:t xml:space="preserve"> repositories into BATSRUS if not yet present. Note that these are independent Git repositories.</w:t>
-      </w:r>
-    </w:p>
-    <w:p>
-      <w:pPr>
-        <w:jc w:val="both"/>
-      </w:pPr>
-    </w:p>
-    <w:p>
-      <w:pPr>
-        <w:pStyle w:val="Heading2"/>
-        <w:jc w:val="both"/>
-      </w:pPr>
-      <w:bookmarkStart w:id="55" w:name="_Toc517260593"/>
-      <w:bookmarkStart w:id="56" w:name="_Toc517271480"/>
-      <w:bookmarkStart w:id="57" w:name="_Toc517271571"/>
-      <w:bookmarkStart w:id="58" w:name="_Toc517271668"/>
-      <w:bookmarkStart w:id="59" w:name="_Toc517280065"/>
-      <w:r>
-        <w:t xml:space="preserve">Using </w:t>
-      </w:r>
-      <w:proofErr w:type="spellStart"/>
-      <w:r>
-        <w:t>SWMF_data</w:t>
-      </w:r>
-      <w:proofErr w:type="spellEnd"/>
-      <w:r>
-        <w:t xml:space="preserve"> and </w:t>
-      </w:r>
-      <w:proofErr w:type="spellStart"/>
-      <w:r>
-        <w:t>CRASH_data</w:t>
-      </w:r>
       <w:bookmarkEnd w:id="55"/>
       <w:bookmarkEnd w:id="56"/>
       <w:bookmarkEnd w:id="57"/>
       <w:bookmarkEnd w:id="58"/>
-      <w:bookmarkEnd w:id="59"/>
       <w:proofErr w:type="spellEnd"/>
     </w:p>
     <w:p>
@@ -5328,28 +5452,28 @@
       <w:pPr>
         <w:pStyle w:val="Heading1"/>
       </w:pPr>
-      <w:bookmarkStart w:id="60" w:name="_Toc517260587"/>
-      <w:bookmarkStart w:id="61" w:name="_Toc517271481"/>
-      <w:bookmarkStart w:id="62" w:name="_Toc517271572"/>
-      <w:bookmarkStart w:id="63" w:name="_Toc517271669"/>
-      <w:bookmarkStart w:id="64" w:name="_Toc517280066"/>
+      <w:bookmarkStart w:id="59" w:name="_Toc517260587"/>
+      <w:bookmarkStart w:id="60" w:name="_Toc517271481"/>
+      <w:bookmarkStart w:id="61" w:name="_Toc517271572"/>
+      <w:bookmarkStart w:id="62" w:name="_Toc517271669"/>
+      <w:bookmarkStart w:id="63" w:name="_Toc29899807"/>
       <w:r>
         <w:t>Git Commands and Tools</w:t>
       </w:r>
+      <w:bookmarkEnd w:id="59"/>
+      <w:r>
+        <w:t xml:space="preserve"> </w:t>
+      </w:r>
+      <w:r>
+        <w:t>for</w:t>
+      </w:r>
+      <w:r>
+        <w:t xml:space="preserve"> Developers</w:t>
+      </w:r>
       <w:bookmarkEnd w:id="60"/>
-      <w:r>
-        <w:t xml:space="preserve"> </w:t>
-      </w:r>
-      <w:r>
-        <w:t>for</w:t>
-      </w:r>
-      <w:r>
-        <w:t xml:space="preserve"> Developers</w:t>
-      </w:r>
       <w:bookmarkEnd w:id="61"/>
       <w:bookmarkEnd w:id="62"/>
       <w:bookmarkEnd w:id="63"/>
-      <w:bookmarkEnd w:id="64"/>
     </w:p>
     <w:p>
       <w:pPr>
@@ -5366,256 +5490,234 @@
       <w:pPr>
         <w:pStyle w:val="Heading2"/>
       </w:pPr>
-      <w:bookmarkStart w:id="65" w:name="_Toc517260588"/>
-      <w:bookmarkStart w:id="66" w:name="_Toc517271482"/>
-      <w:bookmarkStart w:id="67" w:name="_Toc517271573"/>
-      <w:bookmarkStart w:id="68" w:name="_Toc517271670"/>
-      <w:bookmarkStart w:id="69" w:name="_Toc517280067"/>
+      <w:bookmarkStart w:id="64" w:name="_Toc517260588"/>
+      <w:bookmarkStart w:id="65" w:name="_Toc517271482"/>
+      <w:bookmarkStart w:id="66" w:name="_Toc517271573"/>
+      <w:bookmarkStart w:id="67" w:name="_Toc517271670"/>
+      <w:bookmarkStart w:id="68" w:name="_Toc29899808"/>
       <w:r>
         <w:t>Settings for line endings</w:t>
       </w:r>
+      <w:bookmarkEnd w:id="64"/>
       <w:bookmarkEnd w:id="65"/>
       <w:bookmarkEnd w:id="66"/>
       <w:bookmarkEnd w:id="67"/>
       <w:bookmarkEnd w:id="68"/>
+    </w:p>
+    <w:p/>
+    <w:p>
+      <w:r>
+        <w:t>If you're using Git to collaborate with other</w:t>
+      </w:r>
+      <w:r>
+        <w:t>s</w:t>
+      </w:r>
+      <w:r>
+        <w:t>, ensure that Git is properly co</w:t>
+      </w:r>
+      <w:r>
+        <w:t>nfigured to handle line endings, on macOS use</w:t>
+      </w:r>
+    </w:p>
+    <w:p/>
+    <w:p>
+      <w:r>
+        <w:t xml:space="preserve">$ git config --global </w:t>
+      </w:r>
+      <w:proofErr w:type="spellStart"/>
+      <w:proofErr w:type="gramStart"/>
+      <w:r>
+        <w:t>core.autocrlf</w:t>
+      </w:r>
+      <w:proofErr w:type="spellEnd"/>
+      <w:proofErr w:type="gramEnd"/>
+      <w:r>
+        <w:t xml:space="preserve"> </w:t>
+      </w:r>
+    </w:p>
+    <w:p/>
+    <w:p>
+      <w:pPr>
+        <w:pStyle w:val="Heading2"/>
+      </w:pPr>
+      <w:bookmarkStart w:id="69" w:name="_Toc517260589"/>
+      <w:bookmarkStart w:id="70" w:name="_Toc517271483"/>
+      <w:bookmarkStart w:id="71" w:name="_Toc517271574"/>
+      <w:bookmarkStart w:id="72" w:name="_Toc517271671"/>
+      <w:bookmarkStart w:id="73" w:name="_Toc29899809"/>
+      <w:r>
+        <w:t xml:space="preserve">Make changes to local repository (similar </w:t>
+      </w:r>
+      <w:r>
+        <w:t>to</w:t>
+      </w:r>
+      <w:r>
+        <w:t xml:space="preserve"> </w:t>
+      </w:r>
+      <w:proofErr w:type="spellStart"/>
+      <w:r>
+        <w:rPr>
+          <w:b/>
+        </w:rPr>
+        <w:t>cvs</w:t>
+      </w:r>
+      <w:proofErr w:type="spellEnd"/>
+      <w:r>
+        <w:rPr>
+          <w:b/>
+        </w:rPr>
+        <w:t xml:space="preserve"> add/remove/commit</w:t>
+      </w:r>
+      <w:r>
+        <w:t>)</w:t>
+      </w:r>
       <w:bookmarkEnd w:id="69"/>
-    </w:p>
-    <w:p/>
-    <w:p>
-      <w:r>
-        <w:t>If you're using Git to collaborate with other</w:t>
-      </w:r>
-      <w:r>
-        <w:t>s</w:t>
-      </w:r>
-      <w:r>
-        <w:t>, ensure that Git is properly co</w:t>
-      </w:r>
-      <w:r>
-        <w:t>nfigured to handle line endings, on macOS use</w:t>
-      </w:r>
-    </w:p>
-    <w:p/>
-    <w:p>
-      <w:r>
-        <w:t xml:space="preserve">$ git config --global </w:t>
-      </w:r>
-      <w:proofErr w:type="spellStart"/>
-      <w:r>
-        <w:t>core.autocrlf</w:t>
-      </w:r>
-      <w:proofErr w:type="spellEnd"/>
-      <w:r>
-        <w:t xml:space="preserve"> </w:t>
-      </w:r>
-    </w:p>
-    <w:p/>
-    <w:p>
-      <w:pPr>
-        <w:pStyle w:val="Heading2"/>
-      </w:pPr>
-      <w:bookmarkStart w:id="70" w:name="_Toc517260589"/>
-      <w:bookmarkStart w:id="71" w:name="_Toc517271483"/>
-      <w:bookmarkStart w:id="72" w:name="_Toc517271574"/>
-      <w:bookmarkStart w:id="73" w:name="_Toc517271671"/>
-      <w:bookmarkStart w:id="74" w:name="_Toc517280068"/>
-      <w:r>
-        <w:t xml:space="preserve">Make changes to local repository (similar </w:t>
-      </w:r>
-      <w:r>
-        <w:t>to</w:t>
-      </w:r>
-      <w:r>
-        <w:t xml:space="preserve"> </w:t>
-      </w:r>
-      <w:proofErr w:type="spellStart"/>
-      <w:r>
-        <w:rPr>
-          <w:b/>
-        </w:rPr>
-        <w:t>cvs</w:t>
-      </w:r>
-      <w:proofErr w:type="spellEnd"/>
-      <w:r>
-        <w:rPr>
-          <w:b/>
-        </w:rPr>
-        <w:t xml:space="preserve"> add/remove/commit</w:t>
-      </w:r>
-      <w:r>
-        <w:t>)</w:t>
-      </w:r>
       <w:bookmarkEnd w:id="70"/>
       <w:bookmarkEnd w:id="71"/>
       <w:bookmarkEnd w:id="72"/>
       <w:bookmarkEnd w:id="73"/>
+    </w:p>
+    <w:p>
+      <w:pPr>
+        <w:jc w:val="both"/>
+      </w:pPr>
+    </w:p>
+    <w:p>
+      <w:pPr>
+        <w:jc w:val="both"/>
+      </w:pPr>
+      <w:r>
+        <w:t>In essence use “git” followed by the Unix commands to remove and rename files and directories, use “add” to add a new file and “commit” to commit the changes into the local repository (note that CVS does not allow renaming files or removing directories and there is no local repository):</w:t>
+      </w:r>
+    </w:p>
+    <w:p>
+      <w:pPr>
+        <w:jc w:val="both"/>
+      </w:pPr>
+    </w:p>
+    <w:p>
+      <w:pPr>
+        <w:jc w:val="both"/>
+      </w:pPr>
+      <w:r>
+        <w:t>$ git rm -rf DIR1</w:t>
+      </w:r>
+    </w:p>
+    <w:p>
+      <w:pPr>
+        <w:jc w:val="both"/>
+      </w:pPr>
+      <w:r>
+        <w:t>$ git rm FILE1</w:t>
+      </w:r>
+    </w:p>
+    <w:p>
+      <w:pPr>
+        <w:jc w:val="both"/>
+      </w:pPr>
+      <w:r>
+        <w:t>$ git commit -m "removed FILE1 and DIR1 because …"</w:t>
+      </w:r>
+    </w:p>
+    <w:p>
+      <w:pPr>
+        <w:jc w:val="both"/>
+      </w:pPr>
+      <w:r>
+        <w:t>$ git mv FILE2 FILE3</w:t>
+      </w:r>
+    </w:p>
+    <w:p>
+      <w:pPr>
+        <w:jc w:val="both"/>
+      </w:pPr>
+      <w:r>
+        <w:t>$ git commit -m “renamed FILE2 to FILE3”</w:t>
+      </w:r>
+    </w:p>
+    <w:p>
+      <w:pPr>
+        <w:jc w:val="both"/>
+      </w:pPr>
+      <w:r>
+        <w:t>$ emacs FILE4</w:t>
+      </w:r>
+    </w:p>
+    <w:p>
+      <w:pPr>
+        <w:jc w:val="both"/>
+      </w:pPr>
+      <w:r>
+        <w:t>$ git add FILE4</w:t>
+      </w:r>
+    </w:p>
+    <w:p>
+      <w:pPr>
+        <w:jc w:val="both"/>
+      </w:pPr>
+      <w:r>
+        <w:t xml:space="preserve">$ git commit “Created FILE4 </w:t>
+      </w:r>
+      <w:r>
+        <w:t>which does ….”</w:t>
+      </w:r>
+    </w:p>
+    <w:p>
+      <w:pPr>
+        <w:jc w:val="both"/>
+      </w:pPr>
+    </w:p>
+    <w:p>
+      <w:pPr>
+        <w:jc w:val="both"/>
+      </w:pPr>
+      <w:r>
+        <w:t>Without the -m flag the editor (defined by the $EDITOR environment variable) opens to allow logging the changes. Just like with CVS, meaningful logs that describe the changes, the reasons for them and the consequences are extremely important and useful.</w:t>
+      </w:r>
+      <w:r>
+        <w:t xml:space="preserve"> </w:t>
+      </w:r>
+      <w:r>
+        <w:t>You can also commit files separately and provide separate logs. This is recommended if the changes in different files are not related to each other.</w:t>
+      </w:r>
+    </w:p>
+    <w:p>
+      <w:pPr>
+        <w:jc w:val="both"/>
+      </w:pPr>
+    </w:p>
+    <w:p>
+      <w:pPr>
+        <w:jc w:val="both"/>
+      </w:pPr>
+      <w:r>
+        <w:t xml:space="preserve">The steps above affect the local git repository only. This allows storing multiple versions with a complete version history locally without making changes in the remote repository. </w:t>
+      </w:r>
+    </w:p>
+    <w:p>
+      <w:pPr>
+        <w:jc w:val="both"/>
+      </w:pPr>
+    </w:p>
+    <w:p>
+      <w:pPr>
+        <w:pStyle w:val="Heading2"/>
+      </w:pPr>
+      <w:bookmarkStart w:id="74" w:name="_Toc517271575"/>
+      <w:bookmarkStart w:id="75" w:name="_Toc517271672"/>
+      <w:bookmarkStart w:id="76" w:name="_Toc29899810"/>
+      <w:r>
+        <w:t>Un</w:t>
+      </w:r>
+      <w:r>
+        <w:t>do</w:t>
+      </w:r>
+      <w:r>
+        <w:t xml:space="preserve"> changes to local repository</w:t>
+      </w:r>
       <w:bookmarkEnd w:id="74"/>
-    </w:p>
-    <w:p>
-      <w:pPr>
-        <w:jc w:val="both"/>
-      </w:pPr>
-    </w:p>
-    <w:p>
-      <w:pPr>
-        <w:jc w:val="both"/>
-      </w:pPr>
-      <w:r>
-        <w:t>In essence use “git” followed by the Unix commands to remove and rename files and directories, use “add” to add a new file and “commit” to commit the changes into the local repository (note that CVS does not allow renaming files or removing directories and there is no local repository):</w:t>
-      </w:r>
-    </w:p>
-    <w:p>
-      <w:pPr>
-        <w:jc w:val="both"/>
-      </w:pPr>
-    </w:p>
-    <w:p>
-      <w:pPr>
-        <w:jc w:val="both"/>
-      </w:pPr>
-      <w:r>
-        <w:t xml:space="preserve">$ git </w:t>
-      </w:r>
-      <w:proofErr w:type="spellStart"/>
-      <w:r>
-        <w:t>rm</w:t>
-      </w:r>
-      <w:proofErr w:type="spellEnd"/>
-      <w:r>
-        <w:t xml:space="preserve"> -</w:t>
-      </w:r>
-      <w:proofErr w:type="spellStart"/>
-      <w:r>
-        <w:t>rf</w:t>
-      </w:r>
-      <w:proofErr w:type="spellEnd"/>
-      <w:r>
-        <w:t xml:space="preserve"> DIR1</w:t>
-      </w:r>
-    </w:p>
-    <w:p>
-      <w:pPr>
-        <w:jc w:val="both"/>
-      </w:pPr>
-      <w:r>
-        <w:t xml:space="preserve">$ git </w:t>
-      </w:r>
-      <w:proofErr w:type="spellStart"/>
-      <w:r>
-        <w:t>rm</w:t>
-      </w:r>
-      <w:proofErr w:type="spellEnd"/>
-      <w:r>
-        <w:t xml:space="preserve"> FILE1</w:t>
-      </w:r>
-    </w:p>
-    <w:p>
-      <w:pPr>
-        <w:jc w:val="both"/>
-      </w:pPr>
-      <w:r>
-        <w:t>$ git commit -m "removed FILE1 and DIR1 because …"</w:t>
-      </w:r>
-    </w:p>
-    <w:p>
-      <w:pPr>
-        <w:jc w:val="both"/>
-      </w:pPr>
-      <w:r>
-        <w:t>$ git mv FILE2 FILE3</w:t>
-      </w:r>
-    </w:p>
-    <w:p>
-      <w:pPr>
-        <w:jc w:val="both"/>
-      </w:pPr>
-      <w:r>
-        <w:t>$ git commit -m “renamed FILE2 to FILE3”</w:t>
-      </w:r>
-    </w:p>
-    <w:p>
-      <w:pPr>
-        <w:jc w:val="both"/>
-      </w:pPr>
-      <w:r>
-        <w:t>$ emacs FILE4</w:t>
-      </w:r>
-    </w:p>
-    <w:p>
-      <w:pPr>
-        <w:jc w:val="both"/>
-      </w:pPr>
-      <w:r>
-        <w:t>$ git add FILE4</w:t>
-      </w:r>
-    </w:p>
-    <w:p>
-      <w:pPr>
-        <w:jc w:val="both"/>
-      </w:pPr>
-      <w:r>
-        <w:t xml:space="preserve">$ git commit “Created FILE4 </w:t>
-      </w:r>
-      <w:r>
-        <w:t>which does ….”</w:t>
-      </w:r>
-    </w:p>
-    <w:p>
-      <w:pPr>
-        <w:jc w:val="both"/>
-      </w:pPr>
-    </w:p>
-    <w:p>
-      <w:pPr>
-        <w:jc w:val="both"/>
-      </w:pPr>
-      <w:r>
-        <w:t>Without the -m flag the editor (defined by the $EDITOR environment variable) opens to allow logging the changes. Just like with CVS, meaningful logs that describe the changes, the reasons for them and the consequences are extremely important and useful.</w:t>
-      </w:r>
-      <w:r>
-        <w:t xml:space="preserve"> </w:t>
-      </w:r>
-      <w:r>
-        <w:t>You can also commit files separately and provide separate logs. This is recommended if the changes in different files are not related to each other.</w:t>
-      </w:r>
-    </w:p>
-    <w:p>
-      <w:pPr>
-        <w:jc w:val="both"/>
-      </w:pPr>
-    </w:p>
-    <w:p>
-      <w:pPr>
-        <w:jc w:val="both"/>
-      </w:pPr>
-      <w:r>
-        <w:t xml:space="preserve">The steps above affect the local git repository only. This allows storing multiple versions with a complete version history locally without making changes in the remote repository. </w:t>
-      </w:r>
-    </w:p>
-    <w:p>
-      <w:pPr>
-        <w:jc w:val="both"/>
-      </w:pPr>
-    </w:p>
-    <w:p>
-      <w:pPr>
-        <w:pStyle w:val="Heading2"/>
-      </w:pPr>
-      <w:bookmarkStart w:id="75" w:name="_Toc517271575"/>
-      <w:bookmarkStart w:id="76" w:name="_Toc517271672"/>
-      <w:bookmarkStart w:id="77" w:name="_Toc517280069"/>
-      <w:r>
-        <w:t>Un</w:t>
-      </w:r>
-      <w:r>
-        <w:t>do</w:t>
-      </w:r>
-      <w:r>
-        <w:t xml:space="preserve"> changes to local repository</w:t>
-      </w:r>
       <w:bookmarkEnd w:id="75"/>
       <w:bookmarkEnd w:id="76"/>
-      <w:bookmarkEnd w:id="77"/>
     </w:p>
     <w:p>
       <w:pPr>
@@ -5653,7 +5755,15 @@
         <w:t xml:space="preserve"> </w:t>
       </w:r>
       <w:r>
-        <w:t>(no git add or git commit has been done)</w:t>
+        <w:t xml:space="preserve">(no git </w:t>
+      </w:r>
+      <w:proofErr w:type="gramStart"/>
+      <w:r>
+        <w:t>add</w:t>
+      </w:r>
+      <w:proofErr w:type="gramEnd"/>
+      <w:r>
+        <w:t xml:space="preserve"> or git commit has been done)</w:t>
       </w:r>
     </w:p>
     <w:p>
@@ -5677,10 +5787,18 @@
         <w:jc w:val="both"/>
       </w:pPr>
       <w:r>
-        <w:t>$ git che</w:t>
-      </w:r>
-      <w:r>
-        <w:t>ckout .                     # un</w:t>
+        <w:t xml:space="preserve">$ git </w:t>
+      </w:r>
+      <w:proofErr w:type="gramStart"/>
+      <w:r>
+        <w:t>che</w:t>
+      </w:r>
+      <w:r>
+        <w:t>ckout .</w:t>
+      </w:r>
+      <w:proofErr w:type="gramEnd"/>
+      <w:r>
+        <w:t xml:space="preserve">                     # un</w:t>
       </w:r>
       <w:r>
         <w:t>do all changes</w:t>
@@ -5762,10 +5880,18 @@
         <w:jc w:val="both"/>
       </w:pPr>
       <w:r>
-        <w:t>$ git ch</w:t>
-      </w:r>
-      <w:r>
-        <w:t>eckout .                    # un</w:t>
+        <w:t xml:space="preserve">$ git </w:t>
+      </w:r>
+      <w:proofErr w:type="gramStart"/>
+      <w:r>
+        <w:t>ch</w:t>
+      </w:r>
+      <w:r>
+        <w:t>eckout .</w:t>
+      </w:r>
+      <w:proofErr w:type="gramEnd"/>
+      <w:r>
+        <w:t xml:space="preserve">                    # un</w:t>
       </w:r>
       <w:r>
         <w:t>do all changes</w:t>
@@ -5814,10 +5940,18 @@
         <w:jc w:val="both"/>
       </w:pPr>
       <w:r>
-        <w:t>$ git ch</w:t>
-      </w:r>
-      <w:r>
-        <w:t>eckout .                    # un</w:t>
+        <w:t xml:space="preserve">$ git </w:t>
+      </w:r>
+      <w:proofErr w:type="gramStart"/>
+      <w:r>
+        <w:t>ch</w:t>
+      </w:r>
+      <w:r>
+        <w:t>eckout .</w:t>
+      </w:r>
+      <w:proofErr w:type="gramEnd"/>
+      <w:r>
+        <w:t xml:space="preserve">                    # un</w:t>
       </w:r>
       <w:r>
         <w:t>do all changes</w:t>
@@ -5968,11 +6102,11 @@
       <w:pPr>
         <w:pStyle w:val="Heading2"/>
       </w:pPr>
-      <w:bookmarkStart w:id="78" w:name="_Toc517260590"/>
-      <w:bookmarkStart w:id="79" w:name="_Toc517271484"/>
-      <w:bookmarkStart w:id="80" w:name="_Toc517271576"/>
-      <w:bookmarkStart w:id="81" w:name="_Toc517271673"/>
-      <w:bookmarkStart w:id="82" w:name="_Toc517280070"/>
+      <w:bookmarkStart w:id="77" w:name="_Toc517260590"/>
+      <w:bookmarkStart w:id="78" w:name="_Toc517271484"/>
+      <w:bookmarkStart w:id="79" w:name="_Toc517271576"/>
+      <w:bookmarkStart w:id="80" w:name="_Toc517271673"/>
+      <w:bookmarkStart w:id="81" w:name="_Toc29899811"/>
       <w:r>
         <w:t xml:space="preserve">Check the status of the present git repository (similar to </w:t>
       </w:r>
@@ -5993,411 +6127,411 @@
       <w:r>
         <w:t>)</w:t>
       </w:r>
+      <w:bookmarkEnd w:id="77"/>
       <w:bookmarkEnd w:id="78"/>
       <w:bookmarkEnd w:id="79"/>
       <w:bookmarkEnd w:id="80"/>
       <w:bookmarkEnd w:id="81"/>
+    </w:p>
+    <w:p>
+      <w:pPr>
+        <w:jc w:val="both"/>
+      </w:pPr>
+    </w:p>
+    <w:p>
+      <w:pPr>
+        <w:jc w:val="both"/>
+        <w:rPr>
+          <w:lang w:eastAsia="zh-CN"/>
+        </w:rPr>
+      </w:pPr>
+      <w:r>
+        <w:rPr>
+          <w:rFonts w:hint="eastAsia"/>
+          <w:lang w:eastAsia="zh-CN"/>
+        </w:rPr>
+        <w:t>A</w:t>
+      </w:r>
+      <w:r>
+        <w:rPr>
+          <w:lang w:eastAsia="zh-CN"/>
+        </w:rPr>
+        <w:t xml:space="preserve">fter working for </w:t>
+      </w:r>
+      <w:r>
+        <w:rPr>
+          <w:lang w:eastAsia="zh-CN"/>
+        </w:rPr>
+        <w:t xml:space="preserve">a while, to check what you have done, </w:t>
+      </w:r>
+      <w:r>
+        <w:rPr>
+          <w:lang w:eastAsia="zh-CN"/>
+        </w:rPr>
+        <w:t xml:space="preserve">in top level of the SWMF </w:t>
+      </w:r>
+      <w:r>
+        <w:rPr>
+          <w:lang w:eastAsia="zh-CN"/>
+        </w:rPr>
+        <w:t>type</w:t>
+      </w:r>
+    </w:p>
+    <w:p>
+      <w:pPr>
+        <w:jc w:val="both"/>
+        <w:rPr>
+          <w:lang w:eastAsia="zh-CN"/>
+        </w:rPr>
+      </w:pPr>
+    </w:p>
+    <w:p>
+      <w:pPr>
+        <w:jc w:val="both"/>
+      </w:pPr>
+      <w:r>
+        <w:t xml:space="preserve">$ </w:t>
+      </w:r>
+      <w:proofErr w:type="spellStart"/>
+      <w:r>
+        <w:t>git</w:t>
+      </w:r>
+      <w:r>
+        <w:t>all</w:t>
+      </w:r>
+      <w:proofErr w:type="spellEnd"/>
+      <w:r>
+        <w:t xml:space="preserve"> status</w:t>
+      </w:r>
+    </w:p>
+    <w:p>
+      <w:pPr>
+        <w:jc w:val="both"/>
+      </w:pPr>
+    </w:p>
+    <w:p>
+      <w:pPr>
+        <w:jc w:val="both"/>
+      </w:pPr>
+      <w:r>
+        <w:t>Check the changes in all the modified files:</w:t>
+      </w:r>
+    </w:p>
+    <w:p>
+      <w:pPr>
+        <w:jc w:val="both"/>
+      </w:pPr>
+    </w:p>
+    <w:p>
+      <w:pPr>
+        <w:jc w:val="both"/>
+      </w:pPr>
+      <w:r>
+        <w:t xml:space="preserve">$ </w:t>
+      </w:r>
+      <w:proofErr w:type="spellStart"/>
+      <w:r>
+        <w:t>git</w:t>
+      </w:r>
+      <w:r>
+        <w:t>all</w:t>
+      </w:r>
+      <w:proofErr w:type="spellEnd"/>
+      <w:r>
+        <w:t xml:space="preserve"> diff</w:t>
+      </w:r>
+      <w:r>
+        <w:t xml:space="preserve">       # list all differences in the repository tree</w:t>
+      </w:r>
+    </w:p>
+    <w:p>
+      <w:pPr>
+        <w:jc w:val="both"/>
+      </w:pPr>
+      <w:r>
+        <w:t xml:space="preserve">$ git </w:t>
+      </w:r>
+      <w:proofErr w:type="spellStart"/>
+      <w:r>
+        <w:t>difftool</w:t>
+      </w:r>
+      <w:proofErr w:type="spellEnd"/>
+      <w:r>
+        <w:t xml:space="preserve">    # after </w:t>
+      </w:r>
+      <w:r>
+        <w:t>examining a</w:t>
+      </w:r>
+      <w:r>
+        <w:t xml:space="preserve"> file with the </w:t>
+      </w:r>
+      <w:proofErr w:type="spellStart"/>
+      <w:r>
+        <w:t>difftool</w:t>
+      </w:r>
+      <w:proofErr w:type="spellEnd"/>
+      <w:r>
+        <w:t xml:space="preserve">, </w:t>
+      </w:r>
+      <w:r>
+        <w:t xml:space="preserve">git </w:t>
+      </w:r>
+      <w:r>
+        <w:t>jumps to the next file</w:t>
+      </w:r>
+    </w:p>
+    <w:p>
+      <w:pPr>
+        <w:jc w:val="both"/>
+      </w:pPr>
+    </w:p>
+    <w:p>
+      <w:pPr>
+        <w:jc w:val="both"/>
+      </w:pPr>
+      <w:r>
+        <w:t xml:space="preserve">Note: </w:t>
+      </w:r>
+      <w:proofErr w:type="spellStart"/>
+      <w:r>
+        <w:t>gitall</w:t>
+      </w:r>
+      <w:proofErr w:type="spellEnd"/>
+      <w:r>
+        <w:t xml:space="preserve"> </w:t>
+      </w:r>
+      <w:proofErr w:type="spellStart"/>
+      <w:r>
+        <w:t>difftool</w:t>
+      </w:r>
+      <w:proofErr w:type="spellEnd"/>
+      <w:r>
+        <w:t xml:space="preserve"> is not recommended, as it wi</w:t>
+      </w:r>
+      <w:r>
+        <w:t xml:space="preserve">ll open multiple </w:t>
+      </w:r>
+      <w:proofErr w:type="spellStart"/>
+      <w:r>
+        <w:t>tkdiff</w:t>
+      </w:r>
+      <w:proofErr w:type="spellEnd"/>
+      <w:r>
+        <w:t xml:space="preserve"> windows.</w:t>
+      </w:r>
+    </w:p>
+    <w:p>
+      <w:pPr>
+        <w:jc w:val="both"/>
+      </w:pPr>
+      <w:r>
+        <w:t>Also,</w:t>
+      </w:r>
+      <w:r>
+        <w:t xml:space="preserve"> </w:t>
+      </w:r>
+      <w:proofErr w:type="spellStart"/>
+      <w:r>
+        <w:t>tkdiff</w:t>
+      </w:r>
+      <w:proofErr w:type="spellEnd"/>
+      <w:r>
+        <w:t xml:space="preserve"> </w:t>
+      </w:r>
+      <w:r>
+        <w:t xml:space="preserve">can be used </w:t>
+      </w:r>
+      <w:r>
+        <w:t xml:space="preserve">directly </w:t>
+      </w:r>
+      <w:r>
+        <w:t xml:space="preserve">to examine the changes </w:t>
+      </w:r>
+      <w:r>
+        <w:t>made to FILE1:</w:t>
+      </w:r>
+    </w:p>
+    <w:p>
+      <w:pPr>
+        <w:jc w:val="both"/>
+      </w:pPr>
+    </w:p>
+    <w:p>
+      <w:pPr>
+        <w:jc w:val="both"/>
+      </w:pPr>
+      <w:r>
+        <w:t xml:space="preserve">$ </w:t>
+      </w:r>
+      <w:proofErr w:type="spellStart"/>
+      <w:r>
+        <w:t>tkdiff</w:t>
+      </w:r>
+      <w:proofErr w:type="spellEnd"/>
+      <w:r>
+        <w:t xml:space="preserve"> FILE1</w:t>
+      </w:r>
+      <w:r>
+        <w:t xml:space="preserve">                 # compare modified FILE1 to local master version</w:t>
+      </w:r>
+    </w:p>
+    <w:p>
+      <w:pPr>
+        <w:jc w:val="both"/>
+      </w:pPr>
+      <w:r>
+        <w:t xml:space="preserve">$ </w:t>
+      </w:r>
+      <w:proofErr w:type="spellStart"/>
+      <w:r>
+        <w:t>tkdiff</w:t>
+      </w:r>
+      <w:proofErr w:type="spellEnd"/>
+      <w:r>
+        <w:t xml:space="preserve"> -</w:t>
+      </w:r>
+      <w:proofErr w:type="spellStart"/>
+      <w:r>
+        <w:t>rorigin</w:t>
+      </w:r>
+      <w:proofErr w:type="spellEnd"/>
+      <w:r>
+        <w:t xml:space="preserve"> FILE1   # compare modified FILE1 to remote version fetched</w:t>
+      </w:r>
+    </w:p>
+    <w:p>
+      <w:pPr>
+        <w:jc w:val="both"/>
+      </w:pPr>
+    </w:p>
+    <w:p>
+      <w:pPr>
+        <w:pStyle w:val="Heading2"/>
+      </w:pPr>
+      <w:bookmarkStart w:id="82" w:name="_Toc517260591"/>
+      <w:bookmarkStart w:id="83" w:name="_Toc517271485"/>
+      <w:bookmarkStart w:id="84" w:name="_Toc517271577"/>
+      <w:bookmarkStart w:id="85" w:name="_Toc517271674"/>
+      <w:bookmarkStart w:id="86" w:name="_Toc29899812"/>
+      <w:r>
+        <w:t>Push changes to remote repository</w:t>
+      </w:r>
       <w:bookmarkEnd w:id="82"/>
-    </w:p>
-    <w:p>
-      <w:pPr>
-        <w:jc w:val="both"/>
-      </w:pPr>
-    </w:p>
-    <w:p>
-      <w:pPr>
-        <w:jc w:val="both"/>
-        <w:rPr>
-          <w:lang w:eastAsia="zh-CN"/>
-        </w:rPr>
-      </w:pPr>
-      <w:r>
-        <w:rPr>
-          <w:rFonts w:hint="eastAsia"/>
-          <w:lang w:eastAsia="zh-CN"/>
-        </w:rPr>
-        <w:t>A</w:t>
-      </w:r>
-      <w:r>
-        <w:rPr>
-          <w:lang w:eastAsia="zh-CN"/>
-        </w:rPr>
-        <w:t xml:space="preserve">fter working for </w:t>
-      </w:r>
-      <w:r>
-        <w:rPr>
-          <w:lang w:eastAsia="zh-CN"/>
-        </w:rPr>
-        <w:t xml:space="preserve">a while, to check what you have done, </w:t>
-      </w:r>
-      <w:r>
-        <w:rPr>
-          <w:lang w:eastAsia="zh-CN"/>
-        </w:rPr>
-        <w:t xml:space="preserve">in top level of the SWMF </w:t>
-      </w:r>
-      <w:r>
-        <w:rPr>
-          <w:lang w:eastAsia="zh-CN"/>
-        </w:rPr>
-        <w:t>type</w:t>
-      </w:r>
-    </w:p>
-    <w:p>
-      <w:pPr>
-        <w:jc w:val="both"/>
-        <w:rPr>
-          <w:lang w:eastAsia="zh-CN"/>
-        </w:rPr>
-      </w:pPr>
-    </w:p>
-    <w:p>
-      <w:pPr>
-        <w:jc w:val="both"/>
-      </w:pPr>
-      <w:r>
-        <w:t xml:space="preserve">$ </w:t>
-      </w:r>
-      <w:proofErr w:type="spellStart"/>
-      <w:r>
-        <w:t>git</w:t>
-      </w:r>
-      <w:r>
-        <w:t>all</w:t>
-      </w:r>
-      <w:proofErr w:type="spellEnd"/>
-      <w:r>
-        <w:t xml:space="preserve"> status</w:t>
-      </w:r>
-    </w:p>
-    <w:p>
-      <w:pPr>
-        <w:jc w:val="both"/>
-      </w:pPr>
-    </w:p>
-    <w:p>
-      <w:pPr>
-        <w:jc w:val="both"/>
-      </w:pPr>
-      <w:r>
-        <w:t>Check the changes in all the modified files:</w:t>
-      </w:r>
-    </w:p>
-    <w:p>
-      <w:pPr>
-        <w:jc w:val="both"/>
-      </w:pPr>
-    </w:p>
-    <w:p>
-      <w:pPr>
-        <w:jc w:val="both"/>
-      </w:pPr>
-      <w:r>
-        <w:t xml:space="preserve">$ </w:t>
-      </w:r>
-      <w:proofErr w:type="spellStart"/>
-      <w:r>
-        <w:t>git</w:t>
-      </w:r>
-      <w:r>
-        <w:t>all</w:t>
-      </w:r>
-      <w:proofErr w:type="spellEnd"/>
-      <w:r>
-        <w:t xml:space="preserve"> diff</w:t>
-      </w:r>
-      <w:r>
-        <w:t xml:space="preserve">       # list all differences in the repository tree</w:t>
-      </w:r>
-    </w:p>
-    <w:p>
-      <w:pPr>
-        <w:jc w:val="both"/>
-      </w:pPr>
-      <w:r>
-        <w:t xml:space="preserve">$ git </w:t>
-      </w:r>
-      <w:proofErr w:type="spellStart"/>
-      <w:r>
-        <w:t>difftool</w:t>
-      </w:r>
-      <w:proofErr w:type="spellEnd"/>
-      <w:r>
-        <w:t xml:space="preserve">    # after </w:t>
-      </w:r>
-      <w:r>
-        <w:t>examining a</w:t>
-      </w:r>
-      <w:r>
-        <w:t xml:space="preserve"> file with the </w:t>
-      </w:r>
-      <w:proofErr w:type="spellStart"/>
-      <w:r>
-        <w:t>difftool</w:t>
-      </w:r>
-      <w:proofErr w:type="spellEnd"/>
-      <w:r>
-        <w:t xml:space="preserve">, </w:t>
-      </w:r>
-      <w:r>
-        <w:t xml:space="preserve">git </w:t>
-      </w:r>
-      <w:r>
-        <w:t>jumps to the next file</w:t>
-      </w:r>
-    </w:p>
-    <w:p>
-      <w:pPr>
-        <w:jc w:val="both"/>
-      </w:pPr>
-    </w:p>
-    <w:p>
-      <w:pPr>
-        <w:jc w:val="both"/>
-      </w:pPr>
-      <w:r>
-        <w:t xml:space="preserve">Note: </w:t>
-      </w:r>
-      <w:proofErr w:type="spellStart"/>
-      <w:r>
-        <w:t>gitall</w:t>
-      </w:r>
-      <w:proofErr w:type="spellEnd"/>
-      <w:r>
-        <w:t xml:space="preserve"> </w:t>
-      </w:r>
-      <w:proofErr w:type="spellStart"/>
-      <w:r>
-        <w:t>difftool</w:t>
-      </w:r>
-      <w:proofErr w:type="spellEnd"/>
-      <w:r>
-        <w:t xml:space="preserve"> is not recommended, as it wi</w:t>
-      </w:r>
-      <w:r>
-        <w:t xml:space="preserve">ll open multiple </w:t>
-      </w:r>
-      <w:proofErr w:type="spellStart"/>
-      <w:r>
-        <w:t>tkdiff</w:t>
-      </w:r>
-      <w:proofErr w:type="spellEnd"/>
-      <w:r>
-        <w:t xml:space="preserve"> windows.</w:t>
-      </w:r>
-    </w:p>
-    <w:p>
-      <w:pPr>
-        <w:jc w:val="both"/>
-      </w:pPr>
-      <w:r>
-        <w:t>Also,</w:t>
-      </w:r>
-      <w:r>
-        <w:t xml:space="preserve"> </w:t>
-      </w:r>
-      <w:proofErr w:type="spellStart"/>
-      <w:r>
-        <w:t>tkdiff</w:t>
-      </w:r>
-      <w:proofErr w:type="spellEnd"/>
-      <w:r>
-        <w:t xml:space="preserve"> </w:t>
-      </w:r>
-      <w:r>
-        <w:t xml:space="preserve">can be used </w:t>
-      </w:r>
-      <w:r>
-        <w:t xml:space="preserve">directly </w:t>
-      </w:r>
-      <w:r>
-        <w:t xml:space="preserve">to examine the changes </w:t>
-      </w:r>
-      <w:r>
-        <w:t>made to FILE1:</w:t>
-      </w:r>
-    </w:p>
-    <w:p>
-      <w:pPr>
-        <w:jc w:val="both"/>
-      </w:pPr>
-    </w:p>
-    <w:p>
-      <w:pPr>
-        <w:jc w:val="both"/>
-      </w:pPr>
-      <w:r>
-        <w:t xml:space="preserve">$ </w:t>
-      </w:r>
-      <w:proofErr w:type="spellStart"/>
-      <w:r>
-        <w:t>tkdiff</w:t>
-      </w:r>
-      <w:proofErr w:type="spellEnd"/>
-      <w:r>
-        <w:t xml:space="preserve"> FILE1</w:t>
-      </w:r>
-      <w:r>
-        <w:t xml:space="preserve">                 # compare modified FILE1 to local master version</w:t>
-      </w:r>
-    </w:p>
-    <w:p>
-      <w:pPr>
-        <w:jc w:val="both"/>
-      </w:pPr>
-      <w:r>
-        <w:t xml:space="preserve">$ </w:t>
-      </w:r>
-      <w:proofErr w:type="spellStart"/>
-      <w:r>
-        <w:t>tkdiff</w:t>
-      </w:r>
-      <w:proofErr w:type="spellEnd"/>
-      <w:r>
-        <w:t xml:space="preserve"> -</w:t>
-      </w:r>
-      <w:proofErr w:type="spellStart"/>
-      <w:r>
-        <w:t>rorigin</w:t>
-      </w:r>
-      <w:proofErr w:type="spellEnd"/>
-      <w:r>
-        <w:t xml:space="preserve"> FILE1   # compare modified FILE1 to remote version fetched</w:t>
-      </w:r>
-    </w:p>
-    <w:p>
-      <w:pPr>
-        <w:jc w:val="both"/>
-      </w:pPr>
-    </w:p>
-    <w:p>
-      <w:pPr>
-        <w:pStyle w:val="Heading2"/>
-      </w:pPr>
-      <w:bookmarkStart w:id="83" w:name="_Toc517260591"/>
-      <w:bookmarkStart w:id="84" w:name="_Toc517271485"/>
-      <w:bookmarkStart w:id="85" w:name="_Toc517271577"/>
-      <w:bookmarkStart w:id="86" w:name="_Toc517271674"/>
-      <w:bookmarkStart w:id="87" w:name="_Toc517280071"/>
-      <w:r>
-        <w:t>Push changes to remote repository</w:t>
-      </w:r>
       <w:bookmarkEnd w:id="83"/>
       <w:bookmarkEnd w:id="84"/>
       <w:bookmarkEnd w:id="85"/>
       <w:bookmarkEnd w:id="86"/>
+    </w:p>
+    <w:p>
+      <w:pPr>
+        <w:jc w:val="both"/>
+      </w:pPr>
+    </w:p>
+    <w:p>
+      <w:r>
+        <w:t>After a period of local development, you may want to push the changes to the remote server</w:t>
+      </w:r>
+    </w:p>
+    <w:p>
+      <w:r>
+        <w:t xml:space="preserve">Make sure you are on the master branch </w:t>
+      </w:r>
+      <w:r>
+        <w:t xml:space="preserve">(same as </w:t>
+      </w:r>
+      <w:r>
+        <w:rPr>
+          <w:b/>
+        </w:rPr>
+        <w:t>CVS HEAD</w:t>
+      </w:r>
+      <w:r>
+        <w:t xml:space="preserve">) </w:t>
+      </w:r>
+      <w:r>
+        <w:t xml:space="preserve">in the local repository as well as in the submodules. </w:t>
+      </w:r>
+    </w:p>
+    <w:p>
+      <w:pPr>
+        <w:jc w:val="both"/>
+      </w:pPr>
+    </w:p>
+    <w:p>
+      <w:pPr>
+        <w:jc w:val="both"/>
+      </w:pPr>
+      <w:r>
+        <w:t xml:space="preserve">$ </w:t>
+      </w:r>
+      <w:proofErr w:type="spellStart"/>
+      <w:r>
+        <w:t>git</w:t>
+      </w:r>
+      <w:r>
+        <w:t>all</w:t>
+      </w:r>
+      <w:proofErr w:type="spellEnd"/>
+      <w:r>
+        <w:t xml:space="preserve"> push</w:t>
+      </w:r>
+      <w:r>
+        <w:t xml:space="preserve">                     </w:t>
+      </w:r>
+      <w:r>
+        <w:t xml:space="preserve">   </w:t>
+      </w:r>
+      <w:r>
+        <w:t>#</w:t>
+      </w:r>
+      <w:r>
+        <w:t xml:space="preserve"> </w:t>
+      </w:r>
+      <w:r>
+        <w:t xml:space="preserve">Note </w:t>
+      </w:r>
+      <w:r>
+        <w:t xml:space="preserve">that </w:t>
+      </w:r>
+      <w:proofErr w:type="spellStart"/>
+      <w:r>
+        <w:t>gitall</w:t>
+      </w:r>
+      <w:proofErr w:type="spellEnd"/>
+      <w:r>
+        <w:t xml:space="preserve"> executes in current directory and its subdirectories</w:t>
+      </w:r>
+      <w:r>
+        <w:t>!</w:t>
+      </w:r>
+    </w:p>
+    <w:p>
+      <w:pPr>
+        <w:jc w:val="both"/>
+        <w:rPr>
+          <w:color w:val="FF0000"/>
+        </w:rPr>
+      </w:pPr>
+    </w:p>
+    <w:p>
+      <w:pPr>
+        <w:pStyle w:val="Heading2"/>
+      </w:pPr>
+      <w:bookmarkStart w:id="87" w:name="_Toc517271578"/>
+      <w:bookmarkStart w:id="88" w:name="_Toc517271675"/>
+      <w:bookmarkStart w:id="89" w:name="_Toc29899813"/>
+      <w:r>
+        <w:t>Get a</w:t>
+      </w:r>
+      <w:r>
+        <w:t>n old</w:t>
+      </w:r>
+      <w:r>
+        <w:t xml:space="preserve"> version of a git repository</w:t>
+      </w:r>
       <w:bookmarkEnd w:id="87"/>
-    </w:p>
-    <w:p>
-      <w:pPr>
-        <w:jc w:val="both"/>
-      </w:pPr>
-    </w:p>
-    <w:p>
-      <w:r>
-        <w:t>After a period of local development, you may want to push the changes to the remote server</w:t>
-      </w:r>
-    </w:p>
-    <w:p>
-      <w:r>
-        <w:t xml:space="preserve">Make sure you are on the master branch </w:t>
-      </w:r>
-      <w:r>
-        <w:t xml:space="preserve">(same as </w:t>
-      </w:r>
-      <w:r>
-        <w:rPr>
-          <w:b/>
-        </w:rPr>
-        <w:t>CVS HEAD</w:t>
-      </w:r>
-      <w:r>
-        <w:t xml:space="preserve">) </w:t>
-      </w:r>
-      <w:r>
-        <w:t xml:space="preserve">in the local repository as well as in the submodules. </w:t>
-      </w:r>
-    </w:p>
-    <w:p>
-      <w:pPr>
-        <w:jc w:val="both"/>
-      </w:pPr>
-    </w:p>
-    <w:p>
-      <w:pPr>
-        <w:jc w:val="both"/>
-      </w:pPr>
-      <w:r>
-        <w:t xml:space="preserve">$ </w:t>
-      </w:r>
-      <w:proofErr w:type="spellStart"/>
-      <w:r>
-        <w:t>git</w:t>
-      </w:r>
-      <w:r>
-        <w:t>all</w:t>
-      </w:r>
-      <w:proofErr w:type="spellEnd"/>
-      <w:r>
-        <w:t xml:space="preserve"> push</w:t>
-      </w:r>
-      <w:r>
-        <w:t xml:space="preserve">                     </w:t>
-      </w:r>
-      <w:r>
-        <w:t xml:space="preserve">   </w:t>
-      </w:r>
-      <w:r>
-        <w:t>#</w:t>
-      </w:r>
-      <w:r>
-        <w:t xml:space="preserve"> </w:t>
-      </w:r>
-      <w:r>
-        <w:t xml:space="preserve">Note </w:t>
-      </w:r>
-      <w:r>
-        <w:t xml:space="preserve">that </w:t>
-      </w:r>
-      <w:proofErr w:type="spellStart"/>
-      <w:r>
-        <w:t>gitall</w:t>
-      </w:r>
-      <w:proofErr w:type="spellEnd"/>
-      <w:r>
-        <w:t xml:space="preserve"> executes in current directory and its subdirectories</w:t>
-      </w:r>
-      <w:r>
-        <w:t>!</w:t>
-      </w:r>
-    </w:p>
-    <w:p>
-      <w:pPr>
-        <w:jc w:val="both"/>
-        <w:rPr>
-          <w:color w:val="FF0000"/>
-        </w:rPr>
-      </w:pPr>
-    </w:p>
-    <w:p>
-      <w:pPr>
-        <w:pStyle w:val="Heading2"/>
-      </w:pPr>
-      <w:bookmarkStart w:id="88" w:name="_Toc517271578"/>
-      <w:bookmarkStart w:id="89" w:name="_Toc517271675"/>
-      <w:bookmarkStart w:id="90" w:name="_Toc517280072"/>
-      <w:r>
-        <w:t>Get a</w:t>
-      </w:r>
-      <w:r>
-        <w:t>n old</w:t>
-      </w:r>
-      <w:r>
-        <w:t xml:space="preserve"> version of a git repository</w:t>
-      </w:r>
       <w:bookmarkEnd w:id="88"/>
       <w:bookmarkEnd w:id="89"/>
-      <w:bookmarkEnd w:id="90"/>
     </w:p>
     <w:p>
       <w:pPr>
@@ -6407,6 +6541,13 @@
           <w:color w:val="1F3763" w:themeColor="accent1" w:themeShade="7F"/>
         </w:rPr>
       </w:pPr>
+      <w:r>
+        <w:rPr>
+          <w:rFonts w:asciiTheme="majorHAnsi" w:eastAsiaTheme="majorEastAsia" w:hAnsiTheme="majorHAnsi" w:cstheme="majorBidi"/>
+          <w:color w:val="1F3763" w:themeColor="accent1" w:themeShade="7F"/>
+        </w:rPr>
+        <w:t xml:space="preserve"> </w:t>
+      </w:r>
     </w:p>
     <w:p>
       <w:pPr>
@@ -6888,14 +7029,202 @@
         <w:t>Note that the version overwritten remains available in the Git history (similar to CVS behavior).</w:t>
       </w:r>
     </w:p>
-    <w:p/>
-    <w:p>
-      <w:pPr>
-        <w:jc w:val="both"/>
-        <w:rPr>
-          <w:lang w:eastAsia="zh-CN"/>
-        </w:rPr>
-      </w:pPr>
+    <w:p>
+      <w:pPr>
+        <w:pStyle w:val="Heading1"/>
+        <w:rPr>
+          <w:lang w:eastAsia="zh-CN"/>
+        </w:rPr>
+      </w:pPr>
+      <w:bookmarkStart w:id="90" w:name="_Toc29899814"/>
+      <w:r>
+        <w:rPr>
+          <w:lang w:eastAsia="zh-CN"/>
+        </w:rPr>
+        <w:t>The file permissions of a git re</w:t>
+      </w:r>
+      <w:r>
+        <w:rPr>
+          <w:lang w:eastAsia="zh-CN"/>
+        </w:rPr>
+        <w:t>pository</w:t>
+      </w:r>
+      <w:bookmarkEnd w:id="90"/>
+      <w:r>
+        <w:rPr>
+          <w:lang w:eastAsia="zh-CN"/>
+        </w:rPr>
+        <w:t xml:space="preserve"> </w:t>
+      </w:r>
+    </w:p>
+    <w:p>
+      <w:pPr>
+        <w:rPr>
+          <w:lang w:eastAsia="zh-CN"/>
+        </w:rPr>
+      </w:pPr>
+      <w:r>
+        <w:rPr>
+          <w:lang w:eastAsia="zh-CN"/>
+        </w:rPr>
+        <w:t xml:space="preserve">For a new git repository on </w:t>
+      </w:r>
+      <w:proofErr w:type="spellStart"/>
+      <w:r>
+        <w:rPr>
+          <w:lang w:eastAsia="zh-CN"/>
+        </w:rPr>
+        <w:t>herot</w:t>
+      </w:r>
+      <w:proofErr w:type="spellEnd"/>
+      <w:r>
+        <w:rPr>
+          <w:lang w:eastAsia="zh-CN"/>
+        </w:rPr>
+        <w:t>, the ‘s’ (</w:t>
+      </w:r>
+      <w:proofErr w:type="spellStart"/>
+      <w:r>
+        <w:rPr>
+          <w:lang w:eastAsia="zh-CN"/>
+        </w:rPr>
+        <w:t>setuid</w:t>
+      </w:r>
+      <w:proofErr w:type="spellEnd"/>
+      <w:r>
+        <w:rPr>
+          <w:lang w:eastAsia="zh-CN"/>
+        </w:rPr>
+        <w:t>) bit should be set for group user</w:t>
+      </w:r>
+      <w:r>
+        <w:rPr>
+          <w:lang w:eastAsia="zh-CN"/>
+        </w:rPr>
+        <w:t>s</w:t>
+      </w:r>
+      <w:r>
+        <w:rPr>
+          <w:lang w:eastAsia="zh-CN"/>
+        </w:rPr>
+        <w:t xml:space="preserve">. When an executable is </w:t>
+      </w:r>
+      <w:proofErr w:type="spellStart"/>
+      <w:r>
+        <w:rPr>
+          <w:lang w:eastAsia="zh-CN"/>
+        </w:rPr>
+        <w:t>setuid</w:t>
+      </w:r>
+      <w:proofErr w:type="spellEnd"/>
+      <w:r>
+        <w:rPr>
+          <w:lang w:eastAsia="zh-CN"/>
+        </w:rPr>
+        <w:t>, it runs as the user who owns the executable file instead of the user who invoked the program. The command to add</w:t>
+      </w:r>
+      <w:r>
+        <w:rPr>
+          <w:lang w:eastAsia="zh-CN"/>
+        </w:rPr>
+        <w:t xml:space="preserve"> the</w:t>
+      </w:r>
+      <w:bookmarkStart w:id="91" w:name="_GoBack"/>
+      <w:bookmarkEnd w:id="91"/>
+      <w:r>
+        <w:rPr>
+          <w:lang w:eastAsia="zh-CN"/>
+        </w:rPr>
+        <w:t xml:space="preserve"> </w:t>
+      </w:r>
+      <w:proofErr w:type="spellStart"/>
+      <w:r>
+        <w:rPr>
+          <w:lang w:eastAsia="zh-CN"/>
+        </w:rPr>
+        <w:t>setuid</w:t>
+      </w:r>
+      <w:proofErr w:type="spellEnd"/>
+      <w:r>
+        <w:rPr>
+          <w:lang w:eastAsia="zh-CN"/>
+        </w:rPr>
+        <w:t xml:space="preserve">, </w:t>
+      </w:r>
+      <w:r>
+        <w:rPr>
+          <w:lang w:eastAsia="zh-CN"/>
+        </w:rPr>
+        <w:t>write and execute permissions</w:t>
+      </w:r>
+      <w:r>
+        <w:rPr>
+          <w:lang w:eastAsia="zh-CN"/>
+        </w:rPr>
+        <w:t xml:space="preserve"> for all the files in the git repository is</w:t>
+      </w:r>
+      <w:r>
+        <w:rPr>
+          <w:lang w:eastAsia="zh-CN"/>
+        </w:rPr>
+        <w:t xml:space="preserve">: </w:t>
+      </w:r>
+    </w:p>
+    <w:p>
+      <w:pPr>
+        <w:rPr>
+          <w:lang w:eastAsia="zh-CN"/>
+        </w:rPr>
+      </w:pPr>
+    </w:p>
+    <w:p>
+      <w:pPr>
+        <w:rPr>
+          <w:lang w:eastAsia="zh-CN"/>
+        </w:rPr>
+      </w:pPr>
+      <w:r>
+        <w:rPr>
+          <w:lang w:eastAsia="zh-CN"/>
+        </w:rPr>
+        <w:t xml:space="preserve">$ </w:t>
+      </w:r>
+      <w:proofErr w:type="spellStart"/>
+      <w:r>
+        <w:rPr>
+          <w:lang w:eastAsia="zh-CN"/>
+        </w:rPr>
+        <w:t>chmod</w:t>
+      </w:r>
+      <w:proofErr w:type="spellEnd"/>
+      <w:r>
+        <w:rPr>
+          <w:lang w:eastAsia="zh-CN"/>
+        </w:rPr>
+        <w:t xml:space="preserve"> -R </w:t>
+      </w:r>
+      <w:proofErr w:type="spellStart"/>
+      <w:r>
+        <w:rPr>
+          <w:lang w:eastAsia="zh-CN"/>
+        </w:rPr>
+        <w:t>g+swX</w:t>
+      </w:r>
+      <w:proofErr w:type="spellEnd"/>
+      <w:r>
+        <w:rPr>
+          <w:lang w:eastAsia="zh-CN"/>
+        </w:rPr>
+        <w:t xml:space="preserve"> </w:t>
+      </w:r>
+      <w:proofErr w:type="spellStart"/>
+      <w:r>
+        <w:rPr>
+          <w:lang w:eastAsia="zh-CN"/>
+        </w:rPr>
+        <w:t>gitRepo</w:t>
+      </w:r>
+      <w:proofErr w:type="spellEnd"/>
     </w:p>
     <w:p>
       <w:pPr>
@@ -7083,6 +7412,178 @@
 <file path=word/numbering.xml><?xml version="1.0" encoding="utf-8"?>
 <w:numbering xmlns:wpc="http://schemas.microsoft.com/office/word/2010/wordprocessingCanvas" xmlns:cx="http://schemas.microsoft.com/office/drawing/2014/chartex" xmlns:cx1="http://schemas.microsoft.com/office/drawing/2015/9/8/chartex" xmlns:cx2="http://schemas.microsoft.com/office/drawing/2015/10/21/chartex" xmlns:cx3="http://schemas.microsoft.com/office/drawing/2016/5/9/chartex" xmlns:cx4="http://schemas.microsoft.com/office/drawing/2016/5/10/chartex" xmlns:cx5="http://schemas.microsoft.com/office/drawing/2016/5/11/chartex" xmlns:cx6="http://schemas.microsoft.com/office/drawing/2016/5/12/chartex" xmlns:cx7="http://schemas.microsoft.com/office/drawing/2016/5/13/chartex" xmlns:cx8="http://schemas.microsoft.com/office/drawing/2016/5/14/chartex" xmlns:mc="http://schemas.openxmlformats.org/markup-compatibility/2006" xmlns:aink="http://schemas.microsoft.com/office/drawing/2016/ink" xmlns:am3d="http://schemas.microsoft.com/office/drawing/2017/model3d" xmlns:o="urn:schemas-microsoft-com:office:office" xmlns:r="http://schemas.openxmlformats.org/officeDocument/2006/relationships" xmlns:m="http://schemas.openxmlformats.org/officeDocument/2006/math" xmlns:v="urn:schemas-microsoft-com:vml" xmlns:wp14="http://schemas.microsoft.com/office/word/2010/wordprocessingDrawing" xmlns:wp="http://schemas.openxmlformats.org/drawingml/2006/wordprocessingDrawing" xmlns:w10="urn:schemas-microsoft-com:office:word" xmlns:w="http://schemas.openxmlformats.org/wordprocessingml/2006/main" xmlns:w14="http://schemas.microsoft.com/office/word/2010/wordml" xmlns:w15="http://schemas.microsoft.com/office/word/2012/wordml" xmlns:w16cid="http://schemas.microsoft.com/office/word/2016/wordml/cid" xmlns:w16se="http://schemas.microsoft.com/office/word/2015/wordml/symex" xmlns:wpg="http://schemas.microsoft.com/office/word/2010/wordprocessingGroup" xmlns:wpi="http://schemas.microsoft.com/office/word/2010/wordprocessingInk" xmlns:wne="http://schemas.microsoft.com/office/word/2006/wordml" xmlns:wps="http://schemas.microsoft.com/office/word/2010/wordprocessingShape" mc:Ignorable="w14 w15 w16se w16cid wp14">
   <w:abstractNum w:abstractNumId="0" w15:restartNumberingAfterBreak="0">
+    <w:nsid w:val="0297118F"/>
+    <w:multiLevelType w:val="hybridMultilevel"/>
+    <w:tmpl w:val="9F8C546C"/>
+    <w:lvl w:ilvl="0" w:tplc="0409000F">
+      <w:start w:val="1"/>
+      <w:numFmt w:val="decimal"/>
+      <w:lvlText w:val="%1."/>
+      <w:lvlJc w:val="left"/>
+      <w:pPr>
+        <w:ind w:left="720" w:hanging="360"/>
+      </w:pPr>
+    </w:lvl>
+    <w:lvl w:ilvl="1" w:tplc="04090019" w:tentative="1">
+      <w:start w:val="1"/>
+      <w:numFmt w:val="lowerLetter"/>
+      <w:lvlText w:val="%2."/>
+      <w:lvlJc w:val="left"/>
+      <w:pPr>
+        <w:ind w:left="1440" w:hanging="360"/>
+      </w:pPr>
+    </w:lvl>
+    <w:lvl w:ilvl="2" w:tplc="0409001B" w:tentative="1">
+      <w:start w:val="1"/>
+      <w:numFmt w:val="lowerRoman"/>
+      <w:lvlText w:val="%3."/>
+      <w:lvlJc w:val="right"/>
+      <w:pPr>
+        <w:ind w:left="2160" w:hanging="180"/>
+      </w:pPr>
+    </w:lvl>
+    <w:lvl w:ilvl="3" w:tplc="0409000F" w:tentative="1">
+      <w:start w:val="1"/>
+      <w:numFmt w:val="decimal"/>
+      <w:lvlText w:val="%4."/>
+      <w:lvlJc w:val="left"/>
+      <w:pPr>
+        <w:ind w:left="2880" w:hanging="360"/>
+      </w:pPr>
+    </w:lvl>
+    <w:lvl w:ilvl="4" w:tplc="04090019" w:tentative="1">
+      <w:start w:val="1"/>
+      <w:numFmt w:val="lowerLetter"/>
+      <w:lvlText w:val="%5."/>
+      <w:lvlJc w:val="left"/>
+      <w:pPr>
+        <w:ind w:left="3600" w:hanging="360"/>
+      </w:pPr>
+    </w:lvl>
+    <w:lvl w:ilvl="5" w:tplc="0409001B" w:tentative="1">
+      <w:start w:val="1"/>
+      <w:numFmt w:val="lowerRoman"/>
+      <w:lvlText w:val="%6."/>
+      <w:lvlJc w:val="right"/>
+      <w:pPr>
+        <w:ind w:left="4320" w:hanging="180"/>
+      </w:pPr>
+    </w:lvl>
+    <w:lvl w:ilvl="6" w:tplc="0409000F" w:tentative="1">
+      <w:start w:val="1"/>
+      <w:numFmt w:val="decimal"/>
+      <w:lvlText w:val="%7."/>
+      <w:lvlJc w:val="left"/>
+      <w:pPr>
+        <w:ind w:left="5040" w:hanging="360"/>
+      </w:pPr>
+    </w:lvl>
+    <w:lvl w:ilvl="7" w:tplc="04090019" w:tentative="1">
+      <w:start w:val="1"/>
+      <w:numFmt w:val="lowerLetter"/>
+      <w:lvlText w:val="%8."/>
+      <w:lvlJc w:val="left"/>
+      <w:pPr>
+        <w:ind w:left="5760" w:hanging="360"/>
+      </w:pPr>
+    </w:lvl>
+    <w:lvl w:ilvl="8" w:tplc="0409001B" w:tentative="1">
+      <w:start w:val="1"/>
+      <w:numFmt w:val="lowerRoman"/>
+      <w:lvlText w:val="%9."/>
+      <w:lvlJc w:val="right"/>
+      <w:pPr>
+        <w:ind w:left="6480" w:hanging="180"/>
+      </w:pPr>
+    </w:lvl>
+  </w:abstractNum>
+  <w:abstractNum w:abstractNumId="1" w15:restartNumberingAfterBreak="0">
+    <w:nsid w:val="08B82B63"/>
+    <w:multiLevelType w:val="multilevel"/>
+    <w:tmpl w:val="04090025"/>
+    <w:lvl w:ilvl="0">
+      <w:start w:val="1"/>
+      <w:numFmt w:val="decimal"/>
+      <w:lvlText w:val="%1"/>
+      <w:lvlJc w:val="left"/>
+      <w:pPr>
+        <w:ind w:left="432" w:hanging="432"/>
+      </w:pPr>
+    </w:lvl>
+    <w:lvl w:ilvl="1">
+      <w:start w:val="1"/>
+      <w:numFmt w:val="decimal"/>
+      <w:lvlText w:val="%1.%2"/>
+      <w:lvlJc w:val="left"/>
+      <w:pPr>
+        <w:ind w:left="576" w:hanging="576"/>
+      </w:pPr>
+    </w:lvl>
+    <w:lvl w:ilvl="2">
+      <w:start w:val="1"/>
+      <w:numFmt w:val="decimal"/>
+      <w:lvlText w:val="%1.%2.%3"/>
+      <w:lvlJc w:val="left"/>
+      <w:pPr>
+        <w:ind w:left="720" w:hanging="720"/>
+      </w:pPr>
+    </w:lvl>
+    <w:lvl w:ilvl="3">
+      <w:start w:val="1"/>
+      <w:numFmt w:val="decimal"/>
+      <w:lvlText w:val="%1.%2.%3.%4"/>
+      <w:lvlJc w:val="left"/>
+      <w:pPr>
+        <w:ind w:left="864" w:hanging="864"/>
+      </w:pPr>
+    </w:lvl>
+    <w:lvl w:ilvl="4">
+      <w:start w:val="1"/>
+      <w:numFmt w:val="decimal"/>
+      <w:lvlText w:val="%1.%2.%3.%4.%5"/>
+      <w:lvlJc w:val="left"/>
+      <w:pPr>
+        <w:ind w:left="1008" w:hanging="1008"/>
+      </w:pPr>
+    </w:lvl>
+    <w:lvl w:ilvl="5">
+      <w:start w:val="1"/>
+      <w:numFmt w:val="decimal"/>
+      <w:lvlText w:val="%1.%2.%3.%4.%5.%6"/>
+      <w:lvlJc w:val="left"/>
+      <w:pPr>
+        <w:ind w:left="1152" w:hanging="1152"/>
+      </w:pPr>
+    </w:lvl>
+    <w:lvl w:ilvl="6">
+      <w:start w:val="1"/>
+      <w:numFmt w:val="decimal"/>
+      <w:lvlText w:val="%1.%2.%3.%4.%5.%6.%7"/>
+      <w:lvlJc w:val="left"/>
+      <w:pPr>
+        <w:ind w:left="1296" w:hanging="1296"/>
+      </w:pPr>
+    </w:lvl>
+    <w:lvl w:ilvl="7">
+      <w:start w:val="1"/>
+      <w:numFmt w:val="decimal"/>
+      <w:lvlText w:val="%1.%2.%3.%4.%5.%6.%7.%8"/>
+      <w:lvlJc w:val="left"/>
+      <w:pPr>
+        <w:ind w:left="1440" w:hanging="1440"/>
+      </w:pPr>
+    </w:lvl>
+    <w:lvl w:ilvl="8">
+      <w:start w:val="1"/>
+      <w:numFmt w:val="decimal"/>
+      <w:lvlText w:val="%1.%2.%3.%4.%5.%6.%7.%8.%9"/>
+      <w:lvlJc w:val="left"/>
+      <w:pPr>
+        <w:ind w:left="1584" w:hanging="1584"/>
+      </w:pPr>
+    </w:lvl>
+  </w:abstractNum>
+  <w:abstractNum w:abstractNumId="2" w15:restartNumberingAfterBreak="0">
     <w:nsid w:val="0C375B15"/>
     <w:multiLevelType w:val="multilevel"/>
     <w:tmpl w:val="B3E62A18"/>
@@ -7168,7 +7669,7 @@
       </w:pPr>
     </w:lvl>
   </w:abstractNum>
-  <w:abstractNum w:abstractNumId="1" w15:restartNumberingAfterBreak="0">
+  <w:abstractNum w:abstractNumId="3" w15:restartNumberingAfterBreak="0">
     <w:nsid w:val="12E87B53"/>
     <w:multiLevelType w:val="multilevel"/>
     <w:tmpl w:val="2AA080C0"/>
@@ -7254,7 +7755,7 @@
       </w:pPr>
     </w:lvl>
   </w:abstractNum>
-  <w:abstractNum w:abstractNumId="2" w15:restartNumberingAfterBreak="0">
+  <w:abstractNum w:abstractNumId="4" w15:restartNumberingAfterBreak="0">
     <w:nsid w:val="154F2706"/>
     <w:multiLevelType w:val="hybridMultilevel"/>
     <w:tmpl w:val="FF4A4534"/>
@@ -7343,7 +7844,7 @@
       </w:pPr>
     </w:lvl>
   </w:abstractNum>
-  <w:abstractNum w:abstractNumId="3" w15:restartNumberingAfterBreak="0">
+  <w:abstractNum w:abstractNumId="5" w15:restartNumberingAfterBreak="0">
     <w:nsid w:val="19F20FDD"/>
     <w:multiLevelType w:val="hybridMultilevel"/>
     <w:tmpl w:val="FE5C9E0C"/>
@@ -7429,7 +7930,7 @@
       </w:pPr>
     </w:lvl>
   </w:abstractNum>
-  <w:abstractNum w:abstractNumId="4" w15:restartNumberingAfterBreak="0">
+  <w:abstractNum w:abstractNumId="6" w15:restartNumberingAfterBreak="0">
     <w:nsid w:val="202151A9"/>
     <w:multiLevelType w:val="hybridMultilevel"/>
     <w:tmpl w:val="147EAC82"/>
@@ -7515,7 +8016,7 @@
       </w:pPr>
     </w:lvl>
   </w:abstractNum>
-  <w:abstractNum w:abstractNumId="5" w15:restartNumberingAfterBreak="0">
+  <w:abstractNum w:abstractNumId="7" w15:restartNumberingAfterBreak="0">
     <w:nsid w:val="230E1AAA"/>
     <w:multiLevelType w:val="hybridMultilevel"/>
     <w:tmpl w:val="54ACB2D4"/>
@@ -7604,7 +8105,7 @@
       </w:pPr>
     </w:lvl>
   </w:abstractNum>
-  <w:abstractNum w:abstractNumId="6" w15:restartNumberingAfterBreak="0">
+  <w:abstractNum w:abstractNumId="8" w15:restartNumberingAfterBreak="0">
     <w:nsid w:val="28AD2E57"/>
     <w:multiLevelType w:val="multilevel"/>
     <w:tmpl w:val="04090025"/>
@@ -7699,7 +8200,7 @@
       </w:pPr>
     </w:lvl>
   </w:abstractNum>
-  <w:abstractNum w:abstractNumId="7" w15:restartNumberingAfterBreak="0">
+  <w:abstractNum w:abstractNumId="9" w15:restartNumberingAfterBreak="0">
     <w:nsid w:val="628D00C3"/>
     <w:multiLevelType w:val="hybridMultilevel"/>
     <w:tmpl w:val="ABBE1112"/>
@@ -7785,7 +8286,7 @@
       </w:pPr>
     </w:lvl>
   </w:abstractNum>
-  <w:abstractNum w:abstractNumId="8" w15:restartNumberingAfterBreak="0">
+  <w:abstractNum w:abstractNumId="10" w15:restartNumberingAfterBreak="0">
     <w:nsid w:val="632016A5"/>
     <w:multiLevelType w:val="hybridMultilevel"/>
     <w:tmpl w:val="89169724"/>
@@ -7875,31 +8376,37 @@
     </w:lvl>
   </w:abstractNum>
   <w:num w:numId="1">
+    <w:abstractNumId w:val="10"/>
+  </w:num>
+  <w:num w:numId="2">
+    <w:abstractNumId w:val="7"/>
+  </w:num>
+  <w:num w:numId="3">
+    <w:abstractNumId w:val="5"/>
+  </w:num>
+  <w:num w:numId="4">
+    <w:abstractNumId w:val="6"/>
+  </w:num>
+  <w:num w:numId="5">
+    <w:abstractNumId w:val="4"/>
+  </w:num>
+  <w:num w:numId="6">
+    <w:abstractNumId w:val="9"/>
+  </w:num>
+  <w:num w:numId="7">
+    <w:abstractNumId w:val="3"/>
+  </w:num>
+  <w:num w:numId="8">
+    <w:abstractNumId w:val="2"/>
+  </w:num>
+  <w:num w:numId="9">
     <w:abstractNumId w:val="8"/>
   </w:num>
-  <w:num w:numId="2">
-    <w:abstractNumId w:val="5"/>
-  </w:num>
-  <w:num w:numId="3">
-    <w:abstractNumId w:val="3"/>
-  </w:num>
-  <w:num w:numId="4">
-    <w:abstractNumId w:val="4"/>
-  </w:num>
-  <w:num w:numId="5">
-    <w:abstractNumId w:val="2"/>
-  </w:num>
-  <w:num w:numId="6">
-    <w:abstractNumId w:val="7"/>
-  </w:num>
-  <w:num w:numId="7">
-    <w:abstractNumId w:val="1"/>
-  </w:num>
-  <w:num w:numId="8">
+  <w:num w:numId="10">
     <w:abstractNumId w:val="0"/>
   </w:num>
-  <w:num w:numId="9">
-    <w:abstractNumId w:val="6"/>
+  <w:num w:numId="11">
+    <w:abstractNumId w:val="1"/>
   </w:num>
 </w:numbering>
 </file>
@@ -7917,7 +8424,7 @@
     </w:rPrDefault>
     <w:pPrDefault/>
   </w:docDefaults>
-  <w:latentStyles w:defLockedState="0" w:defUIPriority="99" w:defSemiHidden="0" w:defUnhideWhenUsed="0" w:defQFormat="0" w:count="375">
+  <w:latentStyles w:defLockedState="0" w:defUIPriority="99" w:defSemiHidden="0" w:defUnhideWhenUsed="0" w:defQFormat="0" w:count="376">
     <w:lsdException w:name="Normal" w:uiPriority="0" w:qFormat="1"/>
     <w:lsdException w:name="heading 1" w:uiPriority="9" w:qFormat="1"/>
     <w:lsdException w:name="heading 2" w:semiHidden="1" w:uiPriority="9" w:unhideWhenUsed="1" w:qFormat="1"/>
@@ -8023,7 +8530,6 @@
     <w:lsdException w:name="HTML Sample" w:semiHidden="1" w:unhideWhenUsed="1"/>
     <w:lsdException w:name="HTML Typewriter" w:semiHidden="1" w:unhideWhenUsed="1"/>
     <w:lsdException w:name="HTML Variable" w:semiHidden="1" w:unhideWhenUsed="1"/>
-    <w:lsdException w:name="Normal Table" w:semiHidden="1" w:unhideWhenUsed="1"/>
     <w:lsdException w:name="annotation subject" w:semiHidden="1" w:unhideWhenUsed="1"/>
     <w:lsdException w:name="No List" w:semiHidden="1" w:unhideWhenUsed="1"/>
     <w:lsdException w:name="Outline List 1" w:semiHidden="1" w:unhideWhenUsed="1"/>
@@ -8070,10 +8576,8 @@
     <w:lsdException w:name="Table Subtle 2" w:semiHidden="1" w:unhideWhenUsed="1"/>
     <w:lsdException w:name="Table Web 1" w:semiHidden="1" w:unhideWhenUsed="1"/>
     <w:lsdException w:name="Table Web 2" w:semiHidden="1" w:unhideWhenUsed="1"/>
-    <w:lsdException w:name="Table Web 3" w:semiHidden="1" w:unhideWhenUsed="1"/>
     <w:lsdException w:name="Balloon Text" w:semiHidden="1" w:unhideWhenUsed="1"/>
     <w:lsdException w:name="Table Grid" w:uiPriority="39"/>
-    <w:lsdException w:name="Table Theme" w:semiHidden="1" w:unhideWhenUsed="1"/>
     <w:lsdException w:name="Placeholder Text" w:semiHidden="1"/>
     <w:lsdException w:name="No Spacing" w:uiPriority="1" w:qFormat="1"/>
     <w:lsdException w:name="Light Shading" w:uiPriority="60"/>
@@ -8293,6 +8797,7 @@
     <w:lsdException w:name="Smart Hyperlink" w:semiHidden="1" w:unhideWhenUsed="1"/>
     <w:lsdException w:name="Hashtag" w:semiHidden="1" w:unhideWhenUsed="1"/>
     <w:lsdException w:name="Unresolved Mention" w:semiHidden="1" w:unhideWhenUsed="1"/>
+    <w:lsdException w:name="Smart Link" w:semiHidden="1" w:unhideWhenUsed="1"/>
   </w:latentStyles>
   <w:style w:type="paragraph" w:default="1" w:styleId="Normal">
     <w:name w:val="Normal"/>

</xml_diff>

<commit_message>
Updated. MSTEM-QUDA is no longer the open-source SWMF.
</commit_message>
<xml_diff>
--- a/doc/Git_instructions.docx
+++ b/doc/Git_instructions.docx
@@ -1,6 +1,6 @@
 
 <file path=word/document.xml><?xml version="1.0" encoding="utf-8"?>
-<w:document xmlns:wpc="http://schemas.microsoft.com/office/word/2010/wordprocessingCanvas" xmlns:cx="http://schemas.microsoft.com/office/drawing/2014/chartex" xmlns:cx1="http://schemas.microsoft.com/office/drawing/2015/9/8/chartex" xmlns:cx2="http://schemas.microsoft.com/office/drawing/2015/10/21/chartex" xmlns:cx3="http://schemas.microsoft.com/office/drawing/2016/5/9/chartex" xmlns:cx4="http://schemas.microsoft.com/office/drawing/2016/5/10/chartex" xmlns:cx5="http://schemas.microsoft.com/office/drawing/2016/5/11/chartex" xmlns:cx6="http://schemas.microsoft.com/office/drawing/2016/5/12/chartex" xmlns:cx7="http://schemas.microsoft.com/office/drawing/2016/5/13/chartex" xmlns:cx8="http://schemas.microsoft.com/office/drawing/2016/5/14/chartex" xmlns:mc="http://schemas.openxmlformats.org/markup-compatibility/2006" xmlns:aink="http://schemas.microsoft.com/office/drawing/2016/ink" xmlns:am3d="http://schemas.microsoft.com/office/drawing/2017/model3d" xmlns:o="urn:schemas-microsoft-com:office:office" xmlns:oel="http://schemas.microsoft.com/office/2019/extlst" xmlns:r="http://schemas.openxmlformats.org/officeDocument/2006/relationships" xmlns:m="http://schemas.openxmlformats.org/officeDocument/2006/math" xmlns:v="urn:schemas-microsoft-com:vml" xmlns:wp14="http://schemas.microsoft.com/office/word/2010/wordprocessingDrawing" xmlns:wp="http://schemas.openxmlformats.org/drawingml/2006/wordprocessingDrawing" xmlns:w10="urn:schemas-microsoft-com:office:word" xmlns:w="http://schemas.openxmlformats.org/wordprocessingml/2006/main" xmlns:w14="http://schemas.microsoft.com/office/word/2010/wordml" xmlns:w15="http://schemas.microsoft.com/office/word/2012/wordml" xmlns:w16cex="http://schemas.microsoft.com/office/word/2018/wordml/cex" xmlns:w16cid="http://schemas.microsoft.com/office/word/2016/wordml/cid" xmlns:w16="http://schemas.microsoft.com/office/word/2018/wordml" xmlns:w16sdtdh="http://schemas.microsoft.com/office/word/2020/wordml/sdtdatahash" xmlns:w16se="http://schemas.microsoft.com/office/word/2015/wordml/symex" xmlns:wpg="http://schemas.microsoft.com/office/word/2010/wordprocessingGroup" xmlns:wpi="http://schemas.microsoft.com/office/word/2010/wordprocessingInk" xmlns:wne="http://schemas.microsoft.com/office/word/2006/wordml" xmlns:wps="http://schemas.microsoft.com/office/word/2010/wordprocessingShape" mc:Ignorable="w14 w15 w16se w16cid w16 w16cex w16sdtdh wp14">
+<w:document xmlns:wpc="http://schemas.microsoft.com/office/word/2010/wordprocessingCanvas" xmlns:cx="http://schemas.microsoft.com/office/drawing/2014/chartex" xmlns:cx1="http://schemas.microsoft.com/office/drawing/2015/9/8/chartex" xmlns:cx2="http://schemas.microsoft.com/office/drawing/2015/10/21/chartex" xmlns:cx3="http://schemas.microsoft.com/office/drawing/2016/5/9/chartex" xmlns:cx4="http://schemas.microsoft.com/office/drawing/2016/5/10/chartex" xmlns:cx5="http://schemas.microsoft.com/office/drawing/2016/5/11/chartex" xmlns:cx6="http://schemas.microsoft.com/office/drawing/2016/5/12/chartex" xmlns:cx7="http://schemas.microsoft.com/office/drawing/2016/5/13/chartex" xmlns:cx8="http://schemas.microsoft.com/office/drawing/2016/5/14/chartex" xmlns:mc="http://schemas.openxmlformats.org/markup-compatibility/2006" xmlns:aink="http://schemas.microsoft.com/office/drawing/2016/ink" xmlns:am3d="http://schemas.microsoft.com/office/drawing/2017/model3d" xmlns:o="urn:schemas-microsoft-com:office:office" xmlns:oel="http://schemas.microsoft.com/office/2019/extlst" xmlns:r="http://schemas.openxmlformats.org/officeDocument/2006/relationships" xmlns:m="http://schemas.openxmlformats.org/officeDocument/2006/math" xmlns:v="urn:schemas-microsoft-com:vml" xmlns:wp14="http://schemas.microsoft.com/office/word/2010/wordprocessingDrawing" xmlns:wp="http://schemas.openxmlformats.org/drawingml/2006/wordprocessingDrawing" xmlns:w10="urn:schemas-microsoft-com:office:word" xmlns:w="http://schemas.openxmlformats.org/wordprocessingml/2006/main" xmlns:w14="http://schemas.microsoft.com/office/word/2010/wordml" xmlns:w15="http://schemas.microsoft.com/office/word/2012/wordml" xmlns:w16cex="http://schemas.microsoft.com/office/word/2018/wordml/cex" xmlns:w16cid="http://schemas.microsoft.com/office/word/2016/wordml/cid" xmlns:w16="http://schemas.microsoft.com/office/word/2018/wordml" xmlns:w16du="http://schemas.microsoft.com/office/word/2023/wordml/word16du" xmlns:w16sdtdh="http://schemas.microsoft.com/office/word/2020/wordml/sdtdatahash" xmlns:w16se="http://schemas.microsoft.com/office/word/2015/wordml/symex" xmlns:wpg="http://schemas.microsoft.com/office/word/2010/wordprocessingGroup" xmlns:wpi="http://schemas.microsoft.com/office/word/2010/wordprocessingInk" xmlns:wne="http://schemas.microsoft.com/office/word/2006/wordml" xmlns:wps="http://schemas.microsoft.com/office/word/2010/wordprocessingShape" mc:Ignorable="w14 w15 w16se w16cid w16 w16cex w16sdtdh w16du wp14">
   <w:body>
     <w:p>
       <w:pPr>
@@ -490,7 +490,7 @@
             <w:noProof/>
             <w:webHidden/>
           </w:rPr>
-          <w:t>5</w:t>
+          <w:t>4</w:t>
         </w:r>
         <w:r>
           <w:rPr>
@@ -584,7 +584,7 @@
             <w:noProof/>
             <w:webHidden/>
           </w:rPr>
-          <w:t>5</w:t>
+          <w:t>4</w:t>
         </w:r>
         <w:r>
           <w:rPr>
@@ -682,7 +682,7 @@
             <w:noProof/>
             <w:webHidden/>
           </w:rPr>
-          <w:t>6</w:t>
+          <w:t>5</w:t>
         </w:r>
         <w:r>
           <w:rPr>
@@ -780,7 +780,7 @@
             <w:noProof/>
             <w:webHidden/>
           </w:rPr>
-          <w:t>6</w:t>
+          <w:t>5</w:t>
         </w:r>
         <w:r>
           <w:rPr>
@@ -874,7 +874,7 @@
             <w:noProof/>
             <w:webHidden/>
           </w:rPr>
-          <w:t>6</w:t>
+          <w:t>5</w:t>
         </w:r>
         <w:r>
           <w:rPr>
@@ -968,7 +968,7 @@
             <w:noProof/>
             <w:webHidden/>
           </w:rPr>
-          <w:t>7</w:t>
+          <w:t>6</w:t>
         </w:r>
         <w:r>
           <w:rPr>
@@ -1070,7 +1070,7 @@
             <w:noProof/>
             <w:webHidden/>
           </w:rPr>
-          <w:t>8</w:t>
+          <w:t>7</w:t>
         </w:r>
         <w:r>
           <w:rPr>
@@ -1172,7 +1172,7 @@
             <w:noProof/>
             <w:webHidden/>
           </w:rPr>
-          <w:t>8</w:t>
+          <w:t>7</w:t>
         </w:r>
         <w:r>
           <w:rPr>
@@ -1270,7 +1270,7 @@
             <w:noProof/>
             <w:webHidden/>
           </w:rPr>
-          <w:t>8</w:t>
+          <w:t>7</w:t>
         </w:r>
         <w:r>
           <w:rPr>
@@ -1364,7 +1364,7 @@
             <w:noProof/>
             <w:webHidden/>
           </w:rPr>
-          <w:t>8</w:t>
+          <w:t>7</w:t>
         </w:r>
         <w:r>
           <w:rPr>
@@ -1458,7 +1458,7 @@
             <w:noProof/>
             <w:webHidden/>
           </w:rPr>
-          <w:t>9</w:t>
+          <w:t>8</w:t>
         </w:r>
         <w:r>
           <w:rPr>
@@ -1552,7 +1552,7 @@
             <w:noProof/>
             <w:webHidden/>
           </w:rPr>
-          <w:t>9</w:t>
+          <w:t>8</w:t>
         </w:r>
         <w:r>
           <w:rPr>
@@ -1650,7 +1650,7 @@
             <w:noProof/>
             <w:webHidden/>
           </w:rPr>
-          <w:t>9</w:t>
+          <w:t>8</w:t>
         </w:r>
         <w:r>
           <w:rPr>
@@ -1744,7 +1744,7 @@
             <w:noProof/>
             <w:webHidden/>
           </w:rPr>
-          <w:t>9</w:t>
+          <w:t>8</w:t>
         </w:r>
         <w:r>
           <w:rPr>
@@ -1838,7 +1838,7 @@
             <w:noProof/>
             <w:webHidden/>
           </w:rPr>
-          <w:t>10</w:t>
+          <w:t>9</w:t>
         </w:r>
         <w:r>
           <w:rPr>
@@ -1932,7 +1932,7 @@
             <w:noProof/>
             <w:webHidden/>
           </w:rPr>
-          <w:t>10</w:t>
+          <w:t>9</w:t>
         </w:r>
         <w:r>
           <w:rPr>
@@ -2026,7 +2026,7 @@
             <w:noProof/>
             <w:webHidden/>
           </w:rPr>
-          <w:t>11</w:t>
+          <w:t>10</w:t>
         </w:r>
         <w:r>
           <w:rPr>
@@ -2120,7 +2120,7 @@
             <w:noProof/>
             <w:webHidden/>
           </w:rPr>
-          <w:t>11</w:t>
+          <w:t>10</w:t>
         </w:r>
         <w:r>
           <w:rPr>
@@ -2214,7 +2214,7 @@
             <w:noProof/>
             <w:webHidden/>
           </w:rPr>
-          <w:t>12</w:t>
+          <w:t>11</w:t>
         </w:r>
         <w:r>
           <w:rPr>
@@ -2308,7 +2308,7 @@
             <w:noProof/>
             <w:webHidden/>
           </w:rPr>
-          <w:t>12</w:t>
+          <w:t>11</w:t>
         </w:r>
         <w:r>
           <w:rPr>
@@ -2723,7 +2723,19 @@
         <w:rPr>
           <w:lang w:eastAsia="zh-CN"/>
         </w:rPr>
-        <w:t xml:space="preserve">The open-source part of the SWMF can be accessed at </w:t>
+        <w:t>U</w:t>
+      </w:r>
+      <w:r>
+        <w:rPr>
+          <w:lang w:eastAsia="zh-CN"/>
+        </w:rPr>
+        <w:t>sers need a</w:t>
+      </w:r>
+      <w:r>
+        <w:rPr>
+          <w:lang w:eastAsia="zh-CN"/>
+        </w:rPr>
+        <w:t xml:space="preserve"> GitHub account to access the repositories at </w:t>
       </w:r>
       <w:hyperlink r:id="rId10" w:history="1">
         <w:r>
@@ -2731,7 +2743,7 @@
             <w:rStyle w:val="Hyperlink"/>
             <w:lang w:eastAsia="zh-CN"/>
           </w:rPr>
-          <w:t>https://GitHub.com/MSTEM-QUDA</w:t>
+          <w:t>https://GitHub.com/SWMFsoftware</w:t>
         </w:r>
       </w:hyperlink>
       <w:r>
@@ -2744,19 +2756,121 @@
         <w:rPr>
           <w:lang w:eastAsia="zh-CN"/>
         </w:rPr>
-        <w:t>. To access the full SWMF, u</w:t>
-      </w:r>
-      <w:r>
-        <w:rPr>
-          <w:lang w:eastAsia="zh-CN"/>
-        </w:rPr>
-        <w:t>sers will need a</w:t>
-      </w:r>
-      <w:r>
-        <w:rPr>
-          <w:lang w:eastAsia="zh-CN"/>
-        </w:rPr>
-        <w:t xml:space="preserve"> GitHub account to access the non-public repositories at </w:t>
+        <w:t>without typing passwords.</w:t>
+      </w:r>
+      <w:r>
+        <w:rPr>
+          <w:lang w:eastAsia="zh-CN"/>
+        </w:rPr>
+        <w:t xml:space="preserve"> </w:t>
+      </w:r>
+      <w:r>
+        <w:rPr>
+          <w:lang w:eastAsia="zh-CN"/>
+        </w:rPr>
+        <w:t xml:space="preserve">Most repositories are open-source and can be accessed (read-only) by anyone. To access the few non-public repositories (currently there are two: </w:t>
+      </w:r>
+      <w:proofErr w:type="spellStart"/>
+      <w:r>
+        <w:rPr>
+          <w:lang w:eastAsia="zh-CN"/>
+        </w:rPr>
+        <w:t>srcUserExtra</w:t>
+      </w:r>
+      <w:proofErr w:type="spellEnd"/>
+      <w:r>
+        <w:rPr>
+          <w:lang w:eastAsia="zh-CN"/>
+        </w:rPr>
+        <w:t xml:space="preserve"> and PWOM) and/or to make changes (write) in the repositories the user needs to </w:t>
+      </w:r>
+      <w:r>
+        <w:rPr>
+          <w:lang w:eastAsia="zh-CN"/>
+        </w:rPr>
+        <w:t xml:space="preserve">contact the SWMF developers </w:t>
+      </w:r>
+      <w:r>
+        <w:rPr>
+          <w:lang w:eastAsia="zh-CN"/>
+        </w:rPr>
+        <w:t>to be added to either the User (read-only access) or the Developers (read/write access) teams.</w:t>
+      </w:r>
+    </w:p>
+    <w:p>
+      <w:pPr>
+        <w:jc w:val="both"/>
+        <w:rPr>
+          <w:lang w:eastAsia="zh-CN"/>
+        </w:rPr>
+      </w:pPr>
+    </w:p>
+    <w:p>
+      <w:pPr>
+        <w:jc w:val="both"/>
+        <w:rPr>
+          <w:lang w:eastAsia="zh-CN"/>
+        </w:rPr>
+      </w:pPr>
+    </w:p>
+    <w:p>
+      <w:pPr>
+        <w:jc w:val="both"/>
+        <w:rPr>
+          <w:lang w:eastAsia="zh-CN"/>
+        </w:rPr>
+      </w:pPr>
+    </w:p>
+    <w:p>
+      <w:pPr>
+        <w:jc w:val="both"/>
+        <w:rPr>
+          <w:lang w:eastAsia="zh-CN"/>
+        </w:rPr>
+      </w:pPr>
+    </w:p>
+    <w:p>
+      <w:pPr>
+        <w:pStyle w:val="Heading2"/>
+      </w:pPr>
+      <w:bookmarkStart w:id="5" w:name="_Toc140591925"/>
+      <w:r>
+        <w:t>Registration and initial setup</w:t>
+      </w:r>
+      <w:bookmarkEnd w:id="5"/>
+    </w:p>
+    <w:p>
+      <w:pPr>
+        <w:jc w:val="both"/>
+        <w:rPr>
+          <w:lang w:eastAsia="zh-CN"/>
+        </w:rPr>
+      </w:pPr>
+    </w:p>
+    <w:p>
+      <w:pPr>
+        <w:jc w:val="both"/>
+        <w:rPr>
+          <w:lang w:eastAsia="zh-CN"/>
+        </w:rPr>
+      </w:pPr>
+      <w:r>
+        <w:rPr>
+          <w:lang w:eastAsia="zh-CN"/>
+        </w:rPr>
+        <w:t>To create a Git</w:t>
+      </w:r>
+      <w:r>
+        <w:rPr>
+          <w:lang w:eastAsia="zh-CN"/>
+        </w:rPr>
+        <w:t>Hub</w:t>
+      </w:r>
+      <w:r>
+        <w:rPr>
+          <w:lang w:eastAsia="zh-CN"/>
+        </w:rPr>
+        <w:t xml:space="preserve"> account, </w:t>
       </w:r>
       <w:hyperlink r:id="rId11" w:history="1">
         <w:r>
@@ -2764,90 +2878,48 @@
             <w:rStyle w:val="Hyperlink"/>
             <w:lang w:eastAsia="zh-CN"/>
           </w:rPr>
-          <w:t>https://GitHub.com/SWMFsoftware</w:t>
+          <w:t>http://github.com</w:t>
         </w:r>
       </w:hyperlink>
       <w:r>
         <w:rPr>
           <w:lang w:eastAsia="zh-CN"/>
         </w:rPr>
-        <w:t xml:space="preserve">. </w:t>
-      </w:r>
-      <w:r>
-        <w:rPr>
-          <w:lang w:eastAsia="zh-CN"/>
-        </w:rPr>
-        <w:t xml:space="preserve"> Please contact the SWMF developers </w:t>
-      </w:r>
-      <w:r>
-        <w:rPr>
-          <w:lang w:eastAsia="zh-CN"/>
-        </w:rPr>
-        <w:t>to be added to either the User (read-only access) or the Developers (read/write access) teams.</w:t>
-      </w:r>
-    </w:p>
-    <w:p>
-      <w:pPr>
-        <w:jc w:val="both"/>
-        <w:rPr>
-          <w:lang w:eastAsia="zh-CN"/>
-        </w:rPr>
-      </w:pPr>
-    </w:p>
-    <w:p>
-      <w:pPr>
-        <w:jc w:val="both"/>
-        <w:rPr>
-          <w:lang w:eastAsia="zh-CN"/>
-        </w:rPr>
-      </w:pPr>
-    </w:p>
-    <w:p>
-      <w:pPr>
-        <w:jc w:val="both"/>
-        <w:rPr>
-          <w:lang w:eastAsia="zh-CN"/>
-        </w:rPr>
-      </w:pPr>
-    </w:p>
-    <w:p>
-      <w:pPr>
-        <w:jc w:val="both"/>
-        <w:rPr>
-          <w:lang w:eastAsia="zh-CN"/>
-        </w:rPr>
-      </w:pPr>
-    </w:p>
-    <w:p>
-      <w:pPr>
-        <w:pStyle w:val="Heading2"/>
-      </w:pPr>
-      <w:bookmarkStart w:id="5" w:name="_Toc140591925"/>
-      <w:r>
-        <w:t>Registration and initial setup</w:t>
-      </w:r>
-      <w:bookmarkEnd w:id="5"/>
-    </w:p>
-    <w:p>
-      <w:pPr>
-        <w:jc w:val="both"/>
-        <w:rPr>
-          <w:lang w:eastAsia="zh-CN"/>
-        </w:rPr>
-      </w:pPr>
-    </w:p>
-    <w:p>
-      <w:pPr>
-        <w:jc w:val="both"/>
-        <w:rPr>
-          <w:lang w:eastAsia="zh-CN"/>
-        </w:rPr>
-      </w:pPr>
-      <w:r>
-        <w:rPr>
-          <w:lang w:eastAsia="zh-CN"/>
-        </w:rPr>
-        <w:t>To create a Git</w:t>
+        <w:t xml:space="preserve"> </w:t>
+      </w:r>
+      <w:r>
+        <w:rPr>
+          <w:lang w:eastAsia="zh-CN"/>
+        </w:rPr>
+        <w:t xml:space="preserve">and </w:t>
+      </w:r>
+      <w:r>
+        <w:rPr>
+          <w:lang w:eastAsia="zh-CN"/>
+        </w:rPr>
+        <w:t xml:space="preserve">click on “Sign up” at the top right corner. </w:t>
+      </w:r>
+    </w:p>
+    <w:p>
+      <w:pPr>
+        <w:jc w:val="both"/>
+        <w:rPr>
+          <w:lang w:eastAsia="zh-CN"/>
+        </w:rPr>
+      </w:pPr>
+    </w:p>
+    <w:p>
+      <w:pPr>
+        <w:jc w:val="both"/>
+        <w:rPr>
+          <w:lang w:eastAsia="zh-CN"/>
+        </w:rPr>
+      </w:pPr>
+      <w:r>
+        <w:rPr>
+          <w:lang w:eastAsia="zh-CN"/>
+        </w:rPr>
+        <w:t>The next step is uploading your ssh key to Git</w:t>
       </w:r>
       <w:r>
         <w:rPr>
@@ -2859,7 +2931,25 @@
         <w:rPr>
           <w:lang w:eastAsia="zh-CN"/>
         </w:rPr>
-        <w:t xml:space="preserve"> account, </w:t>
+        <w:t xml:space="preserve"> and you will have to do this once from every computer where you want to access the Git</w:t>
+      </w:r>
+      <w:r>
+        <w:rPr>
+          <w:lang w:eastAsia="zh-CN"/>
+        </w:rPr>
+        <w:t>Hub</w:t>
+      </w:r>
+      <w:r>
+        <w:rPr>
+          <w:lang w:eastAsia="zh-CN"/>
+        </w:rPr>
+        <w:t xml:space="preserve"> repositories from. </w:t>
+      </w:r>
+      <w:r>
+        <w:rPr>
+          <w:lang w:eastAsia="zh-CN"/>
+        </w:rPr>
+        <w:t xml:space="preserve">Sign into </w:t>
       </w:r>
       <w:hyperlink r:id="rId12" w:history="1">
         <w:r>
@@ -2874,99 +2964,6 @@
         <w:rPr>
           <w:lang w:eastAsia="zh-CN"/>
         </w:rPr>
-        <w:t xml:space="preserve"> </w:t>
-      </w:r>
-      <w:r>
-        <w:rPr>
-          <w:lang w:eastAsia="zh-CN"/>
-        </w:rPr>
-        <w:t xml:space="preserve">and </w:t>
-      </w:r>
-      <w:r>
-        <w:rPr>
-          <w:lang w:eastAsia="zh-CN"/>
-        </w:rPr>
-        <w:t xml:space="preserve">click on “Sign up” at the top right corner. </w:t>
-      </w:r>
-    </w:p>
-    <w:p>
-      <w:pPr>
-        <w:jc w:val="both"/>
-        <w:rPr>
-          <w:lang w:eastAsia="zh-CN"/>
-        </w:rPr>
-      </w:pPr>
-    </w:p>
-    <w:p>
-      <w:pPr>
-        <w:jc w:val="both"/>
-        <w:rPr>
-          <w:lang w:eastAsia="zh-CN"/>
-        </w:rPr>
-      </w:pPr>
-      <w:r>
-        <w:rPr>
-          <w:lang w:eastAsia="zh-CN"/>
-        </w:rPr>
-        <w:t xml:space="preserve">The next step is uploading your </w:t>
-      </w:r>
-      <w:proofErr w:type="spellStart"/>
-      <w:r>
-        <w:rPr>
-          <w:lang w:eastAsia="zh-CN"/>
-        </w:rPr>
-        <w:t>ssh</w:t>
-      </w:r>
-      <w:proofErr w:type="spellEnd"/>
-      <w:r>
-        <w:rPr>
-          <w:lang w:eastAsia="zh-CN"/>
-        </w:rPr>
-        <w:t xml:space="preserve"> key to Git</w:t>
-      </w:r>
-      <w:r>
-        <w:rPr>
-          <w:lang w:eastAsia="zh-CN"/>
-        </w:rPr>
-        <w:t>Hub</w:t>
-      </w:r>
-      <w:r>
-        <w:rPr>
-          <w:lang w:eastAsia="zh-CN"/>
-        </w:rPr>
-        <w:t xml:space="preserve"> and you will have to do this once from every computer where you want to access the Git</w:t>
-      </w:r>
-      <w:r>
-        <w:rPr>
-          <w:lang w:eastAsia="zh-CN"/>
-        </w:rPr>
-        <w:t>Hub</w:t>
-      </w:r>
-      <w:r>
-        <w:rPr>
-          <w:lang w:eastAsia="zh-CN"/>
-        </w:rPr>
-        <w:t xml:space="preserve"> repositories from. </w:t>
-      </w:r>
-      <w:r>
-        <w:rPr>
-          <w:lang w:eastAsia="zh-CN"/>
-        </w:rPr>
-        <w:t xml:space="preserve">Sign into </w:t>
-      </w:r>
-      <w:hyperlink r:id="rId13" w:history="1">
-        <w:r>
-          <w:rPr>
-            <w:rStyle w:val="Hyperlink"/>
-            <w:lang w:eastAsia="zh-CN"/>
-          </w:rPr>
-          <w:t>http://github.com</w:t>
-        </w:r>
-      </w:hyperlink>
-      <w:r>
-        <w:rPr>
-          <w:lang w:eastAsia="zh-CN"/>
-        </w:rPr>
         <w:t xml:space="preserve">  and g</w:t>
       </w:r>
       <w:r>
@@ -3063,41 +3060,13 @@
         <w:rPr>
           <w:lang w:eastAsia="zh-CN"/>
         </w:rPr>
-        <w:t xml:space="preserve">opy your </w:t>
-      </w:r>
-      <w:proofErr w:type="spellStart"/>
-      <w:r>
-        <w:rPr>
-          <w:lang w:eastAsia="zh-CN"/>
-        </w:rPr>
-        <w:t>ssh</w:t>
-      </w:r>
-      <w:proofErr w:type="spellEnd"/>
-      <w:r>
-        <w:rPr>
-          <w:lang w:eastAsia="zh-CN"/>
-        </w:rPr>
-        <w:t xml:space="preserve"> public key </w:t>
-      </w:r>
-      <w:r>
-        <w:rPr>
-          <w:lang w:eastAsia="zh-CN"/>
-        </w:rPr>
-        <w:t>(for example .</w:t>
-      </w:r>
-      <w:proofErr w:type="spellStart"/>
-      <w:r>
-        <w:rPr>
-          <w:lang w:eastAsia="zh-CN"/>
-        </w:rPr>
-        <w:t>ssh</w:t>
-      </w:r>
-      <w:proofErr w:type="spellEnd"/>
-      <w:r>
-        <w:rPr>
-          <w:lang w:eastAsia="zh-CN"/>
-        </w:rPr>
-        <w:t xml:space="preserve">/id_rsa.pub) </w:t>
+        <w:t xml:space="preserve">opy your ssh public key </w:t>
+      </w:r>
+      <w:r>
+        <w:rPr>
+          <w:lang w:eastAsia="zh-CN"/>
+        </w:rPr>
+        <w:t xml:space="preserve">(for example .ssh/id_rsa.pub) </w:t>
       </w:r>
       <w:r>
         <w:rPr>
@@ -3907,6 +3876,7 @@
         <w:jc w:val="both"/>
       </w:pPr>
       <w:r>
+        <w:lastRenderedPageBreak/>
         <w:t xml:space="preserve">$ </w:t>
       </w:r>
       <w:r>
@@ -3930,7 +3900,6 @@
     </w:p>
     <w:p>
       <w:r>
-        <w:lastRenderedPageBreak/>
         <w:t xml:space="preserve">This </w:t>
       </w:r>
       <w:r>
@@ -4266,7 +4235,7 @@
       <w:r>
         <w:t xml:space="preserve">ask the SWMF developers to add you to the forwarding rules of the </w:t>
       </w:r>
-      <w:hyperlink r:id="rId14" w:history="1">
+      <w:hyperlink r:id="rId13" w:history="1">
         <w:r>
           <w:rPr>
             <w:rStyle w:val="Hyperlink"/>
@@ -5043,9 +5012,8 @@
           <w:szCs w:val="20"/>
           <w:lang w:eastAsia="zh-CN"/>
         </w:rPr>
-        <w:t xml:space="preserve">diff </w:t>
-      </w:r>
-      <w:proofErr w:type="spellStart"/>
+        <w:t>diff origin</w:t>
+      </w:r>
       <w:r>
         <w:rPr>
           <w:rFonts w:ascii="Menlo" w:hAnsi="Menlo" w:cs="Menlo"/>
@@ -5053,7 +5021,7 @@
           <w:szCs w:val="20"/>
           <w:lang w:eastAsia="zh-CN"/>
         </w:rPr>
-        <w:t>origin</w:t>
+        <w:tab/>
       </w:r>
       <w:r>
         <w:rPr>
@@ -5064,7 +5032,6 @@
         </w:rPr>
         <w:tab/>
       </w:r>
-      <w:proofErr w:type="spellEnd"/>
       <w:r>
         <w:rPr>
           <w:rFonts w:ascii="Menlo" w:hAnsi="Menlo" w:cs="Menlo"/>
@@ -5082,6 +5049,7 @@
           <w:lang w:eastAsia="zh-CN"/>
         </w:rPr>
         <w:tab/>
+        <w:t xml:space="preserve"># </w:t>
       </w:r>
       <w:r>
         <w:rPr>
@@ -5090,29 +5058,28 @@
           <w:szCs w:val="20"/>
           <w:lang w:eastAsia="zh-CN"/>
         </w:rPr>
-        <w:tab/>
-        <w:t xml:space="preserve"># </w:t>
-      </w:r>
-      <w:r>
+        <w:t>check differences</w:t>
+      </w:r>
+    </w:p>
+    <w:p>
+      <w:pPr>
+        <w:jc w:val="both"/>
         <w:rPr>
           <w:rFonts w:ascii="Menlo" w:hAnsi="Menlo" w:cs="Menlo"/>
           <w:sz w:val="20"/>
           <w:szCs w:val="20"/>
           <w:lang w:eastAsia="zh-CN"/>
         </w:rPr>
-        <w:t>check differences</w:t>
-      </w:r>
-    </w:p>
-    <w:p>
-      <w:pPr>
-        <w:jc w:val="both"/>
+      </w:pPr>
+      <w:r>
         <w:rPr>
           <w:rFonts w:ascii="Menlo" w:hAnsi="Menlo" w:cs="Menlo"/>
           <w:sz w:val="20"/>
           <w:szCs w:val="20"/>
           <w:lang w:eastAsia="zh-CN"/>
         </w:rPr>
-      </w:pPr>
+        <w:t xml:space="preserve">$ </w:t>
+      </w:r>
       <w:r>
         <w:rPr>
           <w:rFonts w:ascii="Menlo" w:hAnsi="Menlo" w:cs="Menlo"/>
@@ -5120,7 +5087,7 @@
           <w:szCs w:val="20"/>
           <w:lang w:eastAsia="zh-CN"/>
         </w:rPr>
-        <w:t xml:space="preserve">$ </w:t>
+        <w:t>Merge files</w:t>
       </w:r>
       <w:r>
         <w:rPr>
@@ -5129,18 +5096,19 @@
           <w:szCs w:val="20"/>
           <w:lang w:eastAsia="zh-CN"/>
         </w:rPr>
-        <w:t>Merge files</w:t>
-      </w:r>
-      <w:r>
+        <w:t xml:space="preserve">                       # merge as needed</w:t>
+      </w:r>
+    </w:p>
+    <w:p>
+      <w:pPr>
+        <w:jc w:val="both"/>
         <w:rPr>
           <w:rFonts w:ascii="Menlo" w:hAnsi="Menlo" w:cs="Menlo"/>
           <w:sz w:val="20"/>
           <w:szCs w:val="20"/>
           <w:lang w:eastAsia="zh-CN"/>
         </w:rPr>
-        <w:t xml:space="preserve">                       # merge as </w:t>
-      </w:r>
-      <w:proofErr w:type="gramStart"/>
+      </w:pPr>
       <w:r>
         <w:rPr>
           <w:rFonts w:ascii="Menlo" w:hAnsi="Menlo" w:cs="Menlo"/>
@@ -5148,20 +5116,18 @@
           <w:szCs w:val="20"/>
           <w:lang w:eastAsia="zh-CN"/>
         </w:rPr>
-        <w:t>needed</w:t>
-      </w:r>
-      <w:proofErr w:type="gramEnd"/>
-    </w:p>
-    <w:p>
-      <w:pPr>
-        <w:jc w:val="both"/>
+        <w:t xml:space="preserve">$ </w:t>
+      </w:r>
+      <w:proofErr w:type="spellStart"/>
+      <w:r>
         <w:rPr>
           <w:rFonts w:ascii="Menlo" w:hAnsi="Menlo" w:cs="Menlo"/>
           <w:sz w:val="20"/>
           <w:szCs w:val="20"/>
           <w:lang w:eastAsia="zh-CN"/>
         </w:rPr>
-      </w:pPr>
+        <w:t>git</w:t>
+      </w:r>
       <w:r>
         <w:rPr>
           <w:rFonts w:ascii="Menlo" w:hAnsi="Menlo" w:cs="Menlo"/>
@@ -5169,9 +5135,9 @@
           <w:szCs w:val="20"/>
           <w:lang w:eastAsia="zh-CN"/>
         </w:rPr>
-        <w:t xml:space="preserve">$ </w:t>
-      </w:r>
-      <w:proofErr w:type="spellStart"/>
+        <w:t>all</w:t>
+      </w:r>
+      <w:proofErr w:type="spellEnd"/>
       <w:r>
         <w:rPr>
           <w:rFonts w:ascii="Menlo" w:hAnsi="Menlo" w:cs="Menlo"/>
@@ -5179,7 +5145,7 @@
           <w:szCs w:val="20"/>
           <w:lang w:eastAsia="zh-CN"/>
         </w:rPr>
-        <w:t>git</w:t>
+        <w:t xml:space="preserve"> push</w:t>
       </w:r>
       <w:r>
         <w:rPr>
@@ -5188,9 +5154,8 @@
           <w:szCs w:val="20"/>
           <w:lang w:eastAsia="zh-CN"/>
         </w:rPr>
-        <w:t>all</w:t>
-      </w:r>
-      <w:proofErr w:type="spellEnd"/>
+        <w:tab/>
+      </w:r>
       <w:r>
         <w:rPr>
           <w:rFonts w:ascii="Menlo" w:hAnsi="Menlo" w:cs="Menlo"/>
@@ -5198,7 +5163,7 @@
           <w:szCs w:val="20"/>
           <w:lang w:eastAsia="zh-CN"/>
         </w:rPr>
-        <w:t xml:space="preserve"> push</w:t>
+        <w:tab/>
       </w:r>
       <w:r>
         <w:rPr>
@@ -5217,7 +5182,9 @@
           <w:lang w:eastAsia="zh-CN"/>
         </w:rPr>
         <w:tab/>
-      </w:r>
+        <w:t xml:space="preserve"># now the change will be saved at </w:t>
+      </w:r>
+      <w:proofErr w:type="spellStart"/>
       <w:r>
         <w:rPr>
           <w:rFonts w:ascii="Menlo" w:hAnsi="Menlo" w:cs="Menlo"/>
@@ -5225,7 +5192,7 @@
           <w:szCs w:val="20"/>
           <w:lang w:eastAsia="zh-CN"/>
         </w:rPr>
-        <w:tab/>
+        <w:t>Git</w:t>
       </w:r>
       <w:r>
         <w:rPr>
@@ -5234,31 +5201,9 @@
           <w:szCs w:val="20"/>
           <w:lang w:eastAsia="zh-CN"/>
         </w:rPr>
-        <w:tab/>
-        <w:t xml:space="preserve"># now the change will be saved at </w:t>
-      </w:r>
-      <w:proofErr w:type="spellStart"/>
-      <w:proofErr w:type="gramStart"/>
-      <w:r>
-        <w:rPr>
-          <w:rFonts w:ascii="Menlo" w:hAnsi="Menlo" w:cs="Menlo"/>
-          <w:sz w:val="20"/>
-          <w:szCs w:val="20"/>
-          <w:lang w:eastAsia="zh-CN"/>
-        </w:rPr>
-        <w:t>Git</w:t>
-      </w:r>
-      <w:r>
-        <w:rPr>
-          <w:rFonts w:ascii="Menlo" w:hAnsi="Menlo" w:cs="Menlo"/>
-          <w:sz w:val="20"/>
-          <w:szCs w:val="20"/>
-          <w:lang w:eastAsia="zh-CN"/>
-        </w:rPr>
         <w:t>hub</w:t>
       </w:r>
       <w:proofErr w:type="spellEnd"/>
-      <w:proofErr w:type="gramEnd"/>
     </w:p>
     <w:p>
       <w:pPr>
@@ -5278,6 +5223,7 @@
     <w:p/>
     <w:p>
       <w:r>
+        <w:lastRenderedPageBreak/>
         <w:t xml:space="preserve">When you finished all the setup, please try to clone </w:t>
       </w:r>
       <w:r>
@@ -5720,7 +5666,7 @@
             <o:lock v:ext="edit" aspectratio="t"/>
           </v:shapetype>
           <v:shape id="Picture 1" o:spid="_x0000_s1026" type="#_x0000_t75" alt="git" style="position:absolute;left:0;text-align:left;margin-left:19.3pt;margin-top:15.95pt;width:452.65pt;height:128.65pt;z-index:251651072;visibility:visible;mso-wrap-style:square;mso-wrap-edited:f;mso-width-percent:0;mso-height-percent:0;mso-width-percent:0;mso-height-percent:0">
-            <v:imagedata r:id="rId15" o:title="bg2014061202"/>
+            <v:imagedata r:id="rId14" o:title="bg2014061202"/>
             <w10:wrap type="square"/>
           </v:shape>
         </w:pict>
@@ -5993,6 +5939,7 @@
         <w:jc w:val="both"/>
       </w:pPr>
       <w:r>
+        <w:lastRenderedPageBreak/>
         <w:t xml:space="preserve">The command above clones the remote repository to the local machine with complete version history. However, the size of the local </w:t>
       </w:r>
       <w:r>
@@ -6005,11 +5952,7 @@
         <w:t xml:space="preserve">with all models included </w:t>
       </w:r>
       <w:r>
-        <w:t xml:space="preserve">will be about </w:t>
-      </w:r>
-      <w:r>
-        <w:lastRenderedPageBreak/>
-        <w:t>900 M</w:t>
+        <w:t>will be about 900 M</w:t>
       </w:r>
       <w:r>
         <w:t>B</w:t>
@@ -6691,7 +6634,6 @@
         </w:rPr>
         <w:t xml:space="preserve"># get latest version of the code from </w:t>
       </w:r>
-      <w:proofErr w:type="gramStart"/>
       <w:r>
         <w:rPr>
           <w:lang w:eastAsia="zh-CN"/>
@@ -6704,7 +6646,6 @@
         </w:rPr>
         <w:t>Hub</w:t>
       </w:r>
-      <w:proofErr w:type="gramEnd"/>
     </w:p>
     <w:p>
       <w:pPr>
@@ -6765,7 +6706,6 @@
         </w:rPr>
         <w:t xml:space="preserve"># compare local version with the version copied from </w:t>
       </w:r>
-      <w:proofErr w:type="gramStart"/>
       <w:r>
         <w:rPr>
           <w:lang w:eastAsia="zh-CN"/>
@@ -6778,7 +6718,6 @@
         </w:rPr>
         <w:t>Hub</w:t>
       </w:r>
-      <w:proofErr w:type="gramEnd"/>
     </w:p>
     <w:p>
       <w:pPr>
@@ -6901,7 +6840,6 @@
         </w:rPr>
         <w:t xml:space="preserve">from </w:t>
       </w:r>
-      <w:proofErr w:type="gramStart"/>
       <w:r>
         <w:rPr>
           <w:lang w:eastAsia="zh-CN"/>
@@ -6914,7 +6852,6 @@
         </w:rPr>
         <w:t>Hub</w:t>
       </w:r>
-      <w:proofErr w:type="gramEnd"/>
     </w:p>
     <w:p>
       <w:pPr>
@@ -7046,6 +6983,7 @@
           <w:rFonts w:hint="eastAsia"/>
           <w:lang w:eastAsia="zh-CN"/>
         </w:rPr>
+        <w:lastRenderedPageBreak/>
         <w:t>Che</w:t>
       </w:r>
       <w:r>
@@ -7081,7 +7019,6 @@
         <w:rPr>
           <w:lang w:eastAsia="zh-CN"/>
         </w:rPr>
-        <w:lastRenderedPageBreak/>
         <w:t xml:space="preserve">First of all, it is useful to define a visual difference tool, such as </w:t>
       </w:r>
       <w:proofErr w:type="spellStart"/>
@@ -7981,6 +7918,7 @@
         <w:rPr>
           <w:lang w:eastAsia="zh-CN"/>
         </w:rPr>
+        <w:lastRenderedPageBreak/>
         <w:t xml:space="preserve">$ ./Config.pl -install   </w:t>
       </w:r>
       <w:r>
@@ -8063,7 +8001,6 @@
         <w:jc w:val="both"/>
       </w:pPr>
       <w:r>
-        <w:lastRenderedPageBreak/>
         <w:t>$ ./Config.pl -install=AMPS</w:t>
       </w:r>
       <w:r>
@@ -9116,7 +9053,7 @@
                     <pic:cNvPicPr/>
                   </pic:nvPicPr>
                   <pic:blipFill>
-                    <a:blip r:embed="rId16" cstate="print">
+                    <a:blip r:embed="rId15" cstate="print">
                       <a:extLst>
                         <a:ext uri="{28A0092B-C50C-407E-A947-70E740481C1C}">
                           <a14:useLocalDpi xmlns:a14="http://schemas.microsoft.com/office/drawing/2010/main" val="0"/>
@@ -10211,153 +10148,145 @@
         <w:rPr>
           <w:lang w:eastAsia="zh-CN"/>
         </w:rPr>
-        <w:t xml:space="preserve"> if it works </w:t>
+        <w:t xml:space="preserve"> if it works correctly</w:t>
+      </w:r>
+    </w:p>
+    <w:p/>
+    <w:p>
+      <w:pPr>
+        <w:jc w:val="both"/>
+        <w:rPr>
+          <w:color w:val="000000" w:themeColor="text1"/>
+        </w:rPr>
+      </w:pPr>
+      <w:r>
+        <w:rPr>
+          <w:color w:val="000000" w:themeColor="text1"/>
+        </w:rPr>
+        <w:t>Note that the version overwritten remains available in the Git history</w:t>
+      </w:r>
+      <w:r>
+        <w:rPr>
+          <w:color w:val="000000" w:themeColor="text1"/>
+        </w:rPr>
+        <w:t>.</w:t>
+      </w:r>
+    </w:p>
+    <w:p>
+      <w:pPr>
+        <w:rPr>
+          <w:lang w:eastAsia="zh-CN"/>
+        </w:rPr>
+      </w:pPr>
+    </w:p>
+    <w:p>
+      <w:pPr>
+        <w:pStyle w:val="Heading2"/>
+      </w:pPr>
+      <w:bookmarkStart w:id="90" w:name="_Toc140591947"/>
+      <w:r>
+        <w:t>Creating a new git repository in Git</w:t>
+      </w:r>
+      <w:r>
+        <w:t>Hub</w:t>
+      </w:r>
+      <w:bookmarkEnd w:id="90"/>
+    </w:p>
+    <w:p>
+      <w:pPr>
+        <w:rPr>
+          <w:color w:val="000000" w:themeColor="text1"/>
+        </w:rPr>
+      </w:pPr>
+    </w:p>
+    <w:p>
+      <w:pPr>
+        <w:rPr>
+          <w:color w:val="000000" w:themeColor="text1"/>
+        </w:rPr>
+      </w:pPr>
+      <w:r>
+        <w:rPr>
+          <w:color w:val="000000" w:themeColor="text1"/>
+        </w:rPr>
+        <w:t xml:space="preserve">Log in to </w:t>
+      </w:r>
+      <w:r>
+        <w:rPr>
+          <w:color w:val="000000" w:themeColor="text1"/>
+        </w:rPr>
+        <w:t>github.com/</w:t>
+      </w:r>
+      <w:proofErr w:type="spellStart"/>
+      <w:r>
+        <w:rPr>
+          <w:color w:val="000000" w:themeColor="text1"/>
+        </w:rPr>
+        <w:t>SWMFsoftware</w:t>
+      </w:r>
+      <w:proofErr w:type="spellEnd"/>
+      <w:r>
+        <w:rPr>
+          <w:color w:val="000000" w:themeColor="text1"/>
+        </w:rPr>
+        <w:t xml:space="preserve"> and select the </w:t>
+      </w:r>
+      <w:r>
+        <w:rPr>
+          <w:color w:val="000000" w:themeColor="text1"/>
+        </w:rPr>
+        <w:t>Repositories tab</w:t>
+      </w:r>
+      <w:r>
+        <w:rPr>
+          <w:color w:val="000000" w:themeColor="text1"/>
+        </w:rPr>
+        <w:t xml:space="preserve">. Click on the </w:t>
+      </w:r>
+      <w:r>
+        <w:rPr>
+          <w:color w:val="000000" w:themeColor="text1"/>
+        </w:rPr>
+        <w:t>N</w:t>
+      </w:r>
+      <w:r>
+        <w:rPr>
+          <w:color w:val="000000" w:themeColor="text1"/>
+        </w:rPr>
+        <w:t>ew</w:t>
+      </w:r>
+      <w:r>
+        <w:rPr>
+          <w:color w:val="000000" w:themeColor="text1"/>
+        </w:rPr>
+        <w:t xml:space="preserve"> </w:t>
+      </w:r>
+      <w:r>
+        <w:rPr>
+          <w:color w:val="000000" w:themeColor="text1"/>
+        </w:rPr>
+        <w:t>Repository</w:t>
+      </w:r>
+      <w:r>
+        <w:rPr>
+          <w:color w:val="000000" w:themeColor="text1"/>
+        </w:rPr>
+        <w:t xml:space="preserve"> button at the top and follow the instructions.</w:t>
+      </w:r>
+      <w:r>
+        <w:rPr>
+          <w:color w:val="000000" w:themeColor="text1"/>
+        </w:rPr>
+        <w:t xml:space="preserve"> Set the repository name and upload, select between private and public (</w:t>
       </w:r>
       <w:proofErr w:type="gramStart"/>
       <w:r>
         <w:rPr>
-          <w:lang w:eastAsia="zh-CN"/>
-        </w:rPr>
-        <w:t>correctly</w:t>
+          <w:color w:val="000000" w:themeColor="text1"/>
+        </w:rPr>
+        <w:t>open-source</w:t>
       </w:r>
       <w:proofErr w:type="gramEnd"/>
-    </w:p>
-    <w:p/>
-    <w:p>
-      <w:pPr>
-        <w:jc w:val="both"/>
-        <w:rPr>
-          <w:color w:val="000000" w:themeColor="text1"/>
-        </w:rPr>
-      </w:pPr>
-      <w:r>
-        <w:rPr>
-          <w:color w:val="000000" w:themeColor="text1"/>
-        </w:rPr>
-        <w:t>Note that the version overwritten remains available in the Git history</w:t>
-      </w:r>
-      <w:r>
-        <w:rPr>
-          <w:color w:val="000000" w:themeColor="text1"/>
-        </w:rPr>
-        <w:t>.</w:t>
-      </w:r>
-    </w:p>
-    <w:p>
-      <w:pPr>
-        <w:rPr>
-          <w:lang w:eastAsia="zh-CN"/>
-        </w:rPr>
-      </w:pPr>
-    </w:p>
-    <w:p>
-      <w:pPr>
-        <w:pStyle w:val="Heading2"/>
-      </w:pPr>
-      <w:bookmarkStart w:id="90" w:name="_Toc140591947"/>
-      <w:r>
-        <w:t>Creating a new git repository in Git</w:t>
-      </w:r>
-      <w:r>
-        <w:t>Hub</w:t>
-      </w:r>
-      <w:bookmarkEnd w:id="90"/>
-    </w:p>
-    <w:p>
-      <w:pPr>
-        <w:rPr>
-          <w:color w:val="000000" w:themeColor="text1"/>
-        </w:rPr>
-      </w:pPr>
-    </w:p>
-    <w:p>
-      <w:pPr>
-        <w:rPr>
-          <w:color w:val="000000" w:themeColor="text1"/>
-        </w:rPr>
-      </w:pPr>
-      <w:r>
-        <w:rPr>
-          <w:color w:val="000000" w:themeColor="text1"/>
-        </w:rPr>
-        <w:t xml:space="preserve">Log in to </w:t>
-      </w:r>
-      <w:r>
-        <w:rPr>
-          <w:color w:val="000000" w:themeColor="text1"/>
-        </w:rPr>
-        <w:t>github.com/</w:t>
-      </w:r>
-      <w:proofErr w:type="spellStart"/>
-      <w:r>
-        <w:rPr>
-          <w:color w:val="000000" w:themeColor="text1"/>
-        </w:rPr>
-        <w:t>SWMFsoftware</w:t>
-      </w:r>
-      <w:proofErr w:type="spellEnd"/>
-      <w:r>
-        <w:rPr>
-          <w:color w:val="000000" w:themeColor="text1"/>
-        </w:rPr>
-        <w:t xml:space="preserve"> and select the </w:t>
-      </w:r>
-      <w:r>
-        <w:rPr>
-          <w:color w:val="000000" w:themeColor="text1"/>
-        </w:rPr>
-        <w:t>Repositories tab</w:t>
-      </w:r>
-      <w:r>
-        <w:rPr>
-          <w:color w:val="000000" w:themeColor="text1"/>
-        </w:rPr>
-        <w:t xml:space="preserve">. Click on the </w:t>
-      </w:r>
-      <w:r>
-        <w:rPr>
-          <w:color w:val="000000" w:themeColor="text1"/>
-        </w:rPr>
-        <w:t>N</w:t>
-      </w:r>
-      <w:r>
-        <w:rPr>
-          <w:color w:val="000000" w:themeColor="text1"/>
-        </w:rPr>
-        <w:t>ew</w:t>
-      </w:r>
-      <w:r>
-        <w:rPr>
-          <w:color w:val="000000" w:themeColor="text1"/>
-        </w:rPr>
-        <w:t xml:space="preserve"> </w:t>
-      </w:r>
-      <w:r>
-        <w:rPr>
-          <w:color w:val="000000" w:themeColor="text1"/>
-        </w:rPr>
-        <w:t>Repository</w:t>
-      </w:r>
-      <w:r>
-        <w:rPr>
-          <w:color w:val="000000" w:themeColor="text1"/>
-        </w:rPr>
-        <w:t xml:space="preserve"> button at the top and follow the instructions.</w:t>
-      </w:r>
-      <w:r>
-        <w:rPr>
-          <w:color w:val="000000" w:themeColor="text1"/>
-        </w:rPr>
-        <w:t xml:space="preserve"> Set the repository name and upload, select between private and public (</w:t>
-      </w:r>
-      <w:proofErr w:type="gramStart"/>
-      <w:r>
-        <w:rPr>
-          <w:color w:val="000000" w:themeColor="text1"/>
-        </w:rPr>
-        <w:t>open-source</w:t>
-      </w:r>
-      <w:proofErr w:type="gramEnd"/>
       <w:r>
         <w:rPr>
           <w:color w:val="000000" w:themeColor="text1"/>
@@ -10480,24 +10409,12 @@
         </w:rPr>
         <w:t xml:space="preserve">GitHub allows at most two email addresses. Use the address </w:t>
       </w:r>
-      <w:hyperlink r:id="rId17" w:history="1">
+      <w:hyperlink r:id="rId16" w:history="1">
         <w:r>
           <w:rPr>
             <w:rStyle w:val="Hyperlink"/>
           </w:rPr>
-          <w:t>SWMFnotificati</w:t>
-        </w:r>
-        <w:r>
-          <w:rPr>
-            <w:rStyle w:val="Hyperlink"/>
-          </w:rPr>
-          <w:t>o</w:t>
-        </w:r>
-        <w:r>
-          <w:rPr>
-            <w:rStyle w:val="Hyperlink"/>
-          </w:rPr>
-          <w:t>n@gmail.com</w:t>
+          <w:t>SWMFnotification@gmail.com</w:t>
         </w:r>
       </w:hyperlink>
       <w:r>
@@ -10562,8 +10479,8 @@
     </w:p>
     <w:p/>
     <w:sectPr>
-      <w:footerReference w:type="even" r:id="rId18"/>
-      <w:footerReference w:type="default" r:id="rId19"/>
+      <w:footerReference w:type="even" r:id="rId17"/>
+      <w:footerReference w:type="default" r:id="rId18"/>
       <w:pgSz w:w="12240" w:h="15840"/>
       <w:pgMar w:top="1440" w:right="1440" w:bottom="1440" w:left="1440" w:header="720" w:footer="720" w:gutter="0"/>
       <w:cols w:space="720"/>
@@ -10574,7 +10491,7 @@
 </file>
 
 <file path=word/endnotes.xml><?xml version="1.0" encoding="utf-8"?>
-<w:endnotes xmlns:wpc="http://schemas.microsoft.com/office/word/2010/wordprocessingCanvas" xmlns:cx="http://schemas.microsoft.com/office/drawing/2014/chartex" xmlns:cx1="http://schemas.microsoft.com/office/drawing/2015/9/8/chartex" xmlns:cx2="http://schemas.microsoft.com/office/drawing/2015/10/21/chartex" xmlns:cx3="http://schemas.microsoft.com/office/drawing/2016/5/9/chartex" xmlns:cx4="http://schemas.microsoft.com/office/drawing/2016/5/10/chartex" xmlns:cx5="http://schemas.microsoft.com/office/drawing/2016/5/11/chartex" xmlns:cx6="http://schemas.microsoft.com/office/drawing/2016/5/12/chartex" xmlns:cx7="http://schemas.microsoft.com/office/drawing/2016/5/13/chartex" xmlns:cx8="http://schemas.microsoft.com/office/drawing/2016/5/14/chartex" xmlns:mc="http://schemas.openxmlformats.org/markup-compatibility/2006" xmlns:aink="http://schemas.microsoft.com/office/drawing/2016/ink" xmlns:am3d="http://schemas.microsoft.com/office/drawing/2017/model3d" xmlns:o="urn:schemas-microsoft-com:office:office" xmlns:oel="http://schemas.microsoft.com/office/2019/extlst" xmlns:r="http://schemas.openxmlformats.org/officeDocument/2006/relationships" xmlns:m="http://schemas.openxmlformats.org/officeDocument/2006/math" xmlns:v="urn:schemas-microsoft-com:vml" xmlns:wp14="http://schemas.microsoft.com/office/word/2010/wordprocessingDrawing" xmlns:wp="http://schemas.openxmlformats.org/drawingml/2006/wordprocessingDrawing" xmlns:w10="urn:schemas-microsoft-com:office:word" xmlns:w="http://schemas.openxmlformats.org/wordprocessingml/2006/main" xmlns:w14="http://schemas.microsoft.com/office/word/2010/wordml" xmlns:w15="http://schemas.microsoft.com/office/word/2012/wordml" xmlns:w16cex="http://schemas.microsoft.com/office/word/2018/wordml/cex" xmlns:w16cid="http://schemas.microsoft.com/office/word/2016/wordml/cid" xmlns:w16="http://schemas.microsoft.com/office/word/2018/wordml" xmlns:w16sdtdh="http://schemas.microsoft.com/office/word/2020/wordml/sdtdatahash" xmlns:w16se="http://schemas.microsoft.com/office/word/2015/wordml/symex" xmlns:wpg="http://schemas.microsoft.com/office/word/2010/wordprocessingGroup" xmlns:wpi="http://schemas.microsoft.com/office/word/2010/wordprocessingInk" xmlns:wne="http://schemas.microsoft.com/office/word/2006/wordml" xmlns:wps="http://schemas.microsoft.com/office/word/2010/wordprocessingShape" mc:Ignorable="w14 w15 w16se w16cid w16 w16cex w16sdtdh wp14">
+<w:endnotes xmlns:wpc="http://schemas.microsoft.com/office/word/2010/wordprocessingCanvas" xmlns:cx="http://schemas.microsoft.com/office/drawing/2014/chartex" xmlns:cx1="http://schemas.microsoft.com/office/drawing/2015/9/8/chartex" xmlns:cx2="http://schemas.microsoft.com/office/drawing/2015/10/21/chartex" xmlns:cx3="http://schemas.microsoft.com/office/drawing/2016/5/9/chartex" xmlns:cx4="http://schemas.microsoft.com/office/drawing/2016/5/10/chartex" xmlns:cx5="http://schemas.microsoft.com/office/drawing/2016/5/11/chartex" xmlns:cx6="http://schemas.microsoft.com/office/drawing/2016/5/12/chartex" xmlns:cx7="http://schemas.microsoft.com/office/drawing/2016/5/13/chartex" xmlns:cx8="http://schemas.microsoft.com/office/drawing/2016/5/14/chartex" xmlns:mc="http://schemas.openxmlformats.org/markup-compatibility/2006" xmlns:aink="http://schemas.microsoft.com/office/drawing/2016/ink" xmlns:am3d="http://schemas.microsoft.com/office/drawing/2017/model3d" xmlns:o="urn:schemas-microsoft-com:office:office" xmlns:oel="http://schemas.microsoft.com/office/2019/extlst" xmlns:r="http://schemas.openxmlformats.org/officeDocument/2006/relationships" xmlns:m="http://schemas.openxmlformats.org/officeDocument/2006/math" xmlns:v="urn:schemas-microsoft-com:vml" xmlns:wp14="http://schemas.microsoft.com/office/word/2010/wordprocessingDrawing" xmlns:wp="http://schemas.openxmlformats.org/drawingml/2006/wordprocessingDrawing" xmlns:w10="urn:schemas-microsoft-com:office:word" xmlns:w="http://schemas.openxmlformats.org/wordprocessingml/2006/main" xmlns:w14="http://schemas.microsoft.com/office/word/2010/wordml" xmlns:w15="http://schemas.microsoft.com/office/word/2012/wordml" xmlns:w16cex="http://schemas.microsoft.com/office/word/2018/wordml/cex" xmlns:w16cid="http://schemas.microsoft.com/office/word/2016/wordml/cid" xmlns:w16="http://schemas.microsoft.com/office/word/2018/wordml" xmlns:w16du="http://schemas.microsoft.com/office/word/2023/wordml/word16du" xmlns:w16sdtdh="http://schemas.microsoft.com/office/word/2020/wordml/sdtdatahash" xmlns:w16se="http://schemas.microsoft.com/office/word/2015/wordml/symex" xmlns:wpg="http://schemas.microsoft.com/office/word/2010/wordprocessingGroup" xmlns:wpi="http://schemas.microsoft.com/office/word/2010/wordprocessingInk" xmlns:wne="http://schemas.microsoft.com/office/word/2006/wordml" xmlns:wps="http://schemas.microsoft.com/office/word/2010/wordprocessingShape" mc:Ignorable="w14 w15 w16se w16cid w16 w16cex w16sdtdh w16du wp14">
   <w:endnote w:type="separator" w:id="-1">
     <w:p>
       <w:r>
@@ -10593,7 +10510,7 @@
 </file>
 
 <file path=word/footer1.xml><?xml version="1.0" encoding="utf-8"?>
-<w:ftr xmlns:wpc="http://schemas.microsoft.com/office/word/2010/wordprocessingCanvas" xmlns:cx="http://schemas.microsoft.com/office/drawing/2014/chartex" xmlns:cx1="http://schemas.microsoft.com/office/drawing/2015/9/8/chartex" xmlns:cx2="http://schemas.microsoft.com/office/drawing/2015/10/21/chartex" xmlns:cx3="http://schemas.microsoft.com/office/drawing/2016/5/9/chartex" xmlns:cx4="http://schemas.microsoft.com/office/drawing/2016/5/10/chartex" xmlns:cx5="http://schemas.microsoft.com/office/drawing/2016/5/11/chartex" xmlns:cx6="http://schemas.microsoft.com/office/drawing/2016/5/12/chartex" xmlns:cx7="http://schemas.microsoft.com/office/drawing/2016/5/13/chartex" xmlns:cx8="http://schemas.microsoft.com/office/drawing/2016/5/14/chartex" xmlns:mc="http://schemas.openxmlformats.org/markup-compatibility/2006" xmlns:aink="http://schemas.microsoft.com/office/drawing/2016/ink" xmlns:am3d="http://schemas.microsoft.com/office/drawing/2017/model3d" xmlns:o="urn:schemas-microsoft-com:office:office" xmlns:oel="http://schemas.microsoft.com/office/2019/extlst" xmlns:r="http://schemas.openxmlformats.org/officeDocument/2006/relationships" xmlns:m="http://schemas.openxmlformats.org/officeDocument/2006/math" xmlns:v="urn:schemas-microsoft-com:vml" xmlns:wp14="http://schemas.microsoft.com/office/word/2010/wordprocessingDrawing" xmlns:wp="http://schemas.openxmlformats.org/drawingml/2006/wordprocessingDrawing" xmlns:w10="urn:schemas-microsoft-com:office:word" xmlns:w="http://schemas.openxmlformats.org/wordprocessingml/2006/main" xmlns:w14="http://schemas.microsoft.com/office/word/2010/wordml" xmlns:w15="http://schemas.microsoft.com/office/word/2012/wordml" xmlns:w16cex="http://schemas.microsoft.com/office/word/2018/wordml/cex" xmlns:w16cid="http://schemas.microsoft.com/office/word/2016/wordml/cid" xmlns:w16="http://schemas.microsoft.com/office/word/2018/wordml" xmlns:w16sdtdh="http://schemas.microsoft.com/office/word/2020/wordml/sdtdatahash" xmlns:w16se="http://schemas.microsoft.com/office/word/2015/wordml/symex" xmlns:wpg="http://schemas.microsoft.com/office/word/2010/wordprocessingGroup" xmlns:wpi="http://schemas.microsoft.com/office/word/2010/wordprocessingInk" xmlns:wne="http://schemas.microsoft.com/office/word/2006/wordml" xmlns:wps="http://schemas.microsoft.com/office/word/2010/wordprocessingShape" mc:Ignorable="w14 w15 w16se w16cid w16 w16cex w16sdtdh wp14">
+<w:ftr xmlns:wpc="http://schemas.microsoft.com/office/word/2010/wordprocessingCanvas" xmlns:cx="http://schemas.microsoft.com/office/drawing/2014/chartex" xmlns:cx1="http://schemas.microsoft.com/office/drawing/2015/9/8/chartex" xmlns:cx2="http://schemas.microsoft.com/office/drawing/2015/10/21/chartex" xmlns:cx3="http://schemas.microsoft.com/office/drawing/2016/5/9/chartex" xmlns:cx4="http://schemas.microsoft.com/office/drawing/2016/5/10/chartex" xmlns:cx5="http://schemas.microsoft.com/office/drawing/2016/5/11/chartex" xmlns:cx6="http://schemas.microsoft.com/office/drawing/2016/5/12/chartex" xmlns:cx7="http://schemas.microsoft.com/office/drawing/2016/5/13/chartex" xmlns:cx8="http://schemas.microsoft.com/office/drawing/2016/5/14/chartex" xmlns:mc="http://schemas.openxmlformats.org/markup-compatibility/2006" xmlns:aink="http://schemas.microsoft.com/office/drawing/2016/ink" xmlns:am3d="http://schemas.microsoft.com/office/drawing/2017/model3d" xmlns:o="urn:schemas-microsoft-com:office:office" xmlns:oel="http://schemas.microsoft.com/office/2019/extlst" xmlns:r="http://schemas.openxmlformats.org/officeDocument/2006/relationships" xmlns:m="http://schemas.openxmlformats.org/officeDocument/2006/math" xmlns:v="urn:schemas-microsoft-com:vml" xmlns:wp14="http://schemas.microsoft.com/office/word/2010/wordprocessingDrawing" xmlns:wp="http://schemas.openxmlformats.org/drawingml/2006/wordprocessingDrawing" xmlns:w10="urn:schemas-microsoft-com:office:word" xmlns:w="http://schemas.openxmlformats.org/wordprocessingml/2006/main" xmlns:w14="http://schemas.microsoft.com/office/word/2010/wordml" xmlns:w15="http://schemas.microsoft.com/office/word/2012/wordml" xmlns:w16cex="http://schemas.microsoft.com/office/word/2018/wordml/cex" xmlns:w16cid="http://schemas.microsoft.com/office/word/2016/wordml/cid" xmlns:w16="http://schemas.microsoft.com/office/word/2018/wordml" xmlns:w16du="http://schemas.microsoft.com/office/word/2023/wordml/word16du" xmlns:w16sdtdh="http://schemas.microsoft.com/office/word/2020/wordml/sdtdatahash" xmlns:w16se="http://schemas.microsoft.com/office/word/2015/wordml/symex" xmlns:wpg="http://schemas.microsoft.com/office/word/2010/wordprocessingGroup" xmlns:wpi="http://schemas.microsoft.com/office/word/2010/wordprocessingInk" xmlns:wne="http://schemas.microsoft.com/office/word/2006/wordml" xmlns:wps="http://schemas.microsoft.com/office/word/2010/wordprocessingShape" mc:Ignorable="w14 w15 w16se w16cid w16 w16cex w16sdtdh w16du wp14">
   <w:sdt>
     <w:sdtPr>
       <w:rPr>
@@ -10644,7 +10561,7 @@
 </file>
 
 <file path=word/footer2.xml><?xml version="1.0" encoding="utf-8"?>
-<w:ftr xmlns:wpc="http://schemas.microsoft.com/office/word/2010/wordprocessingCanvas" xmlns:cx="http://schemas.microsoft.com/office/drawing/2014/chartex" xmlns:cx1="http://schemas.microsoft.com/office/drawing/2015/9/8/chartex" xmlns:cx2="http://schemas.microsoft.com/office/drawing/2015/10/21/chartex" xmlns:cx3="http://schemas.microsoft.com/office/drawing/2016/5/9/chartex" xmlns:cx4="http://schemas.microsoft.com/office/drawing/2016/5/10/chartex" xmlns:cx5="http://schemas.microsoft.com/office/drawing/2016/5/11/chartex" xmlns:cx6="http://schemas.microsoft.com/office/drawing/2016/5/12/chartex" xmlns:cx7="http://schemas.microsoft.com/office/drawing/2016/5/13/chartex" xmlns:cx8="http://schemas.microsoft.com/office/drawing/2016/5/14/chartex" xmlns:mc="http://schemas.openxmlformats.org/markup-compatibility/2006" xmlns:aink="http://schemas.microsoft.com/office/drawing/2016/ink" xmlns:am3d="http://schemas.microsoft.com/office/drawing/2017/model3d" xmlns:o="urn:schemas-microsoft-com:office:office" xmlns:oel="http://schemas.microsoft.com/office/2019/extlst" xmlns:r="http://schemas.openxmlformats.org/officeDocument/2006/relationships" xmlns:m="http://schemas.openxmlformats.org/officeDocument/2006/math" xmlns:v="urn:schemas-microsoft-com:vml" xmlns:wp14="http://schemas.microsoft.com/office/word/2010/wordprocessingDrawing" xmlns:wp="http://schemas.openxmlformats.org/drawingml/2006/wordprocessingDrawing" xmlns:w10="urn:schemas-microsoft-com:office:word" xmlns:w="http://schemas.openxmlformats.org/wordprocessingml/2006/main" xmlns:w14="http://schemas.microsoft.com/office/word/2010/wordml" xmlns:w15="http://schemas.microsoft.com/office/word/2012/wordml" xmlns:w16cex="http://schemas.microsoft.com/office/word/2018/wordml/cex" xmlns:w16cid="http://schemas.microsoft.com/office/word/2016/wordml/cid" xmlns:w16="http://schemas.microsoft.com/office/word/2018/wordml" xmlns:w16sdtdh="http://schemas.microsoft.com/office/word/2020/wordml/sdtdatahash" xmlns:w16se="http://schemas.microsoft.com/office/word/2015/wordml/symex" xmlns:wpg="http://schemas.microsoft.com/office/word/2010/wordprocessingGroup" xmlns:wpi="http://schemas.microsoft.com/office/word/2010/wordprocessingInk" xmlns:wne="http://schemas.microsoft.com/office/word/2006/wordml" xmlns:wps="http://schemas.microsoft.com/office/word/2010/wordprocessingShape" mc:Ignorable="w14 w15 w16se w16cid w16 w16cex w16sdtdh wp14">
+<w:ftr xmlns:wpc="http://schemas.microsoft.com/office/word/2010/wordprocessingCanvas" xmlns:cx="http://schemas.microsoft.com/office/drawing/2014/chartex" xmlns:cx1="http://schemas.microsoft.com/office/drawing/2015/9/8/chartex" xmlns:cx2="http://schemas.microsoft.com/office/drawing/2015/10/21/chartex" xmlns:cx3="http://schemas.microsoft.com/office/drawing/2016/5/9/chartex" xmlns:cx4="http://schemas.microsoft.com/office/drawing/2016/5/10/chartex" xmlns:cx5="http://schemas.microsoft.com/office/drawing/2016/5/11/chartex" xmlns:cx6="http://schemas.microsoft.com/office/drawing/2016/5/12/chartex" xmlns:cx7="http://schemas.microsoft.com/office/drawing/2016/5/13/chartex" xmlns:cx8="http://schemas.microsoft.com/office/drawing/2016/5/14/chartex" xmlns:mc="http://schemas.openxmlformats.org/markup-compatibility/2006" xmlns:aink="http://schemas.microsoft.com/office/drawing/2016/ink" xmlns:am3d="http://schemas.microsoft.com/office/drawing/2017/model3d" xmlns:o="urn:schemas-microsoft-com:office:office" xmlns:oel="http://schemas.microsoft.com/office/2019/extlst" xmlns:r="http://schemas.openxmlformats.org/officeDocument/2006/relationships" xmlns:m="http://schemas.openxmlformats.org/officeDocument/2006/math" xmlns:v="urn:schemas-microsoft-com:vml" xmlns:wp14="http://schemas.microsoft.com/office/word/2010/wordprocessingDrawing" xmlns:wp="http://schemas.openxmlformats.org/drawingml/2006/wordprocessingDrawing" xmlns:w10="urn:schemas-microsoft-com:office:word" xmlns:w="http://schemas.openxmlformats.org/wordprocessingml/2006/main" xmlns:w14="http://schemas.microsoft.com/office/word/2010/wordml" xmlns:w15="http://schemas.microsoft.com/office/word/2012/wordml" xmlns:w16cex="http://schemas.microsoft.com/office/word/2018/wordml/cex" xmlns:w16cid="http://schemas.microsoft.com/office/word/2016/wordml/cid" xmlns:w16="http://schemas.microsoft.com/office/word/2018/wordml" xmlns:w16du="http://schemas.microsoft.com/office/word/2023/wordml/word16du" xmlns:w16sdtdh="http://schemas.microsoft.com/office/word/2020/wordml/sdtdatahash" xmlns:w16se="http://schemas.microsoft.com/office/word/2015/wordml/symex" xmlns:wpg="http://schemas.microsoft.com/office/word/2010/wordprocessingGroup" xmlns:wpi="http://schemas.microsoft.com/office/word/2010/wordprocessingInk" xmlns:wne="http://schemas.microsoft.com/office/word/2006/wordml" xmlns:wps="http://schemas.microsoft.com/office/word/2010/wordprocessingShape" mc:Ignorable="w14 w15 w16se w16cid w16 w16cex w16sdtdh w16du wp14">
   <w:sdt>
     <w:sdtPr>
       <w:rPr>
@@ -10708,7 +10625,7 @@
 </file>
 
 <file path=word/footnotes.xml><?xml version="1.0" encoding="utf-8"?>
-<w:footnotes xmlns:wpc="http://schemas.microsoft.com/office/word/2010/wordprocessingCanvas" xmlns:cx="http://schemas.microsoft.com/office/drawing/2014/chartex" xmlns:cx1="http://schemas.microsoft.com/office/drawing/2015/9/8/chartex" xmlns:cx2="http://schemas.microsoft.com/office/drawing/2015/10/21/chartex" xmlns:cx3="http://schemas.microsoft.com/office/drawing/2016/5/9/chartex" xmlns:cx4="http://schemas.microsoft.com/office/drawing/2016/5/10/chartex" xmlns:cx5="http://schemas.microsoft.com/office/drawing/2016/5/11/chartex" xmlns:cx6="http://schemas.microsoft.com/office/drawing/2016/5/12/chartex" xmlns:cx7="http://schemas.microsoft.com/office/drawing/2016/5/13/chartex" xmlns:cx8="http://schemas.microsoft.com/office/drawing/2016/5/14/chartex" xmlns:mc="http://schemas.openxmlformats.org/markup-compatibility/2006" xmlns:aink="http://schemas.microsoft.com/office/drawing/2016/ink" xmlns:am3d="http://schemas.microsoft.com/office/drawing/2017/model3d" xmlns:o="urn:schemas-microsoft-com:office:office" xmlns:oel="http://schemas.microsoft.com/office/2019/extlst" xmlns:r="http://schemas.openxmlformats.org/officeDocument/2006/relationships" xmlns:m="http://schemas.openxmlformats.org/officeDocument/2006/math" xmlns:v="urn:schemas-microsoft-com:vml" xmlns:wp14="http://schemas.microsoft.com/office/word/2010/wordprocessingDrawing" xmlns:wp="http://schemas.openxmlformats.org/drawingml/2006/wordprocessingDrawing" xmlns:w10="urn:schemas-microsoft-com:office:word" xmlns:w="http://schemas.openxmlformats.org/wordprocessingml/2006/main" xmlns:w14="http://schemas.microsoft.com/office/word/2010/wordml" xmlns:w15="http://schemas.microsoft.com/office/word/2012/wordml" xmlns:w16cex="http://schemas.microsoft.com/office/word/2018/wordml/cex" xmlns:w16cid="http://schemas.microsoft.com/office/word/2016/wordml/cid" xmlns:w16="http://schemas.microsoft.com/office/word/2018/wordml" xmlns:w16sdtdh="http://schemas.microsoft.com/office/word/2020/wordml/sdtdatahash" xmlns:w16se="http://schemas.microsoft.com/office/word/2015/wordml/symex" xmlns:wpg="http://schemas.microsoft.com/office/word/2010/wordprocessingGroup" xmlns:wpi="http://schemas.microsoft.com/office/word/2010/wordprocessingInk" xmlns:wne="http://schemas.microsoft.com/office/word/2006/wordml" xmlns:wps="http://schemas.microsoft.com/office/word/2010/wordprocessingShape" mc:Ignorable="w14 w15 w16se w16cid w16 w16cex w16sdtdh wp14">
+<w:footnotes xmlns:wpc="http://schemas.microsoft.com/office/word/2010/wordprocessingCanvas" xmlns:cx="http://schemas.microsoft.com/office/drawing/2014/chartex" xmlns:cx1="http://schemas.microsoft.com/office/drawing/2015/9/8/chartex" xmlns:cx2="http://schemas.microsoft.com/office/drawing/2015/10/21/chartex" xmlns:cx3="http://schemas.microsoft.com/office/drawing/2016/5/9/chartex" xmlns:cx4="http://schemas.microsoft.com/office/drawing/2016/5/10/chartex" xmlns:cx5="http://schemas.microsoft.com/office/drawing/2016/5/11/chartex" xmlns:cx6="http://schemas.microsoft.com/office/drawing/2016/5/12/chartex" xmlns:cx7="http://schemas.microsoft.com/office/drawing/2016/5/13/chartex" xmlns:cx8="http://schemas.microsoft.com/office/drawing/2016/5/14/chartex" xmlns:mc="http://schemas.openxmlformats.org/markup-compatibility/2006" xmlns:aink="http://schemas.microsoft.com/office/drawing/2016/ink" xmlns:am3d="http://schemas.microsoft.com/office/drawing/2017/model3d" xmlns:o="urn:schemas-microsoft-com:office:office" xmlns:oel="http://schemas.microsoft.com/office/2019/extlst" xmlns:r="http://schemas.openxmlformats.org/officeDocument/2006/relationships" xmlns:m="http://schemas.openxmlformats.org/officeDocument/2006/math" xmlns:v="urn:schemas-microsoft-com:vml" xmlns:wp14="http://schemas.microsoft.com/office/word/2010/wordprocessingDrawing" xmlns:wp="http://schemas.openxmlformats.org/drawingml/2006/wordprocessingDrawing" xmlns:w10="urn:schemas-microsoft-com:office:word" xmlns:w="http://schemas.openxmlformats.org/wordprocessingml/2006/main" xmlns:w14="http://schemas.microsoft.com/office/word/2010/wordml" xmlns:w15="http://schemas.microsoft.com/office/word/2012/wordml" xmlns:w16cex="http://schemas.microsoft.com/office/word/2018/wordml/cex" xmlns:w16cid="http://schemas.microsoft.com/office/word/2016/wordml/cid" xmlns:w16="http://schemas.microsoft.com/office/word/2018/wordml" xmlns:w16du="http://schemas.microsoft.com/office/word/2023/wordml/word16du" xmlns:w16sdtdh="http://schemas.microsoft.com/office/word/2020/wordml/sdtdatahash" xmlns:w16se="http://schemas.microsoft.com/office/word/2015/wordml/symex" xmlns:wpg="http://schemas.microsoft.com/office/word/2010/wordprocessingGroup" xmlns:wpi="http://schemas.microsoft.com/office/word/2010/wordprocessingInk" xmlns:wne="http://schemas.microsoft.com/office/word/2006/wordml" xmlns:wps="http://schemas.microsoft.com/office/word/2010/wordprocessingShape" mc:Ignorable="w14 w15 w16se w16cid w16 w16cex w16sdtdh w16du wp14">
   <w:footnote w:type="separator" w:id="-1">
     <w:p>
       <w:r>
@@ -10727,7 +10644,7 @@
 </file>
 
 <file path=word/numbering.xml><?xml version="1.0" encoding="utf-8"?>
-<w:numbering xmlns:wpc="http://schemas.microsoft.com/office/word/2010/wordprocessingCanvas" xmlns:cx="http://schemas.microsoft.com/office/drawing/2014/chartex" xmlns:cx1="http://schemas.microsoft.com/office/drawing/2015/9/8/chartex" xmlns:cx2="http://schemas.microsoft.com/office/drawing/2015/10/21/chartex" xmlns:cx3="http://schemas.microsoft.com/office/drawing/2016/5/9/chartex" xmlns:cx4="http://schemas.microsoft.com/office/drawing/2016/5/10/chartex" xmlns:cx5="http://schemas.microsoft.com/office/drawing/2016/5/11/chartex" xmlns:cx6="http://schemas.microsoft.com/office/drawing/2016/5/12/chartex" xmlns:cx7="http://schemas.microsoft.com/office/drawing/2016/5/13/chartex" xmlns:cx8="http://schemas.microsoft.com/office/drawing/2016/5/14/chartex" xmlns:mc="http://schemas.openxmlformats.org/markup-compatibility/2006" xmlns:aink="http://schemas.microsoft.com/office/drawing/2016/ink" xmlns:am3d="http://schemas.microsoft.com/office/drawing/2017/model3d" xmlns:o="urn:schemas-microsoft-com:office:office" xmlns:oel="http://schemas.microsoft.com/office/2019/extlst" xmlns:r="http://schemas.openxmlformats.org/officeDocument/2006/relationships" xmlns:m="http://schemas.openxmlformats.org/officeDocument/2006/math" xmlns:v="urn:schemas-microsoft-com:vml" xmlns:wp14="http://schemas.microsoft.com/office/word/2010/wordprocessingDrawing" xmlns:wp="http://schemas.openxmlformats.org/drawingml/2006/wordprocessingDrawing" xmlns:w10="urn:schemas-microsoft-com:office:word" xmlns:w="http://schemas.openxmlformats.org/wordprocessingml/2006/main" xmlns:w14="http://schemas.microsoft.com/office/word/2010/wordml" xmlns:w15="http://schemas.microsoft.com/office/word/2012/wordml" xmlns:w16cex="http://schemas.microsoft.com/office/word/2018/wordml/cex" xmlns:w16cid="http://schemas.microsoft.com/office/word/2016/wordml/cid" xmlns:w16="http://schemas.microsoft.com/office/word/2018/wordml" xmlns:w16sdtdh="http://schemas.microsoft.com/office/word/2020/wordml/sdtdatahash" xmlns:w16se="http://schemas.microsoft.com/office/word/2015/wordml/symex" xmlns:wpg="http://schemas.microsoft.com/office/word/2010/wordprocessingGroup" xmlns:wpi="http://schemas.microsoft.com/office/word/2010/wordprocessingInk" xmlns:wne="http://schemas.microsoft.com/office/word/2006/wordml" xmlns:wps="http://schemas.microsoft.com/office/word/2010/wordprocessingShape" mc:Ignorable="w14 w15 w16se w16cid w16 w16cex w16sdtdh wp14">
+<w:numbering xmlns:wpc="http://schemas.microsoft.com/office/word/2010/wordprocessingCanvas" xmlns:cx="http://schemas.microsoft.com/office/drawing/2014/chartex" xmlns:cx1="http://schemas.microsoft.com/office/drawing/2015/9/8/chartex" xmlns:cx2="http://schemas.microsoft.com/office/drawing/2015/10/21/chartex" xmlns:cx3="http://schemas.microsoft.com/office/drawing/2016/5/9/chartex" xmlns:cx4="http://schemas.microsoft.com/office/drawing/2016/5/10/chartex" xmlns:cx5="http://schemas.microsoft.com/office/drawing/2016/5/11/chartex" xmlns:cx6="http://schemas.microsoft.com/office/drawing/2016/5/12/chartex" xmlns:cx7="http://schemas.microsoft.com/office/drawing/2016/5/13/chartex" xmlns:cx8="http://schemas.microsoft.com/office/drawing/2016/5/14/chartex" xmlns:mc="http://schemas.openxmlformats.org/markup-compatibility/2006" xmlns:aink="http://schemas.microsoft.com/office/drawing/2016/ink" xmlns:am3d="http://schemas.microsoft.com/office/drawing/2017/model3d" xmlns:o="urn:schemas-microsoft-com:office:office" xmlns:oel="http://schemas.microsoft.com/office/2019/extlst" xmlns:r="http://schemas.openxmlformats.org/officeDocument/2006/relationships" xmlns:m="http://schemas.openxmlformats.org/officeDocument/2006/math" xmlns:v="urn:schemas-microsoft-com:vml" xmlns:wp14="http://schemas.microsoft.com/office/word/2010/wordprocessingDrawing" xmlns:wp="http://schemas.openxmlformats.org/drawingml/2006/wordprocessingDrawing" xmlns:w10="urn:schemas-microsoft-com:office:word" xmlns:w="http://schemas.openxmlformats.org/wordprocessingml/2006/main" xmlns:w14="http://schemas.microsoft.com/office/word/2010/wordml" xmlns:w15="http://schemas.microsoft.com/office/word/2012/wordml" xmlns:w16cex="http://schemas.microsoft.com/office/word/2018/wordml/cex" xmlns:w16cid="http://schemas.microsoft.com/office/word/2016/wordml/cid" xmlns:w16="http://schemas.microsoft.com/office/word/2018/wordml" xmlns:w16du="http://schemas.microsoft.com/office/word/2023/wordml/word16du" xmlns:w16sdtdh="http://schemas.microsoft.com/office/word/2020/wordml/sdtdatahash" xmlns:w16se="http://schemas.microsoft.com/office/word/2015/wordml/symex" xmlns:wpg="http://schemas.microsoft.com/office/word/2010/wordprocessingGroup" xmlns:wpi="http://schemas.microsoft.com/office/word/2010/wordprocessingInk" xmlns:wne="http://schemas.microsoft.com/office/word/2006/wordml" xmlns:wps="http://schemas.microsoft.com/office/word/2010/wordprocessingShape" mc:Ignorable="w14 w15 w16se w16cid w16 w16cex w16sdtdh w16du wp14">
   <w:abstractNum w:abstractNumId="0" w15:restartNumberingAfterBreak="0">
     <w:nsid w:val="0297118F"/>
     <w:multiLevelType w:val="hybridMultilevel"/>
@@ -11863,7 +11780,7 @@
 </file>
 
 <file path=word/styles.xml><?xml version="1.0" encoding="utf-8"?>
-<w:styles xmlns:mc="http://schemas.openxmlformats.org/markup-compatibility/2006" xmlns:r="http://schemas.openxmlformats.org/officeDocument/2006/relationships" xmlns:w="http://schemas.openxmlformats.org/wordprocessingml/2006/main" xmlns:w14="http://schemas.microsoft.com/office/word/2010/wordml" xmlns:w15="http://schemas.microsoft.com/office/word/2012/wordml" xmlns:w16cex="http://schemas.microsoft.com/office/word/2018/wordml/cex" xmlns:w16cid="http://schemas.microsoft.com/office/word/2016/wordml/cid" xmlns:w16="http://schemas.microsoft.com/office/word/2018/wordml" xmlns:w16sdtdh="http://schemas.microsoft.com/office/word/2020/wordml/sdtdatahash" xmlns:w16se="http://schemas.microsoft.com/office/word/2015/wordml/symex" mc:Ignorable="w14 w15 w16se w16cid w16 w16cex w16sdtdh">
+<w:styles xmlns:mc="http://schemas.openxmlformats.org/markup-compatibility/2006" xmlns:r="http://schemas.openxmlformats.org/officeDocument/2006/relationships" xmlns:w="http://schemas.openxmlformats.org/wordprocessingml/2006/main" xmlns:w14="http://schemas.microsoft.com/office/word/2010/wordml" xmlns:w15="http://schemas.microsoft.com/office/word/2012/wordml" xmlns:w16cex="http://schemas.microsoft.com/office/word/2018/wordml/cex" xmlns:w16cid="http://schemas.microsoft.com/office/word/2016/wordml/cid" xmlns:w16="http://schemas.microsoft.com/office/word/2018/wordml" xmlns:w16du="http://schemas.microsoft.com/office/word/2023/wordml/word16du" xmlns:w16sdtdh="http://schemas.microsoft.com/office/word/2020/wordml/sdtdatahash" xmlns:w16se="http://schemas.microsoft.com/office/word/2015/wordml/symex" mc:Ignorable="w14 w15 w16se w16cid w16 w16cex w16sdtdh w16du">
   <w:docDefaults>
     <w:rPrDefault>
       <w:rPr>

</xml_diff>

<commit_message>
Added instruction on getting a new branch from the remote server. This is surpriginly difficult to do. StackOverflow provides lots of non-working suggestions.
</commit_message>
<xml_diff>
--- a/doc/Git_instructions.docx
+++ b/doc/Git_instructions.docx
@@ -46,7 +46,7 @@
       <w:r>
         <w:fldChar w:fldCharType="separate"/>
       </w:r>
-      <w:hyperlink w:anchor="_Toc140591924" w:history="1">
+      <w:hyperlink w:anchor="_Toc186806377" w:history="1">
         <w:r>
           <w:rPr>
             <w:rStyle w:val="Hyperlink"/>
@@ -94,7 +94,7 @@
             <w:noProof/>
             <w:webHidden/>
           </w:rPr>
-          <w:instrText xml:space="preserve"> PAGEREF _Toc140591924 \h </w:instrText>
+          <w:instrText xml:space="preserve"> PAGEREF _Toc186806377 \h </w:instrText>
         </w:r>
         <w:r>
           <w:rPr>
@@ -142,7 +142,7 @@
           <w14:ligatures w14:val="standardContextual"/>
         </w:rPr>
       </w:pPr>
-      <w:hyperlink w:anchor="_Toc140591925" w:history="1">
+      <w:hyperlink w:anchor="_Toc186806378" w:history="1">
         <w:r>
           <w:rPr>
             <w:rStyle w:val="Hyperlink"/>
@@ -188,7 +188,7 @@
             <w:noProof/>
             <w:webHidden/>
           </w:rPr>
-          <w:instrText xml:space="preserve"> PAGEREF _Toc140591925 \h </w:instrText>
+          <w:instrText xml:space="preserve"> PAGEREF _Toc186806378 \h </w:instrText>
         </w:r>
         <w:r>
           <w:rPr>
@@ -236,7 +236,7 @@
           <w14:ligatures w14:val="standardContextual"/>
         </w:rPr>
       </w:pPr>
-      <w:hyperlink w:anchor="_Toc140591926" w:history="1">
+      <w:hyperlink w:anchor="_Toc186806379" w:history="1">
         <w:r>
           <w:rPr>
             <w:rStyle w:val="Hyperlink"/>
@@ -282,7 +282,7 @@
             <w:noProof/>
             <w:webHidden/>
           </w:rPr>
-          <w:instrText xml:space="preserve"> PAGEREF _Toc140591926 \h </w:instrText>
+          <w:instrText xml:space="preserve"> PAGEREF _Toc186806379 \h </w:instrText>
         </w:r>
         <w:r>
           <w:rPr>
@@ -330,7 +330,7 @@
           <w14:ligatures w14:val="standardContextual"/>
         </w:rPr>
       </w:pPr>
-      <w:hyperlink w:anchor="_Toc140591927" w:history="1">
+      <w:hyperlink w:anchor="_Toc186806380" w:history="1">
         <w:r>
           <w:rPr>
             <w:rStyle w:val="Hyperlink"/>
@@ -376,7 +376,7 @@
             <w:noProof/>
             <w:webHidden/>
           </w:rPr>
-          <w:instrText xml:space="preserve"> PAGEREF _Toc140591927 \h </w:instrText>
+          <w:instrText xml:space="preserve"> PAGEREF _Toc186806380 \h </w:instrText>
         </w:r>
         <w:r>
           <w:rPr>
@@ -424,7 +424,7 @@
           <w14:ligatures w14:val="standardContextual"/>
         </w:rPr>
       </w:pPr>
-      <w:hyperlink w:anchor="_Toc140591928" w:history="1">
+      <w:hyperlink w:anchor="_Toc186806381" w:history="1">
         <w:r>
           <w:rPr>
             <w:rStyle w:val="Hyperlink"/>
@@ -470,7 +470,7 @@
             <w:noProof/>
             <w:webHidden/>
           </w:rPr>
-          <w:instrText xml:space="preserve"> PAGEREF _Toc140591928 \h </w:instrText>
+          <w:instrText xml:space="preserve"> PAGEREF _Toc186806381 \h </w:instrText>
         </w:r>
         <w:r>
           <w:rPr>
@@ -518,7 +518,7 @@
           <w14:ligatures w14:val="standardContextual"/>
         </w:rPr>
       </w:pPr>
-      <w:hyperlink w:anchor="_Toc140591929" w:history="1">
+      <w:hyperlink w:anchor="_Toc186806382" w:history="1">
         <w:r>
           <w:rPr>
             <w:rStyle w:val="Hyperlink"/>
@@ -564,7 +564,7 @@
             <w:noProof/>
             <w:webHidden/>
           </w:rPr>
-          <w:instrText xml:space="preserve"> PAGEREF _Toc140591929 \h </w:instrText>
+          <w:instrText xml:space="preserve"> PAGEREF _Toc186806382 \h </w:instrText>
         </w:r>
         <w:r>
           <w:rPr>
@@ -584,7 +584,7 @@
             <w:noProof/>
             <w:webHidden/>
           </w:rPr>
-          <w:t>4</w:t>
+          <w:t>5</w:t>
         </w:r>
         <w:r>
           <w:rPr>
@@ -614,7 +614,7 @@
           <w14:ligatures w14:val="standardContextual"/>
         </w:rPr>
       </w:pPr>
-      <w:hyperlink w:anchor="_Toc140591930" w:history="1">
+      <w:hyperlink w:anchor="_Toc186806383" w:history="1">
         <w:r>
           <w:rPr>
             <w:rStyle w:val="Hyperlink"/>
@@ -662,7 +662,7 @@
             <w:noProof/>
             <w:webHidden/>
           </w:rPr>
-          <w:instrText xml:space="preserve"> PAGEREF _Toc140591930 \h </w:instrText>
+          <w:instrText xml:space="preserve"> PAGEREF _Toc186806383 \h </w:instrText>
         </w:r>
         <w:r>
           <w:rPr>
@@ -712,7 +712,7 @@
           <w14:ligatures w14:val="standardContextual"/>
         </w:rPr>
       </w:pPr>
-      <w:hyperlink w:anchor="_Toc140591931" w:history="1">
+      <w:hyperlink w:anchor="_Toc186806384" w:history="1">
         <w:r>
           <w:rPr>
             <w:rStyle w:val="Hyperlink"/>
@@ -760,7 +760,7 @@
             <w:noProof/>
             <w:webHidden/>
           </w:rPr>
-          <w:instrText xml:space="preserve"> PAGEREF _Toc140591931 \h </w:instrText>
+          <w:instrText xml:space="preserve"> PAGEREF _Toc186806384 \h </w:instrText>
         </w:r>
         <w:r>
           <w:rPr>
@@ -808,7 +808,7 @@
           <w14:ligatures w14:val="standardContextual"/>
         </w:rPr>
       </w:pPr>
-      <w:hyperlink w:anchor="_Toc140591932" w:history="1">
+      <w:hyperlink w:anchor="_Toc186806385" w:history="1">
         <w:r>
           <w:rPr>
             <w:rStyle w:val="Hyperlink"/>
@@ -854,7 +854,7 @@
             <w:noProof/>
             <w:webHidden/>
           </w:rPr>
-          <w:instrText xml:space="preserve"> PAGEREF _Toc140591932 \h </w:instrText>
+          <w:instrText xml:space="preserve"> PAGEREF _Toc186806385 \h </w:instrText>
         </w:r>
         <w:r>
           <w:rPr>
@@ -902,7 +902,7 @@
           <w14:ligatures w14:val="standardContextual"/>
         </w:rPr>
       </w:pPr>
-      <w:hyperlink w:anchor="_Toc140591933" w:history="1">
+      <w:hyperlink w:anchor="_Toc186806386" w:history="1">
         <w:r>
           <w:rPr>
             <w:rStyle w:val="Hyperlink"/>
@@ -948,7 +948,7 @@
             <w:noProof/>
             <w:webHidden/>
           </w:rPr>
-          <w:instrText xml:space="preserve"> PAGEREF _Toc140591933 \h </w:instrText>
+          <w:instrText xml:space="preserve"> PAGEREF _Toc186806386 \h </w:instrText>
         </w:r>
         <w:r>
           <w:rPr>
@@ -996,7 +996,7 @@
           <w14:ligatures w14:val="standardContextual"/>
         </w:rPr>
       </w:pPr>
-      <w:hyperlink w:anchor="_Toc140591934" w:history="1">
+      <w:hyperlink w:anchor="_Toc186806387" w:history="1">
         <w:r>
           <w:rPr>
             <w:rStyle w:val="Hyperlink"/>
@@ -1050,7 +1050,7 @@
             <w:noProof/>
             <w:webHidden/>
           </w:rPr>
-          <w:instrText xml:space="preserve"> PAGEREF _Toc140591934 \h </w:instrText>
+          <w:instrText xml:space="preserve"> PAGEREF _Toc186806387 \h </w:instrText>
         </w:r>
         <w:r>
           <w:rPr>
@@ -1098,7 +1098,7 @@
           <w14:ligatures w14:val="standardContextual"/>
         </w:rPr>
       </w:pPr>
-      <w:hyperlink w:anchor="_Toc140591935" w:history="1">
+      <w:hyperlink w:anchor="_Toc186806388" w:history="1">
         <w:r>
           <w:rPr>
             <w:rStyle w:val="Hyperlink"/>
@@ -1152,7 +1152,109 @@
             <w:noProof/>
             <w:webHidden/>
           </w:rPr>
-          <w:instrText xml:space="preserve"> PAGEREF _Toc140591935 \h </w:instrText>
+          <w:instrText xml:space="preserve"> PAGEREF _Toc186806388 \h </w:instrText>
+        </w:r>
+        <w:r>
+          <w:rPr>
+            <w:noProof/>
+            <w:webHidden/>
+          </w:rPr>
+        </w:r>
+        <w:r>
+          <w:rPr>
+            <w:noProof/>
+            <w:webHidden/>
+          </w:rPr>
+          <w:fldChar w:fldCharType="separate"/>
+        </w:r>
+        <w:r>
+          <w:rPr>
+            <w:noProof/>
+            <w:webHidden/>
+          </w:rPr>
+          <w:t>7</w:t>
+        </w:r>
+        <w:r>
+          <w:rPr>
+            <w:noProof/>
+            <w:webHidden/>
+          </w:rPr>
+          <w:fldChar w:fldCharType="end"/>
+        </w:r>
+      </w:hyperlink>
+    </w:p>
+    <w:p>
+      <w:pPr>
+        <w:pStyle w:val="TOC2"/>
+        <w:tabs>
+          <w:tab w:val="left" w:pos="960"/>
+          <w:tab w:val="right" w:leader="dot" w:pos="9350"/>
+        </w:tabs>
+        <w:rPr>
+          <w:rFonts w:eastAsiaTheme="minorEastAsia" w:cstheme="minorBidi"/>
+          <w:smallCaps w:val="0"/>
+          <w:noProof/>
+          <w:kern w:val="2"/>
+          <w:sz w:val="24"/>
+          <w:szCs w:val="24"/>
+          <w14:ligatures w14:val="standardContextual"/>
+        </w:rPr>
+      </w:pPr>
+      <w:hyperlink w:anchor="_Toc186806389" w:history="1">
+        <w:r>
+          <w:rPr>
+            <w:rStyle w:val="Hyperlink"/>
+            <w:noProof/>
+          </w:rPr>
+          <w:t>3.5</w:t>
+        </w:r>
+        <w:r>
+          <w:rPr>
+            <w:rFonts w:eastAsiaTheme="minorEastAsia" w:cstheme="minorBidi"/>
+            <w:smallCaps w:val="0"/>
+            <w:noProof/>
+            <w:kern w:val="2"/>
+            <w:sz w:val="24"/>
+            <w:szCs w:val="24"/>
+            <w14:ligatures w14:val="standardContextual"/>
+          </w:rPr>
+          <w:tab/>
+        </w:r>
+        <w:r>
+          <w:rPr>
+            <w:rStyle w:val="Hyperlink"/>
+            <w:noProof/>
+            <w:lang w:eastAsia="zh-CN"/>
+          </w:rPr>
+          <w:t xml:space="preserve">Pull a new branch </w:t>
+        </w:r>
+        <w:r>
+          <w:rPr>
+            <w:rStyle w:val="Hyperlink"/>
+            <w:noProof/>
+          </w:rPr>
+          <w:t>from the remote server</w:t>
+        </w:r>
+        <w:r>
+          <w:rPr>
+            <w:noProof/>
+            <w:webHidden/>
+          </w:rPr>
+          <w:tab/>
+        </w:r>
+        <w:r>
+          <w:rPr>
+            <w:noProof/>
+            <w:webHidden/>
+          </w:rPr>
+          <w:fldChar w:fldCharType="begin"/>
+        </w:r>
+        <w:r>
+          <w:rPr>
+            <w:noProof/>
+            <w:webHidden/>
+          </w:rPr>
+          <w:instrText xml:space="preserve"> PAGEREF _Toc186806389 \h </w:instrText>
         </w:r>
         <w:r>
           <w:rPr>
@@ -1202,7 +1304,7 @@
           <w14:ligatures w14:val="standardContextual"/>
         </w:rPr>
       </w:pPr>
-      <w:hyperlink w:anchor="_Toc140591936" w:history="1">
+      <w:hyperlink w:anchor="_Toc186806390" w:history="1">
         <w:r>
           <w:rPr>
             <w:rStyle w:val="Hyperlink"/>
@@ -1250,7 +1352,7 @@
             <w:noProof/>
             <w:webHidden/>
           </w:rPr>
-          <w:instrText xml:space="preserve"> PAGEREF _Toc140591936 \h </w:instrText>
+          <w:instrText xml:space="preserve"> PAGEREF _Toc186806390 \h </w:instrText>
         </w:r>
         <w:r>
           <w:rPr>
@@ -1270,7 +1372,7 @@
             <w:noProof/>
             <w:webHidden/>
           </w:rPr>
-          <w:t>7</w:t>
+          <w:t>8</w:t>
         </w:r>
         <w:r>
           <w:rPr>
@@ -1298,7 +1400,7 @@
           <w14:ligatures w14:val="standardContextual"/>
         </w:rPr>
       </w:pPr>
-      <w:hyperlink w:anchor="_Toc140591937" w:history="1">
+      <w:hyperlink w:anchor="_Toc186806391" w:history="1">
         <w:r>
           <w:rPr>
             <w:rStyle w:val="Hyperlink"/>
@@ -1344,7 +1446,7 @@
             <w:noProof/>
             <w:webHidden/>
           </w:rPr>
-          <w:instrText xml:space="preserve"> PAGEREF _Toc140591937 \h </w:instrText>
+          <w:instrText xml:space="preserve"> PAGEREF _Toc186806391 \h </w:instrText>
         </w:r>
         <w:r>
           <w:rPr>
@@ -1364,7 +1466,7 @@
             <w:noProof/>
             <w:webHidden/>
           </w:rPr>
-          <w:t>7</w:t>
+          <w:t>8</w:t>
         </w:r>
         <w:r>
           <w:rPr>
@@ -1392,7 +1494,7 @@
           <w14:ligatures w14:val="standardContextual"/>
         </w:rPr>
       </w:pPr>
-      <w:hyperlink w:anchor="_Toc140591938" w:history="1">
+      <w:hyperlink w:anchor="_Toc186806392" w:history="1">
         <w:r>
           <w:rPr>
             <w:rStyle w:val="Hyperlink"/>
@@ -1438,7 +1540,7 @@
             <w:noProof/>
             <w:webHidden/>
           </w:rPr>
-          <w:instrText xml:space="preserve"> PAGEREF _Toc140591938 \h </w:instrText>
+          <w:instrText xml:space="preserve"> PAGEREF _Toc186806392 \h </w:instrText>
         </w:r>
         <w:r>
           <w:rPr>
@@ -1486,7 +1588,7 @@
           <w14:ligatures w14:val="standardContextual"/>
         </w:rPr>
       </w:pPr>
-      <w:hyperlink w:anchor="_Toc140591939" w:history="1">
+      <w:hyperlink w:anchor="_Toc186806393" w:history="1">
         <w:r>
           <w:rPr>
             <w:rStyle w:val="Hyperlink"/>
@@ -1532,7 +1634,7 @@
             <w:noProof/>
             <w:webHidden/>
           </w:rPr>
-          <w:instrText xml:space="preserve"> PAGEREF _Toc140591939 \h </w:instrText>
+          <w:instrText xml:space="preserve"> PAGEREF _Toc186806393 \h </w:instrText>
         </w:r>
         <w:r>
           <w:rPr>
@@ -1582,7 +1684,7 @@
           <w14:ligatures w14:val="standardContextual"/>
         </w:rPr>
       </w:pPr>
-      <w:hyperlink w:anchor="_Toc140591940" w:history="1">
+      <w:hyperlink w:anchor="_Toc186806394" w:history="1">
         <w:r>
           <w:rPr>
             <w:rStyle w:val="Hyperlink"/>
@@ -1630,7 +1732,7 @@
             <w:noProof/>
             <w:webHidden/>
           </w:rPr>
-          <w:instrText xml:space="preserve"> PAGEREF _Toc140591940 \h </w:instrText>
+          <w:instrText xml:space="preserve"> PAGEREF _Toc186806394 \h </w:instrText>
         </w:r>
         <w:r>
           <w:rPr>
@@ -1650,7 +1752,7 @@
             <w:noProof/>
             <w:webHidden/>
           </w:rPr>
-          <w:t>8</w:t>
+          <w:t>9</w:t>
         </w:r>
         <w:r>
           <w:rPr>
@@ -1678,7 +1780,7 @@
           <w14:ligatures w14:val="standardContextual"/>
         </w:rPr>
       </w:pPr>
-      <w:hyperlink w:anchor="_Toc140591941" w:history="1">
+      <w:hyperlink w:anchor="_Toc186806395" w:history="1">
         <w:r>
           <w:rPr>
             <w:rStyle w:val="Hyperlink"/>
@@ -1724,7 +1826,7 @@
             <w:noProof/>
             <w:webHidden/>
           </w:rPr>
-          <w:instrText xml:space="preserve"> PAGEREF _Toc140591941 \h </w:instrText>
+          <w:instrText xml:space="preserve"> PAGEREF _Toc186806395 \h </w:instrText>
         </w:r>
         <w:r>
           <w:rPr>
@@ -1744,7 +1846,7 @@
             <w:noProof/>
             <w:webHidden/>
           </w:rPr>
-          <w:t>8</w:t>
+          <w:t>9</w:t>
         </w:r>
         <w:r>
           <w:rPr>
@@ -1772,7 +1874,7 @@
           <w14:ligatures w14:val="standardContextual"/>
         </w:rPr>
       </w:pPr>
-      <w:hyperlink w:anchor="_Toc140591942" w:history="1">
+      <w:hyperlink w:anchor="_Toc186806396" w:history="1">
         <w:r>
           <w:rPr>
             <w:rStyle w:val="Hyperlink"/>
@@ -1818,7 +1920,7 @@
             <w:noProof/>
             <w:webHidden/>
           </w:rPr>
-          <w:instrText xml:space="preserve"> PAGEREF _Toc140591942 \h </w:instrText>
+          <w:instrText xml:space="preserve"> PAGEREF _Toc186806396 \h </w:instrText>
         </w:r>
         <w:r>
           <w:rPr>
@@ -1866,7 +1968,7 @@
           <w14:ligatures w14:val="standardContextual"/>
         </w:rPr>
       </w:pPr>
-      <w:hyperlink w:anchor="_Toc140591943" w:history="1">
+      <w:hyperlink w:anchor="_Toc186806397" w:history="1">
         <w:r>
           <w:rPr>
             <w:rStyle w:val="Hyperlink"/>
@@ -1912,7 +2014,7 @@
             <w:noProof/>
             <w:webHidden/>
           </w:rPr>
-          <w:instrText xml:space="preserve"> PAGEREF _Toc140591943 \h </w:instrText>
+          <w:instrText xml:space="preserve"> PAGEREF _Toc186806397 \h </w:instrText>
         </w:r>
         <w:r>
           <w:rPr>
@@ -1960,7 +2062,7 @@
           <w14:ligatures w14:val="standardContextual"/>
         </w:rPr>
       </w:pPr>
-      <w:hyperlink w:anchor="_Toc140591944" w:history="1">
+      <w:hyperlink w:anchor="_Toc186806398" w:history="1">
         <w:r>
           <w:rPr>
             <w:rStyle w:val="Hyperlink"/>
@@ -2006,7 +2108,7 @@
             <w:noProof/>
             <w:webHidden/>
           </w:rPr>
-          <w:instrText xml:space="preserve"> PAGEREF _Toc140591944 \h </w:instrText>
+          <w:instrText xml:space="preserve"> PAGEREF _Toc186806398 \h </w:instrText>
         </w:r>
         <w:r>
           <w:rPr>
@@ -2054,7 +2156,7 @@
           <w14:ligatures w14:val="standardContextual"/>
         </w:rPr>
       </w:pPr>
-      <w:hyperlink w:anchor="_Toc140591945" w:history="1">
+      <w:hyperlink w:anchor="_Toc186806399" w:history="1">
         <w:r>
           <w:rPr>
             <w:rStyle w:val="Hyperlink"/>
@@ -2100,7 +2202,7 @@
             <w:noProof/>
             <w:webHidden/>
           </w:rPr>
-          <w:instrText xml:space="preserve"> PAGEREF _Toc140591945 \h </w:instrText>
+          <w:instrText xml:space="preserve"> PAGEREF _Toc186806399 \h </w:instrText>
         </w:r>
         <w:r>
           <w:rPr>
@@ -2120,7 +2222,7 @@
             <w:noProof/>
             <w:webHidden/>
           </w:rPr>
-          <w:t>10</w:t>
+          <w:t>11</w:t>
         </w:r>
         <w:r>
           <w:rPr>
@@ -2148,7 +2250,7 @@
           <w14:ligatures w14:val="standardContextual"/>
         </w:rPr>
       </w:pPr>
-      <w:hyperlink w:anchor="_Toc140591946" w:history="1">
+      <w:hyperlink w:anchor="_Toc186806400" w:history="1">
         <w:r>
           <w:rPr>
             <w:rStyle w:val="Hyperlink"/>
@@ -2194,7 +2296,7 @@
             <w:noProof/>
             <w:webHidden/>
           </w:rPr>
-          <w:instrText xml:space="preserve"> PAGEREF _Toc140591946 \h </w:instrText>
+          <w:instrText xml:space="preserve"> PAGEREF _Toc186806400 \h </w:instrText>
         </w:r>
         <w:r>
           <w:rPr>
@@ -2242,7 +2344,7 @@
           <w14:ligatures w14:val="standardContextual"/>
         </w:rPr>
       </w:pPr>
-      <w:hyperlink w:anchor="_Toc140591947" w:history="1">
+      <w:hyperlink w:anchor="_Toc186806401" w:history="1">
         <w:r>
           <w:rPr>
             <w:rStyle w:val="Hyperlink"/>
@@ -2267,7 +2369,21 @@
             <w:rStyle w:val="Hyperlink"/>
             <w:noProof/>
           </w:rPr>
-          <w:t>Creating a new git repository in GitHub</w:t>
+          <w:t>Creating a new git reposi</w:t>
+        </w:r>
+        <w:r>
+          <w:rPr>
+            <w:rStyle w:val="Hyperlink"/>
+            <w:noProof/>
+          </w:rPr>
+          <w:t>t</w:t>
+        </w:r>
+        <w:r>
+          <w:rPr>
+            <w:rStyle w:val="Hyperlink"/>
+            <w:noProof/>
+          </w:rPr>
+          <w:t>ory in GitHub</w:t>
         </w:r>
         <w:r>
           <w:rPr>
@@ -2288,7 +2404,7 @@
             <w:noProof/>
             <w:webHidden/>
           </w:rPr>
-          <w:instrText xml:space="preserve"> PAGEREF _Toc140591947 \h </w:instrText>
+          <w:instrText xml:space="preserve"> PAGEREF _Toc186806401 \h </w:instrText>
         </w:r>
         <w:r>
           <w:rPr>
@@ -2308,7 +2424,7 @@
             <w:noProof/>
             <w:webHidden/>
           </w:rPr>
-          <w:t>11</w:t>
+          <w:t>12</w:t>
         </w:r>
         <w:r>
           <w:rPr>
@@ -2353,7 +2469,7 @@
       <w:bookmarkStart w:id="1" w:name="_Toc517271469"/>
       <w:bookmarkStart w:id="2" w:name="_Toc517271560"/>
       <w:bookmarkStart w:id="3" w:name="_Toc517271657"/>
-      <w:bookmarkStart w:id="4" w:name="_Toc140591924"/>
+      <w:bookmarkStart w:id="4" w:name="_Toc186806377"/>
       <w:r>
         <w:t>Basics</w:t>
       </w:r>
@@ -2833,7 +2949,7 @@
       <w:pPr>
         <w:pStyle w:val="Heading2"/>
       </w:pPr>
-      <w:bookmarkStart w:id="5" w:name="_Toc140591925"/>
+      <w:bookmarkStart w:id="5" w:name="_Toc186806378"/>
       <w:r>
         <w:t>Registration and initial setup</w:t>
       </w:r>
@@ -3111,7 +3227,7 @@
       <w:pPr>
         <w:pStyle w:val="Heading2"/>
       </w:pPr>
-      <w:bookmarkStart w:id="6" w:name="_Toc140591926"/>
+      <w:bookmarkStart w:id="6" w:name="_Toc186806379"/>
       <w:r>
         <w:t>Use “</w:t>
       </w:r>
@@ -3876,7 +3992,6 @@
         <w:jc w:val="both"/>
       </w:pPr>
       <w:r>
-        <w:lastRenderedPageBreak/>
         <w:t xml:space="preserve">$ </w:t>
       </w:r>
       <w:r>
@@ -4208,7 +4323,7 @@
       <w:pPr>
         <w:pStyle w:val="Heading2"/>
       </w:pPr>
-      <w:bookmarkStart w:id="7" w:name="_Toc140591927"/>
+      <w:bookmarkStart w:id="7" w:name="_Toc186806380"/>
       <w:r>
         <w:t>Add your email address to the notification list</w:t>
       </w:r>
@@ -4256,7 +4371,7 @@
       <w:pPr>
         <w:pStyle w:val="Heading2"/>
       </w:pPr>
-      <w:bookmarkStart w:id="8" w:name="_Toc140591928"/>
+      <w:bookmarkStart w:id="8" w:name="_Toc186806381"/>
       <w:r>
         <w:t>Switch the current remote to Git</w:t>
       </w:r>
@@ -5214,8 +5329,9 @@
       <w:pPr>
         <w:pStyle w:val="Heading2"/>
       </w:pPr>
-      <w:bookmarkStart w:id="9" w:name="_Toc140591929"/>
-      <w:r>
+      <w:bookmarkStart w:id="9" w:name="_Toc186806382"/>
+      <w:r>
+        <w:lastRenderedPageBreak/>
         <w:t>Simple test</w:t>
       </w:r>
       <w:bookmarkEnd w:id="9"/>
@@ -5223,7 +5339,6 @@
     <w:p/>
     <w:p>
       <w:r>
-        <w:lastRenderedPageBreak/>
         <w:t xml:space="preserve">When you finished all the setup, please try to clone </w:t>
       </w:r>
       <w:r>
@@ -5337,7 +5452,7 @@
       <w:bookmarkStart w:id="11" w:name="_Toc517271471"/>
       <w:bookmarkStart w:id="12" w:name="_Toc517271562"/>
       <w:bookmarkStart w:id="13" w:name="_Toc517271659"/>
-      <w:bookmarkStart w:id="14" w:name="_Toc140591930"/>
+      <w:bookmarkStart w:id="14" w:name="_Toc186806383"/>
       <w:r>
         <w:t>SWMF Git Repository</w:t>
       </w:r>
@@ -5608,7 +5723,7 @@
       <w:bookmarkStart w:id="16" w:name="_Toc517271472"/>
       <w:bookmarkStart w:id="17" w:name="_Toc517271563"/>
       <w:bookmarkStart w:id="18" w:name="_Toc517271660"/>
-      <w:bookmarkStart w:id="19" w:name="_Toc140591931"/>
+      <w:bookmarkStart w:id="19" w:name="_Toc186806384"/>
       <w:r>
         <w:t xml:space="preserve">Git </w:t>
       </w:r>
@@ -5864,7 +5979,7 @@
       <w:bookmarkStart w:id="21" w:name="_Toc517271473"/>
       <w:bookmarkStart w:id="22" w:name="_Toc517271564"/>
       <w:bookmarkStart w:id="23" w:name="_Toc517271661"/>
-      <w:bookmarkStart w:id="24" w:name="_Toc140591932"/>
+      <w:bookmarkStart w:id="24" w:name="_Toc186806385"/>
       <w:r>
         <w:t>Clone a remote git repository to a local one</w:t>
       </w:r>
@@ -5939,7 +6054,6 @@
         <w:jc w:val="both"/>
       </w:pPr>
       <w:r>
-        <w:lastRenderedPageBreak/>
         <w:t xml:space="preserve">The command above clones the remote repository to the local machine with complete version history. However, the size of the local </w:t>
       </w:r>
       <w:r>
@@ -6026,7 +6140,7 @@
       <w:bookmarkStart w:id="26" w:name="_Toc517271476"/>
       <w:bookmarkStart w:id="27" w:name="_Toc517271567"/>
       <w:bookmarkStart w:id="28" w:name="_Toc517271664"/>
-      <w:bookmarkStart w:id="29" w:name="_Toc140591933"/>
+      <w:bookmarkStart w:id="29" w:name="_Toc186806386"/>
       <w:r>
         <w:t>Tools developed</w:t>
       </w:r>
@@ -6977,7 +7091,7 @@
       <w:bookmarkStart w:id="31" w:name="_Toc517271474"/>
       <w:bookmarkStart w:id="32" w:name="_Toc517271565"/>
       <w:bookmarkStart w:id="33" w:name="_Toc517271662"/>
-      <w:bookmarkStart w:id="34" w:name="_Toc140591934"/>
+      <w:bookmarkStart w:id="34" w:name="_Toc186806387"/>
       <w:r>
         <w:rPr>
           <w:rFonts w:hint="eastAsia"/>
@@ -7467,7 +7581,7 @@
       <w:bookmarkStart w:id="36" w:name="_Toc517271475"/>
       <w:bookmarkStart w:id="37" w:name="_Toc517271566"/>
       <w:bookmarkStart w:id="38" w:name="_Toc517271663"/>
-      <w:bookmarkStart w:id="39" w:name="_Toc140591935"/>
+      <w:bookmarkStart w:id="39" w:name="_Toc186806388"/>
       <w:r>
         <w:rPr>
           <w:lang w:eastAsia="zh-CN"/>
@@ -7755,24 +7869,151 @@
     </w:p>
     <w:p>
       <w:pPr>
+        <w:jc w:val="both"/>
+        <w:rPr>
+          <w:lang w:eastAsia="zh-CN"/>
+        </w:rPr>
+      </w:pPr>
+    </w:p>
+    <w:p>
+      <w:pPr>
+        <w:pStyle w:val="Heading2"/>
+      </w:pPr>
+      <w:bookmarkStart w:id="40" w:name="_Toc186806389"/>
+      <w:r>
+        <w:rPr>
+          <w:lang w:eastAsia="zh-CN"/>
+        </w:rPr>
+        <w:t xml:space="preserve">Pull a new branch </w:t>
+      </w:r>
+      <w:r>
+        <w:t>from the remote server</w:t>
+      </w:r>
+      <w:bookmarkEnd w:id="40"/>
+    </w:p>
+    <w:p>
+      <w:pPr>
+        <w:jc w:val="both"/>
+        <w:rPr>
+          <w:lang w:eastAsia="zh-CN"/>
+        </w:rPr>
+      </w:pPr>
+    </w:p>
+    <w:p>
+      <w:pPr>
+        <w:jc w:val="both"/>
+        <w:rPr>
+          <w:lang w:eastAsia="zh-CN"/>
+        </w:rPr>
+      </w:pPr>
+      <w:r>
+        <w:rPr>
+          <w:lang w:eastAsia="zh-CN"/>
+        </w:rPr>
+        <w:t>If the remote server has a new branch (for example named “stable”) that is not present in the local repository, do the following:</w:t>
+      </w:r>
+    </w:p>
+    <w:p>
+      <w:pPr>
+        <w:jc w:val="both"/>
+        <w:rPr>
+          <w:lang w:eastAsia="zh-CN"/>
+        </w:rPr>
+      </w:pPr>
+    </w:p>
+    <w:p>
+      <w:pPr>
+        <w:jc w:val="both"/>
+        <w:rPr>
+          <w:lang w:eastAsia="zh-CN"/>
+        </w:rPr>
+      </w:pPr>
+      <w:r>
+        <w:rPr>
+          <w:lang w:eastAsia="zh-CN"/>
+        </w:rPr>
+        <w:t>$ git fetch origin stable</w:t>
+      </w:r>
+    </w:p>
+    <w:p>
+      <w:pPr>
+        <w:jc w:val="both"/>
+        <w:rPr>
+          <w:lang w:eastAsia="zh-CN"/>
+        </w:rPr>
+      </w:pPr>
+      <w:r>
+        <w:rPr>
+          <w:lang w:eastAsia="zh-CN"/>
+        </w:rPr>
+        <w:t>$ git checkout -b stable</w:t>
+      </w:r>
+    </w:p>
+    <w:p>
+      <w:pPr>
+        <w:jc w:val="both"/>
+        <w:rPr>
+          <w:lang w:eastAsia="zh-CN"/>
+        </w:rPr>
+      </w:pPr>
+    </w:p>
+    <w:p>
+      <w:pPr>
+        <w:jc w:val="both"/>
+        <w:rPr>
+          <w:lang w:eastAsia="zh-CN"/>
+        </w:rPr>
+      </w:pPr>
+      <w:r>
+        <w:rPr>
+          <w:lang w:eastAsia="zh-CN"/>
+        </w:rPr>
+        <w:t>You can see all branches and the selected one (marked with a *) with</w:t>
+      </w:r>
+    </w:p>
+    <w:p>
+      <w:pPr>
+        <w:jc w:val="both"/>
+        <w:rPr>
+          <w:lang w:eastAsia="zh-CN"/>
+        </w:rPr>
+      </w:pPr>
+    </w:p>
+    <w:p>
+      <w:pPr>
+        <w:jc w:val="both"/>
+        <w:rPr>
+          <w:lang w:eastAsia="zh-CN"/>
+        </w:rPr>
+      </w:pPr>
+      <w:r>
+        <w:rPr>
+          <w:lang w:eastAsia="zh-CN"/>
+        </w:rPr>
+        <w:t>$ git branch -a</w:t>
+      </w:r>
+    </w:p>
+    <w:p>
+      <w:pPr>
         <w:pStyle w:val="Heading1"/>
       </w:pPr>
-      <w:bookmarkStart w:id="40" w:name="_Toc517260594"/>
-      <w:bookmarkStart w:id="41" w:name="_Toc517271477"/>
-      <w:bookmarkStart w:id="42" w:name="_Toc517271568"/>
-      <w:bookmarkStart w:id="43" w:name="_Toc517271665"/>
-      <w:bookmarkStart w:id="44" w:name="_Toc140591936"/>
-      <w:r>
+      <w:bookmarkStart w:id="41" w:name="_Toc517260594"/>
+      <w:bookmarkStart w:id="42" w:name="_Toc517271477"/>
+      <w:bookmarkStart w:id="43" w:name="_Toc517271568"/>
+      <w:bookmarkStart w:id="44" w:name="_Toc517271665"/>
+      <w:bookmarkStart w:id="45" w:name="_Toc186806390"/>
+      <w:r>
+        <w:lastRenderedPageBreak/>
         <w:t>Working with the SWMF</w:t>
       </w:r>
-      <w:bookmarkEnd w:id="40"/>
+      <w:bookmarkEnd w:id="41"/>
       <w:r>
         <w:t xml:space="preserve"> in Git</w:t>
       </w:r>
-      <w:bookmarkEnd w:id="41"/>
       <w:bookmarkEnd w:id="42"/>
       <w:bookmarkEnd w:id="43"/>
       <w:bookmarkEnd w:id="44"/>
+      <w:bookmarkEnd w:id="45"/>
     </w:p>
     <w:p>
       <w:pPr>
@@ -7783,17 +8024,17 @@
       <w:pPr>
         <w:pStyle w:val="Heading2"/>
       </w:pPr>
-      <w:bookmarkStart w:id="45" w:name="_Toc517271478"/>
-      <w:bookmarkStart w:id="46" w:name="_Toc517271569"/>
-      <w:bookmarkStart w:id="47" w:name="_Toc517271666"/>
-      <w:bookmarkStart w:id="48" w:name="_Toc140591937"/>
+      <w:bookmarkStart w:id="46" w:name="_Toc517271478"/>
+      <w:bookmarkStart w:id="47" w:name="_Toc517271569"/>
+      <w:bookmarkStart w:id="48" w:name="_Toc517271666"/>
+      <w:bookmarkStart w:id="49" w:name="_Toc186806391"/>
       <w:r>
         <w:t>Working with the entire SWMF</w:t>
       </w:r>
-      <w:bookmarkEnd w:id="45"/>
       <w:bookmarkEnd w:id="46"/>
       <w:bookmarkEnd w:id="47"/>
       <w:bookmarkEnd w:id="48"/>
+      <w:bookmarkEnd w:id="49"/>
     </w:p>
     <w:p/>
     <w:p>
@@ -7918,7 +8159,6 @@
         <w:rPr>
           <w:lang w:eastAsia="zh-CN"/>
         </w:rPr>
-        <w:lastRenderedPageBreak/>
         <w:t xml:space="preserve">$ ./Config.pl -install   </w:t>
       </w:r>
       <w:r>
@@ -8052,19 +8292,19 @@
         <w:pStyle w:val="Heading2"/>
         <w:jc w:val="both"/>
       </w:pPr>
-      <w:bookmarkStart w:id="49" w:name="_Toc517260595"/>
-      <w:bookmarkStart w:id="50" w:name="_Toc517271479"/>
-      <w:bookmarkStart w:id="51" w:name="_Toc517271570"/>
-      <w:bookmarkStart w:id="52" w:name="_Toc517271667"/>
-      <w:bookmarkStart w:id="53" w:name="_Toc140591938"/>
+      <w:bookmarkStart w:id="50" w:name="_Toc517260595"/>
+      <w:bookmarkStart w:id="51" w:name="_Toc517271479"/>
+      <w:bookmarkStart w:id="52" w:name="_Toc517271570"/>
+      <w:bookmarkStart w:id="53" w:name="_Toc517271667"/>
+      <w:bookmarkStart w:id="54" w:name="_Toc186806392"/>
       <w:r>
         <w:t>Working with stand-alone models (BATSRUS, GITM2, PWOM …)</w:t>
       </w:r>
-      <w:bookmarkEnd w:id="49"/>
       <w:bookmarkEnd w:id="50"/>
       <w:bookmarkEnd w:id="51"/>
       <w:bookmarkEnd w:id="52"/>
       <w:bookmarkEnd w:id="53"/>
+      <w:bookmarkEnd w:id="54"/>
     </w:p>
     <w:p>
       <w:pPr>
@@ -8165,11 +8405,11 @@
         <w:pStyle w:val="Heading2"/>
         <w:jc w:val="both"/>
       </w:pPr>
-      <w:bookmarkStart w:id="54" w:name="_Toc517260593"/>
-      <w:bookmarkStart w:id="55" w:name="_Toc517271480"/>
-      <w:bookmarkStart w:id="56" w:name="_Toc517271571"/>
-      <w:bookmarkStart w:id="57" w:name="_Toc517271668"/>
-      <w:bookmarkStart w:id="58" w:name="_Toc140591939"/>
+      <w:bookmarkStart w:id="55" w:name="_Toc517260593"/>
+      <w:bookmarkStart w:id="56" w:name="_Toc517271480"/>
+      <w:bookmarkStart w:id="57" w:name="_Toc517271571"/>
+      <w:bookmarkStart w:id="58" w:name="_Toc517271668"/>
+      <w:bookmarkStart w:id="59" w:name="_Toc186806393"/>
       <w:r>
         <w:t xml:space="preserve">Using </w:t>
       </w:r>
@@ -8185,11 +8425,11 @@
       <w:r>
         <w:t>CRASH_data</w:t>
       </w:r>
-      <w:bookmarkEnd w:id="54"/>
       <w:bookmarkEnd w:id="55"/>
       <w:bookmarkEnd w:id="56"/>
       <w:bookmarkEnd w:id="57"/>
       <w:bookmarkEnd w:id="58"/>
+      <w:bookmarkEnd w:id="59"/>
       <w:proofErr w:type="spellEnd"/>
     </w:p>
     <w:p>
@@ -8380,6 +8620,7 @@
         <w:jc w:val="both"/>
       </w:pPr>
       <w:r>
+        <w:lastRenderedPageBreak/>
         <w:t>The information provided by now should be sufficient for a user who will not change the code.</w:t>
       </w:r>
     </w:p>
@@ -8392,15 +8633,15 @@
       <w:pPr>
         <w:pStyle w:val="Heading1"/>
       </w:pPr>
-      <w:bookmarkStart w:id="59" w:name="_Toc517260587"/>
-      <w:bookmarkStart w:id="60" w:name="_Toc517271481"/>
-      <w:bookmarkStart w:id="61" w:name="_Toc517271572"/>
-      <w:bookmarkStart w:id="62" w:name="_Toc517271669"/>
-      <w:bookmarkStart w:id="63" w:name="_Toc140591940"/>
+      <w:bookmarkStart w:id="60" w:name="_Toc517260587"/>
+      <w:bookmarkStart w:id="61" w:name="_Toc517271481"/>
+      <w:bookmarkStart w:id="62" w:name="_Toc517271572"/>
+      <w:bookmarkStart w:id="63" w:name="_Toc517271669"/>
+      <w:bookmarkStart w:id="64" w:name="_Toc186806394"/>
       <w:r>
         <w:t>Git Commands and Tools</w:t>
       </w:r>
-      <w:bookmarkEnd w:id="59"/>
+      <w:bookmarkEnd w:id="60"/>
       <w:r>
         <w:t xml:space="preserve"> </w:t>
       </w:r>
@@ -8410,10 +8651,10 @@
       <w:r>
         <w:t xml:space="preserve"> Developers</w:t>
       </w:r>
-      <w:bookmarkEnd w:id="60"/>
       <w:bookmarkEnd w:id="61"/>
       <w:bookmarkEnd w:id="62"/>
       <w:bookmarkEnd w:id="63"/>
+      <w:bookmarkEnd w:id="64"/>
     </w:p>
     <w:p>
       <w:pPr>
@@ -8430,19 +8671,19 @@
       <w:pPr>
         <w:pStyle w:val="Heading2"/>
       </w:pPr>
-      <w:bookmarkStart w:id="64" w:name="_Toc517260588"/>
-      <w:bookmarkStart w:id="65" w:name="_Toc517271482"/>
-      <w:bookmarkStart w:id="66" w:name="_Toc517271573"/>
-      <w:bookmarkStart w:id="67" w:name="_Toc517271670"/>
-      <w:bookmarkStart w:id="68" w:name="_Toc140591941"/>
+      <w:bookmarkStart w:id="65" w:name="_Toc517260588"/>
+      <w:bookmarkStart w:id="66" w:name="_Toc517271482"/>
+      <w:bookmarkStart w:id="67" w:name="_Toc517271573"/>
+      <w:bookmarkStart w:id="68" w:name="_Toc517271670"/>
+      <w:bookmarkStart w:id="69" w:name="_Toc186806395"/>
       <w:r>
         <w:t>Settings for line endings</w:t>
       </w:r>
-      <w:bookmarkEnd w:id="64"/>
       <w:bookmarkEnd w:id="65"/>
       <w:bookmarkEnd w:id="66"/>
       <w:bookmarkEnd w:id="67"/>
       <w:bookmarkEnd w:id="68"/>
+      <w:bookmarkEnd w:id="69"/>
     </w:p>
     <w:p/>
     <w:p>
@@ -8492,20 +8733,19 @@
       <w:pPr>
         <w:pStyle w:val="Heading2"/>
       </w:pPr>
-      <w:bookmarkStart w:id="69" w:name="_Toc517260589"/>
-      <w:bookmarkStart w:id="70" w:name="_Toc517271483"/>
-      <w:bookmarkStart w:id="71" w:name="_Toc517271574"/>
-      <w:bookmarkStart w:id="72" w:name="_Toc517271671"/>
-      <w:bookmarkStart w:id="73" w:name="_Toc140591942"/>
-      <w:r>
-        <w:lastRenderedPageBreak/>
+      <w:bookmarkStart w:id="70" w:name="_Toc517260589"/>
+      <w:bookmarkStart w:id="71" w:name="_Toc517271483"/>
+      <w:bookmarkStart w:id="72" w:name="_Toc517271574"/>
+      <w:bookmarkStart w:id="73" w:name="_Toc517271671"/>
+      <w:bookmarkStart w:id="74" w:name="_Toc186806396"/>
+      <w:r>
         <w:t>Make changes to local repository</w:t>
       </w:r>
-      <w:bookmarkEnd w:id="69"/>
       <w:bookmarkEnd w:id="70"/>
       <w:bookmarkEnd w:id="71"/>
       <w:bookmarkEnd w:id="72"/>
       <w:bookmarkEnd w:id="73"/>
+      <w:bookmarkEnd w:id="74"/>
     </w:p>
     <w:p>
       <w:pPr>
@@ -8689,9 +8929,9 @@
       <w:pPr>
         <w:pStyle w:val="Heading2"/>
       </w:pPr>
-      <w:bookmarkStart w:id="74" w:name="_Toc517271575"/>
-      <w:bookmarkStart w:id="75" w:name="_Toc517271672"/>
-      <w:bookmarkStart w:id="76" w:name="_Toc140591943"/>
+      <w:bookmarkStart w:id="75" w:name="_Toc517271575"/>
+      <w:bookmarkStart w:id="76" w:name="_Toc517271672"/>
+      <w:bookmarkStart w:id="77" w:name="_Toc186806397"/>
       <w:r>
         <w:t>Un</w:t>
       </w:r>
@@ -8701,9 +8941,9 @@
       <w:r>
         <w:t xml:space="preserve"> changes to local repository</w:t>
       </w:r>
-      <w:bookmarkEnd w:id="74"/>
       <w:bookmarkEnd w:id="75"/>
       <w:bookmarkEnd w:id="76"/>
+      <w:bookmarkEnd w:id="77"/>
     </w:p>
     <w:p>
       <w:pPr>
@@ -8765,6 +9005,7 @@
         <w:jc w:val="both"/>
       </w:pPr>
       <w:r>
+        <w:lastRenderedPageBreak/>
         <w:t>$ git checkout FILE1             # undo changes in FILE1</w:t>
       </w:r>
     </w:p>
@@ -9089,19 +9330,19 @@
       <w:pPr>
         <w:pStyle w:val="Heading2"/>
       </w:pPr>
-      <w:bookmarkStart w:id="77" w:name="_Toc517260590"/>
-      <w:bookmarkStart w:id="78" w:name="_Toc517271484"/>
-      <w:bookmarkStart w:id="79" w:name="_Toc517271576"/>
-      <w:bookmarkStart w:id="80" w:name="_Toc517271673"/>
-      <w:bookmarkStart w:id="81" w:name="_Toc140591944"/>
+      <w:bookmarkStart w:id="78" w:name="_Toc517260590"/>
+      <w:bookmarkStart w:id="79" w:name="_Toc517271484"/>
+      <w:bookmarkStart w:id="80" w:name="_Toc517271576"/>
+      <w:bookmarkStart w:id="81" w:name="_Toc517271673"/>
+      <w:bookmarkStart w:id="82" w:name="_Toc186806398"/>
       <w:r>
         <w:t>Check the status of the present git repository</w:t>
       </w:r>
-      <w:bookmarkEnd w:id="77"/>
       <w:bookmarkEnd w:id="78"/>
       <w:bookmarkEnd w:id="79"/>
       <w:bookmarkEnd w:id="80"/>
       <w:bookmarkEnd w:id="81"/>
+      <w:bookmarkEnd w:id="82"/>
     </w:p>
     <w:p>
       <w:pPr>
@@ -9295,6 +9536,7 @@
         <w:jc w:val="both"/>
       </w:pPr>
       <w:r>
+        <w:lastRenderedPageBreak/>
         <w:t>Also,</w:t>
       </w:r>
       <w:r>
@@ -9401,19 +9643,19 @@
       <w:pPr>
         <w:pStyle w:val="Heading2"/>
       </w:pPr>
-      <w:bookmarkStart w:id="82" w:name="_Toc517260591"/>
-      <w:bookmarkStart w:id="83" w:name="_Toc517271485"/>
-      <w:bookmarkStart w:id="84" w:name="_Toc517271577"/>
-      <w:bookmarkStart w:id="85" w:name="_Toc517271674"/>
-      <w:bookmarkStart w:id="86" w:name="_Toc140591945"/>
+      <w:bookmarkStart w:id="83" w:name="_Toc517260591"/>
+      <w:bookmarkStart w:id="84" w:name="_Toc517271485"/>
+      <w:bookmarkStart w:id="85" w:name="_Toc517271577"/>
+      <w:bookmarkStart w:id="86" w:name="_Toc517271674"/>
+      <w:bookmarkStart w:id="87" w:name="_Toc186806399"/>
       <w:r>
         <w:t>Push changes to remote repository</w:t>
       </w:r>
-      <w:bookmarkEnd w:id="82"/>
       <w:bookmarkEnd w:id="83"/>
       <w:bookmarkEnd w:id="84"/>
       <w:bookmarkEnd w:id="85"/>
       <w:bookmarkEnd w:id="86"/>
+      <w:bookmarkEnd w:id="87"/>
     </w:p>
     <w:p>
       <w:pPr>
@@ -9501,9 +9743,9 @@
       <w:pPr>
         <w:pStyle w:val="Heading2"/>
       </w:pPr>
-      <w:bookmarkStart w:id="87" w:name="_Toc517271578"/>
-      <w:bookmarkStart w:id="88" w:name="_Toc517271675"/>
-      <w:bookmarkStart w:id="89" w:name="_Toc140591946"/>
+      <w:bookmarkStart w:id="88" w:name="_Toc517271578"/>
+      <w:bookmarkStart w:id="89" w:name="_Toc517271675"/>
+      <w:bookmarkStart w:id="90" w:name="_Toc186806400"/>
       <w:r>
         <w:t>Get a</w:t>
       </w:r>
@@ -9513,9 +9755,9 @@
       <w:r>
         <w:t xml:space="preserve"> version of a git repository</w:t>
       </w:r>
-      <w:bookmarkEnd w:id="87"/>
       <w:bookmarkEnd w:id="88"/>
       <w:bookmarkEnd w:id="89"/>
+      <w:bookmarkEnd w:id="90"/>
     </w:p>
     <w:p>
       <w:pPr>
@@ -10183,14 +10425,14 @@
       <w:pPr>
         <w:pStyle w:val="Heading2"/>
       </w:pPr>
-      <w:bookmarkStart w:id="90" w:name="_Toc140591947"/>
+      <w:bookmarkStart w:id="91" w:name="_Toc186806401"/>
       <w:r>
         <w:t>Creating a new git repository in Git</w:t>
       </w:r>
       <w:r>
         <w:t>Hub</w:t>
       </w:r>
-      <w:bookmarkEnd w:id="90"/>
+      <w:bookmarkEnd w:id="91"/>
     </w:p>
     <w:p>
       <w:pPr>
@@ -10441,7 +10683,6 @@
         <w:rPr>
           <w:color w:val="000000" w:themeColor="text1"/>
         </w:rPr>
-        <w:lastRenderedPageBreak/>
         <w:t xml:space="preserve">Next go to </w:t>
       </w:r>
       <w:r>

</xml_diff>

<commit_message>
Fixed instructions on reverting a single file.
</commit_message>
<xml_diff>
--- a/doc/Git_instructions.docx
+++ b/doc/Git_instructions.docx
@@ -1,6 +1,6 @@
 
 <file path=word/document.xml><?xml version="1.0" encoding="utf-8"?>
-<w:document xmlns:wpc="http://schemas.microsoft.com/office/word/2010/wordprocessingCanvas" xmlns:cx="http://schemas.microsoft.com/office/drawing/2014/chartex" xmlns:cx1="http://schemas.microsoft.com/office/drawing/2015/9/8/chartex" xmlns:cx2="http://schemas.microsoft.com/office/drawing/2015/10/21/chartex" xmlns:cx3="http://schemas.microsoft.com/office/drawing/2016/5/9/chartex" xmlns:cx4="http://schemas.microsoft.com/office/drawing/2016/5/10/chartex" xmlns:cx5="http://schemas.microsoft.com/office/drawing/2016/5/11/chartex" xmlns:cx6="http://schemas.microsoft.com/office/drawing/2016/5/12/chartex" xmlns:cx7="http://schemas.microsoft.com/office/drawing/2016/5/13/chartex" xmlns:cx8="http://schemas.microsoft.com/office/drawing/2016/5/14/chartex" xmlns:mc="http://schemas.openxmlformats.org/markup-compatibility/2006" xmlns:aink="http://schemas.microsoft.com/office/drawing/2016/ink" xmlns:am3d="http://schemas.microsoft.com/office/drawing/2017/model3d" xmlns:o="urn:schemas-microsoft-com:office:office" xmlns:oel="http://schemas.microsoft.com/office/2019/extlst" xmlns:r="http://schemas.openxmlformats.org/officeDocument/2006/relationships" xmlns:m="http://schemas.openxmlformats.org/officeDocument/2006/math" xmlns:v="urn:schemas-microsoft-com:vml" xmlns:wp14="http://schemas.microsoft.com/office/word/2010/wordprocessingDrawing" xmlns:wp="http://schemas.openxmlformats.org/drawingml/2006/wordprocessingDrawing" xmlns:w10="urn:schemas-microsoft-com:office:word" xmlns:w="http://schemas.openxmlformats.org/wordprocessingml/2006/main" xmlns:w14="http://schemas.microsoft.com/office/word/2010/wordml" xmlns:w15="http://schemas.microsoft.com/office/word/2012/wordml" xmlns:w16cex="http://schemas.microsoft.com/office/word/2018/wordml/cex" xmlns:w16cid="http://schemas.microsoft.com/office/word/2016/wordml/cid" xmlns:w16="http://schemas.microsoft.com/office/word/2018/wordml" xmlns:w16du="http://schemas.microsoft.com/office/word/2023/wordml/word16du" xmlns:w16sdtdh="http://schemas.microsoft.com/office/word/2020/wordml/sdtdatahash" xmlns:w16se="http://schemas.microsoft.com/office/word/2015/wordml/symex" xmlns:wpg="http://schemas.microsoft.com/office/word/2010/wordprocessingGroup" xmlns:wpi="http://schemas.microsoft.com/office/word/2010/wordprocessingInk" xmlns:wne="http://schemas.microsoft.com/office/word/2006/wordml" xmlns:wps="http://schemas.microsoft.com/office/word/2010/wordprocessingShape" mc:Ignorable="w14 w15 w16se w16cid w16 w16cex w16sdtdh w16du wp14">
+<w:document xmlns:wpc="http://schemas.microsoft.com/office/word/2010/wordprocessingCanvas" xmlns:cx="http://schemas.microsoft.com/office/drawing/2014/chartex" xmlns:cx1="http://schemas.microsoft.com/office/drawing/2015/9/8/chartex" xmlns:cx2="http://schemas.microsoft.com/office/drawing/2015/10/21/chartex" xmlns:cx3="http://schemas.microsoft.com/office/drawing/2016/5/9/chartex" xmlns:cx4="http://schemas.microsoft.com/office/drawing/2016/5/10/chartex" xmlns:cx5="http://schemas.microsoft.com/office/drawing/2016/5/11/chartex" xmlns:cx6="http://schemas.microsoft.com/office/drawing/2016/5/12/chartex" xmlns:cx7="http://schemas.microsoft.com/office/drawing/2016/5/13/chartex" xmlns:cx8="http://schemas.microsoft.com/office/drawing/2016/5/14/chartex" xmlns:mc="http://schemas.openxmlformats.org/markup-compatibility/2006" xmlns:aink="http://schemas.microsoft.com/office/drawing/2016/ink" xmlns:am3d="http://schemas.microsoft.com/office/drawing/2017/model3d" xmlns:o="urn:schemas-microsoft-com:office:office" xmlns:oel="http://schemas.microsoft.com/office/2019/extlst" xmlns:r="http://schemas.openxmlformats.org/officeDocument/2006/relationships" xmlns:m="http://schemas.openxmlformats.org/officeDocument/2006/math" xmlns:v="urn:schemas-microsoft-com:vml" xmlns:wp14="http://schemas.microsoft.com/office/word/2010/wordprocessingDrawing" xmlns:wp="http://schemas.openxmlformats.org/drawingml/2006/wordprocessingDrawing" xmlns:w10="urn:schemas-microsoft-com:office:word" xmlns:w="http://schemas.openxmlformats.org/wordprocessingml/2006/main" xmlns:w14="http://schemas.microsoft.com/office/word/2010/wordml" xmlns:w15="http://schemas.microsoft.com/office/word/2012/wordml" xmlns:w16cex="http://schemas.microsoft.com/office/word/2018/wordml/cex" xmlns:w16cid="http://schemas.microsoft.com/office/word/2016/wordml/cid" xmlns:w16="http://schemas.microsoft.com/office/word/2018/wordml" xmlns:w16du="http://schemas.microsoft.com/office/word/2023/wordml/word16du" xmlns:w16sdtdh="http://schemas.microsoft.com/office/word/2020/wordml/sdtdatahash" xmlns:w16sdtfl="http://schemas.microsoft.com/office/word/2024/wordml/sdtformatlock" xmlns:w16se="http://schemas.microsoft.com/office/word/2015/wordml/symex" xmlns:wpg="http://schemas.microsoft.com/office/word/2010/wordprocessingGroup" xmlns:wpi="http://schemas.microsoft.com/office/word/2010/wordprocessingInk" xmlns:wne="http://schemas.microsoft.com/office/word/2006/wordml" xmlns:wps="http://schemas.microsoft.com/office/word/2010/wordprocessingShape" mc:Ignorable="w14 w15 w16se w16cid w16 w16cex w16sdtdh w16sdtfl w16du wp14">
   <w:body>
     <w:p>
       <w:pPr>
@@ -2369,21 +2369,7 @@
             <w:rStyle w:val="Hyperlink"/>
             <w:noProof/>
           </w:rPr>
-          <w:t>Creating a new git reposi</w:t>
-        </w:r>
-        <w:r>
-          <w:rPr>
-            <w:rStyle w:val="Hyperlink"/>
-            <w:noProof/>
-          </w:rPr>
-          <w:t>t</w:t>
-        </w:r>
-        <w:r>
-          <w:rPr>
-            <w:rStyle w:val="Hyperlink"/>
-            <w:noProof/>
-          </w:rPr>
-          <w:t>ory in GitHub</w:t>
+          <w:t>Creating a new git repository in GitHub</w:t>
         </w:r>
         <w:r>
           <w:rPr>
@@ -10328,6 +10314,22 @@
           <w:color w:val="000000" w:themeColor="text1"/>
           <w:lang w:eastAsia="zh-CN"/>
         </w:rPr>
+        <w:t>$ git checkout FILE1                   # use the older version to overwrite the version in the workspace</w:t>
+      </w:r>
+    </w:p>
+    <w:p>
+      <w:pPr>
+        <w:jc w:val="both"/>
+        <w:rPr>
+          <w:color w:val="000000" w:themeColor="text1"/>
+          <w:lang w:eastAsia="zh-CN"/>
+        </w:rPr>
+      </w:pPr>
+      <w:r>
+        <w:rPr>
+          <w:color w:val="000000" w:themeColor="text1"/>
+          <w:lang w:eastAsia="zh-CN"/>
+        </w:rPr>
         <w:t>$ git commit -m “revert FILE1</w:t>
       </w:r>
       <w:r>
@@ -10343,22 +10345,6 @@
           <w:lang w:eastAsia="zh-CN"/>
         </w:rPr>
         <w:t># commit to the local index</w:t>
-      </w:r>
-    </w:p>
-    <w:p>
-      <w:pPr>
-        <w:jc w:val="both"/>
-        <w:rPr>
-          <w:color w:val="000000" w:themeColor="text1"/>
-          <w:lang w:eastAsia="zh-CN"/>
-        </w:rPr>
-      </w:pPr>
-      <w:r>
-        <w:rPr>
-          <w:color w:val="000000" w:themeColor="text1"/>
-          <w:lang w:eastAsia="zh-CN"/>
-        </w:rPr>
-        <w:t>$ git checkout FILE1                   # use the older version to overwrite the version in the workspace</w:t>
       </w:r>
     </w:p>
     <w:p>
@@ -10732,7 +10718,7 @@
 </file>
 
 <file path=word/endnotes.xml><?xml version="1.0" encoding="utf-8"?>
-<w:endnotes xmlns:wpc="http://schemas.microsoft.com/office/word/2010/wordprocessingCanvas" xmlns:cx="http://schemas.microsoft.com/office/drawing/2014/chartex" xmlns:cx1="http://schemas.microsoft.com/office/drawing/2015/9/8/chartex" xmlns:cx2="http://schemas.microsoft.com/office/drawing/2015/10/21/chartex" xmlns:cx3="http://schemas.microsoft.com/office/drawing/2016/5/9/chartex" xmlns:cx4="http://schemas.microsoft.com/office/drawing/2016/5/10/chartex" xmlns:cx5="http://schemas.microsoft.com/office/drawing/2016/5/11/chartex" xmlns:cx6="http://schemas.microsoft.com/office/drawing/2016/5/12/chartex" xmlns:cx7="http://schemas.microsoft.com/office/drawing/2016/5/13/chartex" xmlns:cx8="http://schemas.microsoft.com/office/drawing/2016/5/14/chartex" xmlns:mc="http://schemas.openxmlformats.org/markup-compatibility/2006" xmlns:aink="http://schemas.microsoft.com/office/drawing/2016/ink" xmlns:am3d="http://schemas.microsoft.com/office/drawing/2017/model3d" xmlns:o="urn:schemas-microsoft-com:office:office" xmlns:oel="http://schemas.microsoft.com/office/2019/extlst" xmlns:r="http://schemas.openxmlformats.org/officeDocument/2006/relationships" xmlns:m="http://schemas.openxmlformats.org/officeDocument/2006/math" xmlns:v="urn:schemas-microsoft-com:vml" xmlns:wp14="http://schemas.microsoft.com/office/word/2010/wordprocessingDrawing" xmlns:wp="http://schemas.openxmlformats.org/drawingml/2006/wordprocessingDrawing" xmlns:w10="urn:schemas-microsoft-com:office:word" xmlns:w="http://schemas.openxmlformats.org/wordprocessingml/2006/main" xmlns:w14="http://schemas.microsoft.com/office/word/2010/wordml" xmlns:w15="http://schemas.microsoft.com/office/word/2012/wordml" xmlns:w16cex="http://schemas.microsoft.com/office/word/2018/wordml/cex" xmlns:w16cid="http://schemas.microsoft.com/office/word/2016/wordml/cid" xmlns:w16="http://schemas.microsoft.com/office/word/2018/wordml" xmlns:w16du="http://schemas.microsoft.com/office/word/2023/wordml/word16du" xmlns:w16sdtdh="http://schemas.microsoft.com/office/word/2020/wordml/sdtdatahash" xmlns:w16se="http://schemas.microsoft.com/office/word/2015/wordml/symex" xmlns:wpg="http://schemas.microsoft.com/office/word/2010/wordprocessingGroup" xmlns:wpi="http://schemas.microsoft.com/office/word/2010/wordprocessingInk" xmlns:wne="http://schemas.microsoft.com/office/word/2006/wordml" xmlns:wps="http://schemas.microsoft.com/office/word/2010/wordprocessingShape" mc:Ignorable="w14 w15 w16se w16cid w16 w16cex w16sdtdh w16du wp14">
+<w:endnotes xmlns:wpc="http://schemas.microsoft.com/office/word/2010/wordprocessingCanvas" xmlns:cx="http://schemas.microsoft.com/office/drawing/2014/chartex" xmlns:cx1="http://schemas.microsoft.com/office/drawing/2015/9/8/chartex" xmlns:cx2="http://schemas.microsoft.com/office/drawing/2015/10/21/chartex" xmlns:cx3="http://schemas.microsoft.com/office/drawing/2016/5/9/chartex" xmlns:cx4="http://schemas.microsoft.com/office/drawing/2016/5/10/chartex" xmlns:cx5="http://schemas.microsoft.com/office/drawing/2016/5/11/chartex" xmlns:cx6="http://schemas.microsoft.com/office/drawing/2016/5/12/chartex" xmlns:cx7="http://schemas.microsoft.com/office/drawing/2016/5/13/chartex" xmlns:cx8="http://schemas.microsoft.com/office/drawing/2016/5/14/chartex" xmlns:mc="http://schemas.openxmlformats.org/markup-compatibility/2006" xmlns:aink="http://schemas.microsoft.com/office/drawing/2016/ink" xmlns:am3d="http://schemas.microsoft.com/office/drawing/2017/model3d" xmlns:o="urn:schemas-microsoft-com:office:office" xmlns:oel="http://schemas.microsoft.com/office/2019/extlst" xmlns:r="http://schemas.openxmlformats.org/officeDocument/2006/relationships" xmlns:m="http://schemas.openxmlformats.org/officeDocument/2006/math" xmlns:v="urn:schemas-microsoft-com:vml" xmlns:wp14="http://schemas.microsoft.com/office/word/2010/wordprocessingDrawing" xmlns:wp="http://schemas.openxmlformats.org/drawingml/2006/wordprocessingDrawing" xmlns:w10="urn:schemas-microsoft-com:office:word" xmlns:w="http://schemas.openxmlformats.org/wordprocessingml/2006/main" xmlns:w14="http://schemas.microsoft.com/office/word/2010/wordml" xmlns:w15="http://schemas.microsoft.com/office/word/2012/wordml" xmlns:w16cex="http://schemas.microsoft.com/office/word/2018/wordml/cex" xmlns:w16cid="http://schemas.microsoft.com/office/word/2016/wordml/cid" xmlns:w16="http://schemas.microsoft.com/office/word/2018/wordml" xmlns:w16du="http://schemas.microsoft.com/office/word/2023/wordml/word16du" xmlns:w16sdtdh="http://schemas.microsoft.com/office/word/2020/wordml/sdtdatahash" xmlns:w16sdtfl="http://schemas.microsoft.com/office/word/2024/wordml/sdtformatlock" xmlns:w16se="http://schemas.microsoft.com/office/word/2015/wordml/symex" xmlns:wpg="http://schemas.microsoft.com/office/word/2010/wordprocessingGroup" xmlns:wpi="http://schemas.microsoft.com/office/word/2010/wordprocessingInk" xmlns:wne="http://schemas.microsoft.com/office/word/2006/wordml" xmlns:wps="http://schemas.microsoft.com/office/word/2010/wordprocessingShape" mc:Ignorable="w14 w15 w16se w16cid w16 w16cex w16sdtdh w16sdtfl w16du wp14">
   <w:endnote w:type="separator" w:id="-1">
     <w:p>
       <w:r>
@@ -10751,7 +10737,7 @@
 </file>
 
 <file path=word/footer1.xml><?xml version="1.0" encoding="utf-8"?>
-<w:ftr xmlns:wpc="http://schemas.microsoft.com/office/word/2010/wordprocessingCanvas" xmlns:cx="http://schemas.microsoft.com/office/drawing/2014/chartex" xmlns:cx1="http://schemas.microsoft.com/office/drawing/2015/9/8/chartex" xmlns:cx2="http://schemas.microsoft.com/office/drawing/2015/10/21/chartex" xmlns:cx3="http://schemas.microsoft.com/office/drawing/2016/5/9/chartex" xmlns:cx4="http://schemas.microsoft.com/office/drawing/2016/5/10/chartex" xmlns:cx5="http://schemas.microsoft.com/office/drawing/2016/5/11/chartex" xmlns:cx6="http://schemas.microsoft.com/office/drawing/2016/5/12/chartex" xmlns:cx7="http://schemas.microsoft.com/office/drawing/2016/5/13/chartex" xmlns:cx8="http://schemas.microsoft.com/office/drawing/2016/5/14/chartex" xmlns:mc="http://schemas.openxmlformats.org/markup-compatibility/2006" xmlns:aink="http://schemas.microsoft.com/office/drawing/2016/ink" xmlns:am3d="http://schemas.microsoft.com/office/drawing/2017/model3d" xmlns:o="urn:schemas-microsoft-com:office:office" xmlns:oel="http://schemas.microsoft.com/office/2019/extlst" xmlns:r="http://schemas.openxmlformats.org/officeDocument/2006/relationships" xmlns:m="http://schemas.openxmlformats.org/officeDocument/2006/math" xmlns:v="urn:schemas-microsoft-com:vml" xmlns:wp14="http://schemas.microsoft.com/office/word/2010/wordprocessingDrawing" xmlns:wp="http://schemas.openxmlformats.org/drawingml/2006/wordprocessingDrawing" xmlns:w10="urn:schemas-microsoft-com:office:word" xmlns:w="http://schemas.openxmlformats.org/wordprocessingml/2006/main" xmlns:w14="http://schemas.microsoft.com/office/word/2010/wordml" xmlns:w15="http://schemas.microsoft.com/office/word/2012/wordml" xmlns:w16cex="http://schemas.microsoft.com/office/word/2018/wordml/cex" xmlns:w16cid="http://schemas.microsoft.com/office/word/2016/wordml/cid" xmlns:w16="http://schemas.microsoft.com/office/word/2018/wordml" xmlns:w16du="http://schemas.microsoft.com/office/word/2023/wordml/word16du" xmlns:w16sdtdh="http://schemas.microsoft.com/office/word/2020/wordml/sdtdatahash" xmlns:w16se="http://schemas.microsoft.com/office/word/2015/wordml/symex" xmlns:wpg="http://schemas.microsoft.com/office/word/2010/wordprocessingGroup" xmlns:wpi="http://schemas.microsoft.com/office/word/2010/wordprocessingInk" xmlns:wne="http://schemas.microsoft.com/office/word/2006/wordml" xmlns:wps="http://schemas.microsoft.com/office/word/2010/wordprocessingShape" mc:Ignorable="w14 w15 w16se w16cid w16 w16cex w16sdtdh w16du wp14">
+<w:ftr xmlns:wpc="http://schemas.microsoft.com/office/word/2010/wordprocessingCanvas" xmlns:cx="http://schemas.microsoft.com/office/drawing/2014/chartex" xmlns:cx1="http://schemas.microsoft.com/office/drawing/2015/9/8/chartex" xmlns:cx2="http://schemas.microsoft.com/office/drawing/2015/10/21/chartex" xmlns:cx3="http://schemas.microsoft.com/office/drawing/2016/5/9/chartex" xmlns:cx4="http://schemas.microsoft.com/office/drawing/2016/5/10/chartex" xmlns:cx5="http://schemas.microsoft.com/office/drawing/2016/5/11/chartex" xmlns:cx6="http://schemas.microsoft.com/office/drawing/2016/5/12/chartex" xmlns:cx7="http://schemas.microsoft.com/office/drawing/2016/5/13/chartex" xmlns:cx8="http://schemas.microsoft.com/office/drawing/2016/5/14/chartex" xmlns:mc="http://schemas.openxmlformats.org/markup-compatibility/2006" xmlns:aink="http://schemas.microsoft.com/office/drawing/2016/ink" xmlns:am3d="http://schemas.microsoft.com/office/drawing/2017/model3d" xmlns:o="urn:schemas-microsoft-com:office:office" xmlns:oel="http://schemas.microsoft.com/office/2019/extlst" xmlns:r="http://schemas.openxmlformats.org/officeDocument/2006/relationships" xmlns:m="http://schemas.openxmlformats.org/officeDocument/2006/math" xmlns:v="urn:schemas-microsoft-com:vml" xmlns:wp14="http://schemas.microsoft.com/office/word/2010/wordprocessingDrawing" xmlns:wp="http://schemas.openxmlformats.org/drawingml/2006/wordprocessingDrawing" xmlns:w10="urn:schemas-microsoft-com:office:word" xmlns:w="http://schemas.openxmlformats.org/wordprocessingml/2006/main" xmlns:w14="http://schemas.microsoft.com/office/word/2010/wordml" xmlns:w15="http://schemas.microsoft.com/office/word/2012/wordml" xmlns:w16cex="http://schemas.microsoft.com/office/word/2018/wordml/cex" xmlns:w16cid="http://schemas.microsoft.com/office/word/2016/wordml/cid" xmlns:w16="http://schemas.microsoft.com/office/word/2018/wordml" xmlns:w16du="http://schemas.microsoft.com/office/word/2023/wordml/word16du" xmlns:w16sdtdh="http://schemas.microsoft.com/office/word/2020/wordml/sdtdatahash" xmlns:w16sdtfl="http://schemas.microsoft.com/office/word/2024/wordml/sdtformatlock" xmlns:w16se="http://schemas.microsoft.com/office/word/2015/wordml/symex" xmlns:wpg="http://schemas.microsoft.com/office/word/2010/wordprocessingGroup" xmlns:wpi="http://schemas.microsoft.com/office/word/2010/wordprocessingInk" xmlns:wne="http://schemas.microsoft.com/office/word/2006/wordml" xmlns:wps="http://schemas.microsoft.com/office/word/2010/wordprocessingShape" mc:Ignorable="w14 w15 w16se w16cid w16 w16cex w16sdtdh w16sdtfl w16du wp14">
   <w:sdt>
     <w:sdtPr>
       <w:rPr>
@@ -10802,7 +10788,7 @@
 </file>
 
 <file path=word/footer2.xml><?xml version="1.0" encoding="utf-8"?>
-<w:ftr xmlns:wpc="http://schemas.microsoft.com/office/word/2010/wordprocessingCanvas" xmlns:cx="http://schemas.microsoft.com/office/drawing/2014/chartex" xmlns:cx1="http://schemas.microsoft.com/office/drawing/2015/9/8/chartex" xmlns:cx2="http://schemas.microsoft.com/office/drawing/2015/10/21/chartex" xmlns:cx3="http://schemas.microsoft.com/office/drawing/2016/5/9/chartex" xmlns:cx4="http://schemas.microsoft.com/office/drawing/2016/5/10/chartex" xmlns:cx5="http://schemas.microsoft.com/office/drawing/2016/5/11/chartex" xmlns:cx6="http://schemas.microsoft.com/office/drawing/2016/5/12/chartex" xmlns:cx7="http://schemas.microsoft.com/office/drawing/2016/5/13/chartex" xmlns:cx8="http://schemas.microsoft.com/office/drawing/2016/5/14/chartex" xmlns:mc="http://schemas.openxmlformats.org/markup-compatibility/2006" xmlns:aink="http://schemas.microsoft.com/office/drawing/2016/ink" xmlns:am3d="http://schemas.microsoft.com/office/drawing/2017/model3d" xmlns:o="urn:schemas-microsoft-com:office:office" xmlns:oel="http://schemas.microsoft.com/office/2019/extlst" xmlns:r="http://schemas.openxmlformats.org/officeDocument/2006/relationships" xmlns:m="http://schemas.openxmlformats.org/officeDocument/2006/math" xmlns:v="urn:schemas-microsoft-com:vml" xmlns:wp14="http://schemas.microsoft.com/office/word/2010/wordprocessingDrawing" xmlns:wp="http://schemas.openxmlformats.org/drawingml/2006/wordprocessingDrawing" xmlns:w10="urn:schemas-microsoft-com:office:word" xmlns:w="http://schemas.openxmlformats.org/wordprocessingml/2006/main" xmlns:w14="http://schemas.microsoft.com/office/word/2010/wordml" xmlns:w15="http://schemas.microsoft.com/office/word/2012/wordml" xmlns:w16cex="http://schemas.microsoft.com/office/word/2018/wordml/cex" xmlns:w16cid="http://schemas.microsoft.com/office/word/2016/wordml/cid" xmlns:w16="http://schemas.microsoft.com/office/word/2018/wordml" xmlns:w16du="http://schemas.microsoft.com/office/word/2023/wordml/word16du" xmlns:w16sdtdh="http://schemas.microsoft.com/office/word/2020/wordml/sdtdatahash" xmlns:w16se="http://schemas.microsoft.com/office/word/2015/wordml/symex" xmlns:wpg="http://schemas.microsoft.com/office/word/2010/wordprocessingGroup" xmlns:wpi="http://schemas.microsoft.com/office/word/2010/wordprocessingInk" xmlns:wne="http://schemas.microsoft.com/office/word/2006/wordml" xmlns:wps="http://schemas.microsoft.com/office/word/2010/wordprocessingShape" mc:Ignorable="w14 w15 w16se w16cid w16 w16cex w16sdtdh w16du wp14">
+<w:ftr xmlns:wpc="http://schemas.microsoft.com/office/word/2010/wordprocessingCanvas" xmlns:cx="http://schemas.microsoft.com/office/drawing/2014/chartex" xmlns:cx1="http://schemas.microsoft.com/office/drawing/2015/9/8/chartex" xmlns:cx2="http://schemas.microsoft.com/office/drawing/2015/10/21/chartex" xmlns:cx3="http://schemas.microsoft.com/office/drawing/2016/5/9/chartex" xmlns:cx4="http://schemas.microsoft.com/office/drawing/2016/5/10/chartex" xmlns:cx5="http://schemas.microsoft.com/office/drawing/2016/5/11/chartex" xmlns:cx6="http://schemas.microsoft.com/office/drawing/2016/5/12/chartex" xmlns:cx7="http://schemas.microsoft.com/office/drawing/2016/5/13/chartex" xmlns:cx8="http://schemas.microsoft.com/office/drawing/2016/5/14/chartex" xmlns:mc="http://schemas.openxmlformats.org/markup-compatibility/2006" xmlns:aink="http://schemas.microsoft.com/office/drawing/2016/ink" xmlns:am3d="http://schemas.microsoft.com/office/drawing/2017/model3d" xmlns:o="urn:schemas-microsoft-com:office:office" xmlns:oel="http://schemas.microsoft.com/office/2019/extlst" xmlns:r="http://schemas.openxmlformats.org/officeDocument/2006/relationships" xmlns:m="http://schemas.openxmlformats.org/officeDocument/2006/math" xmlns:v="urn:schemas-microsoft-com:vml" xmlns:wp14="http://schemas.microsoft.com/office/word/2010/wordprocessingDrawing" xmlns:wp="http://schemas.openxmlformats.org/drawingml/2006/wordprocessingDrawing" xmlns:w10="urn:schemas-microsoft-com:office:word" xmlns:w="http://schemas.openxmlformats.org/wordprocessingml/2006/main" xmlns:w14="http://schemas.microsoft.com/office/word/2010/wordml" xmlns:w15="http://schemas.microsoft.com/office/word/2012/wordml" xmlns:w16cex="http://schemas.microsoft.com/office/word/2018/wordml/cex" xmlns:w16cid="http://schemas.microsoft.com/office/word/2016/wordml/cid" xmlns:w16="http://schemas.microsoft.com/office/word/2018/wordml" xmlns:w16du="http://schemas.microsoft.com/office/word/2023/wordml/word16du" xmlns:w16sdtdh="http://schemas.microsoft.com/office/word/2020/wordml/sdtdatahash" xmlns:w16sdtfl="http://schemas.microsoft.com/office/word/2024/wordml/sdtformatlock" xmlns:w16se="http://schemas.microsoft.com/office/word/2015/wordml/symex" xmlns:wpg="http://schemas.microsoft.com/office/word/2010/wordprocessingGroup" xmlns:wpi="http://schemas.microsoft.com/office/word/2010/wordprocessingInk" xmlns:wne="http://schemas.microsoft.com/office/word/2006/wordml" xmlns:wps="http://schemas.microsoft.com/office/word/2010/wordprocessingShape" mc:Ignorable="w14 w15 w16se w16cid w16 w16cex w16sdtdh w16sdtfl w16du wp14">
   <w:sdt>
     <w:sdtPr>
       <w:rPr>
@@ -10866,7 +10852,7 @@
 </file>
 
 <file path=word/footnotes.xml><?xml version="1.0" encoding="utf-8"?>
-<w:footnotes xmlns:wpc="http://schemas.microsoft.com/office/word/2010/wordprocessingCanvas" xmlns:cx="http://schemas.microsoft.com/office/drawing/2014/chartex" xmlns:cx1="http://schemas.microsoft.com/office/drawing/2015/9/8/chartex" xmlns:cx2="http://schemas.microsoft.com/office/drawing/2015/10/21/chartex" xmlns:cx3="http://schemas.microsoft.com/office/drawing/2016/5/9/chartex" xmlns:cx4="http://schemas.microsoft.com/office/drawing/2016/5/10/chartex" xmlns:cx5="http://schemas.microsoft.com/office/drawing/2016/5/11/chartex" xmlns:cx6="http://schemas.microsoft.com/office/drawing/2016/5/12/chartex" xmlns:cx7="http://schemas.microsoft.com/office/drawing/2016/5/13/chartex" xmlns:cx8="http://schemas.microsoft.com/office/drawing/2016/5/14/chartex" xmlns:mc="http://schemas.openxmlformats.org/markup-compatibility/2006" xmlns:aink="http://schemas.microsoft.com/office/drawing/2016/ink" xmlns:am3d="http://schemas.microsoft.com/office/drawing/2017/model3d" xmlns:o="urn:schemas-microsoft-com:office:office" xmlns:oel="http://schemas.microsoft.com/office/2019/extlst" xmlns:r="http://schemas.openxmlformats.org/officeDocument/2006/relationships" xmlns:m="http://schemas.openxmlformats.org/officeDocument/2006/math" xmlns:v="urn:schemas-microsoft-com:vml" xmlns:wp14="http://schemas.microsoft.com/office/word/2010/wordprocessingDrawing" xmlns:wp="http://schemas.openxmlformats.org/drawingml/2006/wordprocessingDrawing" xmlns:w10="urn:schemas-microsoft-com:office:word" xmlns:w="http://schemas.openxmlformats.org/wordprocessingml/2006/main" xmlns:w14="http://schemas.microsoft.com/office/word/2010/wordml" xmlns:w15="http://schemas.microsoft.com/office/word/2012/wordml" xmlns:w16cex="http://schemas.microsoft.com/office/word/2018/wordml/cex" xmlns:w16cid="http://schemas.microsoft.com/office/word/2016/wordml/cid" xmlns:w16="http://schemas.microsoft.com/office/word/2018/wordml" xmlns:w16du="http://schemas.microsoft.com/office/word/2023/wordml/word16du" xmlns:w16sdtdh="http://schemas.microsoft.com/office/word/2020/wordml/sdtdatahash" xmlns:w16se="http://schemas.microsoft.com/office/word/2015/wordml/symex" xmlns:wpg="http://schemas.microsoft.com/office/word/2010/wordprocessingGroup" xmlns:wpi="http://schemas.microsoft.com/office/word/2010/wordprocessingInk" xmlns:wne="http://schemas.microsoft.com/office/word/2006/wordml" xmlns:wps="http://schemas.microsoft.com/office/word/2010/wordprocessingShape" mc:Ignorable="w14 w15 w16se w16cid w16 w16cex w16sdtdh w16du wp14">
+<w:footnotes xmlns:wpc="http://schemas.microsoft.com/office/word/2010/wordprocessingCanvas" xmlns:cx="http://schemas.microsoft.com/office/drawing/2014/chartex" xmlns:cx1="http://schemas.microsoft.com/office/drawing/2015/9/8/chartex" xmlns:cx2="http://schemas.microsoft.com/office/drawing/2015/10/21/chartex" xmlns:cx3="http://schemas.microsoft.com/office/drawing/2016/5/9/chartex" xmlns:cx4="http://schemas.microsoft.com/office/drawing/2016/5/10/chartex" xmlns:cx5="http://schemas.microsoft.com/office/drawing/2016/5/11/chartex" xmlns:cx6="http://schemas.microsoft.com/office/drawing/2016/5/12/chartex" xmlns:cx7="http://schemas.microsoft.com/office/drawing/2016/5/13/chartex" xmlns:cx8="http://schemas.microsoft.com/office/drawing/2016/5/14/chartex" xmlns:mc="http://schemas.openxmlformats.org/markup-compatibility/2006" xmlns:aink="http://schemas.microsoft.com/office/drawing/2016/ink" xmlns:am3d="http://schemas.microsoft.com/office/drawing/2017/model3d" xmlns:o="urn:schemas-microsoft-com:office:office" xmlns:oel="http://schemas.microsoft.com/office/2019/extlst" xmlns:r="http://schemas.openxmlformats.org/officeDocument/2006/relationships" xmlns:m="http://schemas.openxmlformats.org/officeDocument/2006/math" xmlns:v="urn:schemas-microsoft-com:vml" xmlns:wp14="http://schemas.microsoft.com/office/word/2010/wordprocessingDrawing" xmlns:wp="http://schemas.openxmlformats.org/drawingml/2006/wordprocessingDrawing" xmlns:w10="urn:schemas-microsoft-com:office:word" xmlns:w="http://schemas.openxmlformats.org/wordprocessingml/2006/main" xmlns:w14="http://schemas.microsoft.com/office/word/2010/wordml" xmlns:w15="http://schemas.microsoft.com/office/word/2012/wordml" xmlns:w16cex="http://schemas.microsoft.com/office/word/2018/wordml/cex" xmlns:w16cid="http://schemas.microsoft.com/office/word/2016/wordml/cid" xmlns:w16="http://schemas.microsoft.com/office/word/2018/wordml" xmlns:w16du="http://schemas.microsoft.com/office/word/2023/wordml/word16du" xmlns:w16sdtdh="http://schemas.microsoft.com/office/word/2020/wordml/sdtdatahash" xmlns:w16sdtfl="http://schemas.microsoft.com/office/word/2024/wordml/sdtformatlock" xmlns:w16se="http://schemas.microsoft.com/office/word/2015/wordml/symex" xmlns:wpg="http://schemas.microsoft.com/office/word/2010/wordprocessingGroup" xmlns:wpi="http://schemas.microsoft.com/office/word/2010/wordprocessingInk" xmlns:wne="http://schemas.microsoft.com/office/word/2006/wordml" xmlns:wps="http://schemas.microsoft.com/office/word/2010/wordprocessingShape" mc:Ignorable="w14 w15 w16se w16cid w16 w16cex w16sdtdh w16sdtfl w16du wp14">
   <w:footnote w:type="separator" w:id="-1">
     <w:p>
       <w:r>
@@ -10885,7 +10871,7 @@
 </file>
 
 <file path=word/numbering.xml><?xml version="1.0" encoding="utf-8"?>
-<w:numbering xmlns:wpc="http://schemas.microsoft.com/office/word/2010/wordprocessingCanvas" xmlns:cx="http://schemas.microsoft.com/office/drawing/2014/chartex" xmlns:cx1="http://schemas.microsoft.com/office/drawing/2015/9/8/chartex" xmlns:cx2="http://schemas.microsoft.com/office/drawing/2015/10/21/chartex" xmlns:cx3="http://schemas.microsoft.com/office/drawing/2016/5/9/chartex" xmlns:cx4="http://schemas.microsoft.com/office/drawing/2016/5/10/chartex" xmlns:cx5="http://schemas.microsoft.com/office/drawing/2016/5/11/chartex" xmlns:cx6="http://schemas.microsoft.com/office/drawing/2016/5/12/chartex" xmlns:cx7="http://schemas.microsoft.com/office/drawing/2016/5/13/chartex" xmlns:cx8="http://schemas.microsoft.com/office/drawing/2016/5/14/chartex" xmlns:mc="http://schemas.openxmlformats.org/markup-compatibility/2006" xmlns:aink="http://schemas.microsoft.com/office/drawing/2016/ink" xmlns:am3d="http://schemas.microsoft.com/office/drawing/2017/model3d" xmlns:o="urn:schemas-microsoft-com:office:office" xmlns:oel="http://schemas.microsoft.com/office/2019/extlst" xmlns:r="http://schemas.openxmlformats.org/officeDocument/2006/relationships" xmlns:m="http://schemas.openxmlformats.org/officeDocument/2006/math" xmlns:v="urn:schemas-microsoft-com:vml" xmlns:wp14="http://schemas.microsoft.com/office/word/2010/wordprocessingDrawing" xmlns:wp="http://schemas.openxmlformats.org/drawingml/2006/wordprocessingDrawing" xmlns:w10="urn:schemas-microsoft-com:office:word" xmlns:w="http://schemas.openxmlformats.org/wordprocessingml/2006/main" xmlns:w14="http://schemas.microsoft.com/office/word/2010/wordml" xmlns:w15="http://schemas.microsoft.com/office/word/2012/wordml" xmlns:w16cex="http://schemas.microsoft.com/office/word/2018/wordml/cex" xmlns:w16cid="http://schemas.microsoft.com/office/word/2016/wordml/cid" xmlns:w16="http://schemas.microsoft.com/office/word/2018/wordml" xmlns:w16du="http://schemas.microsoft.com/office/word/2023/wordml/word16du" xmlns:w16sdtdh="http://schemas.microsoft.com/office/word/2020/wordml/sdtdatahash" xmlns:w16se="http://schemas.microsoft.com/office/word/2015/wordml/symex" xmlns:wpg="http://schemas.microsoft.com/office/word/2010/wordprocessingGroup" xmlns:wpi="http://schemas.microsoft.com/office/word/2010/wordprocessingInk" xmlns:wne="http://schemas.microsoft.com/office/word/2006/wordml" xmlns:wps="http://schemas.microsoft.com/office/word/2010/wordprocessingShape" mc:Ignorable="w14 w15 w16se w16cid w16 w16cex w16sdtdh w16du wp14">
+<w:numbering xmlns:wpc="http://schemas.microsoft.com/office/word/2010/wordprocessingCanvas" xmlns:cx="http://schemas.microsoft.com/office/drawing/2014/chartex" xmlns:cx1="http://schemas.microsoft.com/office/drawing/2015/9/8/chartex" xmlns:cx2="http://schemas.microsoft.com/office/drawing/2015/10/21/chartex" xmlns:cx3="http://schemas.microsoft.com/office/drawing/2016/5/9/chartex" xmlns:cx4="http://schemas.microsoft.com/office/drawing/2016/5/10/chartex" xmlns:cx5="http://schemas.microsoft.com/office/drawing/2016/5/11/chartex" xmlns:cx6="http://schemas.microsoft.com/office/drawing/2016/5/12/chartex" xmlns:cx7="http://schemas.microsoft.com/office/drawing/2016/5/13/chartex" xmlns:cx8="http://schemas.microsoft.com/office/drawing/2016/5/14/chartex" xmlns:mc="http://schemas.openxmlformats.org/markup-compatibility/2006" xmlns:aink="http://schemas.microsoft.com/office/drawing/2016/ink" xmlns:am3d="http://schemas.microsoft.com/office/drawing/2017/model3d" xmlns:o="urn:schemas-microsoft-com:office:office" xmlns:oel="http://schemas.microsoft.com/office/2019/extlst" xmlns:r="http://schemas.openxmlformats.org/officeDocument/2006/relationships" xmlns:m="http://schemas.openxmlformats.org/officeDocument/2006/math" xmlns:v="urn:schemas-microsoft-com:vml" xmlns:wp14="http://schemas.microsoft.com/office/word/2010/wordprocessingDrawing" xmlns:wp="http://schemas.openxmlformats.org/drawingml/2006/wordprocessingDrawing" xmlns:w10="urn:schemas-microsoft-com:office:word" xmlns:w="http://schemas.openxmlformats.org/wordprocessingml/2006/main" xmlns:w14="http://schemas.microsoft.com/office/word/2010/wordml" xmlns:w15="http://schemas.microsoft.com/office/word/2012/wordml" xmlns:w16cex="http://schemas.microsoft.com/office/word/2018/wordml/cex" xmlns:w16cid="http://schemas.microsoft.com/office/word/2016/wordml/cid" xmlns:w16="http://schemas.microsoft.com/office/word/2018/wordml" xmlns:w16du="http://schemas.microsoft.com/office/word/2023/wordml/word16du" xmlns:w16sdtdh="http://schemas.microsoft.com/office/word/2020/wordml/sdtdatahash" xmlns:w16sdtfl="http://schemas.microsoft.com/office/word/2024/wordml/sdtformatlock" xmlns:w16se="http://schemas.microsoft.com/office/word/2015/wordml/symex" xmlns:wpg="http://schemas.microsoft.com/office/word/2010/wordprocessingGroup" xmlns:wpi="http://schemas.microsoft.com/office/word/2010/wordprocessingInk" xmlns:wne="http://schemas.microsoft.com/office/word/2006/wordml" xmlns:wps="http://schemas.microsoft.com/office/word/2010/wordprocessingShape" mc:Ignorable="w14 w15 w16se w16cid w16 w16cex w16sdtdh w16sdtfl w16du wp14">
   <w:abstractNum w:abstractNumId="0" w15:restartNumberingAfterBreak="0">
     <w:nsid w:val="0297118F"/>
     <w:multiLevelType w:val="hybridMultilevel"/>
@@ -12021,7 +12007,7 @@
 </file>
 
 <file path=word/styles.xml><?xml version="1.0" encoding="utf-8"?>
-<w:styles xmlns:mc="http://schemas.openxmlformats.org/markup-compatibility/2006" xmlns:r="http://schemas.openxmlformats.org/officeDocument/2006/relationships" xmlns:w="http://schemas.openxmlformats.org/wordprocessingml/2006/main" xmlns:w14="http://schemas.microsoft.com/office/word/2010/wordml" xmlns:w15="http://schemas.microsoft.com/office/word/2012/wordml" xmlns:w16cex="http://schemas.microsoft.com/office/word/2018/wordml/cex" xmlns:w16cid="http://schemas.microsoft.com/office/word/2016/wordml/cid" xmlns:w16="http://schemas.microsoft.com/office/word/2018/wordml" xmlns:w16du="http://schemas.microsoft.com/office/word/2023/wordml/word16du" xmlns:w16sdtdh="http://schemas.microsoft.com/office/word/2020/wordml/sdtdatahash" xmlns:w16se="http://schemas.microsoft.com/office/word/2015/wordml/symex" mc:Ignorable="w14 w15 w16se w16cid w16 w16cex w16sdtdh w16du">
+<w:styles xmlns:mc="http://schemas.openxmlformats.org/markup-compatibility/2006" xmlns:r="http://schemas.openxmlformats.org/officeDocument/2006/relationships" xmlns:w="http://schemas.openxmlformats.org/wordprocessingml/2006/main" xmlns:w14="http://schemas.microsoft.com/office/word/2010/wordml" xmlns:w15="http://schemas.microsoft.com/office/word/2012/wordml" xmlns:w16cex="http://schemas.microsoft.com/office/word/2018/wordml/cex" xmlns:w16cid="http://schemas.microsoft.com/office/word/2016/wordml/cid" xmlns:w16="http://schemas.microsoft.com/office/word/2018/wordml" xmlns:w16du="http://schemas.microsoft.com/office/word/2023/wordml/word16du" xmlns:w16sdtdh="http://schemas.microsoft.com/office/word/2020/wordml/sdtdatahash" xmlns:w16sdtfl="http://schemas.microsoft.com/office/word/2024/wordml/sdtformatlock" xmlns:w16se="http://schemas.microsoft.com/office/word/2015/wordml/symex" mc:Ignorable="w14 w15 w16se w16cid w16 w16cex w16sdtdh w16sdtfl w16du">
   <w:docDefaults>
     <w:rPrDefault>
       <w:rPr>

</xml_diff>